<commit_message>
Started work on 3rd activity which is the main menu screen where users can find and select items to purchase. Also added a reference to the report which assisted the creation of a white border for the spinner element in the activity.
</commit_message>
<xml_diff>
--- a/report/Project Overview Document.docx
+++ b/report/Project Overview Document.docx
@@ -883,9 +883,264 @@
         </w:numPr>
       </w:pPr>
       <w:r>
+        <w:t>White Border Layout Code</w:t>
+      </w:r>
+      <w:r>
+        <w:t xml:space="preserve"> </w:t>
+      </w:r>
+      <w:hyperlink r:id="rId9" w:history="1">
+        <w:r>
+          <w:rPr>
+            <w:rStyle w:val="Hyperlink"/>
+          </w:rPr>
+          <w:t>https://stackoverflow.com/questions/38787794/android-adding-border-around-textview</w:t>
+        </w:r>
+      </w:hyperlink>
+    </w:p>
+    <w:p>
+      <w:pPr>
+        <w:pStyle w:val="ListParagraph"/>
+      </w:pPr>
+    </w:p>
+    <w:p>
+      <w:pPr>
+        <w:pStyle w:val="ListParagraph"/>
+        <w:rPr>
+          <w:i/>
+          <w:iCs/>
+        </w:rPr>
+      </w:pPr>
+      <w:r>
+        <w:rPr>
+          <w:i/>
+          <w:iCs/>
+        </w:rPr>
+        <w:t>&lt;?xml version="1.0" encoding="utf-8"?&gt;</w:t>
+      </w:r>
+    </w:p>
+    <w:p>
+      <w:pPr>
+        <w:pStyle w:val="ListParagraph"/>
+        <w:rPr>
+          <w:i/>
+          <w:iCs/>
+        </w:rPr>
+      </w:pPr>
+      <w:r>
+        <w:rPr>
+          <w:i/>
+          <w:iCs/>
+        </w:rPr>
+        <w:t xml:space="preserve">&lt;shape </w:t>
+      </w:r>
+      <w:proofErr w:type="spellStart"/>
+      <w:r>
+        <w:rPr>
+          <w:i/>
+          <w:iCs/>
+        </w:rPr>
+        <w:t>xmlns:android</w:t>
+      </w:r>
+      <w:proofErr w:type="spellEnd"/>
+      <w:r>
+        <w:rPr>
+          <w:i/>
+          <w:iCs/>
+        </w:rPr>
+        <w:t>="http://schemas.android.com/</w:t>
+      </w:r>
+      <w:proofErr w:type="spellStart"/>
+      <w:r>
+        <w:rPr>
+          <w:i/>
+          <w:iCs/>
+        </w:rPr>
+        <w:t>apk</w:t>
+      </w:r>
+      <w:proofErr w:type="spellEnd"/>
+      <w:r>
+        <w:rPr>
+          <w:i/>
+          <w:iCs/>
+        </w:rPr>
+        <w:t>/res/android"</w:t>
+      </w:r>
+    </w:p>
+    <w:p>
+      <w:pPr>
+        <w:pStyle w:val="ListParagraph"/>
+        <w:rPr>
+          <w:i/>
+          <w:iCs/>
+        </w:rPr>
+      </w:pPr>
+      <w:r>
+        <w:rPr>
+          <w:i/>
+          <w:iCs/>
+        </w:rPr>
+        <w:t xml:space="preserve">    </w:t>
+      </w:r>
+      <w:proofErr w:type="spellStart"/>
+      <w:r>
+        <w:rPr>
+          <w:i/>
+          <w:iCs/>
+        </w:rPr>
+        <w:t>android:shape</w:t>
+      </w:r>
+      <w:proofErr w:type="spellEnd"/>
+      <w:r>
+        <w:rPr>
+          <w:i/>
+          <w:iCs/>
+        </w:rPr>
+        <w:t>="rectangle" &gt;</w:t>
+      </w:r>
+    </w:p>
+    <w:p>
+      <w:pPr>
+        <w:pStyle w:val="ListParagraph"/>
+        <w:rPr>
+          <w:i/>
+          <w:iCs/>
+        </w:rPr>
+      </w:pPr>
+      <w:r>
+        <w:rPr>
+          <w:i/>
+          <w:iCs/>
+        </w:rPr>
+        <w:t xml:space="preserve">    &lt;stroke</w:t>
+      </w:r>
+    </w:p>
+    <w:p>
+      <w:pPr>
+        <w:pStyle w:val="ListParagraph"/>
+        <w:rPr>
+          <w:i/>
+          <w:iCs/>
+        </w:rPr>
+      </w:pPr>
+      <w:r>
+        <w:rPr>
+          <w:i/>
+          <w:iCs/>
+        </w:rPr>
+        <w:t xml:space="preserve">        </w:t>
+      </w:r>
+      <w:proofErr w:type="spellStart"/>
+      <w:r>
+        <w:rPr>
+          <w:i/>
+          <w:iCs/>
+        </w:rPr>
+        <w:t>android:width</w:t>
+      </w:r>
+      <w:proofErr w:type="spellEnd"/>
+      <w:r>
+        <w:rPr>
+          <w:i/>
+          <w:iCs/>
+        </w:rPr>
+        <w:t>="2dp"</w:t>
+      </w:r>
+    </w:p>
+    <w:p>
+      <w:pPr>
+        <w:pStyle w:val="ListParagraph"/>
+        <w:rPr>
+          <w:i/>
+          <w:iCs/>
+        </w:rPr>
+      </w:pPr>
+      <w:r>
+        <w:rPr>
+          <w:i/>
+          <w:iCs/>
+        </w:rPr>
+        <w:t xml:space="preserve">        </w:t>
+      </w:r>
+      <w:proofErr w:type="spellStart"/>
+      <w:r>
+        <w:rPr>
+          <w:i/>
+          <w:iCs/>
+        </w:rPr>
+        <w:t>android:color</w:t>
+      </w:r>
+      <w:proofErr w:type="spellEnd"/>
+      <w:r>
+        <w:rPr>
+          <w:i/>
+          <w:iCs/>
+        </w:rPr>
+        <w:t>="#</w:t>
+      </w:r>
+      <w:proofErr w:type="spellStart"/>
+      <w:r>
+        <w:rPr>
+          <w:i/>
+          <w:iCs/>
+        </w:rPr>
+        <w:t>cdcdcd</w:t>
+      </w:r>
+      <w:proofErr w:type="spellEnd"/>
+      <w:r>
+        <w:rPr>
+          <w:i/>
+          <w:iCs/>
+        </w:rPr>
+        <w:t xml:space="preserve">" /&gt;    </w:t>
+      </w:r>
+    </w:p>
+    <w:p>
+      <w:pPr>
+        <w:pStyle w:val="ListParagraph"/>
+        <w:rPr>
+          <w:i/>
+          <w:iCs/>
+        </w:rPr>
+      </w:pPr>
+      <w:r>
+        <w:rPr>
+          <w:i/>
+          <w:iCs/>
+        </w:rPr>
+        <w:t>&lt;/shape&gt;</w:t>
+      </w:r>
+      <w:r>
+        <w:rPr>
+          <w:i/>
+          <w:iCs/>
+        </w:rPr>
+        <w:t>’</w:t>
+      </w:r>
+    </w:p>
+    <w:p>
+      <w:pPr>
+        <w:pStyle w:val="ListParagraph"/>
+        <w:rPr>
+          <w:rStyle w:val="Hyperlink"/>
+          <w:i/>
+          <w:iCs/>
+          <w:color w:val="auto"/>
+          <w:u w:val="none"/>
+        </w:rPr>
+      </w:pPr>
+    </w:p>
+    <w:p>
+      <w:pPr>
+        <w:pStyle w:val="ListParagraph"/>
+        <w:numPr>
+          <w:ilvl w:val="0"/>
+          <w:numId w:val="2"/>
+        </w:numPr>
+      </w:pPr>
+      <w:r>
         <w:t xml:space="preserve">Adding custom fonts </w:t>
       </w:r>
-      <w:hyperlink r:id="rId9" w:history="1">
+      <w:hyperlink r:id="rId10" w:history="1">
         <w:r>
           <w:rPr>
             <w:rStyle w:val="Hyperlink"/>
@@ -924,7 +1179,7 @@
       <w:r>
         <w:t xml:space="preserve">Media Oasis logo </w:t>
       </w:r>
-      <w:hyperlink r:id="rId10" w:history="1">
+      <w:hyperlink r:id="rId11" w:history="1">
         <w:r>
           <w:rPr>
             <w:rStyle w:val="Hyperlink"/>
@@ -950,7 +1205,7 @@
       <w:r>
         <w:t xml:space="preserve">Man looking at DVD Section (Splash) </w:t>
       </w:r>
-      <w:hyperlink r:id="rId11" w:history="1">
+      <w:hyperlink r:id="rId12" w:history="1">
         <w:r>
           <w:rPr>
             <w:rStyle w:val="Hyperlink"/>
@@ -1060,7 +1315,7 @@
       <w:r>
         <w:t xml:space="preserve">Checkmark </w:t>
       </w:r>
-      <w:hyperlink r:id="rId12" w:history="1">
+      <w:hyperlink r:id="rId13" w:history="1">
         <w:r>
           <w:rPr>
             <w:rStyle w:val="Hyperlink"/>
@@ -1086,7 +1341,7 @@
       <w:r>
         <w:t xml:space="preserve">PayPal </w:t>
       </w:r>
-      <w:hyperlink r:id="rId13" w:history="1">
+      <w:hyperlink r:id="rId14" w:history="1">
         <w:r>
           <w:rPr>
             <w:rStyle w:val="Hyperlink"/>
@@ -1112,7 +1367,7 @@
       <w:r>
         <w:t xml:space="preserve">Credit / debit card </w:t>
       </w:r>
-      <w:hyperlink r:id="rId14" w:history="1">
+      <w:hyperlink r:id="rId15" w:history="1">
         <w:r>
           <w:rPr>
             <w:rStyle w:val="Hyperlink"/>
@@ -1972,7 +2227,6 @@
   <w:style w:type="character" w:default="1" w:styleId="DefaultParagraphFont">
     <w:name w:val="Default Paragraph Font"/>
     <w:uiPriority w:val="1"/>
-    <w:semiHidden/>
     <w:unhideWhenUsed/>
   </w:style>
   <w:style w:type="table" w:default="1" w:styleId="TableNormal">

</xml_diff>

<commit_message>
Tweaked gradle settings, removed quotations mark in colors.xml that was causing build errors, re-implemented custom Frutiger Font, added new launcher icon, added reference to the guide on how to add a custom launcher icon within the report.
</commit_message>
<xml_diff>
--- a/report/Project Overview Document.docx
+++ b/report/Project Overview Document.docx
@@ -61,13 +61,8 @@
           <w:numId w:val="1"/>
         </w:numPr>
       </w:pPr>
-      <w:proofErr w:type="spellStart"/>
-      <w:r>
-        <w:t>Doxygen</w:t>
-      </w:r>
-      <w:proofErr w:type="spellEnd"/>
-      <w:r>
-        <w:t xml:space="preserve"> for documentation</w:t>
+      <w:r>
+        <w:t>Doxygen for documentation</w:t>
       </w:r>
     </w:p>
     <w:p/>
@@ -883,10 +878,7 @@
         </w:numPr>
       </w:pPr>
       <w:r>
-        <w:t>White Border Layout Code</w:t>
-      </w:r>
-      <w:r>
-        <w:t xml:space="preserve"> </w:t>
+        <w:t xml:space="preserve">White Border Layout Code </w:t>
       </w:r>
       <w:hyperlink r:id="rId9" w:history="1">
         <w:r>
@@ -931,39 +923,39 @@
           <w:i/>
           <w:iCs/>
         </w:rPr>
-        <w:t xml:space="preserve">&lt;shape </w:t>
-      </w:r>
-      <w:proofErr w:type="spellStart"/>
-      <w:r>
+        <w:t>&lt;shape xmlns:android="http://schemas.android.com/apk/res/android"</w:t>
+      </w:r>
+    </w:p>
+    <w:p>
+      <w:pPr>
+        <w:pStyle w:val="ListParagraph"/>
         <w:rPr>
           <w:i/>
           <w:iCs/>
         </w:rPr>
-        <w:t>xmlns:android</w:t>
-      </w:r>
-      <w:proofErr w:type="spellEnd"/>
+      </w:pPr>
       <w:r>
         <w:rPr>
           <w:i/>
           <w:iCs/>
         </w:rPr>
-        <w:t>="http://schemas.android.com/</w:t>
-      </w:r>
-      <w:proofErr w:type="spellStart"/>
-      <w:r>
+        <w:t xml:space="preserve">    android:shape="rectangle" &gt;</w:t>
+      </w:r>
+    </w:p>
+    <w:p>
+      <w:pPr>
+        <w:pStyle w:val="ListParagraph"/>
         <w:rPr>
           <w:i/>
           <w:iCs/>
         </w:rPr>
-        <w:t>apk</w:t>
-      </w:r>
-      <w:proofErr w:type="spellEnd"/>
+      </w:pPr>
       <w:r>
         <w:rPr>
           <w:i/>
           <w:iCs/>
         </w:rPr>
-        <w:t>/res/android"</w:t>
+        <w:t xml:space="preserve">    &lt;stroke</w:t>
       </w:r>
     </w:p>
     <w:p>
@@ -979,119 +971,23 @@
           <w:i/>
           <w:iCs/>
         </w:rPr>
-        <w:t xml:space="preserve">    </w:t>
-      </w:r>
-      <w:proofErr w:type="spellStart"/>
-      <w:r>
+        <w:t xml:space="preserve">        android:width="2dp"</w:t>
+      </w:r>
+    </w:p>
+    <w:p>
+      <w:pPr>
+        <w:pStyle w:val="ListParagraph"/>
         <w:rPr>
           <w:i/>
           <w:iCs/>
         </w:rPr>
-        <w:t>android:shape</w:t>
-      </w:r>
-      <w:proofErr w:type="spellEnd"/>
+      </w:pPr>
       <w:r>
         <w:rPr>
           <w:i/>
           <w:iCs/>
         </w:rPr>
-        <w:t>="rectangle" &gt;</w:t>
-      </w:r>
-    </w:p>
-    <w:p>
-      <w:pPr>
-        <w:pStyle w:val="ListParagraph"/>
-        <w:rPr>
-          <w:i/>
-          <w:iCs/>
-        </w:rPr>
-      </w:pPr>
-      <w:r>
-        <w:rPr>
-          <w:i/>
-          <w:iCs/>
-        </w:rPr>
-        <w:t xml:space="preserve">    &lt;stroke</w:t>
-      </w:r>
-    </w:p>
-    <w:p>
-      <w:pPr>
-        <w:pStyle w:val="ListParagraph"/>
-        <w:rPr>
-          <w:i/>
-          <w:iCs/>
-        </w:rPr>
-      </w:pPr>
-      <w:r>
-        <w:rPr>
-          <w:i/>
-          <w:iCs/>
-        </w:rPr>
-        <w:t xml:space="preserve">        </w:t>
-      </w:r>
-      <w:proofErr w:type="spellStart"/>
-      <w:r>
-        <w:rPr>
-          <w:i/>
-          <w:iCs/>
-        </w:rPr>
-        <w:t>android:width</w:t>
-      </w:r>
-      <w:proofErr w:type="spellEnd"/>
-      <w:r>
-        <w:rPr>
-          <w:i/>
-          <w:iCs/>
-        </w:rPr>
-        <w:t>="2dp"</w:t>
-      </w:r>
-    </w:p>
-    <w:p>
-      <w:pPr>
-        <w:pStyle w:val="ListParagraph"/>
-        <w:rPr>
-          <w:i/>
-          <w:iCs/>
-        </w:rPr>
-      </w:pPr>
-      <w:r>
-        <w:rPr>
-          <w:i/>
-          <w:iCs/>
-        </w:rPr>
-        <w:t xml:space="preserve">        </w:t>
-      </w:r>
-      <w:proofErr w:type="spellStart"/>
-      <w:r>
-        <w:rPr>
-          <w:i/>
-          <w:iCs/>
-        </w:rPr>
-        <w:t>android:color</w:t>
-      </w:r>
-      <w:proofErr w:type="spellEnd"/>
-      <w:r>
-        <w:rPr>
-          <w:i/>
-          <w:iCs/>
-        </w:rPr>
-        <w:t>="#</w:t>
-      </w:r>
-      <w:proofErr w:type="spellStart"/>
-      <w:r>
-        <w:rPr>
-          <w:i/>
-          <w:iCs/>
-        </w:rPr>
-        <w:t>cdcdcd</w:t>
-      </w:r>
-      <w:proofErr w:type="spellEnd"/>
-      <w:r>
-        <w:rPr>
-          <w:i/>
-          <w:iCs/>
-        </w:rPr>
-        <w:t xml:space="preserve">" /&gt;    </w:t>
+        <w:t xml:space="preserve">        android:color="#cdcdcd" /&gt;    </w:t>
       </w:r>
     </w:p>
     <w:p>
@@ -1136,6 +1032,11 @@
           <w:ilvl w:val="0"/>
           <w:numId w:val="2"/>
         </w:numPr>
+        <w:rPr>
+          <w:rStyle w:val="Hyperlink"/>
+          <w:color w:val="auto"/>
+          <w:u w:val="none"/>
+        </w:rPr>
       </w:pPr>
       <w:r>
         <w:t xml:space="preserve">Adding custom fonts </w:t>
@@ -1151,26 +1052,61 @@
     </w:p>
     <w:p>
       <w:pPr>
-        <w:rPr>
-          <w:b/>
-          <w:bCs/>
-        </w:rPr>
-      </w:pPr>
-      <w:r>
-        <w:rPr>
-          <w:b/>
-          <w:bCs/>
-        </w:rPr>
-        <w:t>Image Sources</w:t>
-      </w:r>
-    </w:p>
-    <w:p>
-      <w:pPr>
         <w:pStyle w:val="ListParagraph"/>
         <w:numPr>
           <w:ilvl w:val="0"/>
           <w:numId w:val="2"/>
         </w:numPr>
+      </w:pPr>
+      <w:r>
+        <w:t xml:space="preserve">Changing </w:t>
+      </w:r>
+      <w:r>
+        <w:t xml:space="preserve">the </w:t>
+      </w:r>
+      <w:r>
+        <w:t xml:space="preserve">launcher icon of your </w:t>
+      </w:r>
+      <w:r>
+        <w:t>A</w:t>
+      </w:r>
+      <w:r>
+        <w:t>ndroid app in Android Studio</w:t>
+      </w:r>
+      <w:r>
+        <w:t xml:space="preserve"> </w:t>
+      </w:r>
+      <w:hyperlink r:id="rId11" w:history="1">
+        <w:r>
+          <w:rPr>
+            <w:rStyle w:val="Hyperlink"/>
+          </w:rPr>
+          <w:t>https://www.youtube.com/watch?v=bJjHgWjiAKw</w:t>
+        </w:r>
+      </w:hyperlink>
+    </w:p>
+    <w:p>
+      <w:pPr>
+        <w:rPr>
+          <w:b/>
+          <w:bCs/>
+        </w:rPr>
+      </w:pPr>
+      <w:r>
+        <w:rPr>
+          <w:b/>
+          <w:bCs/>
+        </w:rPr>
+        <w:t>Image Sources</w:t>
+      </w:r>
+    </w:p>
+    <w:p>
+      <w:pPr>
+        <w:pStyle w:val="ListParagraph"/>
+        <w:numPr>
+          <w:ilvl w:val="0"/>
+          <w:numId w:val="2"/>
+        </w:numPr>
         <w:rPr>
           <w:i/>
           <w:iCs/>
@@ -1179,7 +1115,7 @@
       <w:r>
         <w:t xml:space="preserve">Media Oasis logo </w:t>
       </w:r>
-      <w:hyperlink r:id="rId11" w:history="1">
+      <w:hyperlink r:id="rId12" w:history="1">
         <w:r>
           <w:rPr>
             <w:rStyle w:val="Hyperlink"/>
@@ -1205,7 +1141,7 @@
       <w:r>
         <w:t xml:space="preserve">Man looking at DVD Section (Splash) </w:t>
       </w:r>
-      <w:hyperlink r:id="rId12" w:history="1">
+      <w:hyperlink r:id="rId13" w:history="1">
         <w:r>
           <w:rPr>
             <w:rStyle w:val="Hyperlink"/>
@@ -1315,7 +1251,7 @@
       <w:r>
         <w:t xml:space="preserve">Checkmark </w:t>
       </w:r>
-      <w:hyperlink r:id="rId13" w:history="1">
+      <w:hyperlink r:id="rId14" w:history="1">
         <w:r>
           <w:rPr>
             <w:rStyle w:val="Hyperlink"/>
@@ -1341,7 +1277,7 @@
       <w:r>
         <w:t xml:space="preserve">PayPal </w:t>
       </w:r>
-      <w:hyperlink r:id="rId14" w:history="1">
+      <w:hyperlink r:id="rId15" w:history="1">
         <w:r>
           <w:rPr>
             <w:rStyle w:val="Hyperlink"/>
@@ -1367,7 +1303,7 @@
       <w:r>
         <w:t xml:space="preserve">Credit / debit card </w:t>
       </w:r>
-      <w:hyperlink r:id="rId15" w:history="1">
+      <w:hyperlink r:id="rId16" w:history="1">
         <w:r>
           <w:rPr>
             <w:rStyle w:val="Hyperlink"/>
@@ -2227,6 +2163,7 @@
   <w:style w:type="character" w:default="1" w:styleId="DefaultParagraphFont">
     <w:name w:val="Default Paragraph Font"/>
     <w:uiPriority w:val="1"/>
+    <w:semiHidden/>
     <w:unhideWhenUsed/>
   </w:style>
   <w:style w:type="table" w:default="1" w:styleId="TableNormal">

</xml_diff>

<commit_message>
Tweaked activity layouts to match added vertical / horizontal huidelines at 16dp margins to ensure the activity's layout can fit properly and ensure the elements aren't misplaced on physical android device screen, added goToRegistration function with intents and connected to the Register button, added showHidePassword function connected to the Show/Hide Password button and any help used for this has been referenced in the report. Started working on validateInformation and checkPasswordStrength methods and plan to work on the next activity.
</commit_message>
<xml_diff>
--- a/report/Project Overview Document.docx
+++ b/report/Project Overview Document.docx
@@ -1057,6 +1057,11 @@
           <w:ilvl w:val="0"/>
           <w:numId w:val="2"/>
         </w:numPr>
+        <w:rPr>
+          <w:rStyle w:val="Hyperlink"/>
+          <w:color w:val="auto"/>
+          <w:u w:val="none"/>
+        </w:rPr>
       </w:pPr>
       <w:r>
         <w:t xml:space="preserve">Changing </w:t>
@@ -1071,10 +1076,7 @@
         <w:t>A</w:t>
       </w:r>
       <w:r>
-        <w:t>ndroid app in Android Studio</w:t>
-      </w:r>
-      <w:r>
-        <w:t xml:space="preserve"> </w:t>
+        <w:t xml:space="preserve">ndroid app in Android Studio </w:t>
       </w:r>
       <w:hyperlink r:id="rId11" w:history="1">
         <w:r>
@@ -1087,26 +1089,46 @@
     </w:p>
     <w:p>
       <w:pPr>
-        <w:rPr>
-          <w:b/>
-          <w:bCs/>
-        </w:rPr>
-      </w:pPr>
-      <w:r>
-        <w:rPr>
-          <w:b/>
-          <w:bCs/>
-        </w:rPr>
-        <w:t>Image Sources</w:t>
-      </w:r>
-    </w:p>
-    <w:p>
-      <w:pPr>
         <w:pStyle w:val="ListParagraph"/>
         <w:numPr>
           <w:ilvl w:val="0"/>
           <w:numId w:val="2"/>
         </w:numPr>
+      </w:pPr>
+      <w:r>
+        <w:t xml:space="preserve">Showing / Hiding password in editText of type textPassword </w:t>
+      </w:r>
+      <w:hyperlink r:id="rId12" w:history="1">
+        <w:r>
+          <w:rPr>
+            <w:rStyle w:val="Hyperlink"/>
+          </w:rPr>
+          <w:t>https://www.scribd.com/document/716398701/Android-Show-Hide-Password-in-Edittext</w:t>
+        </w:r>
+      </w:hyperlink>
+    </w:p>
+    <w:p>
+      <w:pPr>
+        <w:rPr>
+          <w:b/>
+          <w:bCs/>
+        </w:rPr>
+      </w:pPr>
+      <w:r>
+        <w:rPr>
+          <w:b/>
+          <w:bCs/>
+        </w:rPr>
+        <w:t>Image Sources</w:t>
+      </w:r>
+    </w:p>
+    <w:p>
+      <w:pPr>
+        <w:pStyle w:val="ListParagraph"/>
+        <w:numPr>
+          <w:ilvl w:val="0"/>
+          <w:numId w:val="2"/>
+        </w:numPr>
         <w:rPr>
           <w:i/>
           <w:iCs/>
@@ -1115,7 +1137,7 @@
       <w:r>
         <w:t xml:space="preserve">Media Oasis logo </w:t>
       </w:r>
-      <w:hyperlink r:id="rId12" w:history="1">
+      <w:hyperlink r:id="rId13" w:history="1">
         <w:r>
           <w:rPr>
             <w:rStyle w:val="Hyperlink"/>
@@ -1141,7 +1163,7 @@
       <w:r>
         <w:t xml:space="preserve">Man looking at DVD Section (Splash) </w:t>
       </w:r>
-      <w:hyperlink r:id="rId13" w:history="1">
+      <w:hyperlink r:id="rId14" w:history="1">
         <w:r>
           <w:rPr>
             <w:rStyle w:val="Hyperlink"/>
@@ -1251,7 +1273,7 @@
       <w:r>
         <w:t xml:space="preserve">Checkmark </w:t>
       </w:r>
-      <w:hyperlink r:id="rId14" w:history="1">
+      <w:hyperlink r:id="rId15" w:history="1">
         <w:r>
           <w:rPr>
             <w:rStyle w:val="Hyperlink"/>
@@ -1277,7 +1299,7 @@
       <w:r>
         <w:t xml:space="preserve">PayPal </w:t>
       </w:r>
-      <w:hyperlink r:id="rId15" w:history="1">
+      <w:hyperlink r:id="rId16" w:history="1">
         <w:r>
           <w:rPr>
             <w:rStyle w:val="Hyperlink"/>
@@ -1303,7 +1325,7 @@
       <w:r>
         <w:t xml:space="preserve">Credit / debit card </w:t>
       </w:r>
-      <w:hyperlink r:id="rId16" w:history="1">
+      <w:hyperlink r:id="rId17" w:history="1">
         <w:r>
           <w:rPr>
             <w:rStyle w:val="Hyperlink"/>

</xml_diff>

<commit_message>
Completed more work on the main menu activity and added 2 more references in the report, starting to work on the profile settings activity now.
</commit_message>
<xml_diff>
--- a/report/Project Overview Document.docx
+++ b/report/Project Overview Document.docx
@@ -61,8 +61,13 @@
           <w:numId w:val="1"/>
         </w:numPr>
       </w:pPr>
-      <w:r>
-        <w:t>Doxygen for documentation</w:t>
+      <w:proofErr w:type="spellStart"/>
+      <w:r>
+        <w:t>Doxygen</w:t>
+      </w:r>
+      <w:proofErr w:type="spellEnd"/>
+      <w:r>
+        <w:t xml:space="preserve"> for documentation</w:t>
       </w:r>
     </w:p>
     <w:p/>
@@ -77,7 +82,21 @@
         <w:rPr>
           <w:color w:val="FF0000"/>
         </w:rPr>
-        <w:t xml:space="preserve">Media Oasis UI Screen Designs From Figma.pdf </w:t>
+        <w:t xml:space="preserve">Media Oasis UI Screen Designs </w:t>
+      </w:r>
+      <w:proofErr w:type="gramStart"/>
+      <w:r>
+        <w:rPr>
+          <w:color w:val="FF0000"/>
+        </w:rPr>
+        <w:t>From</w:t>
+      </w:r>
+      <w:proofErr w:type="gramEnd"/>
+      <w:r>
+        <w:rPr>
+          <w:color w:val="FF0000"/>
+        </w:rPr>
+        <w:t xml:space="preserve"> Figma.pdf </w:t>
       </w:r>
       <w:r>
         <w:t xml:space="preserve">file, which displays </w:t>
@@ -923,7 +942,41 @@
           <w:i/>
           <w:iCs/>
         </w:rPr>
-        <w:t>&lt;shape xmlns:android="http://schemas.android.com/apk/res/android"</w:t>
+        <w:t xml:space="preserve">&lt;shape </w:t>
+      </w:r>
+      <w:proofErr w:type="spellStart"/>
+      <w:proofErr w:type="gramStart"/>
+      <w:r>
+        <w:rPr>
+          <w:i/>
+          <w:iCs/>
+        </w:rPr>
+        <w:t>xmlns:android</w:t>
+      </w:r>
+      <w:proofErr w:type="spellEnd"/>
+      <w:proofErr w:type="gramEnd"/>
+      <w:r>
+        <w:rPr>
+          <w:i/>
+          <w:iCs/>
+        </w:rPr>
+        <w:t>="http://schemas.android.com/</w:t>
+      </w:r>
+      <w:proofErr w:type="spellStart"/>
+      <w:r>
+        <w:rPr>
+          <w:i/>
+          <w:iCs/>
+        </w:rPr>
+        <w:t>apk</w:t>
+      </w:r>
+      <w:proofErr w:type="spellEnd"/>
+      <w:r>
+        <w:rPr>
+          <w:i/>
+          <w:iCs/>
+        </w:rPr>
+        <w:t>/res/android"</w:t>
       </w:r>
     </w:p>
     <w:p>
@@ -939,7 +992,25 @@
           <w:i/>
           <w:iCs/>
         </w:rPr>
-        <w:t xml:space="preserve">    android:shape="rectangle" &gt;</w:t>
+        <w:t xml:space="preserve">    </w:t>
+      </w:r>
+      <w:proofErr w:type="spellStart"/>
+      <w:proofErr w:type="gramStart"/>
+      <w:r>
+        <w:rPr>
+          <w:i/>
+          <w:iCs/>
+        </w:rPr>
+        <w:t>android:shape</w:t>
+      </w:r>
+      <w:proofErr w:type="spellEnd"/>
+      <w:proofErr w:type="gramEnd"/>
+      <w:r>
+        <w:rPr>
+          <w:i/>
+          <w:iCs/>
+        </w:rPr>
+        <w:t>="rectangle" &gt;</w:t>
       </w:r>
     </w:p>
     <w:p>
@@ -971,7 +1042,25 @@
           <w:i/>
           <w:iCs/>
         </w:rPr>
-        <w:t xml:space="preserve">        android:width="2dp"</w:t>
+        <w:t xml:space="preserve">        </w:t>
+      </w:r>
+      <w:proofErr w:type="spellStart"/>
+      <w:proofErr w:type="gramStart"/>
+      <w:r>
+        <w:rPr>
+          <w:i/>
+          <w:iCs/>
+        </w:rPr>
+        <w:t>android:width</w:t>
+      </w:r>
+      <w:proofErr w:type="spellEnd"/>
+      <w:proofErr w:type="gramEnd"/>
+      <w:r>
+        <w:rPr>
+          <w:i/>
+          <w:iCs/>
+        </w:rPr>
+        <w:t>="2dp"</w:t>
       </w:r>
     </w:p>
     <w:p>
@@ -987,7 +1076,41 @@
           <w:i/>
           <w:iCs/>
         </w:rPr>
-        <w:t xml:space="preserve">        android:color="#cdcdcd" /&gt;    </w:t>
+        <w:t xml:space="preserve">        </w:t>
+      </w:r>
+      <w:proofErr w:type="spellStart"/>
+      <w:proofErr w:type="gramStart"/>
+      <w:r>
+        <w:rPr>
+          <w:i/>
+          <w:iCs/>
+        </w:rPr>
+        <w:t>android:color</w:t>
+      </w:r>
+      <w:proofErr w:type="spellEnd"/>
+      <w:proofErr w:type="gramEnd"/>
+      <w:r>
+        <w:rPr>
+          <w:i/>
+          <w:iCs/>
+        </w:rPr>
+        <w:t>="#</w:t>
+      </w:r>
+      <w:proofErr w:type="spellStart"/>
+      <w:r>
+        <w:rPr>
+          <w:i/>
+          <w:iCs/>
+        </w:rPr>
+        <w:t>cdcdcd</w:t>
+      </w:r>
+      <w:proofErr w:type="spellEnd"/>
+      <w:r>
+        <w:rPr>
+          <w:i/>
+          <w:iCs/>
+        </w:rPr>
+        <w:t xml:space="preserve">" /&gt;    </w:t>
       </w:r>
     </w:p>
     <w:p>
@@ -1094,9 +1217,30 @@
           <w:ilvl w:val="0"/>
           <w:numId w:val="2"/>
         </w:numPr>
-      </w:pPr>
-      <w:r>
-        <w:t xml:space="preserve">Showing / Hiding password in editText of type textPassword </w:t>
+        <w:rPr>
+          <w:rStyle w:val="Hyperlink"/>
+          <w:color w:val="auto"/>
+          <w:u w:val="none"/>
+        </w:rPr>
+      </w:pPr>
+      <w:r>
+        <w:t xml:space="preserve">Showing / Hiding password in </w:t>
+      </w:r>
+      <w:proofErr w:type="spellStart"/>
+      <w:r>
+        <w:t>editText</w:t>
+      </w:r>
+      <w:proofErr w:type="spellEnd"/>
+      <w:r>
+        <w:t xml:space="preserve"> of type </w:t>
+      </w:r>
+      <w:proofErr w:type="spellStart"/>
+      <w:r>
+        <w:t>textPassword</w:t>
+      </w:r>
+      <w:proofErr w:type="spellEnd"/>
+      <w:r>
+        <w:t xml:space="preserve"> </w:t>
       </w:r>
       <w:hyperlink r:id="rId12" w:history="1">
         <w:r>
@@ -1109,26 +1253,86 @@
     </w:p>
     <w:p>
       <w:pPr>
-        <w:rPr>
-          <w:b/>
-          <w:bCs/>
-        </w:rPr>
-      </w:pPr>
-      <w:r>
-        <w:rPr>
-          <w:b/>
-          <w:bCs/>
-        </w:rPr>
-        <w:t>Image Sources</w:t>
-      </w:r>
-    </w:p>
-    <w:p>
-      <w:pPr>
         <w:pStyle w:val="ListParagraph"/>
         <w:numPr>
           <w:ilvl w:val="0"/>
           <w:numId w:val="2"/>
         </w:numPr>
+      </w:pPr>
+      <w:r>
+        <w:t>Changing spinner text size and colo</w:t>
+      </w:r>
+      <w:r>
+        <w:t>u</w:t>
+      </w:r>
+      <w:r>
+        <w:t xml:space="preserve">r </w:t>
+      </w:r>
+      <w:hyperlink r:id="rId13" w:history="1">
+        <w:r>
+          <w:rPr>
+            <w:rStyle w:val="Hyperlink"/>
+          </w:rPr>
+          <w:t>https://stackoverflow.com/questions/9476665/how-to-change-spinner-text-size-and-text-color</w:t>
+        </w:r>
+      </w:hyperlink>
+    </w:p>
+    <w:p>
+      <w:pPr>
+        <w:pStyle w:val="ListParagraph"/>
+        <w:numPr>
+          <w:ilvl w:val="0"/>
+          <w:numId w:val="2"/>
+        </w:numPr>
+      </w:pPr>
+      <w:r>
+        <w:t>Changing the colo</w:t>
+      </w:r>
+      <w:r>
+        <w:t>u</w:t>
+      </w:r>
+      <w:r>
+        <w:t xml:space="preserve">r of the </w:t>
+      </w:r>
+      <w:proofErr w:type="spellStart"/>
+      <w:r>
+        <w:t>ratingBar</w:t>
+      </w:r>
+      <w:proofErr w:type="spellEnd"/>
+      <w:r>
+        <w:t xml:space="preserve"> </w:t>
+      </w:r>
+      <w:hyperlink r:id="rId14" w:history="1">
+        <w:r>
+          <w:rPr>
+            <w:rStyle w:val="Hyperlink"/>
+          </w:rPr>
+          <w:t>https://stackoverflow.com/questions/32810341/android-change-color-of-ratingbar-to-golden</w:t>
+        </w:r>
+      </w:hyperlink>
+    </w:p>
+    <w:p>
+      <w:pPr>
+        <w:rPr>
+          <w:b/>
+          <w:bCs/>
+        </w:rPr>
+      </w:pPr>
+      <w:r>
+        <w:rPr>
+          <w:b/>
+          <w:bCs/>
+        </w:rPr>
+        <w:t>Image Sources</w:t>
+      </w:r>
+    </w:p>
+    <w:p>
+      <w:pPr>
+        <w:pStyle w:val="ListParagraph"/>
+        <w:numPr>
+          <w:ilvl w:val="0"/>
+          <w:numId w:val="2"/>
+        </w:numPr>
         <w:rPr>
           <w:i/>
           <w:iCs/>
@@ -1137,7 +1341,7 @@
       <w:r>
         <w:t xml:space="preserve">Media Oasis logo </w:t>
       </w:r>
-      <w:hyperlink r:id="rId13" w:history="1">
+      <w:hyperlink r:id="rId15" w:history="1">
         <w:r>
           <w:rPr>
             <w:rStyle w:val="Hyperlink"/>
@@ -1163,7 +1367,7 @@
       <w:r>
         <w:t xml:space="preserve">Man looking at DVD Section (Splash) </w:t>
       </w:r>
-      <w:hyperlink r:id="rId14" w:history="1">
+      <w:hyperlink r:id="rId16" w:history="1">
         <w:r>
           <w:rPr>
             <w:rStyle w:val="Hyperlink"/>
@@ -1273,7 +1477,7 @@
       <w:r>
         <w:t xml:space="preserve">Checkmark </w:t>
       </w:r>
-      <w:hyperlink r:id="rId15" w:history="1">
+      <w:hyperlink r:id="rId17" w:history="1">
         <w:r>
           <w:rPr>
             <w:rStyle w:val="Hyperlink"/>
@@ -1299,7 +1503,7 @@
       <w:r>
         <w:t xml:space="preserve">PayPal </w:t>
       </w:r>
-      <w:hyperlink r:id="rId16" w:history="1">
+      <w:hyperlink r:id="rId18" w:history="1">
         <w:r>
           <w:rPr>
             <w:rStyle w:val="Hyperlink"/>
@@ -1325,7 +1529,7 @@
       <w:r>
         <w:t xml:space="preserve">Credit / debit card </w:t>
       </w:r>
-      <w:hyperlink r:id="rId17" w:history="1">
+      <w:hyperlink r:id="rId19" w:history="1">
         <w:r>
           <w:rPr>
             <w:rStyle w:val="Hyperlink"/>

</xml_diff>

<commit_message>
Started work on revamping the main menu (buy menu) activity to include a navigation drawer that is slidable and preparing to setup a FrameLayout System that can switch fragments, also added references for help regarding these topics in the report document.
</commit_message>
<xml_diff>
--- a/report/Project Overview Document.docx
+++ b/report/Project Overview Document.docx
@@ -1284,6 +1284,11 @@
           <w:ilvl w:val="0"/>
           <w:numId w:val="2"/>
         </w:numPr>
+        <w:rPr>
+          <w:rStyle w:val="Hyperlink"/>
+          <w:color w:val="auto"/>
+          <w:u w:val="none"/>
+        </w:rPr>
       </w:pPr>
       <w:r>
         <w:t>Changing the colo</w:t>
@@ -1313,26 +1318,71 @@
     </w:p>
     <w:p>
       <w:pPr>
-        <w:rPr>
-          <w:b/>
-          <w:bCs/>
-        </w:rPr>
-      </w:pPr>
-      <w:r>
-        <w:rPr>
-          <w:b/>
-          <w:bCs/>
-        </w:rPr>
-        <w:t>Image Sources</w:t>
-      </w:r>
-    </w:p>
-    <w:p>
-      <w:pPr>
         <w:pStyle w:val="ListParagraph"/>
         <w:numPr>
           <w:ilvl w:val="0"/>
           <w:numId w:val="2"/>
         </w:numPr>
+      </w:pPr>
+      <w:r>
+        <w:t xml:space="preserve">Slidable Navigation Drawer Tutorial and Explanation </w:t>
+      </w:r>
+      <w:hyperlink r:id="rId15" w:history="1">
+        <w:r>
+          <w:rPr>
+            <w:rStyle w:val="Hyperlink"/>
+          </w:rPr>
+          <w:t>https://www.youtube.com/watch?v=do4vb0MdLFY</w:t>
+        </w:r>
+      </w:hyperlink>
+    </w:p>
+    <w:p>
+      <w:pPr>
+        <w:pStyle w:val="ListParagraph"/>
+        <w:numPr>
+          <w:ilvl w:val="0"/>
+          <w:numId w:val="2"/>
+        </w:numPr>
+      </w:pPr>
+      <w:r>
+        <w:t xml:space="preserve">Fragments Tutorial and Explanation </w:t>
+      </w:r>
+      <w:hyperlink r:id="rId16" w:history="1">
+        <w:r>
+          <w:rPr>
+            <w:rStyle w:val="Hyperlink"/>
+          </w:rPr>
+          <w:t>https://www.youtube.com/watch?v=-vAI7RSPxOA</w:t>
+        </w:r>
+      </w:hyperlink>
+    </w:p>
+    <w:p>
+      <w:pPr>
+        <w:pStyle w:val="ListParagraph"/>
+      </w:pPr>
+    </w:p>
+    <w:p>
+      <w:pPr>
+        <w:rPr>
+          <w:b/>
+          <w:bCs/>
+        </w:rPr>
+      </w:pPr>
+      <w:r>
+        <w:rPr>
+          <w:b/>
+          <w:bCs/>
+        </w:rPr>
+        <w:t>Image Sources</w:t>
+      </w:r>
+    </w:p>
+    <w:p>
+      <w:pPr>
+        <w:pStyle w:val="ListParagraph"/>
+        <w:numPr>
+          <w:ilvl w:val="0"/>
+          <w:numId w:val="2"/>
+        </w:numPr>
         <w:rPr>
           <w:i/>
           <w:iCs/>
@@ -1341,7 +1391,7 @@
       <w:r>
         <w:t xml:space="preserve">Media Oasis logo </w:t>
       </w:r>
-      <w:hyperlink r:id="rId15" w:history="1">
+      <w:hyperlink r:id="rId17" w:history="1">
         <w:r>
           <w:rPr>
             <w:rStyle w:val="Hyperlink"/>
@@ -1367,7 +1417,7 @@
       <w:r>
         <w:t xml:space="preserve">Man looking at DVD Section (Splash) </w:t>
       </w:r>
-      <w:hyperlink r:id="rId16" w:history="1">
+      <w:hyperlink r:id="rId18" w:history="1">
         <w:r>
           <w:rPr>
             <w:rStyle w:val="Hyperlink"/>
@@ -1477,7 +1527,7 @@
       <w:r>
         <w:t xml:space="preserve">Checkmark </w:t>
       </w:r>
-      <w:hyperlink r:id="rId17" w:history="1">
+      <w:hyperlink r:id="rId19" w:history="1">
         <w:r>
           <w:rPr>
             <w:rStyle w:val="Hyperlink"/>
@@ -1503,7 +1553,7 @@
       <w:r>
         <w:t xml:space="preserve">PayPal </w:t>
       </w:r>
-      <w:hyperlink r:id="rId18" w:history="1">
+      <w:hyperlink r:id="rId20" w:history="1">
         <w:r>
           <w:rPr>
             <w:rStyle w:val="Hyperlink"/>
@@ -1529,7 +1579,7 @@
       <w:r>
         <w:t xml:space="preserve">Credit / debit card </w:t>
       </w:r>
-      <w:hyperlink r:id="rId19" w:history="1">
+      <w:hyperlink r:id="rId21" w:history="1">
         <w:r>
           <w:rPr>
             <w:rStyle w:val="Hyperlink"/>

</xml_diff>

<commit_message>
Changed status bar colour in themes.xml, added reference to alertdialog builder buttons guidance in the report, changed navigation drawer header background color to dark purple which is the main colour used throughout the program, added basic logout functionality.
</commit_message>
<xml_diff>
--- a/report/Project Overview Document.docx
+++ b/report/Project Overview Document.docx
@@ -82,21 +82,7 @@
         <w:rPr>
           <w:color w:val="FF0000"/>
         </w:rPr>
-        <w:t xml:space="preserve">Media Oasis UI Screen Designs </w:t>
-      </w:r>
-      <w:proofErr w:type="gramStart"/>
-      <w:r>
-        <w:rPr>
-          <w:color w:val="FF0000"/>
-        </w:rPr>
-        <w:t>From</w:t>
-      </w:r>
-      <w:proofErr w:type="gramEnd"/>
-      <w:r>
-        <w:rPr>
-          <w:color w:val="FF0000"/>
-        </w:rPr>
-        <w:t xml:space="preserve"> Figma.pdf </w:t>
+        <w:t xml:space="preserve">Media Oasis UI Screen Designs From Figma.pdf </w:t>
       </w:r>
       <w:r>
         <w:t xml:space="preserve">file, which displays </w:t>
@@ -945,7 +931,6 @@
         <w:t xml:space="preserve">&lt;shape </w:t>
       </w:r>
       <w:proofErr w:type="spellStart"/>
-      <w:proofErr w:type="gramStart"/>
       <w:r>
         <w:rPr>
           <w:i/>
@@ -954,7 +939,6 @@
         <w:t>xmlns:android</w:t>
       </w:r>
       <w:proofErr w:type="spellEnd"/>
-      <w:proofErr w:type="gramEnd"/>
       <w:r>
         <w:rPr>
           <w:i/>
@@ -995,7 +979,6 @@
         <w:t xml:space="preserve">    </w:t>
       </w:r>
       <w:proofErr w:type="spellStart"/>
-      <w:proofErr w:type="gramStart"/>
       <w:r>
         <w:rPr>
           <w:i/>
@@ -1004,7 +987,6 @@
         <w:t>android:shape</w:t>
       </w:r>
       <w:proofErr w:type="spellEnd"/>
-      <w:proofErr w:type="gramEnd"/>
       <w:r>
         <w:rPr>
           <w:i/>
@@ -1045,7 +1027,6 @@
         <w:t xml:space="preserve">        </w:t>
       </w:r>
       <w:proofErr w:type="spellStart"/>
-      <w:proofErr w:type="gramStart"/>
       <w:r>
         <w:rPr>
           <w:i/>
@@ -1054,7 +1035,6 @@
         <w:t>android:width</w:t>
       </w:r>
       <w:proofErr w:type="spellEnd"/>
-      <w:proofErr w:type="gramEnd"/>
       <w:r>
         <w:rPr>
           <w:i/>
@@ -1079,7 +1059,6 @@
         <w:t xml:space="preserve">        </w:t>
       </w:r>
       <w:proofErr w:type="spellStart"/>
-      <w:proofErr w:type="gramStart"/>
       <w:r>
         <w:rPr>
           <w:i/>
@@ -1088,7 +1067,6 @@
         <w:t>android:color</w:t>
       </w:r>
       <w:proofErr w:type="spellEnd"/>
-      <w:proofErr w:type="gramEnd"/>
       <w:r>
         <w:rPr>
           <w:i/>
@@ -1343,6 +1321,11 @@
           <w:ilvl w:val="0"/>
           <w:numId w:val="2"/>
         </w:numPr>
+        <w:rPr>
+          <w:rStyle w:val="Hyperlink"/>
+          <w:color w:val="auto"/>
+          <w:u w:val="none"/>
+        </w:rPr>
       </w:pPr>
       <w:r>
         <w:t xml:space="preserve">Fragments Tutorial and Explanation </w:t>
@@ -1359,6 +1342,26 @@
     <w:p>
       <w:pPr>
         <w:pStyle w:val="ListParagraph"/>
+        <w:numPr>
+          <w:ilvl w:val="0"/>
+          <w:numId w:val="2"/>
+        </w:numPr>
+      </w:pPr>
+      <w:r>
+        <w:t xml:space="preserve">Alert Dialog and Buttons + Status Bar Colour modification </w:t>
+      </w:r>
+      <w:hyperlink r:id="rId17" w:history="1">
+        <w:r>
+          <w:rPr>
+            <w:rStyle w:val="Hyperlink"/>
+          </w:rPr>
+          <w:t>https://www.geeksforgeeks.org/how-to-set-buttons-inside-an-alert-dialog-in-android/</w:t>
+        </w:r>
+      </w:hyperlink>
+    </w:p>
+    <w:p>
+      <w:pPr>
+        <w:pStyle w:val="ListParagraph"/>
       </w:pPr>
     </w:p>
     <w:p>
@@ -1391,7 +1394,7 @@
       <w:r>
         <w:t xml:space="preserve">Media Oasis logo </w:t>
       </w:r>
-      <w:hyperlink r:id="rId17" w:history="1">
+      <w:hyperlink r:id="rId18" w:history="1">
         <w:r>
           <w:rPr>
             <w:rStyle w:val="Hyperlink"/>
@@ -1417,7 +1420,7 @@
       <w:r>
         <w:t xml:space="preserve">Man looking at DVD Section (Splash) </w:t>
       </w:r>
-      <w:hyperlink r:id="rId18" w:history="1">
+      <w:hyperlink r:id="rId19" w:history="1">
         <w:r>
           <w:rPr>
             <w:rStyle w:val="Hyperlink"/>
@@ -1527,7 +1530,7 @@
       <w:r>
         <w:t xml:space="preserve">Checkmark </w:t>
       </w:r>
-      <w:hyperlink r:id="rId19" w:history="1">
+      <w:hyperlink r:id="rId20" w:history="1">
         <w:r>
           <w:rPr>
             <w:rStyle w:val="Hyperlink"/>
@@ -1553,7 +1556,7 @@
       <w:r>
         <w:t xml:space="preserve">PayPal </w:t>
       </w:r>
-      <w:hyperlink r:id="rId20" w:history="1">
+      <w:hyperlink r:id="rId21" w:history="1">
         <w:r>
           <w:rPr>
             <w:rStyle w:val="Hyperlink"/>
@@ -1579,7 +1582,7 @@
       <w:r>
         <w:t xml:space="preserve">Credit / debit card </w:t>
       </w:r>
-      <w:hyperlink r:id="rId21" w:history="1">
+      <w:hyperlink r:id="rId22" w:history="1">
         <w:r>
           <w:rPr>
             <w:rStyle w:val="Hyperlink"/>

</xml_diff>

<commit_message>
Added shopping cart image and ImageButton into the BuyMenuFragment, added SharedViewModel class to help pass data between fragments in the future, re-structured and moved code from original MenuActivity to the BuyMenuFragment such as moving the method to get the Spinner element setup.
</commit_message>
<xml_diff>
--- a/report/Project Overview Document.docx
+++ b/report/Project Overview Document.docx
@@ -82,7 +82,21 @@
         <w:rPr>
           <w:color w:val="FF0000"/>
         </w:rPr>
-        <w:t xml:space="preserve">Media Oasis UI Screen Designs From Figma.pdf </w:t>
+        <w:t xml:space="preserve">Media Oasis UI Screen Designs </w:t>
+      </w:r>
+      <w:proofErr w:type="gramStart"/>
+      <w:r>
+        <w:rPr>
+          <w:color w:val="FF0000"/>
+        </w:rPr>
+        <w:t>From</w:t>
+      </w:r>
+      <w:proofErr w:type="gramEnd"/>
+      <w:r>
+        <w:rPr>
+          <w:color w:val="FF0000"/>
+        </w:rPr>
+        <w:t xml:space="preserve"> Figma.pdf </w:t>
       </w:r>
       <w:r>
         <w:t xml:space="preserve">file, which displays </w:t>
@@ -931,6 +945,7 @@
         <w:t xml:space="preserve">&lt;shape </w:t>
       </w:r>
       <w:proofErr w:type="spellStart"/>
+      <w:proofErr w:type="gramStart"/>
       <w:r>
         <w:rPr>
           <w:i/>
@@ -939,6 +954,7 @@
         <w:t>xmlns:android</w:t>
       </w:r>
       <w:proofErr w:type="spellEnd"/>
+      <w:proofErr w:type="gramEnd"/>
       <w:r>
         <w:rPr>
           <w:i/>
@@ -979,6 +995,7 @@
         <w:t xml:space="preserve">    </w:t>
       </w:r>
       <w:proofErr w:type="spellStart"/>
+      <w:proofErr w:type="gramStart"/>
       <w:r>
         <w:rPr>
           <w:i/>
@@ -987,6 +1004,7 @@
         <w:t>android:shape</w:t>
       </w:r>
       <w:proofErr w:type="spellEnd"/>
+      <w:proofErr w:type="gramEnd"/>
       <w:r>
         <w:rPr>
           <w:i/>
@@ -1027,6 +1045,7 @@
         <w:t xml:space="preserve">        </w:t>
       </w:r>
       <w:proofErr w:type="spellStart"/>
+      <w:proofErr w:type="gramStart"/>
       <w:r>
         <w:rPr>
           <w:i/>
@@ -1035,6 +1054,7 @@
         <w:t>android:width</w:t>
       </w:r>
       <w:proofErr w:type="spellEnd"/>
+      <w:proofErr w:type="gramEnd"/>
       <w:r>
         <w:rPr>
           <w:i/>
@@ -1059,6 +1079,7 @@
         <w:t xml:space="preserve">        </w:t>
       </w:r>
       <w:proofErr w:type="spellStart"/>
+      <w:proofErr w:type="gramStart"/>
       <w:r>
         <w:rPr>
           <w:i/>
@@ -1067,6 +1088,7 @@
         <w:t>android:color</w:t>
       </w:r>
       <w:proofErr w:type="spellEnd"/>
+      <w:proofErr w:type="gramEnd"/>
       <w:r>
         <w:rPr>
           <w:i/>
@@ -1575,8 +1597,11 @@
           <w:numId w:val="2"/>
         </w:numPr>
         <w:rPr>
-          <w:i/>
-          <w:iCs/>
+          <w:rStyle w:val="Hyperlink"/>
+          <w:i/>
+          <w:iCs/>
+          <w:color w:val="auto"/>
+          <w:u w:val="none"/>
         </w:rPr>
       </w:pPr>
       <w:r>
@@ -1590,6 +1615,39 @@
             <w:iCs/>
           </w:rPr>
           <w:t>https://www.kindpng.com/picc/m/13-130835_credit-card-credit-card-vector-png-transparent-png.png</w:t>
+        </w:r>
+      </w:hyperlink>
+    </w:p>
+    <w:p>
+      <w:pPr>
+        <w:pStyle w:val="ListParagraph"/>
+        <w:numPr>
+          <w:ilvl w:val="0"/>
+          <w:numId w:val="2"/>
+        </w:numPr>
+        <w:rPr>
+          <w:i/>
+          <w:iCs/>
+        </w:rPr>
+      </w:pPr>
+      <w:r>
+        <w:t>Shopping Cart Icon</w:t>
+      </w:r>
+      <w:r>
+        <w:rPr>
+          <w:i/>
+          <w:iCs/>
+        </w:rPr>
+        <w:t xml:space="preserve"> </w:t>
+      </w:r>
+      <w:hyperlink r:id="rId23" w:history="1">
+        <w:r>
+          <w:rPr>
+            <w:rStyle w:val="Hyperlink"/>
+            <w:i/>
+            <w:iCs/>
+          </w:rPr>
+          <w:t>https://www.flaticon.com/free-icon/shopping-cart_1413908</w:t>
         </w:r>
       </w:hyperlink>
     </w:p>

</xml_diff>

<commit_message>
Completed working on the Manage Reviews Fragment, added necessary View elements as per the Figma UI design document, additionally added the IS Approved attribute to the fragment for a potential admin review approval system, fixed touch target size too small problems in the Manage Sale Items Fragment for the Admin menu, added to strings.xml the isApproved String key value pair.
</commit_message>
<xml_diff>
--- a/report/Project Overview Document.docx
+++ b/report/Project Overview Document.docx
@@ -82,21 +82,7 @@
         <w:rPr>
           <w:color w:val="FF0000"/>
         </w:rPr>
-        <w:t xml:space="preserve">Media Oasis UI Screen Designs </w:t>
-      </w:r>
-      <w:proofErr w:type="gramStart"/>
-      <w:r>
-        <w:rPr>
-          <w:color w:val="FF0000"/>
-        </w:rPr>
-        <w:t>From</w:t>
-      </w:r>
-      <w:proofErr w:type="gramEnd"/>
-      <w:r>
-        <w:rPr>
-          <w:color w:val="FF0000"/>
-        </w:rPr>
-        <w:t xml:space="preserve"> Figma.pdf </w:t>
+        <w:t xml:space="preserve">Media Oasis UI Screen Designs From Figma.pdf </w:t>
       </w:r>
       <w:r>
         <w:t xml:space="preserve">file, which displays </w:t>
@@ -945,7 +931,6 @@
         <w:t xml:space="preserve">&lt;shape </w:t>
       </w:r>
       <w:proofErr w:type="spellStart"/>
-      <w:proofErr w:type="gramStart"/>
       <w:r>
         <w:rPr>
           <w:i/>
@@ -954,7 +939,6 @@
         <w:t>xmlns:android</w:t>
       </w:r>
       <w:proofErr w:type="spellEnd"/>
-      <w:proofErr w:type="gramEnd"/>
       <w:r>
         <w:rPr>
           <w:i/>
@@ -995,7 +979,6 @@
         <w:t xml:space="preserve">    </w:t>
       </w:r>
       <w:proofErr w:type="spellStart"/>
-      <w:proofErr w:type="gramStart"/>
       <w:r>
         <w:rPr>
           <w:i/>
@@ -1004,7 +987,6 @@
         <w:t>android:shape</w:t>
       </w:r>
       <w:proofErr w:type="spellEnd"/>
-      <w:proofErr w:type="gramEnd"/>
       <w:r>
         <w:rPr>
           <w:i/>
@@ -1045,7 +1027,6 @@
         <w:t xml:space="preserve">        </w:t>
       </w:r>
       <w:proofErr w:type="spellStart"/>
-      <w:proofErr w:type="gramStart"/>
       <w:r>
         <w:rPr>
           <w:i/>
@@ -1054,7 +1035,6 @@
         <w:t>android:width</w:t>
       </w:r>
       <w:proofErr w:type="spellEnd"/>
-      <w:proofErr w:type="gramEnd"/>
       <w:r>
         <w:rPr>
           <w:i/>
@@ -1079,7 +1059,6 @@
         <w:t xml:space="preserve">        </w:t>
       </w:r>
       <w:proofErr w:type="spellStart"/>
-      <w:proofErr w:type="gramStart"/>
       <w:r>
         <w:rPr>
           <w:i/>
@@ -1088,7 +1067,6 @@
         <w:t>android:color</w:t>
       </w:r>
       <w:proofErr w:type="spellEnd"/>
-      <w:proofErr w:type="gramEnd"/>
       <w:r>
         <w:rPr>
           <w:i/>
@@ -1368,6 +1346,11 @@
           <w:ilvl w:val="0"/>
           <w:numId w:val="2"/>
         </w:numPr>
+        <w:rPr>
+          <w:rStyle w:val="Hyperlink"/>
+          <w:color w:val="auto"/>
+          <w:u w:val="none"/>
+        </w:rPr>
       </w:pPr>
       <w:r>
         <w:t xml:space="preserve">Alert Dialog and Buttons + Status Bar Colour modification </w:t>
@@ -1384,30 +1367,58 @@
     <w:p>
       <w:pPr>
         <w:pStyle w:val="ListParagraph"/>
-      </w:pPr>
-    </w:p>
-    <w:p>
-      <w:pPr>
-        <w:rPr>
-          <w:b/>
-          <w:bCs/>
-        </w:rPr>
-      </w:pPr>
-      <w:r>
-        <w:rPr>
-          <w:b/>
-          <w:bCs/>
-        </w:rPr>
-        <w:t>Image Sources</w:t>
-      </w:r>
-    </w:p>
-    <w:p>
-      <w:pPr>
-        <w:pStyle w:val="ListParagraph"/>
         <w:numPr>
           <w:ilvl w:val="0"/>
           <w:numId w:val="2"/>
         </w:numPr>
+      </w:pPr>
+      <w:r>
+        <w:t xml:space="preserve">Reducing size of the </w:t>
+      </w:r>
+      <w:proofErr w:type="spellStart"/>
+      <w:r>
+        <w:t>ratingBar</w:t>
+      </w:r>
+      <w:proofErr w:type="spellEnd"/>
+      <w:r>
+        <w:t xml:space="preserve"> </w:t>
+      </w:r>
+      <w:hyperlink r:id="rId18" w:history="1">
+        <w:r>
+          <w:rPr>
+            <w:rStyle w:val="Hyperlink"/>
+          </w:rPr>
+          <w:t>https://smartandroidians.blogspot.com/2020/02/how-to-reduce-size-of-ratingbar.html</w:t>
+        </w:r>
+      </w:hyperlink>
+    </w:p>
+    <w:p>
+      <w:pPr>
+        <w:pStyle w:val="ListParagraph"/>
+      </w:pPr>
+    </w:p>
+    <w:p>
+      <w:pPr>
+        <w:rPr>
+          <w:b/>
+          <w:bCs/>
+        </w:rPr>
+      </w:pPr>
+      <w:r>
+        <w:rPr>
+          <w:b/>
+          <w:bCs/>
+        </w:rPr>
+        <w:t>Image Sources</w:t>
+      </w:r>
+    </w:p>
+    <w:p>
+      <w:pPr>
+        <w:pStyle w:val="ListParagraph"/>
+        <w:numPr>
+          <w:ilvl w:val="0"/>
+          <w:numId w:val="2"/>
+        </w:numPr>
         <w:rPr>
           <w:i/>
           <w:iCs/>
@@ -1416,7 +1427,7 @@
       <w:r>
         <w:t xml:space="preserve">Media Oasis logo </w:t>
       </w:r>
-      <w:hyperlink r:id="rId18" w:history="1">
+      <w:hyperlink r:id="rId19" w:history="1">
         <w:r>
           <w:rPr>
             <w:rStyle w:val="Hyperlink"/>
@@ -1442,7 +1453,7 @@
       <w:r>
         <w:t xml:space="preserve">Man looking at DVD Section (Splash) </w:t>
       </w:r>
-      <w:hyperlink r:id="rId19" w:history="1">
+      <w:hyperlink r:id="rId20" w:history="1">
         <w:r>
           <w:rPr>
             <w:rStyle w:val="Hyperlink"/>
@@ -1552,7 +1563,7 @@
       <w:r>
         <w:t xml:space="preserve">Checkmark </w:t>
       </w:r>
-      <w:hyperlink r:id="rId20" w:history="1">
+      <w:hyperlink r:id="rId21" w:history="1">
         <w:r>
           <w:rPr>
             <w:rStyle w:val="Hyperlink"/>
@@ -1578,7 +1589,7 @@
       <w:r>
         <w:t xml:space="preserve">PayPal </w:t>
       </w:r>
-      <w:hyperlink r:id="rId21" w:history="1">
+      <w:hyperlink r:id="rId22" w:history="1">
         <w:r>
           <w:rPr>
             <w:rStyle w:val="Hyperlink"/>
@@ -1605,9 +1616,10 @@
         </w:rPr>
       </w:pPr>
       <w:r>
+        <w:lastRenderedPageBreak/>
         <w:t xml:space="preserve">Credit / debit card </w:t>
       </w:r>
-      <w:hyperlink r:id="rId22" w:history="1">
+      <w:hyperlink r:id="rId23" w:history="1">
         <w:r>
           <w:rPr>
             <w:rStyle w:val="Hyperlink"/>
@@ -1640,7 +1652,7 @@
         </w:rPr>
         <w:t xml:space="preserve"> </w:t>
       </w:r>
-      <w:hyperlink r:id="rId23" w:history="1">
+      <w:hyperlink r:id="rId24" w:history="1">
         <w:r>
           <w:rPr>
             <w:rStyle w:val="Hyperlink"/>

</xml_diff>

<commit_message>
Fixed bugs in the login attempts system, added CountDownTimer object for a 10 second input lock to help prevent bruteforcing, this input lock can be further increased in the future if required, added help resource for the CountDownTimer in the report's references section
</commit_message>
<xml_diff>
--- a/report/Project Overview Document.docx
+++ b/report/Project Overview Document.docx
@@ -1371,6 +1371,11 @@
           <w:ilvl w:val="0"/>
           <w:numId w:val="2"/>
         </w:numPr>
+        <w:rPr>
+          <w:rStyle w:val="Hyperlink"/>
+          <w:color w:val="auto"/>
+          <w:u w:val="none"/>
+        </w:rPr>
       </w:pPr>
       <w:r>
         <w:t xml:space="preserve">Reducing size of the </w:t>
@@ -1395,30 +1400,55 @@
     <w:p>
       <w:pPr>
         <w:pStyle w:val="ListParagraph"/>
-      </w:pPr>
-    </w:p>
-    <w:p>
-      <w:pPr>
-        <w:rPr>
-          <w:b/>
-          <w:bCs/>
-        </w:rPr>
-      </w:pPr>
-      <w:r>
-        <w:rPr>
-          <w:b/>
-          <w:bCs/>
-        </w:rPr>
-        <w:t>Image Sources</w:t>
-      </w:r>
-    </w:p>
-    <w:p>
-      <w:pPr>
-        <w:pStyle w:val="ListParagraph"/>
         <w:numPr>
           <w:ilvl w:val="0"/>
           <w:numId w:val="2"/>
         </w:numPr>
+      </w:pPr>
+      <w:proofErr w:type="spellStart"/>
+      <w:r>
+        <w:t>CountDown</w:t>
+      </w:r>
+      <w:proofErr w:type="spellEnd"/>
+      <w:r>
+        <w:t xml:space="preserve"> Timer </w:t>
+      </w:r>
+      <w:hyperlink r:id="rId19" w:history="1">
+        <w:r>
+          <w:rPr>
+            <w:rStyle w:val="Hyperlink"/>
+          </w:rPr>
+          <w:t>https://stackoverflow.com/questions/54095875/how-to-create-a-simple-countdown-timer-in-kotlin</w:t>
+        </w:r>
+      </w:hyperlink>
+    </w:p>
+    <w:p>
+      <w:pPr>
+        <w:pStyle w:val="ListParagraph"/>
+      </w:pPr>
+    </w:p>
+    <w:p>
+      <w:pPr>
+        <w:rPr>
+          <w:b/>
+          <w:bCs/>
+        </w:rPr>
+      </w:pPr>
+      <w:r>
+        <w:rPr>
+          <w:b/>
+          <w:bCs/>
+        </w:rPr>
+        <w:t>Image Sources</w:t>
+      </w:r>
+    </w:p>
+    <w:p>
+      <w:pPr>
+        <w:pStyle w:val="ListParagraph"/>
+        <w:numPr>
+          <w:ilvl w:val="0"/>
+          <w:numId w:val="2"/>
+        </w:numPr>
         <w:rPr>
           <w:i/>
           <w:iCs/>
@@ -1427,7 +1457,7 @@
       <w:r>
         <w:t xml:space="preserve">Media Oasis logo </w:t>
       </w:r>
-      <w:hyperlink r:id="rId19" w:history="1">
+      <w:hyperlink r:id="rId20" w:history="1">
         <w:r>
           <w:rPr>
             <w:rStyle w:val="Hyperlink"/>
@@ -1453,7 +1483,7 @@
       <w:r>
         <w:t xml:space="preserve">Man looking at DVD Section (Splash) </w:t>
       </w:r>
-      <w:hyperlink r:id="rId20" w:history="1">
+      <w:hyperlink r:id="rId21" w:history="1">
         <w:r>
           <w:rPr>
             <w:rStyle w:val="Hyperlink"/>
@@ -1563,7 +1593,7 @@
       <w:r>
         <w:t xml:space="preserve">Checkmark </w:t>
       </w:r>
-      <w:hyperlink r:id="rId21" w:history="1">
+      <w:hyperlink r:id="rId22" w:history="1">
         <w:r>
           <w:rPr>
             <w:rStyle w:val="Hyperlink"/>
@@ -1587,9 +1617,10 @@
         </w:rPr>
       </w:pPr>
       <w:r>
+        <w:lastRenderedPageBreak/>
         <w:t xml:space="preserve">PayPal </w:t>
       </w:r>
-      <w:hyperlink r:id="rId22" w:history="1">
+      <w:hyperlink r:id="rId23" w:history="1">
         <w:r>
           <w:rPr>
             <w:rStyle w:val="Hyperlink"/>
@@ -1616,10 +1647,9 @@
         </w:rPr>
       </w:pPr>
       <w:r>
-        <w:lastRenderedPageBreak/>
         <w:t xml:space="preserve">Credit / debit card </w:t>
       </w:r>
-      <w:hyperlink r:id="rId23" w:history="1">
+      <w:hyperlink r:id="rId24" w:history="1">
         <w:r>
           <w:rPr>
             <w:rStyle w:val="Hyperlink"/>
@@ -1652,7 +1682,7 @@
         </w:rPr>
         <w:t xml:space="preserve"> </w:t>
       </w:r>
-      <w:hyperlink r:id="rId24" w:history="1">
+      <w:hyperlink r:id="rId25" w:history="1">
         <w:r>
           <w:rPr>
             <w:rStyle w:val="Hyperlink"/>

</xml_diff>

<commit_message>
Fixed and organised View Elements of the Check Out fragment, also known as the Payment Screen Fragment, now view elements should appear as normal on android test devices and other android devices, updated strings.xml by tweaking Security Code string, removed old paypal and credit card icons as they were causing an error with the Canvas so they have been replaced with 256x256 resolution icons alleviating the problem - this solution has been referenced in the project report document, debug menu item for the payment fragment was added to check this fragment was working but this will be removed in the future.
</commit_message>
<xml_diff>
--- a/report/Project Overview Document.docx
+++ b/report/Project Overview Document.docx
@@ -1,6 +1,6 @@
 
 <file path=word/document.xml><?xml version="1.0" encoding="utf-8"?>
-<w:document xmlns:wpc="http://schemas.microsoft.com/office/word/2010/wordprocessingCanvas" xmlns:cx="http://schemas.microsoft.com/office/drawing/2014/chartex" xmlns:cx1="http://schemas.microsoft.com/office/drawing/2015/9/8/chartex" xmlns:cx2="http://schemas.microsoft.com/office/drawing/2015/10/21/chartex" xmlns:cx3="http://schemas.microsoft.com/office/drawing/2016/5/9/chartex" xmlns:cx4="http://schemas.microsoft.com/office/drawing/2016/5/10/chartex" xmlns:cx5="http://schemas.microsoft.com/office/drawing/2016/5/11/chartex" xmlns:cx6="http://schemas.microsoft.com/office/drawing/2016/5/12/chartex" xmlns:cx7="http://schemas.microsoft.com/office/drawing/2016/5/13/chartex" xmlns:cx8="http://schemas.microsoft.com/office/drawing/2016/5/14/chartex" xmlns:mc="http://schemas.openxmlformats.org/markup-compatibility/2006" xmlns:aink="http://schemas.microsoft.com/office/drawing/2016/ink" xmlns:am3d="http://schemas.microsoft.com/office/drawing/2017/model3d" xmlns:o="urn:schemas-microsoft-com:office:office" xmlns:oel="http://schemas.microsoft.com/office/2019/extlst" xmlns:r="http://schemas.openxmlformats.org/officeDocument/2006/relationships" xmlns:m="http://schemas.openxmlformats.org/officeDocument/2006/math" xmlns:v="urn:schemas-microsoft-com:vml" xmlns:wp14="http://schemas.microsoft.com/office/word/2010/wordprocessingDrawing" xmlns:wp="http://schemas.openxmlformats.org/drawingml/2006/wordprocessingDrawing" xmlns:w10="urn:schemas-microsoft-com:office:word" xmlns:w="http://schemas.openxmlformats.org/wordprocessingml/2006/main" xmlns:w14="http://schemas.microsoft.com/office/word/2010/wordml" xmlns:w15="http://schemas.microsoft.com/office/word/2012/wordml" xmlns:w16cex="http://schemas.microsoft.com/office/word/2018/wordml/cex" xmlns:w16cid="http://schemas.microsoft.com/office/word/2016/wordml/cid" xmlns:w16="http://schemas.microsoft.com/office/word/2018/wordml" xmlns:w16du="http://schemas.microsoft.com/office/word/2023/wordml/word16du" xmlns:w16sdtdh="http://schemas.microsoft.com/office/word/2020/wordml/sdtdatahash" xmlns:w16se="http://schemas.microsoft.com/office/word/2015/wordml/symex" xmlns:wpg="http://schemas.microsoft.com/office/word/2010/wordprocessingGroup" xmlns:wpi="http://schemas.microsoft.com/office/word/2010/wordprocessingInk" xmlns:wne="http://schemas.microsoft.com/office/word/2006/wordml" xmlns:wps="http://schemas.microsoft.com/office/word/2010/wordprocessingShape" mc:Ignorable="w14 w15 w16se w16cid w16 w16cex w16sdtdh w16du wp14">
+<w:document xmlns:wpc="http://schemas.microsoft.com/office/word/2010/wordprocessingCanvas" xmlns:cx="http://schemas.microsoft.com/office/drawing/2014/chartex" xmlns:cx1="http://schemas.microsoft.com/office/drawing/2015/9/8/chartex" xmlns:cx2="http://schemas.microsoft.com/office/drawing/2015/10/21/chartex" xmlns:cx3="http://schemas.microsoft.com/office/drawing/2016/5/9/chartex" xmlns:cx4="http://schemas.microsoft.com/office/drawing/2016/5/10/chartex" xmlns:cx5="http://schemas.microsoft.com/office/drawing/2016/5/11/chartex" xmlns:cx6="http://schemas.microsoft.com/office/drawing/2016/5/12/chartex" xmlns:cx7="http://schemas.microsoft.com/office/drawing/2016/5/13/chartex" xmlns:cx8="http://schemas.microsoft.com/office/drawing/2016/5/14/chartex" xmlns:mc="http://schemas.openxmlformats.org/markup-compatibility/2006" xmlns:aink="http://schemas.microsoft.com/office/drawing/2016/ink" xmlns:am3d="http://schemas.microsoft.com/office/drawing/2017/model3d" xmlns:o="urn:schemas-microsoft-com:office:office" xmlns:oel="http://schemas.microsoft.com/office/2019/extlst" xmlns:r="http://schemas.openxmlformats.org/officeDocument/2006/relationships" xmlns:m="http://schemas.openxmlformats.org/officeDocument/2006/math" xmlns:v="urn:schemas-microsoft-com:vml" xmlns:wp14="http://schemas.microsoft.com/office/word/2010/wordprocessingDrawing" xmlns:wp="http://schemas.openxmlformats.org/drawingml/2006/wordprocessingDrawing" xmlns:w10="urn:schemas-microsoft-com:office:word" xmlns:w="http://schemas.openxmlformats.org/wordprocessingml/2006/main" xmlns:w14="http://schemas.microsoft.com/office/word/2010/wordml" xmlns:w15="http://schemas.microsoft.com/office/word/2012/wordml" xmlns:w16cex="http://schemas.microsoft.com/office/word/2018/wordml/cex" xmlns:w16cid="http://schemas.microsoft.com/office/word/2016/wordml/cid" xmlns:w16="http://schemas.microsoft.com/office/word/2018/wordml" xmlns:w16du="http://schemas.microsoft.com/office/word/2023/wordml/word16du" xmlns:w16sdtdh="http://schemas.microsoft.com/office/word/2020/wordml/sdtdatahash" xmlns:w16sdtfl="http://schemas.microsoft.com/office/word/2024/wordml/sdtformatlock" xmlns:w16se="http://schemas.microsoft.com/office/word/2015/wordml/symex" xmlns:wpg="http://schemas.microsoft.com/office/word/2010/wordprocessingGroup" xmlns:wpi="http://schemas.microsoft.com/office/word/2010/wordprocessingInk" xmlns:wne="http://schemas.microsoft.com/office/word/2006/wordml" xmlns:wps="http://schemas.microsoft.com/office/word/2010/wordprocessingShape" mc:Ignorable="w14 w15 w16se w16cid w16 w16cex w16sdtdh w16sdtfl w16du wp14">
   <w:body>
     <w:p>
       <w:r>
@@ -82,7 +82,21 @@
         <w:rPr>
           <w:color w:val="FF0000"/>
         </w:rPr>
-        <w:t xml:space="preserve">Media Oasis UI Screen Designs From Figma.pdf </w:t>
+        <w:t xml:space="preserve">Media Oasis UI Screen Designs </w:t>
+      </w:r>
+      <w:proofErr w:type="gramStart"/>
+      <w:r>
+        <w:rPr>
+          <w:color w:val="FF0000"/>
+        </w:rPr>
+        <w:t>From</w:t>
+      </w:r>
+      <w:proofErr w:type="gramEnd"/>
+      <w:r>
+        <w:rPr>
+          <w:color w:val="FF0000"/>
+        </w:rPr>
+        <w:t xml:space="preserve"> Figma.pdf </w:t>
       </w:r>
       <w:r>
         <w:t xml:space="preserve">file, which displays </w:t>
@@ -931,6 +945,7 @@
         <w:t xml:space="preserve">&lt;shape </w:t>
       </w:r>
       <w:proofErr w:type="spellStart"/>
+      <w:proofErr w:type="gramStart"/>
       <w:r>
         <w:rPr>
           <w:i/>
@@ -939,6 +954,7 @@
         <w:t>xmlns:android</w:t>
       </w:r>
       <w:proofErr w:type="spellEnd"/>
+      <w:proofErr w:type="gramEnd"/>
       <w:r>
         <w:rPr>
           <w:i/>
@@ -979,6 +995,7 @@
         <w:t xml:space="preserve">    </w:t>
       </w:r>
       <w:proofErr w:type="spellStart"/>
+      <w:proofErr w:type="gramStart"/>
       <w:r>
         <w:rPr>
           <w:i/>
@@ -987,6 +1004,7 @@
         <w:t>android:shape</w:t>
       </w:r>
       <w:proofErr w:type="spellEnd"/>
+      <w:proofErr w:type="gramEnd"/>
       <w:r>
         <w:rPr>
           <w:i/>
@@ -1027,6 +1045,7 @@
         <w:t xml:space="preserve">        </w:t>
       </w:r>
       <w:proofErr w:type="spellStart"/>
+      <w:proofErr w:type="gramStart"/>
       <w:r>
         <w:rPr>
           <w:i/>
@@ -1035,6 +1054,7 @@
         <w:t>android:width</w:t>
       </w:r>
       <w:proofErr w:type="spellEnd"/>
+      <w:proofErr w:type="gramEnd"/>
       <w:r>
         <w:rPr>
           <w:i/>
@@ -1059,6 +1079,7 @@
         <w:t xml:space="preserve">        </w:t>
       </w:r>
       <w:proofErr w:type="spellStart"/>
+      <w:proofErr w:type="gramStart"/>
       <w:r>
         <w:rPr>
           <w:i/>
@@ -1067,6 +1088,7 @@
         <w:t>android:color</w:t>
       </w:r>
       <w:proofErr w:type="spellEnd"/>
+      <w:proofErr w:type="gramEnd"/>
       <w:r>
         <w:rPr>
           <w:i/>
@@ -1425,30 +1447,93 @@
     <w:p>
       <w:pPr>
         <w:pStyle w:val="ListParagraph"/>
-      </w:pPr>
-    </w:p>
-    <w:p>
-      <w:pPr>
-        <w:rPr>
-          <w:b/>
-          <w:bCs/>
-        </w:rPr>
-      </w:pPr>
-      <w:r>
-        <w:rPr>
-          <w:b/>
-          <w:bCs/>
-        </w:rPr>
-        <w:t>Image Sources</w:t>
-      </w:r>
-    </w:p>
-    <w:p>
-      <w:pPr>
-        <w:pStyle w:val="ListParagraph"/>
         <w:numPr>
           <w:ilvl w:val="0"/>
           <w:numId w:val="2"/>
         </w:numPr>
+      </w:pPr>
+      <w:r>
+        <w:t xml:space="preserve">Fixing canvas drawing too large issue: </w:t>
+      </w:r>
+      <w:hyperlink r:id="rId20" w:history="1">
+        <w:r>
+          <w:rPr>
+            <w:rStyle w:val="Hyperlink"/>
+          </w:rPr>
+          <w:t>https://www.reddit.com/r/androiddev/comments/px384u/javalangruntimeexception_canvas_trying_to_draw/</w:t>
+        </w:r>
+      </w:hyperlink>
+    </w:p>
+    <w:p>
+      <w:pPr>
+        <w:pStyle w:val="ListParagraph"/>
+      </w:pPr>
+    </w:p>
+    <w:p>
+      <w:pPr>
+        <w:pStyle w:val="ListParagraph"/>
+        <w:rPr>
+          <w:i/>
+          <w:iCs/>
+          <w:sz w:val="20"/>
+          <w:szCs w:val="20"/>
+        </w:rPr>
+      </w:pPr>
+      <w:r>
+        <w:rPr>
+          <w:i/>
+          <w:iCs/>
+          <w:sz w:val="20"/>
+          <w:szCs w:val="20"/>
+        </w:rPr>
+        <w:t xml:space="preserve">“u/CaptainRoger10 - </w:t>
+      </w:r>
+      <w:r>
+        <w:rPr>
+          <w:i/>
+          <w:iCs/>
+          <w:sz w:val="20"/>
+          <w:szCs w:val="20"/>
+        </w:rPr>
+        <w:t>Because the image size is too large, reduce the image size</w:t>
+      </w:r>
+      <w:r>
+        <w:rPr>
+          <w:i/>
+          <w:iCs/>
+          <w:sz w:val="20"/>
+          <w:szCs w:val="20"/>
+        </w:rPr>
+        <w:t>.”</w:t>
+      </w:r>
+    </w:p>
+    <w:p>
+      <w:pPr>
+        <w:pStyle w:val="ListParagraph"/>
+      </w:pPr>
+    </w:p>
+    <w:p>
+      <w:pPr>
+        <w:rPr>
+          <w:b/>
+          <w:bCs/>
+        </w:rPr>
+      </w:pPr>
+      <w:r>
+        <w:rPr>
+          <w:b/>
+          <w:bCs/>
+        </w:rPr>
+        <w:t>Image Sources</w:t>
+      </w:r>
+    </w:p>
+    <w:p>
+      <w:pPr>
+        <w:pStyle w:val="ListParagraph"/>
+        <w:numPr>
+          <w:ilvl w:val="0"/>
+          <w:numId w:val="2"/>
+        </w:numPr>
         <w:rPr>
           <w:i/>
           <w:iCs/>
@@ -1457,7 +1542,7 @@
       <w:r>
         <w:t xml:space="preserve">Media Oasis logo </w:t>
       </w:r>
-      <w:hyperlink r:id="rId20" w:history="1">
+      <w:hyperlink r:id="rId21" w:history="1">
         <w:r>
           <w:rPr>
             <w:rStyle w:val="Hyperlink"/>
@@ -1481,9 +1566,10 @@
         </w:rPr>
       </w:pPr>
       <w:r>
+        <w:lastRenderedPageBreak/>
         <w:t xml:space="preserve">Man looking at DVD Section (Splash) </w:t>
       </w:r>
-      <w:hyperlink r:id="rId21" w:history="1">
+      <w:hyperlink r:id="rId22" w:history="1">
         <w:r>
           <w:rPr>
             <w:rStyle w:val="Hyperlink"/>
@@ -1593,7 +1679,7 @@
       <w:r>
         <w:t xml:space="preserve">Checkmark </w:t>
       </w:r>
-      <w:hyperlink r:id="rId22" w:history="1">
+      <w:hyperlink r:id="rId23" w:history="1">
         <w:r>
           <w:rPr>
             <w:rStyle w:val="Hyperlink"/>
@@ -1617,10 +1703,9 @@
         </w:rPr>
       </w:pPr>
       <w:r>
-        <w:lastRenderedPageBreak/>
         <w:t xml:space="preserve">PayPal </w:t>
       </w:r>
-      <w:hyperlink r:id="rId23" w:history="1">
+      <w:hyperlink r:id="rId24" w:history="1">
         <w:r>
           <w:rPr>
             <w:rStyle w:val="Hyperlink"/>
@@ -1649,7 +1734,7 @@
       <w:r>
         <w:t xml:space="preserve">Credit / debit card </w:t>
       </w:r>
-      <w:hyperlink r:id="rId24" w:history="1">
+      <w:hyperlink r:id="rId25" w:history="1">
         <w:r>
           <w:rPr>
             <w:rStyle w:val="Hyperlink"/>
@@ -1682,7 +1767,7 @@
         </w:rPr>
         <w:t xml:space="preserve"> </w:t>
       </w:r>
-      <w:hyperlink r:id="rId25" w:history="1">
+      <w:hyperlink r:id="rId26" w:history="1">
         <w:r>
           <w:rPr>
             <w:rStyle w:val="Hyperlink"/>
@@ -1704,7 +1789,7 @@
 </file>
 
 <file path=word/numbering.xml><?xml version="1.0" encoding="utf-8"?>
-<w:numbering xmlns:wpc="http://schemas.microsoft.com/office/word/2010/wordprocessingCanvas" xmlns:cx="http://schemas.microsoft.com/office/drawing/2014/chartex" xmlns:cx1="http://schemas.microsoft.com/office/drawing/2015/9/8/chartex" xmlns:cx2="http://schemas.microsoft.com/office/drawing/2015/10/21/chartex" xmlns:cx3="http://schemas.microsoft.com/office/drawing/2016/5/9/chartex" xmlns:cx4="http://schemas.microsoft.com/office/drawing/2016/5/10/chartex" xmlns:cx5="http://schemas.microsoft.com/office/drawing/2016/5/11/chartex" xmlns:cx6="http://schemas.microsoft.com/office/drawing/2016/5/12/chartex" xmlns:cx7="http://schemas.microsoft.com/office/drawing/2016/5/13/chartex" xmlns:cx8="http://schemas.microsoft.com/office/drawing/2016/5/14/chartex" xmlns:mc="http://schemas.openxmlformats.org/markup-compatibility/2006" xmlns:aink="http://schemas.microsoft.com/office/drawing/2016/ink" xmlns:am3d="http://schemas.microsoft.com/office/drawing/2017/model3d" xmlns:o="urn:schemas-microsoft-com:office:office" xmlns:oel="http://schemas.microsoft.com/office/2019/extlst" xmlns:r="http://schemas.openxmlformats.org/officeDocument/2006/relationships" xmlns:m="http://schemas.openxmlformats.org/officeDocument/2006/math" xmlns:v="urn:schemas-microsoft-com:vml" xmlns:wp14="http://schemas.microsoft.com/office/word/2010/wordprocessingDrawing" xmlns:wp="http://schemas.openxmlformats.org/drawingml/2006/wordprocessingDrawing" xmlns:w10="urn:schemas-microsoft-com:office:word" xmlns:w="http://schemas.openxmlformats.org/wordprocessingml/2006/main" xmlns:w14="http://schemas.microsoft.com/office/word/2010/wordml" xmlns:w15="http://schemas.microsoft.com/office/word/2012/wordml" xmlns:w16cex="http://schemas.microsoft.com/office/word/2018/wordml/cex" xmlns:w16cid="http://schemas.microsoft.com/office/word/2016/wordml/cid" xmlns:w16="http://schemas.microsoft.com/office/word/2018/wordml" xmlns:w16du="http://schemas.microsoft.com/office/word/2023/wordml/word16du" xmlns:w16sdtdh="http://schemas.microsoft.com/office/word/2020/wordml/sdtdatahash" xmlns:w16se="http://schemas.microsoft.com/office/word/2015/wordml/symex" xmlns:wpg="http://schemas.microsoft.com/office/word/2010/wordprocessingGroup" xmlns:wpi="http://schemas.microsoft.com/office/word/2010/wordprocessingInk" xmlns:wne="http://schemas.microsoft.com/office/word/2006/wordml" xmlns:wps="http://schemas.microsoft.com/office/word/2010/wordprocessingShape" mc:Ignorable="w14 w15 w16se w16cid w16 w16cex w16sdtdh w16du wp14">
+<w:numbering xmlns:wpc="http://schemas.microsoft.com/office/word/2010/wordprocessingCanvas" xmlns:cx="http://schemas.microsoft.com/office/drawing/2014/chartex" xmlns:cx1="http://schemas.microsoft.com/office/drawing/2015/9/8/chartex" xmlns:cx2="http://schemas.microsoft.com/office/drawing/2015/10/21/chartex" xmlns:cx3="http://schemas.microsoft.com/office/drawing/2016/5/9/chartex" xmlns:cx4="http://schemas.microsoft.com/office/drawing/2016/5/10/chartex" xmlns:cx5="http://schemas.microsoft.com/office/drawing/2016/5/11/chartex" xmlns:cx6="http://schemas.microsoft.com/office/drawing/2016/5/12/chartex" xmlns:cx7="http://schemas.microsoft.com/office/drawing/2016/5/13/chartex" xmlns:cx8="http://schemas.microsoft.com/office/drawing/2016/5/14/chartex" xmlns:mc="http://schemas.openxmlformats.org/markup-compatibility/2006" xmlns:aink="http://schemas.microsoft.com/office/drawing/2016/ink" xmlns:am3d="http://schemas.microsoft.com/office/drawing/2017/model3d" xmlns:o="urn:schemas-microsoft-com:office:office" xmlns:oel="http://schemas.microsoft.com/office/2019/extlst" xmlns:r="http://schemas.openxmlformats.org/officeDocument/2006/relationships" xmlns:m="http://schemas.openxmlformats.org/officeDocument/2006/math" xmlns:v="urn:schemas-microsoft-com:vml" xmlns:wp14="http://schemas.microsoft.com/office/word/2010/wordprocessingDrawing" xmlns:wp="http://schemas.openxmlformats.org/drawingml/2006/wordprocessingDrawing" xmlns:w10="urn:schemas-microsoft-com:office:word" xmlns:w="http://schemas.openxmlformats.org/wordprocessingml/2006/main" xmlns:w14="http://schemas.microsoft.com/office/word/2010/wordml" xmlns:w15="http://schemas.microsoft.com/office/word/2012/wordml" xmlns:w16cex="http://schemas.microsoft.com/office/word/2018/wordml/cex" xmlns:w16cid="http://schemas.microsoft.com/office/word/2016/wordml/cid" xmlns:w16="http://schemas.microsoft.com/office/word/2018/wordml" xmlns:w16du="http://schemas.microsoft.com/office/word/2023/wordml/word16du" xmlns:w16sdtdh="http://schemas.microsoft.com/office/word/2020/wordml/sdtdatahash" xmlns:w16sdtfl="http://schemas.microsoft.com/office/word/2024/wordml/sdtformatlock" xmlns:w16se="http://schemas.microsoft.com/office/word/2015/wordml/symex" xmlns:wpg="http://schemas.microsoft.com/office/word/2010/wordprocessingGroup" xmlns:wpi="http://schemas.microsoft.com/office/word/2010/wordprocessingInk" xmlns:wne="http://schemas.microsoft.com/office/word/2006/wordml" xmlns:wps="http://schemas.microsoft.com/office/word/2010/wordprocessingShape" mc:Ignorable="w14 w15 w16se w16cid w16 w16cex w16sdtdh w16sdtfl w16du wp14">
   <w:abstractNum w:abstractNumId="0" w15:restartNumberingAfterBreak="0">
     <w:nsid w:val="2EF94ED7"/>
     <w:multiLevelType w:val="hybridMultilevel"/>
@@ -1940,7 +2025,7 @@
 </file>
 
 <file path=word/styles.xml><?xml version="1.0" encoding="utf-8"?>
-<w:styles xmlns:mc="http://schemas.openxmlformats.org/markup-compatibility/2006" xmlns:r="http://schemas.openxmlformats.org/officeDocument/2006/relationships" xmlns:w="http://schemas.openxmlformats.org/wordprocessingml/2006/main" xmlns:w14="http://schemas.microsoft.com/office/word/2010/wordml" xmlns:w15="http://schemas.microsoft.com/office/word/2012/wordml" xmlns:w16cex="http://schemas.microsoft.com/office/word/2018/wordml/cex" xmlns:w16cid="http://schemas.microsoft.com/office/word/2016/wordml/cid" xmlns:w16="http://schemas.microsoft.com/office/word/2018/wordml" xmlns:w16du="http://schemas.microsoft.com/office/word/2023/wordml/word16du" xmlns:w16sdtdh="http://schemas.microsoft.com/office/word/2020/wordml/sdtdatahash" xmlns:w16se="http://schemas.microsoft.com/office/word/2015/wordml/symex" mc:Ignorable="w14 w15 w16se w16cid w16 w16cex w16sdtdh w16du">
+<w:styles xmlns:mc="http://schemas.openxmlformats.org/markup-compatibility/2006" xmlns:r="http://schemas.openxmlformats.org/officeDocument/2006/relationships" xmlns:w="http://schemas.openxmlformats.org/wordprocessingml/2006/main" xmlns:w14="http://schemas.microsoft.com/office/word/2010/wordml" xmlns:w15="http://schemas.microsoft.com/office/word/2012/wordml" xmlns:w16cex="http://schemas.microsoft.com/office/word/2018/wordml/cex" xmlns:w16cid="http://schemas.microsoft.com/office/word/2016/wordml/cid" xmlns:w16="http://schemas.microsoft.com/office/word/2018/wordml" xmlns:w16du="http://schemas.microsoft.com/office/word/2023/wordml/word16du" xmlns:w16sdtdh="http://schemas.microsoft.com/office/word/2020/wordml/sdtdatahash" xmlns:w16sdtfl="http://schemas.microsoft.com/office/word/2024/wordml/sdtformatlock" xmlns:w16se="http://schemas.microsoft.com/office/word/2015/wordml/symex" mc:Ignorable="w14 w15 w16se w16cid w16 w16cex w16sdtdh w16sdtfl w16du">
   <w:docDefaults>
     <w:rPrDefault>
       <w:rPr>
@@ -2542,7 +2627,6 @@
   <w:style w:type="character" w:default="1" w:styleId="DefaultParagraphFont">
     <w:name w:val="Default Paragraph Font"/>
     <w:uiPriority w:val="1"/>
-    <w:semiHidden/>
     <w:unhideWhenUsed/>
   </w:style>
   <w:style w:type="table" w:default="1" w:styleId="TableNormal">
@@ -2896,6 +2980,19 @@
     <w:rPr>
       <w:color w:val="605E5C"/>
       <w:shd w:val="clear" w:color="auto" w:fill="E1DFDD"/>
+    </w:rPr>
+  </w:style>
+  <w:style w:type="paragraph" w:styleId="NormalWeb">
+    <w:name w:val="Normal (Web)"/>
+    <w:basedOn w:val="Normal"/>
+    <w:uiPriority w:val="99"/>
+    <w:semiHidden/>
+    <w:unhideWhenUsed/>
+    <w:rsid w:val="00071F49"/>
+    <w:rPr>
+      <w:rFonts w:ascii="Times New Roman" w:hAnsi="Times New Roman" w:cs="Times New Roman"/>
+      <w:sz w:val="24"/>
+      <w:szCs w:val="24"/>
     </w:rPr>
   </w:style>
 </w:styles>

</xml_diff>

<commit_message>
Added code to Admin_ManageReviewsFragment.kt that allows the ratingBar element to reflect the star rating value in the editTextStarRating element that is beside it, if the value is 3 then the rating bar will display 3 stars, any code references have been referred to in the report as well as the comments, additionally onViewCreated method was added in this fragment to allow view elements to be accessed programmatically.
</commit_message>
<xml_diff>
--- a/report/Project Overview Document.docx
+++ b/report/Project Overview Document.docx
@@ -82,21 +82,7 @@
         <w:rPr>
           <w:color w:val="FF0000"/>
         </w:rPr>
-        <w:t xml:space="preserve">Media Oasis UI Screen Designs </w:t>
-      </w:r>
-      <w:proofErr w:type="gramStart"/>
-      <w:r>
-        <w:rPr>
-          <w:color w:val="FF0000"/>
-        </w:rPr>
-        <w:t>From</w:t>
-      </w:r>
-      <w:proofErr w:type="gramEnd"/>
-      <w:r>
-        <w:rPr>
-          <w:color w:val="FF0000"/>
-        </w:rPr>
-        <w:t xml:space="preserve"> Figma.pdf </w:t>
+        <w:t xml:space="preserve">Media Oasis UI Screen Designs From Figma.pdf </w:t>
       </w:r>
       <w:r>
         <w:t xml:space="preserve">file, which displays </w:t>
@@ -945,7 +931,6 @@
         <w:t xml:space="preserve">&lt;shape </w:t>
       </w:r>
       <w:proofErr w:type="spellStart"/>
-      <w:proofErr w:type="gramStart"/>
       <w:r>
         <w:rPr>
           <w:i/>
@@ -954,7 +939,6 @@
         <w:t>xmlns:android</w:t>
       </w:r>
       <w:proofErr w:type="spellEnd"/>
-      <w:proofErr w:type="gramEnd"/>
       <w:r>
         <w:rPr>
           <w:i/>
@@ -995,7 +979,6 @@
         <w:t xml:space="preserve">    </w:t>
       </w:r>
       <w:proofErr w:type="spellStart"/>
-      <w:proofErr w:type="gramStart"/>
       <w:r>
         <w:rPr>
           <w:i/>
@@ -1004,7 +987,6 @@
         <w:t>android:shape</w:t>
       </w:r>
       <w:proofErr w:type="spellEnd"/>
-      <w:proofErr w:type="gramEnd"/>
       <w:r>
         <w:rPr>
           <w:i/>
@@ -1045,7 +1027,6 @@
         <w:t xml:space="preserve">        </w:t>
       </w:r>
       <w:proofErr w:type="spellStart"/>
-      <w:proofErr w:type="gramStart"/>
       <w:r>
         <w:rPr>
           <w:i/>
@@ -1054,7 +1035,6 @@
         <w:t>android:width</w:t>
       </w:r>
       <w:proofErr w:type="spellEnd"/>
-      <w:proofErr w:type="gramEnd"/>
       <w:r>
         <w:rPr>
           <w:i/>
@@ -1079,7 +1059,6 @@
         <w:t xml:space="preserve">        </w:t>
       </w:r>
       <w:proofErr w:type="spellStart"/>
-      <w:proofErr w:type="gramStart"/>
       <w:r>
         <w:rPr>
           <w:i/>
@@ -1088,7 +1067,6 @@
         <w:t>android:color</w:t>
       </w:r>
       <w:proofErr w:type="spellEnd"/>
-      <w:proofErr w:type="gramEnd"/>
       <w:r>
         <w:rPr>
           <w:i/>
@@ -1486,46 +1464,19 @@
           <w:sz w:val="20"/>
           <w:szCs w:val="20"/>
         </w:rPr>
-        <w:t xml:space="preserve">“u/CaptainRoger10 - </w:t>
-      </w:r>
-      <w:r>
+        <w:t>“u/CaptainRoger10 - Because the image size is too large, reduce the image size.”</w:t>
+      </w:r>
+    </w:p>
+    <w:p>
+      <w:pPr>
+        <w:pStyle w:val="ListParagraph"/>
         <w:rPr>
           <w:i/>
           <w:iCs/>
           <w:sz w:val="20"/>
           <w:szCs w:val="20"/>
         </w:rPr>
-        <w:t>Because the image size is too large, reduce the image size</w:t>
-      </w:r>
-      <w:r>
-        <w:rPr>
-          <w:i/>
-          <w:iCs/>
-          <w:sz w:val="20"/>
-          <w:szCs w:val="20"/>
-        </w:rPr>
-        <w:t>.”</w:t>
-      </w:r>
-    </w:p>
-    <w:p>
-      <w:pPr>
-        <w:pStyle w:val="ListParagraph"/>
-      </w:pPr>
-    </w:p>
-    <w:p>
-      <w:pPr>
-        <w:rPr>
-          <w:b/>
-          <w:bCs/>
-        </w:rPr>
-      </w:pPr>
-      <w:r>
-        <w:rPr>
-          <w:b/>
-          <w:bCs/>
-        </w:rPr>
-        <w:t>Image Sources</w:t>
-      </w:r>
+      </w:pPr>
     </w:p>
     <w:p>
       <w:pPr>
@@ -1534,6 +1485,104 @@
           <w:ilvl w:val="0"/>
           <w:numId w:val="2"/>
         </w:numPr>
+      </w:pPr>
+      <w:r>
+        <w:t xml:space="preserve">Using </w:t>
+      </w:r>
+      <w:proofErr w:type="spellStart"/>
+      <w:r>
+        <w:t>findViewById</w:t>
+      </w:r>
+      <w:proofErr w:type="spellEnd"/>
+      <w:r>
+        <w:t>() method within a fragment</w:t>
+      </w:r>
+      <w:r>
+        <w:rPr>
+          <w:i/>
+          <w:iCs/>
+        </w:rPr>
+        <w:t xml:space="preserve"> </w:t>
+      </w:r>
+      <w:hyperlink r:id="rId21" w:history="1">
+        <w:r>
+          <w:rPr>
+            <w:rStyle w:val="Hyperlink"/>
+          </w:rPr>
+          <w:t>https://www.repeato.app/how-to-use-findviewbyid-in-a-fragment/</w:t>
+        </w:r>
+      </w:hyperlink>
+    </w:p>
+    <w:p>
+      <w:pPr>
+        <w:pStyle w:val="ListParagraph"/>
+        <w:rPr>
+          <w:i/>
+          <w:iCs/>
+          <w:sz w:val="20"/>
+          <w:szCs w:val="20"/>
+        </w:rPr>
+      </w:pPr>
+    </w:p>
+    <w:p>
+      <w:pPr>
+        <w:pStyle w:val="ListParagraph"/>
+        <w:numPr>
+          <w:ilvl w:val="0"/>
+          <w:numId w:val="2"/>
+        </w:numPr>
+      </w:pPr>
+      <w:r>
+        <w:lastRenderedPageBreak/>
+        <w:t xml:space="preserve">Using the </w:t>
+      </w:r>
+      <w:r>
+        <w:t xml:space="preserve">Kotlin </w:t>
+      </w:r>
+      <w:proofErr w:type="spellStart"/>
+      <w:r>
+        <w:t>addTextChangeListener</w:t>
+      </w:r>
+      <w:proofErr w:type="spellEnd"/>
+      <w:r>
+        <w:t xml:space="preserve"> </w:t>
+      </w:r>
+      <w:hyperlink r:id="rId22" w:history="1">
+        <w:r>
+          <w:rPr>
+            <w:rStyle w:val="Hyperlink"/>
+          </w:rPr>
+          <w:t>https://stackoverflow.com/questions/40569436/kotlin-addtextchangelistener-lambda</w:t>
+        </w:r>
+      </w:hyperlink>
+    </w:p>
+    <w:p>
+      <w:pPr>
+        <w:pStyle w:val="ListParagraph"/>
+      </w:pPr>
+    </w:p>
+    <w:p>
+      <w:pPr>
+        <w:rPr>
+          <w:b/>
+          <w:bCs/>
+        </w:rPr>
+      </w:pPr>
+      <w:r>
+        <w:rPr>
+          <w:b/>
+          <w:bCs/>
+        </w:rPr>
+        <w:t>Image Sources</w:t>
+      </w:r>
+    </w:p>
+    <w:p>
+      <w:pPr>
+        <w:pStyle w:val="ListParagraph"/>
+        <w:numPr>
+          <w:ilvl w:val="0"/>
+          <w:numId w:val="2"/>
+        </w:numPr>
         <w:rPr>
           <w:i/>
           <w:iCs/>
@@ -1542,7 +1591,7 @@
       <w:r>
         <w:t xml:space="preserve">Media Oasis logo </w:t>
       </w:r>
-      <w:hyperlink r:id="rId21" w:history="1">
+      <w:hyperlink r:id="rId23" w:history="1">
         <w:r>
           <w:rPr>
             <w:rStyle w:val="Hyperlink"/>
@@ -1566,10 +1615,9 @@
         </w:rPr>
       </w:pPr>
       <w:r>
-        <w:lastRenderedPageBreak/>
         <w:t xml:space="preserve">Man looking at DVD Section (Splash) </w:t>
       </w:r>
-      <w:hyperlink r:id="rId22" w:history="1">
+      <w:hyperlink r:id="rId24" w:history="1">
         <w:r>
           <w:rPr>
             <w:rStyle w:val="Hyperlink"/>
@@ -1679,7 +1727,7 @@
       <w:r>
         <w:t xml:space="preserve">Checkmark </w:t>
       </w:r>
-      <w:hyperlink r:id="rId23" w:history="1">
+      <w:hyperlink r:id="rId25" w:history="1">
         <w:r>
           <w:rPr>
             <w:rStyle w:val="Hyperlink"/>
@@ -1705,7 +1753,7 @@
       <w:r>
         <w:t xml:space="preserve">PayPal </w:t>
       </w:r>
-      <w:hyperlink r:id="rId24" w:history="1">
+      <w:hyperlink r:id="rId26" w:history="1">
         <w:r>
           <w:rPr>
             <w:rStyle w:val="Hyperlink"/>
@@ -1734,7 +1782,7 @@
       <w:r>
         <w:t xml:space="preserve">Credit / debit card </w:t>
       </w:r>
-      <w:hyperlink r:id="rId25" w:history="1">
+      <w:hyperlink r:id="rId27" w:history="1">
         <w:r>
           <w:rPr>
             <w:rStyle w:val="Hyperlink"/>
@@ -1767,7 +1815,7 @@
         </w:rPr>
         <w:t xml:space="preserve"> </w:t>
       </w:r>
-      <w:hyperlink r:id="rId26" w:history="1">
+      <w:hyperlink r:id="rId28" w:history="1">
         <w:r>
           <w:rPr>
             <w:rStyle w:val="Hyperlink"/>
@@ -2627,6 +2675,7 @@
   <w:style w:type="character" w:default="1" w:styleId="DefaultParagraphFont">
     <w:name w:val="Default Paragraph Font"/>
     <w:uiPriority w:val="1"/>
+    <w:semiHidden/>
     <w:unhideWhenUsed/>
   </w:style>
   <w:style w:type="table" w:default="1" w:styleId="TableNormal">
@@ -2993,6 +3042,74 @@
       <w:rFonts w:ascii="Times New Roman" w:hAnsi="Times New Roman" w:cs="Times New Roman"/>
       <w:sz w:val="24"/>
       <w:szCs w:val="24"/>
+    </w:rPr>
+  </w:style>
+  <w:style w:type="character" w:styleId="CommentReference">
+    <w:name w:val="annotation reference"/>
+    <w:basedOn w:val="DefaultParagraphFont"/>
+    <w:uiPriority w:val="99"/>
+    <w:semiHidden/>
+    <w:unhideWhenUsed/>
+    <w:rsid w:val="007E3F51"/>
+    <w:rPr>
+      <w:sz w:val="16"/>
+      <w:szCs w:val="16"/>
+    </w:rPr>
+  </w:style>
+  <w:style w:type="paragraph" w:styleId="CommentText">
+    <w:name w:val="annotation text"/>
+    <w:basedOn w:val="Normal"/>
+    <w:link w:val="CommentTextChar"/>
+    <w:uiPriority w:val="99"/>
+    <w:semiHidden/>
+    <w:unhideWhenUsed/>
+    <w:rsid w:val="007E3F51"/>
+    <w:pPr>
+      <w:spacing w:line="240" w:lineRule="auto"/>
+    </w:pPr>
+    <w:rPr>
+      <w:sz w:val="20"/>
+      <w:szCs w:val="20"/>
+    </w:rPr>
+  </w:style>
+  <w:style w:type="character" w:customStyle="1" w:styleId="CommentTextChar">
+    <w:name w:val="Comment Text Char"/>
+    <w:basedOn w:val="DefaultParagraphFont"/>
+    <w:link w:val="CommentText"/>
+    <w:uiPriority w:val="99"/>
+    <w:semiHidden/>
+    <w:rsid w:val="007E3F51"/>
+    <w:rPr>
+      <w:sz w:val="20"/>
+      <w:szCs w:val="20"/>
+    </w:rPr>
+  </w:style>
+  <w:style w:type="paragraph" w:styleId="CommentSubject">
+    <w:name w:val="annotation subject"/>
+    <w:basedOn w:val="CommentText"/>
+    <w:next w:val="CommentText"/>
+    <w:link w:val="CommentSubjectChar"/>
+    <w:uiPriority w:val="99"/>
+    <w:semiHidden/>
+    <w:unhideWhenUsed/>
+    <w:rsid w:val="007E3F51"/>
+    <w:rPr>
+      <w:b/>
+      <w:bCs/>
+    </w:rPr>
+  </w:style>
+  <w:style w:type="character" w:customStyle="1" w:styleId="CommentSubjectChar">
+    <w:name w:val="Comment Subject Char"/>
+    <w:basedOn w:val="CommentTextChar"/>
+    <w:link w:val="CommentSubject"/>
+    <w:uiPriority w:val="99"/>
+    <w:semiHidden/>
+    <w:rsid w:val="007E3F51"/>
+    <w:rPr>
+      <w:b/>
+      <w:bCs/>
+      <w:sz w:val="20"/>
+      <w:szCs w:val="20"/>
     </w:rPr>
   </w:style>
 </w:styles>

</xml_diff>

<commit_message>
Updated report document by adding a better report structure as a template, dedicating sections such as functional requirements, testing, software architectural patterns etc for better project documentation, additionally a cover page has been added to provide a description for the project as well as the title of the project, my author name and GitHub repository link.
</commit_message>
<xml_diff>
--- a/report/Project Overview Document.docx
+++ b/report/Project Overview Document.docx
@@ -4,14 +4,1040 @@
   <w:body>
     <w:p>
       <w:r>
-        <w:t>Media Oasis is a stand-alone mobile app expansion to the fictional “Oasis” brand, built on top of the Café Oasis project that is a coffee shop mobile app that sells different types of coffee, biscuits &amp; drinks. Media Oasis is essentially Café Oasis but now it sells entertainment products such as Movies, Video Games, DVD’s and other visual media in physical form.</w:t>
-      </w:r>
-    </w:p>
-    <w:p>
-      <w:r>
+        <w:rPr>
+          <w:noProof/>
+        </w:rPr>
+        <w:drawing>
+          <wp:inline distT="0" distB="0" distL="0" distR="0" wp14:anchorId="328A23E1" wp14:editId="6F9D465A">
+            <wp:extent cx="5731510" cy="1269242"/>
+            <wp:effectExtent l="0" t="0" r="0" b="483870"/>
+            <wp:docPr id="1569431394" name="Picture 4"/>
+            <wp:cNvGraphicFramePr>
+              <a:graphicFrameLocks xmlns:a="http://schemas.openxmlformats.org/drawingml/2006/main" noChangeAspect="1"/>
+            </wp:cNvGraphicFramePr>
+            <a:graphic xmlns:a="http://schemas.openxmlformats.org/drawingml/2006/main">
+              <a:graphicData uri="http://schemas.openxmlformats.org/drawingml/2006/picture">
+                <pic:pic xmlns:pic="http://schemas.openxmlformats.org/drawingml/2006/picture">
+                  <pic:nvPicPr>
+                    <pic:cNvPr id="0" name="Picture 1"/>
+                    <pic:cNvPicPr>
+                      <a:picLocks noChangeAspect="1" noChangeArrowheads="1"/>
+                    </pic:cNvPicPr>
+                  </pic:nvPicPr>
+                  <pic:blipFill rotWithShape="1">
+                    <a:blip r:embed="rId5">
+                      <a:extLst>
+                        <a:ext uri="{28A0092B-C50C-407E-A947-70E740481C1C}">
+                          <a14:useLocalDpi xmlns:a14="http://schemas.microsoft.com/office/drawing/2010/main" val="0"/>
+                        </a:ext>
+                      </a:extLst>
+                    </a:blip>
+                    <a:srcRect b="30282"/>
+                    <a:stretch/>
+                  </pic:blipFill>
+                  <pic:spPr bwMode="auto">
+                    <a:xfrm>
+                      <a:off x="0" y="0"/>
+                      <a:ext cx="5731510" cy="1269242"/>
+                    </a:xfrm>
+                    <a:prstGeom prst="rect">
+                      <a:avLst/>
+                    </a:prstGeom>
+                    <a:ln>
+                      <a:noFill/>
+                    </a:ln>
+                    <a:effectLst>
+                      <a:reflection blurRad="6350" stA="52000" endA="300" endPos="35000" dir="5400000" sy="-100000" algn="bl" rotWithShape="0"/>
+                    </a:effectLst>
+                    <a:extLst>
+                      <a:ext uri="{53640926-AAD7-44D8-BBD7-CCE9431645EC}">
+                        <a14:shadowObscured xmlns:a14="http://schemas.microsoft.com/office/drawing/2010/main"/>
+                      </a:ext>
+                    </a:extLst>
+                  </pic:spPr>
+                </pic:pic>
+              </a:graphicData>
+            </a:graphic>
+          </wp:inline>
+        </w:drawing>
+      </w:r>
+    </w:p>
+    <w:p>
+      <w:pPr>
+        <w:rPr>
+          <w:color w:val="156082" w:themeColor="accent1"/>
+          <w:sz w:val="40"/>
+          <w:szCs w:val="40"/>
+        </w:rPr>
+      </w:pPr>
+      <w:r>
+        <w:rPr>
+          <w:b/>
+          <w:bCs/>
+          <w:color w:val="156082" w:themeColor="accent1"/>
+          <w:sz w:val="40"/>
+          <w:szCs w:val="40"/>
+        </w:rPr>
+        <w:t>Author</w:t>
+      </w:r>
+      <w:r>
+        <w:rPr>
+          <w:color w:val="156082" w:themeColor="accent1"/>
+          <w:sz w:val="40"/>
+          <w:szCs w:val="40"/>
+        </w:rPr>
+        <w:t xml:space="preserve">: </w:t>
+      </w:r>
+      <w:r>
+        <w:rPr>
+          <w:color w:val="156082" w:themeColor="accent1"/>
+          <w:sz w:val="36"/>
+          <w:szCs w:val="36"/>
+        </w:rPr>
+        <w:t xml:space="preserve">Jagjeet Reehal </w:t>
+      </w:r>
+    </w:p>
+    <w:p>
+      <w:pPr>
+        <w:rPr>
+          <w:color w:val="156082" w:themeColor="accent1"/>
+          <w:sz w:val="40"/>
+          <w:szCs w:val="40"/>
+        </w:rPr>
+      </w:pPr>
+      <w:r>
+        <w:rPr>
+          <w:b/>
+          <w:bCs/>
+          <w:color w:val="156082" w:themeColor="accent1"/>
+          <w:sz w:val="40"/>
+          <w:szCs w:val="40"/>
+        </w:rPr>
+        <w:t>Project</w:t>
+      </w:r>
+      <w:r>
+        <w:rPr>
+          <w:color w:val="156082" w:themeColor="accent1"/>
+          <w:sz w:val="40"/>
+          <w:szCs w:val="40"/>
+        </w:rPr>
+        <w:t xml:space="preserve">: </w:t>
+      </w:r>
+      <w:r>
+        <w:rPr>
+          <w:color w:val="156082" w:themeColor="accent1"/>
+          <w:sz w:val="36"/>
+          <w:szCs w:val="36"/>
+        </w:rPr>
+        <w:t>Media Oasis Commercial Mobile App</w:t>
+      </w:r>
+      <w:r>
+        <w:rPr>
+          <w:color w:val="156082" w:themeColor="accent1"/>
+          <w:sz w:val="36"/>
+          <w:szCs w:val="36"/>
+        </w:rPr>
+        <w:t xml:space="preserve"> </w:t>
+      </w:r>
+    </w:p>
+    <w:p>
+      <w:pPr>
+        <w:rPr>
+          <w:color w:val="156082" w:themeColor="accent1"/>
+          <w:sz w:val="40"/>
+          <w:szCs w:val="40"/>
+        </w:rPr>
+      </w:pPr>
+      <w:r>
+        <w:rPr>
+          <w:b/>
+          <w:bCs/>
+          <w:color w:val="156082" w:themeColor="accent1"/>
+          <w:sz w:val="40"/>
+          <w:szCs w:val="40"/>
+        </w:rPr>
+        <w:t>GitHub Repository</w:t>
+      </w:r>
+      <w:r>
+        <w:rPr>
+          <w:color w:val="156082" w:themeColor="accent1"/>
+          <w:sz w:val="40"/>
+          <w:szCs w:val="40"/>
+        </w:rPr>
+        <w:t xml:space="preserve">: </w:t>
+      </w:r>
+      <w:hyperlink r:id="rId6" w:history="1">
+        <w:r>
+          <w:rPr>
+            <w:rStyle w:val="Hyperlink"/>
+            <w:sz w:val="36"/>
+            <w:szCs w:val="36"/>
+          </w:rPr>
+          <w:t>https://github.com/jagree03/media-oasis-mobile</w:t>
+        </w:r>
+      </w:hyperlink>
+    </w:p>
+    <w:p/>
+    <w:p>
+      <w:pPr>
+        <w:rPr>
+          <w:sz w:val="36"/>
+          <w:szCs w:val="36"/>
+        </w:rPr>
+      </w:pPr>
+      <w:r>
+        <w:rPr>
+          <w:b/>
+          <w:bCs/>
+          <w:color w:val="156082" w:themeColor="accent1"/>
+          <w:sz w:val="40"/>
+          <w:szCs w:val="40"/>
+        </w:rPr>
+        <w:t>Description:</w:t>
+      </w:r>
+    </w:p>
+    <w:p>
+      <w:pPr>
+        <w:rPr>
+          <w:color w:val="156082" w:themeColor="accent1"/>
+          <w:sz w:val="36"/>
+          <w:szCs w:val="36"/>
+        </w:rPr>
+      </w:pPr>
+      <w:r>
+        <w:rPr>
+          <w:color w:val="156082" w:themeColor="accent1"/>
+          <w:sz w:val="36"/>
+          <w:szCs w:val="36"/>
+        </w:rPr>
+        <w:t xml:space="preserve">Media Oasis is a stand-alone </w:t>
+      </w:r>
+      <w:r>
+        <w:rPr>
+          <w:color w:val="156082" w:themeColor="accent1"/>
+          <w:sz w:val="36"/>
+          <w:szCs w:val="36"/>
+        </w:rPr>
+        <w:t xml:space="preserve">Android-based </w:t>
+      </w:r>
+      <w:r>
+        <w:rPr>
+          <w:color w:val="156082" w:themeColor="accent1"/>
+          <w:sz w:val="36"/>
+          <w:szCs w:val="36"/>
+        </w:rPr>
+        <w:t xml:space="preserve">mobile app expansion to the fictional “Oasis” brand, built on top of </w:t>
+      </w:r>
+      <w:r>
+        <w:rPr>
+          <w:color w:val="156082" w:themeColor="accent1"/>
+          <w:sz w:val="36"/>
+          <w:szCs w:val="36"/>
+        </w:rPr>
+        <w:t xml:space="preserve">my previous </w:t>
+      </w:r>
+      <w:r>
+        <w:rPr>
+          <w:color w:val="156082" w:themeColor="accent1"/>
+          <w:sz w:val="36"/>
+          <w:szCs w:val="36"/>
+        </w:rPr>
+        <w:t>Café Oasis project</w:t>
+      </w:r>
+      <w:r>
+        <w:rPr>
+          <w:color w:val="156082" w:themeColor="accent1"/>
+          <w:sz w:val="36"/>
+          <w:szCs w:val="36"/>
+        </w:rPr>
+        <w:t xml:space="preserve"> from 2023/2024</w:t>
+      </w:r>
+      <w:r>
+        <w:rPr>
+          <w:color w:val="156082" w:themeColor="accent1"/>
+          <w:sz w:val="36"/>
+          <w:szCs w:val="36"/>
+        </w:rPr>
+        <w:t xml:space="preserve"> that </w:t>
+      </w:r>
+      <w:r>
+        <w:rPr>
+          <w:color w:val="156082" w:themeColor="accent1"/>
+          <w:sz w:val="36"/>
+          <w:szCs w:val="36"/>
+        </w:rPr>
+        <w:t>aims to be a</w:t>
+      </w:r>
+      <w:r>
+        <w:rPr>
+          <w:color w:val="156082" w:themeColor="accent1"/>
+          <w:sz w:val="36"/>
+          <w:szCs w:val="36"/>
+        </w:rPr>
+        <w:t xml:space="preserve"> coffee shop mobile app</w:t>
+      </w:r>
+      <w:r>
+        <w:rPr>
+          <w:color w:val="156082" w:themeColor="accent1"/>
+          <w:sz w:val="36"/>
+          <w:szCs w:val="36"/>
+        </w:rPr>
+        <w:t>lication for Android</w:t>
+      </w:r>
+      <w:r>
+        <w:rPr>
+          <w:color w:val="156082" w:themeColor="accent1"/>
+          <w:sz w:val="36"/>
+          <w:szCs w:val="36"/>
+        </w:rPr>
+        <w:t xml:space="preserve"> that sells different types of coffee, biscuits &amp; drinks. Media Oasis is essentially </w:t>
+      </w:r>
+      <w:r>
+        <w:rPr>
+          <w:color w:val="156082" w:themeColor="accent1"/>
+          <w:sz w:val="36"/>
+          <w:szCs w:val="36"/>
+        </w:rPr>
+        <w:t xml:space="preserve">a reformed version </w:t>
+      </w:r>
+      <w:r>
+        <w:rPr>
+          <w:color w:val="156082" w:themeColor="accent1"/>
+          <w:sz w:val="36"/>
+          <w:szCs w:val="36"/>
+        </w:rPr>
+        <w:t xml:space="preserve">Café Oasis now </w:t>
+      </w:r>
+      <w:r>
+        <w:rPr>
+          <w:color w:val="156082" w:themeColor="accent1"/>
+          <w:sz w:val="36"/>
+          <w:szCs w:val="36"/>
+        </w:rPr>
+        <w:t xml:space="preserve">selling </w:t>
+      </w:r>
+      <w:r>
+        <w:rPr>
+          <w:color w:val="156082" w:themeColor="accent1"/>
+          <w:sz w:val="36"/>
+          <w:szCs w:val="36"/>
+        </w:rPr>
+        <w:t>entertainment products such as Movies, Video Games, DVD’s and other visual media in physical form.</w:t>
+      </w:r>
+      <w:r>
+        <w:rPr>
+          <w:color w:val="156082" w:themeColor="accent1"/>
+          <w:sz w:val="36"/>
+          <w:szCs w:val="36"/>
+        </w:rPr>
+        <w:t xml:space="preserve"> </w:t>
+      </w:r>
+      <w:r>
+        <w:rPr>
+          <w:color w:val="156082" w:themeColor="accent1"/>
+          <w:sz w:val="36"/>
+          <w:szCs w:val="36"/>
+        </w:rPr>
         <w:t>Media Oasis aims to be an improvement over Café Oasis and will fix problems and missing content that was in the Café Oasis Mobile App.</w:t>
       </w:r>
     </w:p>
+    <w:p/>
+    <w:p/>
+    <w:p/>
+    <w:p/>
+    <w:p>
+      <w:pPr>
+        <w:pStyle w:val="Heading1"/>
+        <w:numPr>
+          <w:ilvl w:val="0"/>
+          <w:numId w:val="4"/>
+        </w:numPr>
+      </w:pPr>
+      <w:r>
+        <w:lastRenderedPageBreak/>
+        <w:t>Analysis and design</w:t>
+      </w:r>
+    </w:p>
+    <w:p>
+      <w:pPr>
+        <w:pStyle w:val="ListParagraph"/>
+        <w:numPr>
+          <w:ilvl w:val="0"/>
+          <w:numId w:val="3"/>
+        </w:numPr>
+        <w:rPr>
+          <w:b/>
+          <w:bCs/>
+          <w:sz w:val="24"/>
+          <w:szCs w:val="24"/>
+        </w:rPr>
+      </w:pPr>
+      <w:r>
+        <w:rPr>
+          <w:b/>
+          <w:bCs/>
+          <w:sz w:val="24"/>
+          <w:szCs w:val="24"/>
+        </w:rPr>
+        <w:t xml:space="preserve">Functional </w:t>
+      </w:r>
+      <w:r>
+        <w:rPr>
+          <w:b/>
+          <w:bCs/>
+          <w:sz w:val="24"/>
+          <w:szCs w:val="24"/>
+        </w:rPr>
+        <w:t>r</w:t>
+      </w:r>
+      <w:r>
+        <w:rPr>
+          <w:b/>
+          <w:bCs/>
+          <w:sz w:val="24"/>
+          <w:szCs w:val="24"/>
+        </w:rPr>
+        <w:t>equirements</w:t>
+      </w:r>
+    </w:p>
+    <w:p>
+      <w:pPr>
+        <w:pStyle w:val="ListParagraph"/>
+        <w:ind w:left="785"/>
+        <w:rPr>
+          <w:b/>
+          <w:bCs/>
+          <w:sz w:val="24"/>
+          <w:szCs w:val="24"/>
+        </w:rPr>
+      </w:pPr>
+    </w:p>
+    <w:p>
+      <w:pPr>
+        <w:pStyle w:val="ListParagraph"/>
+        <w:numPr>
+          <w:ilvl w:val="0"/>
+          <w:numId w:val="3"/>
+        </w:numPr>
+        <w:rPr>
+          <w:b/>
+          <w:bCs/>
+          <w:sz w:val="24"/>
+          <w:szCs w:val="24"/>
+        </w:rPr>
+      </w:pPr>
+      <w:r>
+        <w:rPr>
+          <w:b/>
+          <w:bCs/>
+          <w:sz w:val="24"/>
+          <w:szCs w:val="24"/>
+        </w:rPr>
+        <w:t>Non-</w:t>
+      </w:r>
+      <w:r>
+        <w:rPr>
+          <w:b/>
+          <w:bCs/>
+          <w:sz w:val="24"/>
+          <w:szCs w:val="24"/>
+        </w:rPr>
+        <w:t>f</w:t>
+      </w:r>
+      <w:r>
+        <w:rPr>
+          <w:b/>
+          <w:bCs/>
+          <w:sz w:val="24"/>
+          <w:szCs w:val="24"/>
+        </w:rPr>
+        <w:t>unctional</w:t>
+      </w:r>
+      <w:r>
+        <w:rPr>
+          <w:b/>
+          <w:bCs/>
+          <w:sz w:val="24"/>
+          <w:szCs w:val="24"/>
+        </w:rPr>
+        <w:t xml:space="preserve"> r</w:t>
+      </w:r>
+      <w:r>
+        <w:rPr>
+          <w:b/>
+          <w:bCs/>
+          <w:sz w:val="24"/>
+          <w:szCs w:val="24"/>
+        </w:rPr>
+        <w:t>equirements</w:t>
+      </w:r>
+    </w:p>
+    <w:p>
+      <w:pPr>
+        <w:rPr>
+          <w:b/>
+          <w:bCs/>
+          <w:sz w:val="24"/>
+          <w:szCs w:val="24"/>
+        </w:rPr>
+      </w:pPr>
+    </w:p>
+    <w:p>
+      <w:pPr>
+        <w:pStyle w:val="ListParagraph"/>
+        <w:numPr>
+          <w:ilvl w:val="0"/>
+          <w:numId w:val="3"/>
+        </w:numPr>
+        <w:rPr>
+          <w:b/>
+          <w:bCs/>
+          <w:sz w:val="24"/>
+          <w:szCs w:val="24"/>
+        </w:rPr>
+      </w:pPr>
+      <w:r>
+        <w:rPr>
+          <w:b/>
+          <w:bCs/>
+          <w:sz w:val="24"/>
+          <w:szCs w:val="24"/>
+        </w:rPr>
+        <w:t xml:space="preserve">Use </w:t>
+      </w:r>
+      <w:r>
+        <w:rPr>
+          <w:b/>
+          <w:bCs/>
+          <w:sz w:val="24"/>
+          <w:szCs w:val="24"/>
+        </w:rPr>
+        <w:t>c</w:t>
+      </w:r>
+      <w:r>
+        <w:rPr>
+          <w:b/>
+          <w:bCs/>
+          <w:sz w:val="24"/>
+          <w:szCs w:val="24"/>
+        </w:rPr>
+        <w:t xml:space="preserve">ases with </w:t>
+      </w:r>
+      <w:r>
+        <w:rPr>
+          <w:b/>
+          <w:bCs/>
+          <w:sz w:val="24"/>
+          <w:szCs w:val="24"/>
+        </w:rPr>
+        <w:t>d</w:t>
+      </w:r>
+      <w:r>
+        <w:rPr>
+          <w:b/>
+          <w:bCs/>
+          <w:sz w:val="24"/>
+          <w:szCs w:val="24"/>
+        </w:rPr>
+        <w:t>escriptions and</w:t>
+      </w:r>
+      <w:r>
+        <w:rPr>
+          <w:b/>
+          <w:bCs/>
+          <w:sz w:val="24"/>
+          <w:szCs w:val="24"/>
+        </w:rPr>
+        <w:t xml:space="preserve"> d</w:t>
+      </w:r>
+      <w:r>
+        <w:rPr>
+          <w:b/>
+          <w:bCs/>
+          <w:sz w:val="24"/>
+          <w:szCs w:val="24"/>
+        </w:rPr>
+        <w:t>iagrams</w:t>
+      </w:r>
+    </w:p>
+    <w:p>
+      <w:pPr>
+        <w:rPr>
+          <w:b/>
+          <w:bCs/>
+          <w:sz w:val="24"/>
+          <w:szCs w:val="24"/>
+        </w:rPr>
+      </w:pPr>
+    </w:p>
+    <w:p>
+      <w:pPr>
+        <w:pStyle w:val="ListParagraph"/>
+        <w:numPr>
+          <w:ilvl w:val="0"/>
+          <w:numId w:val="3"/>
+        </w:numPr>
+        <w:rPr>
+          <w:b/>
+          <w:bCs/>
+          <w:sz w:val="24"/>
+          <w:szCs w:val="24"/>
+        </w:rPr>
+      </w:pPr>
+      <w:r>
+        <w:rPr>
+          <w:b/>
+          <w:bCs/>
+          <w:sz w:val="24"/>
+          <w:szCs w:val="24"/>
+        </w:rPr>
+        <w:t xml:space="preserve">UML </w:t>
+      </w:r>
+      <w:r>
+        <w:rPr>
+          <w:b/>
+          <w:bCs/>
+          <w:sz w:val="24"/>
+          <w:szCs w:val="24"/>
+        </w:rPr>
+        <w:t>d</w:t>
+      </w:r>
+      <w:r>
+        <w:rPr>
+          <w:b/>
+          <w:bCs/>
+          <w:sz w:val="24"/>
+          <w:szCs w:val="24"/>
+        </w:rPr>
+        <w:t>esigns</w:t>
+      </w:r>
+    </w:p>
+    <w:p>
+      <w:pPr>
+        <w:rPr>
+          <w:b/>
+          <w:bCs/>
+          <w:sz w:val="24"/>
+          <w:szCs w:val="24"/>
+        </w:rPr>
+      </w:pPr>
+    </w:p>
+    <w:p>
+      <w:pPr>
+        <w:pStyle w:val="ListParagraph"/>
+        <w:numPr>
+          <w:ilvl w:val="0"/>
+          <w:numId w:val="3"/>
+        </w:numPr>
+        <w:rPr>
+          <w:b/>
+          <w:bCs/>
+          <w:sz w:val="24"/>
+          <w:szCs w:val="24"/>
+        </w:rPr>
+      </w:pPr>
+      <w:r>
+        <w:rPr>
+          <w:b/>
+          <w:bCs/>
+          <w:sz w:val="24"/>
+          <w:szCs w:val="24"/>
+        </w:rPr>
+        <w:t>User interface designs</w:t>
+      </w:r>
+    </w:p>
+    <w:p>
+      <w:pPr>
+        <w:rPr>
+          <w:b/>
+          <w:bCs/>
+          <w:sz w:val="24"/>
+          <w:szCs w:val="24"/>
+        </w:rPr>
+      </w:pPr>
+    </w:p>
+    <w:p>
+      <w:pPr>
+        <w:pStyle w:val="Heading1"/>
+        <w:numPr>
+          <w:ilvl w:val="0"/>
+          <w:numId w:val="4"/>
+        </w:numPr>
+      </w:pPr>
+      <w:r>
+        <w:t>Database</w:t>
+      </w:r>
+    </w:p>
+    <w:p>
+      <w:pPr>
+        <w:pStyle w:val="ListParagraph"/>
+        <w:numPr>
+          <w:ilvl w:val="0"/>
+          <w:numId w:val="5"/>
+        </w:numPr>
+        <w:rPr>
+          <w:b/>
+          <w:bCs/>
+          <w:sz w:val="24"/>
+          <w:szCs w:val="24"/>
+        </w:rPr>
+      </w:pPr>
+      <w:r>
+        <w:rPr>
+          <w:b/>
+          <w:bCs/>
+          <w:sz w:val="24"/>
+          <w:szCs w:val="24"/>
+        </w:rPr>
+        <w:t>How databases will be associated with this application</w:t>
+      </w:r>
+    </w:p>
+    <w:p>
+      <w:pPr>
+        <w:pStyle w:val="ListParagraph"/>
+        <w:rPr>
+          <w:b/>
+          <w:bCs/>
+          <w:sz w:val="24"/>
+          <w:szCs w:val="24"/>
+        </w:rPr>
+      </w:pPr>
+    </w:p>
+    <w:p>
+      <w:pPr>
+        <w:pStyle w:val="ListParagraph"/>
+        <w:numPr>
+          <w:ilvl w:val="0"/>
+          <w:numId w:val="5"/>
+        </w:numPr>
+        <w:rPr>
+          <w:b/>
+          <w:bCs/>
+          <w:sz w:val="24"/>
+          <w:szCs w:val="24"/>
+        </w:rPr>
+      </w:pPr>
+      <w:r>
+        <w:rPr>
+          <w:b/>
+          <w:bCs/>
+          <w:sz w:val="24"/>
+          <w:szCs w:val="24"/>
+        </w:rPr>
+        <w:t xml:space="preserve">Database </w:t>
+      </w:r>
+      <w:r>
+        <w:rPr>
+          <w:b/>
+          <w:bCs/>
+          <w:sz w:val="24"/>
+          <w:szCs w:val="24"/>
+        </w:rPr>
+        <w:t>t</w:t>
+      </w:r>
+      <w:r>
+        <w:rPr>
+          <w:b/>
+          <w:bCs/>
+          <w:sz w:val="24"/>
+          <w:szCs w:val="24"/>
+        </w:rPr>
+        <w:t>ables</w:t>
+      </w:r>
+    </w:p>
+    <w:p>
+      <w:pPr>
+        <w:pStyle w:val="ListParagraph"/>
+        <w:rPr>
+          <w:b/>
+          <w:bCs/>
+          <w:sz w:val="24"/>
+          <w:szCs w:val="24"/>
+        </w:rPr>
+      </w:pPr>
+    </w:p>
+    <w:p>
+      <w:pPr>
+        <w:pStyle w:val="ListParagraph"/>
+        <w:numPr>
+          <w:ilvl w:val="0"/>
+          <w:numId w:val="5"/>
+        </w:numPr>
+        <w:rPr>
+          <w:b/>
+          <w:bCs/>
+          <w:sz w:val="24"/>
+          <w:szCs w:val="24"/>
+        </w:rPr>
+      </w:pPr>
+      <w:r>
+        <w:rPr>
+          <w:b/>
+          <w:bCs/>
+          <w:sz w:val="24"/>
+          <w:szCs w:val="24"/>
+        </w:rPr>
+        <w:t>ERD – Entity Relationship Diagram</w:t>
+      </w:r>
+    </w:p>
+    <w:p>
+      <w:pPr>
+        <w:rPr>
+          <w:b/>
+          <w:bCs/>
+          <w:sz w:val="24"/>
+          <w:szCs w:val="24"/>
+        </w:rPr>
+      </w:pPr>
+    </w:p>
+    <w:p>
+      <w:pPr>
+        <w:pStyle w:val="Heading1"/>
+        <w:numPr>
+          <w:ilvl w:val="0"/>
+          <w:numId w:val="4"/>
+        </w:numPr>
+      </w:pPr>
+      <w:r>
+        <w:t>Software architectural patterns used for developing the application including UI Logic, Input Logic and Business Logic</w:t>
+      </w:r>
+    </w:p>
+    <w:p/>
+    <w:p>
+      <w:pPr>
+        <w:pStyle w:val="Heading1"/>
+        <w:numPr>
+          <w:ilvl w:val="0"/>
+          <w:numId w:val="4"/>
+        </w:numPr>
+      </w:pPr>
+      <w:r>
+        <w:t xml:space="preserve">Testing and </w:t>
+      </w:r>
+      <w:r>
+        <w:t>s</w:t>
+      </w:r>
+      <w:r>
+        <w:t xml:space="preserve">ecurity </w:t>
+      </w:r>
+      <w:r>
+        <w:t>c</w:t>
+      </w:r>
+      <w:r>
+        <w:t>onsiderations</w:t>
+      </w:r>
+    </w:p>
+    <w:p>
+      <w:pPr>
+        <w:pStyle w:val="ListParagraph"/>
+        <w:numPr>
+          <w:ilvl w:val="0"/>
+          <w:numId w:val="6"/>
+        </w:numPr>
+        <w:rPr>
+          <w:b/>
+          <w:bCs/>
+          <w:sz w:val="24"/>
+          <w:szCs w:val="24"/>
+        </w:rPr>
+      </w:pPr>
+      <w:r>
+        <w:rPr>
+          <w:b/>
+          <w:bCs/>
+          <w:sz w:val="24"/>
+          <w:szCs w:val="24"/>
+        </w:rPr>
+        <w:t>Testing</w:t>
+      </w:r>
+    </w:p>
+    <w:p>
+      <w:pPr>
+        <w:pStyle w:val="ListParagraph"/>
+        <w:rPr>
+          <w:b/>
+          <w:bCs/>
+          <w:sz w:val="24"/>
+          <w:szCs w:val="24"/>
+        </w:rPr>
+      </w:pPr>
+    </w:p>
+    <w:p>
+      <w:pPr>
+        <w:pStyle w:val="ListParagraph"/>
+        <w:numPr>
+          <w:ilvl w:val="0"/>
+          <w:numId w:val="6"/>
+        </w:numPr>
+        <w:rPr>
+          <w:b/>
+          <w:bCs/>
+          <w:sz w:val="24"/>
+          <w:szCs w:val="24"/>
+        </w:rPr>
+      </w:pPr>
+      <w:r>
+        <w:rPr>
+          <w:b/>
+          <w:bCs/>
+          <w:sz w:val="24"/>
+          <w:szCs w:val="24"/>
+        </w:rPr>
+        <w:t>Security considerations and practices</w:t>
+      </w:r>
+    </w:p>
+    <w:p>
+      <w:pPr>
+        <w:ind w:left="360"/>
+      </w:pPr>
+    </w:p>
+    <w:p>
+      <w:pPr>
+        <w:pStyle w:val="Heading1"/>
+        <w:numPr>
+          <w:ilvl w:val="0"/>
+          <w:numId w:val="4"/>
+        </w:numPr>
+      </w:pPr>
+      <w:r>
+        <w:t>Final reflection</w:t>
+      </w:r>
+    </w:p>
+    <w:p>
+      <w:pPr>
+        <w:pStyle w:val="ListParagraph"/>
+        <w:numPr>
+          <w:ilvl w:val="0"/>
+          <w:numId w:val="7"/>
+        </w:numPr>
+        <w:rPr>
+          <w:b/>
+          <w:bCs/>
+          <w:sz w:val="24"/>
+          <w:szCs w:val="24"/>
+        </w:rPr>
+      </w:pPr>
+      <w:r>
+        <w:rPr>
+          <w:b/>
+          <w:bCs/>
+          <w:sz w:val="24"/>
+          <w:szCs w:val="24"/>
+        </w:rPr>
+        <w:t>An evaluation of the system</w:t>
+      </w:r>
+      <w:r>
+        <w:rPr>
+          <w:b/>
+          <w:bCs/>
+          <w:sz w:val="24"/>
+          <w:szCs w:val="24"/>
+        </w:rPr>
+        <w:t xml:space="preserve"> and reflection</w:t>
+      </w:r>
+    </w:p>
+    <w:p>
+      <w:pPr>
+        <w:pStyle w:val="ListParagraph"/>
+        <w:rPr>
+          <w:b/>
+          <w:bCs/>
+          <w:sz w:val="24"/>
+          <w:szCs w:val="24"/>
+        </w:rPr>
+      </w:pPr>
+    </w:p>
+    <w:p>
+      <w:pPr>
+        <w:pStyle w:val="ListParagraph"/>
+        <w:rPr>
+          <w:b/>
+          <w:bCs/>
+          <w:sz w:val="24"/>
+          <w:szCs w:val="24"/>
+        </w:rPr>
+      </w:pPr>
+      <w:r>
+        <w:t>The development for this application started slowly in August 2024</w:t>
+      </w:r>
+      <w:r>
+        <w:t xml:space="preserve"> as it was still in its planning stages with brief drafts, but the development started in October 2024</w:t>
+      </w:r>
+    </w:p>
+    <w:p>
+      <w:pPr>
+        <w:pStyle w:val="ListParagraph"/>
+        <w:rPr>
+          <w:b/>
+          <w:bCs/>
+          <w:sz w:val="24"/>
+          <w:szCs w:val="24"/>
+        </w:rPr>
+      </w:pPr>
+    </w:p>
+    <w:p>
+      <w:pPr>
+        <w:pStyle w:val="ListParagraph"/>
+        <w:rPr>
+          <w:b/>
+          <w:bCs/>
+          <w:sz w:val="24"/>
+          <w:szCs w:val="24"/>
+        </w:rPr>
+      </w:pPr>
+    </w:p>
+    <w:p>
+      <w:pPr>
+        <w:pStyle w:val="ListParagraph"/>
+        <w:numPr>
+          <w:ilvl w:val="0"/>
+          <w:numId w:val="7"/>
+        </w:numPr>
+        <w:rPr>
+          <w:b/>
+          <w:bCs/>
+          <w:sz w:val="24"/>
+          <w:szCs w:val="24"/>
+        </w:rPr>
+      </w:pPr>
+      <w:r>
+        <w:rPr>
+          <w:b/>
+          <w:bCs/>
+          <w:sz w:val="24"/>
+          <w:szCs w:val="24"/>
+        </w:rPr>
+        <w:t xml:space="preserve">Overview of the </w:t>
+      </w:r>
+      <w:r>
+        <w:rPr>
+          <w:b/>
+          <w:bCs/>
+          <w:sz w:val="24"/>
+          <w:szCs w:val="24"/>
+        </w:rPr>
+        <w:t xml:space="preserve">software development life cycle (SDLC) used </w:t>
+      </w:r>
+      <w:r>
+        <w:rPr>
+          <w:b/>
+          <w:bCs/>
+          <w:sz w:val="24"/>
+          <w:szCs w:val="24"/>
+        </w:rPr>
+        <w:t xml:space="preserve">for </w:t>
+      </w:r>
+      <w:r>
+        <w:rPr>
+          <w:b/>
+          <w:bCs/>
+          <w:sz w:val="24"/>
+          <w:szCs w:val="24"/>
+        </w:rPr>
+        <w:t>the application</w:t>
+      </w:r>
+    </w:p>
+    <w:p/>
     <w:p>
       <w:r>
         <w:t>Tools</w:t>
@@ -143,7 +1169,7 @@
                     <pic:cNvPicPr/>
                   </pic:nvPicPr>
                   <pic:blipFill>
-                    <a:blip r:embed="rId5">
+                    <a:blip r:embed="rId7">
                       <a:extLst>
                         <a:ext uri="{28A0092B-C50C-407E-A947-70E740481C1C}">
                           <a14:useLocalDpi xmlns:a14="http://schemas.microsoft.com/office/drawing/2010/main" val="0"/>
@@ -211,7 +1237,7 @@
                     <pic:cNvPicPr/>
                   </pic:nvPicPr>
                   <pic:blipFill>
-                    <a:blip r:embed="rId6">
+                    <a:blip r:embed="rId8">
                       <a:extLst>
                         <a:ext uri="{28A0092B-C50C-407E-A947-70E740481C1C}">
                           <a14:useLocalDpi xmlns:a14="http://schemas.microsoft.com/office/drawing/2010/main" val="0"/>
@@ -263,7 +1289,7 @@
                     <pic:cNvPicPr/>
                   </pic:nvPicPr>
                   <pic:blipFill>
-                    <a:blip r:embed="rId7"/>
+                    <a:blip r:embed="rId9"/>
                     <a:stretch>
                       <a:fillRect/>
                     </a:stretch>
@@ -843,7 +1869,6 @@
           <w:b/>
           <w:bCs/>
         </w:rPr>
-        <w:lastRenderedPageBreak/>
         <w:t>References</w:t>
       </w:r>
     </w:p>
@@ -863,7 +1888,7 @@
       <w:r>
         <w:t xml:space="preserve">Rounded Button Tutorial </w:t>
       </w:r>
-      <w:hyperlink r:id="rId8" w:history="1">
+      <w:hyperlink r:id="rId10" w:history="1">
         <w:r>
           <w:rPr>
             <w:rStyle w:val="Hyperlink"/>
@@ -885,7 +1910,7 @@
       <w:r>
         <w:t xml:space="preserve">White Border Layout Code </w:t>
       </w:r>
-      <w:hyperlink r:id="rId9" w:history="1">
+      <w:hyperlink r:id="rId11" w:history="1">
         <w:r>
           <w:rPr>
             <w:rStyle w:val="Hyperlink"/>
@@ -1142,7 +2167,7 @@
       <w:r>
         <w:t xml:space="preserve">Adding custom fonts </w:t>
       </w:r>
-      <w:hyperlink r:id="rId10" w:history="1">
+      <w:hyperlink r:id="rId12" w:history="1">
         <w:r>
           <w:rPr>
             <w:rStyle w:val="Hyperlink"/>
@@ -1179,7 +2204,7 @@
       <w:r>
         <w:t xml:space="preserve">ndroid app in Android Studio </w:t>
       </w:r>
-      <w:hyperlink r:id="rId11" w:history="1">
+      <w:hyperlink r:id="rId13" w:history="1">
         <w:r>
           <w:rPr>
             <w:rStyle w:val="Hyperlink"/>
@@ -1220,7 +2245,7 @@
       <w:r>
         <w:t xml:space="preserve"> </w:t>
       </w:r>
-      <w:hyperlink r:id="rId12" w:history="1">
+      <w:hyperlink r:id="rId14" w:history="1">
         <w:r>
           <w:rPr>
             <w:rStyle w:val="Hyperlink"/>
@@ -1246,7 +2271,7 @@
       <w:r>
         <w:t xml:space="preserve">r </w:t>
       </w:r>
-      <w:hyperlink r:id="rId13" w:history="1">
+      <w:hyperlink r:id="rId15" w:history="1">
         <w:r>
           <w:rPr>
             <w:rStyle w:val="Hyperlink"/>
@@ -1285,7 +2310,7 @@
       <w:r>
         <w:t xml:space="preserve"> </w:t>
       </w:r>
-      <w:hyperlink r:id="rId14" w:history="1">
+      <w:hyperlink r:id="rId16" w:history="1">
         <w:r>
           <w:rPr>
             <w:rStyle w:val="Hyperlink"/>
@@ -1305,7 +2330,7 @@
       <w:r>
         <w:t xml:space="preserve">Slidable Navigation Drawer Tutorial and Explanation </w:t>
       </w:r>
-      <w:hyperlink r:id="rId15" w:history="1">
+      <w:hyperlink r:id="rId17" w:history="1">
         <w:r>
           <w:rPr>
             <w:rStyle w:val="Hyperlink"/>
@@ -1330,7 +2355,7 @@
       <w:r>
         <w:t xml:space="preserve">Fragments Tutorial and Explanation </w:t>
       </w:r>
-      <w:hyperlink r:id="rId16" w:history="1">
+      <w:hyperlink r:id="rId18" w:history="1">
         <w:r>
           <w:rPr>
             <w:rStyle w:val="Hyperlink"/>
@@ -1355,7 +2380,7 @@
       <w:r>
         <w:t xml:space="preserve">Alert Dialog and Buttons + Status Bar Colour modification </w:t>
       </w:r>
-      <w:hyperlink r:id="rId17" w:history="1">
+      <w:hyperlink r:id="rId19" w:history="1">
         <w:r>
           <w:rPr>
             <w:rStyle w:val="Hyperlink"/>
@@ -1388,7 +2413,7 @@
       <w:r>
         <w:t xml:space="preserve"> </w:t>
       </w:r>
-      <w:hyperlink r:id="rId18" w:history="1">
+      <w:hyperlink r:id="rId20" w:history="1">
         <w:r>
           <w:rPr>
             <w:rStyle w:val="Hyperlink"/>
@@ -1413,7 +2438,7 @@
       <w:r>
         <w:t xml:space="preserve"> Timer </w:t>
       </w:r>
-      <w:hyperlink r:id="rId19" w:history="1">
+      <w:hyperlink r:id="rId21" w:history="1">
         <w:r>
           <w:rPr>
             <w:rStyle w:val="Hyperlink"/>
@@ -1431,9 +2456,10 @@
         </w:numPr>
       </w:pPr>
       <w:r>
+        <w:lastRenderedPageBreak/>
         <w:t xml:space="preserve">Fixing canvas drawing too large issue: </w:t>
       </w:r>
-      <w:hyperlink r:id="rId20" w:history="1">
+      <w:hyperlink r:id="rId22" w:history="1">
         <w:r>
           <w:rPr>
             <w:rStyle w:val="Hyperlink"/>
@@ -1504,7 +2530,7 @@
         </w:rPr>
         <w:t xml:space="preserve"> </w:t>
       </w:r>
-      <w:hyperlink r:id="rId21" w:history="1">
+      <w:hyperlink r:id="rId23" w:history="1">
         <w:r>
           <w:rPr>
             <w:rStyle w:val="Hyperlink"/>
@@ -1533,7 +2559,6 @@
         </w:numPr>
       </w:pPr>
       <w:r>
-        <w:lastRenderedPageBreak/>
         <w:t xml:space="preserve">Using the </w:t>
       </w:r>
       <w:r>
@@ -1547,7 +2572,7 @@
       <w:r>
         <w:t xml:space="preserve"> </w:t>
       </w:r>
-      <w:hyperlink r:id="rId22" w:history="1">
+      <w:hyperlink r:id="rId24" w:history="1">
         <w:r>
           <w:rPr>
             <w:rStyle w:val="Hyperlink"/>
@@ -1591,7 +2616,7 @@
       <w:r>
         <w:t xml:space="preserve">Media Oasis logo </w:t>
       </w:r>
-      <w:hyperlink r:id="rId23" w:history="1">
+      <w:hyperlink r:id="rId25" w:history="1">
         <w:r>
           <w:rPr>
             <w:rStyle w:val="Hyperlink"/>
@@ -1617,7 +2642,7 @@
       <w:r>
         <w:t xml:space="preserve">Man looking at DVD Section (Splash) </w:t>
       </w:r>
-      <w:hyperlink r:id="rId24" w:history="1">
+      <w:hyperlink r:id="rId26" w:history="1">
         <w:r>
           <w:rPr>
             <w:rStyle w:val="Hyperlink"/>
@@ -1727,7 +2752,7 @@
       <w:r>
         <w:t xml:space="preserve">Checkmark </w:t>
       </w:r>
-      <w:hyperlink r:id="rId25" w:history="1">
+      <w:hyperlink r:id="rId27" w:history="1">
         <w:r>
           <w:rPr>
             <w:rStyle w:val="Hyperlink"/>
@@ -1753,7 +2778,7 @@
       <w:r>
         <w:t xml:space="preserve">PayPal </w:t>
       </w:r>
-      <w:hyperlink r:id="rId26" w:history="1">
+      <w:hyperlink r:id="rId28" w:history="1">
         <w:r>
           <w:rPr>
             <w:rStyle w:val="Hyperlink"/>
@@ -1782,7 +2807,7 @@
       <w:r>
         <w:t xml:space="preserve">Credit / debit card </w:t>
       </w:r>
-      <w:hyperlink r:id="rId27" w:history="1">
+      <w:hyperlink r:id="rId29" w:history="1">
         <w:r>
           <w:rPr>
             <w:rStyle w:val="Hyperlink"/>
@@ -1815,7 +2840,7 @@
         </w:rPr>
         <w:t xml:space="preserve"> </w:t>
       </w:r>
-      <w:hyperlink r:id="rId28" w:history="1">
+      <w:hyperlink r:id="rId30" w:history="1">
         <w:r>
           <w:rPr>
             <w:rStyle w:val="Hyperlink"/>
@@ -1839,6 +2864,273 @@
 <file path=word/numbering.xml><?xml version="1.0" encoding="utf-8"?>
 <w:numbering xmlns:wpc="http://schemas.microsoft.com/office/word/2010/wordprocessingCanvas" xmlns:cx="http://schemas.microsoft.com/office/drawing/2014/chartex" xmlns:cx1="http://schemas.microsoft.com/office/drawing/2015/9/8/chartex" xmlns:cx2="http://schemas.microsoft.com/office/drawing/2015/10/21/chartex" xmlns:cx3="http://schemas.microsoft.com/office/drawing/2016/5/9/chartex" xmlns:cx4="http://schemas.microsoft.com/office/drawing/2016/5/10/chartex" xmlns:cx5="http://schemas.microsoft.com/office/drawing/2016/5/11/chartex" xmlns:cx6="http://schemas.microsoft.com/office/drawing/2016/5/12/chartex" xmlns:cx7="http://schemas.microsoft.com/office/drawing/2016/5/13/chartex" xmlns:cx8="http://schemas.microsoft.com/office/drawing/2016/5/14/chartex" xmlns:mc="http://schemas.openxmlformats.org/markup-compatibility/2006" xmlns:aink="http://schemas.microsoft.com/office/drawing/2016/ink" xmlns:am3d="http://schemas.microsoft.com/office/drawing/2017/model3d" xmlns:o="urn:schemas-microsoft-com:office:office" xmlns:oel="http://schemas.microsoft.com/office/2019/extlst" xmlns:r="http://schemas.openxmlformats.org/officeDocument/2006/relationships" xmlns:m="http://schemas.openxmlformats.org/officeDocument/2006/math" xmlns:v="urn:schemas-microsoft-com:vml" xmlns:wp14="http://schemas.microsoft.com/office/word/2010/wordprocessingDrawing" xmlns:wp="http://schemas.openxmlformats.org/drawingml/2006/wordprocessingDrawing" xmlns:w10="urn:schemas-microsoft-com:office:word" xmlns:w="http://schemas.openxmlformats.org/wordprocessingml/2006/main" xmlns:w14="http://schemas.microsoft.com/office/word/2010/wordml" xmlns:w15="http://schemas.microsoft.com/office/word/2012/wordml" xmlns:w16cex="http://schemas.microsoft.com/office/word/2018/wordml/cex" xmlns:w16cid="http://schemas.microsoft.com/office/word/2016/wordml/cid" xmlns:w16="http://schemas.microsoft.com/office/word/2018/wordml" xmlns:w16du="http://schemas.microsoft.com/office/word/2023/wordml/word16du" xmlns:w16sdtdh="http://schemas.microsoft.com/office/word/2020/wordml/sdtdatahash" xmlns:w16sdtfl="http://schemas.microsoft.com/office/word/2024/wordml/sdtformatlock" xmlns:w16se="http://schemas.microsoft.com/office/word/2015/wordml/symex" xmlns:wpg="http://schemas.microsoft.com/office/word/2010/wordprocessingGroup" xmlns:wpi="http://schemas.microsoft.com/office/word/2010/wordprocessingInk" xmlns:wne="http://schemas.microsoft.com/office/word/2006/wordml" xmlns:wps="http://schemas.microsoft.com/office/word/2010/wordprocessingShape" mc:Ignorable="w14 w15 w16se w16cid w16 w16cex w16sdtdh w16sdtfl w16du wp14">
   <w:abstractNum w:abstractNumId="0" w15:restartNumberingAfterBreak="0">
+    <w:nsid w:val="062C6AF0"/>
+    <w:multiLevelType w:val="hybridMultilevel"/>
+    <w:tmpl w:val="2D9E5590"/>
+    <w:lvl w:ilvl="0" w:tplc="08090019">
+      <w:start w:val="1"/>
+      <w:numFmt w:val="lowerLetter"/>
+      <w:lvlText w:val="%1."/>
+      <w:lvlJc w:val="left"/>
+      <w:pPr>
+        <w:ind w:left="785" w:hanging="360"/>
+      </w:pPr>
+      <w:rPr>
+        <w:rFonts w:hint="default"/>
+      </w:rPr>
+    </w:lvl>
+    <w:lvl w:ilvl="1" w:tplc="08090019" w:tentative="1">
+      <w:start w:val="1"/>
+      <w:numFmt w:val="lowerLetter"/>
+      <w:lvlText w:val="%2."/>
+      <w:lvlJc w:val="left"/>
+      <w:pPr>
+        <w:ind w:left="1582" w:hanging="360"/>
+      </w:pPr>
+    </w:lvl>
+    <w:lvl w:ilvl="2" w:tplc="0809001B" w:tentative="1">
+      <w:start w:val="1"/>
+      <w:numFmt w:val="lowerRoman"/>
+      <w:lvlText w:val="%3."/>
+      <w:lvlJc w:val="right"/>
+      <w:pPr>
+        <w:ind w:left="2302" w:hanging="180"/>
+      </w:pPr>
+    </w:lvl>
+    <w:lvl w:ilvl="3" w:tplc="0809000F" w:tentative="1">
+      <w:start w:val="1"/>
+      <w:numFmt w:val="decimal"/>
+      <w:lvlText w:val="%4."/>
+      <w:lvlJc w:val="left"/>
+      <w:pPr>
+        <w:ind w:left="3022" w:hanging="360"/>
+      </w:pPr>
+    </w:lvl>
+    <w:lvl w:ilvl="4" w:tplc="08090019" w:tentative="1">
+      <w:start w:val="1"/>
+      <w:numFmt w:val="lowerLetter"/>
+      <w:lvlText w:val="%5."/>
+      <w:lvlJc w:val="left"/>
+      <w:pPr>
+        <w:ind w:left="3742" w:hanging="360"/>
+      </w:pPr>
+    </w:lvl>
+    <w:lvl w:ilvl="5" w:tplc="0809001B" w:tentative="1">
+      <w:start w:val="1"/>
+      <w:numFmt w:val="lowerRoman"/>
+      <w:lvlText w:val="%6."/>
+      <w:lvlJc w:val="right"/>
+      <w:pPr>
+        <w:ind w:left="4462" w:hanging="180"/>
+      </w:pPr>
+    </w:lvl>
+    <w:lvl w:ilvl="6" w:tplc="0809000F" w:tentative="1">
+      <w:start w:val="1"/>
+      <w:numFmt w:val="decimal"/>
+      <w:lvlText w:val="%7."/>
+      <w:lvlJc w:val="left"/>
+      <w:pPr>
+        <w:ind w:left="5182" w:hanging="360"/>
+      </w:pPr>
+    </w:lvl>
+    <w:lvl w:ilvl="7" w:tplc="08090019" w:tentative="1">
+      <w:start w:val="1"/>
+      <w:numFmt w:val="lowerLetter"/>
+      <w:lvlText w:val="%8."/>
+      <w:lvlJc w:val="left"/>
+      <w:pPr>
+        <w:ind w:left="5902" w:hanging="360"/>
+      </w:pPr>
+    </w:lvl>
+    <w:lvl w:ilvl="8" w:tplc="0809001B" w:tentative="1">
+      <w:start w:val="1"/>
+      <w:numFmt w:val="lowerRoman"/>
+      <w:lvlText w:val="%9."/>
+      <w:lvlJc w:val="right"/>
+      <w:pPr>
+        <w:ind w:left="6622" w:hanging="180"/>
+      </w:pPr>
+    </w:lvl>
+  </w:abstractNum>
+  <w:abstractNum w:abstractNumId="1" w15:restartNumberingAfterBreak="0">
+    <w:nsid w:val="2824375D"/>
+    <w:multiLevelType w:val="hybridMultilevel"/>
+    <w:tmpl w:val="AA54E07A"/>
+    <w:lvl w:ilvl="0" w:tplc="0809000F">
+      <w:start w:val="1"/>
+      <w:numFmt w:val="decimal"/>
+      <w:lvlText w:val="%1."/>
+      <w:lvlJc w:val="left"/>
+      <w:pPr>
+        <w:ind w:left="360" w:hanging="360"/>
+      </w:pPr>
+      <w:rPr>
+        <w:rFonts w:hint="default"/>
+      </w:rPr>
+    </w:lvl>
+    <w:lvl w:ilvl="1" w:tplc="08090019" w:tentative="1">
+      <w:start w:val="1"/>
+      <w:numFmt w:val="lowerLetter"/>
+      <w:lvlText w:val="%2."/>
+      <w:lvlJc w:val="left"/>
+      <w:pPr>
+        <w:ind w:left="1080" w:hanging="360"/>
+      </w:pPr>
+    </w:lvl>
+    <w:lvl w:ilvl="2" w:tplc="0809001B" w:tentative="1">
+      <w:start w:val="1"/>
+      <w:numFmt w:val="lowerRoman"/>
+      <w:lvlText w:val="%3."/>
+      <w:lvlJc w:val="right"/>
+      <w:pPr>
+        <w:ind w:left="1800" w:hanging="180"/>
+      </w:pPr>
+    </w:lvl>
+    <w:lvl w:ilvl="3" w:tplc="0809000F" w:tentative="1">
+      <w:start w:val="1"/>
+      <w:numFmt w:val="decimal"/>
+      <w:lvlText w:val="%4."/>
+      <w:lvlJc w:val="left"/>
+      <w:pPr>
+        <w:ind w:left="2520" w:hanging="360"/>
+      </w:pPr>
+    </w:lvl>
+    <w:lvl w:ilvl="4" w:tplc="08090019" w:tentative="1">
+      <w:start w:val="1"/>
+      <w:numFmt w:val="lowerLetter"/>
+      <w:lvlText w:val="%5."/>
+      <w:lvlJc w:val="left"/>
+      <w:pPr>
+        <w:ind w:left="3240" w:hanging="360"/>
+      </w:pPr>
+    </w:lvl>
+    <w:lvl w:ilvl="5" w:tplc="0809001B" w:tentative="1">
+      <w:start w:val="1"/>
+      <w:numFmt w:val="lowerRoman"/>
+      <w:lvlText w:val="%6."/>
+      <w:lvlJc w:val="right"/>
+      <w:pPr>
+        <w:ind w:left="3960" w:hanging="180"/>
+      </w:pPr>
+    </w:lvl>
+    <w:lvl w:ilvl="6" w:tplc="0809000F" w:tentative="1">
+      <w:start w:val="1"/>
+      <w:numFmt w:val="decimal"/>
+      <w:lvlText w:val="%7."/>
+      <w:lvlJc w:val="left"/>
+      <w:pPr>
+        <w:ind w:left="4680" w:hanging="360"/>
+      </w:pPr>
+    </w:lvl>
+    <w:lvl w:ilvl="7" w:tplc="08090019" w:tentative="1">
+      <w:start w:val="1"/>
+      <w:numFmt w:val="lowerLetter"/>
+      <w:lvlText w:val="%8."/>
+      <w:lvlJc w:val="left"/>
+      <w:pPr>
+        <w:ind w:left="5400" w:hanging="360"/>
+      </w:pPr>
+    </w:lvl>
+    <w:lvl w:ilvl="8" w:tplc="0809001B" w:tentative="1">
+      <w:start w:val="1"/>
+      <w:numFmt w:val="lowerRoman"/>
+      <w:lvlText w:val="%9."/>
+      <w:lvlJc w:val="right"/>
+      <w:pPr>
+        <w:ind w:left="6120" w:hanging="180"/>
+      </w:pPr>
+    </w:lvl>
+  </w:abstractNum>
+  <w:abstractNum w:abstractNumId="2" w15:restartNumberingAfterBreak="0">
+    <w:nsid w:val="2BB506AF"/>
+    <w:multiLevelType w:val="hybridMultilevel"/>
+    <w:tmpl w:val="6D5846DC"/>
+    <w:lvl w:ilvl="0" w:tplc="08090019">
+      <w:start w:val="1"/>
+      <w:numFmt w:val="lowerLetter"/>
+      <w:lvlText w:val="%1."/>
+      <w:lvlJc w:val="left"/>
+      <w:pPr>
+        <w:ind w:left="720" w:hanging="360"/>
+      </w:pPr>
+      <w:rPr>
+        <w:rFonts w:hint="default"/>
+      </w:rPr>
+    </w:lvl>
+    <w:lvl w:ilvl="1" w:tplc="08090019" w:tentative="1">
+      <w:start w:val="1"/>
+      <w:numFmt w:val="lowerLetter"/>
+      <w:lvlText w:val="%2."/>
+      <w:lvlJc w:val="left"/>
+      <w:pPr>
+        <w:ind w:left="1440" w:hanging="360"/>
+      </w:pPr>
+    </w:lvl>
+    <w:lvl w:ilvl="2" w:tplc="0809001B" w:tentative="1">
+      <w:start w:val="1"/>
+      <w:numFmt w:val="lowerRoman"/>
+      <w:lvlText w:val="%3."/>
+      <w:lvlJc w:val="right"/>
+      <w:pPr>
+        <w:ind w:left="2160" w:hanging="180"/>
+      </w:pPr>
+    </w:lvl>
+    <w:lvl w:ilvl="3" w:tplc="0809000F" w:tentative="1">
+      <w:start w:val="1"/>
+      <w:numFmt w:val="decimal"/>
+      <w:lvlText w:val="%4."/>
+      <w:lvlJc w:val="left"/>
+      <w:pPr>
+        <w:ind w:left="2880" w:hanging="360"/>
+      </w:pPr>
+    </w:lvl>
+    <w:lvl w:ilvl="4" w:tplc="08090019" w:tentative="1">
+      <w:start w:val="1"/>
+      <w:numFmt w:val="lowerLetter"/>
+      <w:lvlText w:val="%5."/>
+      <w:lvlJc w:val="left"/>
+      <w:pPr>
+        <w:ind w:left="3600" w:hanging="360"/>
+      </w:pPr>
+    </w:lvl>
+    <w:lvl w:ilvl="5" w:tplc="0809001B" w:tentative="1">
+      <w:start w:val="1"/>
+      <w:numFmt w:val="lowerRoman"/>
+      <w:lvlText w:val="%6."/>
+      <w:lvlJc w:val="right"/>
+      <w:pPr>
+        <w:ind w:left="4320" w:hanging="180"/>
+      </w:pPr>
+    </w:lvl>
+    <w:lvl w:ilvl="6" w:tplc="0809000F" w:tentative="1">
+      <w:start w:val="1"/>
+      <w:numFmt w:val="decimal"/>
+      <w:lvlText w:val="%7."/>
+      <w:lvlJc w:val="left"/>
+      <w:pPr>
+        <w:ind w:left="5040" w:hanging="360"/>
+      </w:pPr>
+    </w:lvl>
+    <w:lvl w:ilvl="7" w:tplc="08090019" w:tentative="1">
+      <w:start w:val="1"/>
+      <w:numFmt w:val="lowerLetter"/>
+      <w:lvlText w:val="%8."/>
+      <w:lvlJc w:val="left"/>
+      <w:pPr>
+        <w:ind w:left="5760" w:hanging="360"/>
+      </w:pPr>
+    </w:lvl>
+    <w:lvl w:ilvl="8" w:tplc="0809001B" w:tentative="1">
+      <w:start w:val="1"/>
+      <w:numFmt w:val="lowerRoman"/>
+      <w:lvlText w:val="%9."/>
+      <w:lvlJc w:val="right"/>
+      <w:pPr>
+        <w:ind w:left="6480" w:hanging="180"/>
+      </w:pPr>
+    </w:lvl>
+  </w:abstractNum>
+  <w:abstractNum w:abstractNumId="3" w15:restartNumberingAfterBreak="0">
     <w:nsid w:val="2EF94ED7"/>
     <w:multiLevelType w:val="hybridMultilevel"/>
     <w:tmpl w:val="9DCC1D18"/>
@@ -1951,7 +3243,7 @@
       </w:rPr>
     </w:lvl>
   </w:abstractNum>
-  <w:abstractNum w:abstractNumId="1" w15:restartNumberingAfterBreak="0">
+  <w:abstractNum w:abstractNumId="4" w15:restartNumberingAfterBreak="0">
     <w:nsid w:val="4AEA2A67"/>
     <w:multiLevelType w:val="hybridMultilevel"/>
     <w:tmpl w:val="0B064460"/>
@@ -2063,11 +3355,204 @@
       </w:rPr>
     </w:lvl>
   </w:abstractNum>
+  <w:abstractNum w:abstractNumId="5" w15:restartNumberingAfterBreak="0">
+    <w:nsid w:val="561111C0"/>
+    <w:multiLevelType w:val="hybridMultilevel"/>
+    <w:tmpl w:val="4B3A4080"/>
+    <w:lvl w:ilvl="0" w:tplc="08090019">
+      <w:start w:val="1"/>
+      <w:numFmt w:val="lowerLetter"/>
+      <w:lvlText w:val="%1."/>
+      <w:lvlJc w:val="left"/>
+      <w:pPr>
+        <w:ind w:left="720" w:hanging="360"/>
+      </w:pPr>
+      <w:rPr>
+        <w:rFonts w:hint="default"/>
+      </w:rPr>
+    </w:lvl>
+    <w:lvl w:ilvl="1" w:tplc="08090019" w:tentative="1">
+      <w:start w:val="1"/>
+      <w:numFmt w:val="lowerLetter"/>
+      <w:lvlText w:val="%2."/>
+      <w:lvlJc w:val="left"/>
+      <w:pPr>
+        <w:ind w:left="1440" w:hanging="360"/>
+      </w:pPr>
+    </w:lvl>
+    <w:lvl w:ilvl="2" w:tplc="0809001B" w:tentative="1">
+      <w:start w:val="1"/>
+      <w:numFmt w:val="lowerRoman"/>
+      <w:lvlText w:val="%3."/>
+      <w:lvlJc w:val="right"/>
+      <w:pPr>
+        <w:ind w:left="2160" w:hanging="180"/>
+      </w:pPr>
+    </w:lvl>
+    <w:lvl w:ilvl="3" w:tplc="0809000F" w:tentative="1">
+      <w:start w:val="1"/>
+      <w:numFmt w:val="decimal"/>
+      <w:lvlText w:val="%4."/>
+      <w:lvlJc w:val="left"/>
+      <w:pPr>
+        <w:ind w:left="2880" w:hanging="360"/>
+      </w:pPr>
+    </w:lvl>
+    <w:lvl w:ilvl="4" w:tplc="08090019" w:tentative="1">
+      <w:start w:val="1"/>
+      <w:numFmt w:val="lowerLetter"/>
+      <w:lvlText w:val="%5."/>
+      <w:lvlJc w:val="left"/>
+      <w:pPr>
+        <w:ind w:left="3600" w:hanging="360"/>
+      </w:pPr>
+    </w:lvl>
+    <w:lvl w:ilvl="5" w:tplc="0809001B" w:tentative="1">
+      <w:start w:val="1"/>
+      <w:numFmt w:val="lowerRoman"/>
+      <w:lvlText w:val="%6."/>
+      <w:lvlJc w:val="right"/>
+      <w:pPr>
+        <w:ind w:left="4320" w:hanging="180"/>
+      </w:pPr>
+    </w:lvl>
+    <w:lvl w:ilvl="6" w:tplc="0809000F" w:tentative="1">
+      <w:start w:val="1"/>
+      <w:numFmt w:val="decimal"/>
+      <w:lvlText w:val="%7."/>
+      <w:lvlJc w:val="left"/>
+      <w:pPr>
+        <w:ind w:left="5040" w:hanging="360"/>
+      </w:pPr>
+    </w:lvl>
+    <w:lvl w:ilvl="7" w:tplc="08090019" w:tentative="1">
+      <w:start w:val="1"/>
+      <w:numFmt w:val="lowerLetter"/>
+      <w:lvlText w:val="%8."/>
+      <w:lvlJc w:val="left"/>
+      <w:pPr>
+        <w:ind w:left="5760" w:hanging="360"/>
+      </w:pPr>
+    </w:lvl>
+    <w:lvl w:ilvl="8" w:tplc="0809001B" w:tentative="1">
+      <w:start w:val="1"/>
+      <w:numFmt w:val="lowerRoman"/>
+      <w:lvlText w:val="%9."/>
+      <w:lvlJc w:val="right"/>
+      <w:pPr>
+        <w:ind w:left="6480" w:hanging="180"/>
+      </w:pPr>
+    </w:lvl>
+  </w:abstractNum>
+  <w:abstractNum w:abstractNumId="6" w15:restartNumberingAfterBreak="0">
+    <w:nsid w:val="76283104"/>
+    <w:multiLevelType w:val="hybridMultilevel"/>
+    <w:tmpl w:val="30A472F0"/>
+    <w:lvl w:ilvl="0" w:tplc="08090019">
+      <w:start w:val="1"/>
+      <w:numFmt w:val="lowerLetter"/>
+      <w:lvlText w:val="%1."/>
+      <w:lvlJc w:val="left"/>
+      <w:pPr>
+        <w:ind w:left="720" w:hanging="360"/>
+      </w:pPr>
+      <w:rPr>
+        <w:rFonts w:hint="default"/>
+      </w:rPr>
+    </w:lvl>
+    <w:lvl w:ilvl="1" w:tplc="08090019" w:tentative="1">
+      <w:start w:val="1"/>
+      <w:numFmt w:val="lowerLetter"/>
+      <w:lvlText w:val="%2."/>
+      <w:lvlJc w:val="left"/>
+      <w:pPr>
+        <w:ind w:left="1440" w:hanging="360"/>
+      </w:pPr>
+    </w:lvl>
+    <w:lvl w:ilvl="2" w:tplc="0809001B" w:tentative="1">
+      <w:start w:val="1"/>
+      <w:numFmt w:val="lowerRoman"/>
+      <w:lvlText w:val="%3."/>
+      <w:lvlJc w:val="right"/>
+      <w:pPr>
+        <w:ind w:left="2160" w:hanging="180"/>
+      </w:pPr>
+    </w:lvl>
+    <w:lvl w:ilvl="3" w:tplc="0809000F" w:tentative="1">
+      <w:start w:val="1"/>
+      <w:numFmt w:val="decimal"/>
+      <w:lvlText w:val="%4."/>
+      <w:lvlJc w:val="left"/>
+      <w:pPr>
+        <w:ind w:left="2880" w:hanging="360"/>
+      </w:pPr>
+    </w:lvl>
+    <w:lvl w:ilvl="4" w:tplc="08090019" w:tentative="1">
+      <w:start w:val="1"/>
+      <w:numFmt w:val="lowerLetter"/>
+      <w:lvlText w:val="%5."/>
+      <w:lvlJc w:val="left"/>
+      <w:pPr>
+        <w:ind w:left="3600" w:hanging="360"/>
+      </w:pPr>
+    </w:lvl>
+    <w:lvl w:ilvl="5" w:tplc="0809001B" w:tentative="1">
+      <w:start w:val="1"/>
+      <w:numFmt w:val="lowerRoman"/>
+      <w:lvlText w:val="%6."/>
+      <w:lvlJc w:val="right"/>
+      <w:pPr>
+        <w:ind w:left="4320" w:hanging="180"/>
+      </w:pPr>
+    </w:lvl>
+    <w:lvl w:ilvl="6" w:tplc="0809000F" w:tentative="1">
+      <w:start w:val="1"/>
+      <w:numFmt w:val="decimal"/>
+      <w:lvlText w:val="%7."/>
+      <w:lvlJc w:val="left"/>
+      <w:pPr>
+        <w:ind w:left="5040" w:hanging="360"/>
+      </w:pPr>
+    </w:lvl>
+    <w:lvl w:ilvl="7" w:tplc="08090019" w:tentative="1">
+      <w:start w:val="1"/>
+      <w:numFmt w:val="lowerLetter"/>
+      <w:lvlText w:val="%8."/>
+      <w:lvlJc w:val="left"/>
+      <w:pPr>
+        <w:ind w:left="5760" w:hanging="360"/>
+      </w:pPr>
+    </w:lvl>
+    <w:lvl w:ilvl="8" w:tplc="0809001B" w:tentative="1">
+      <w:start w:val="1"/>
+      <w:numFmt w:val="lowerRoman"/>
+      <w:lvlText w:val="%9."/>
+      <w:lvlJc w:val="right"/>
+      <w:pPr>
+        <w:ind w:left="6480" w:hanging="180"/>
+      </w:pPr>
+    </w:lvl>
+  </w:abstractNum>
   <w:num w:numId="1" w16cid:durableId="576667886">
+    <w:abstractNumId w:val="3"/>
+  </w:num>
+  <w:num w:numId="2" w16cid:durableId="1562062004">
+    <w:abstractNumId w:val="4"/>
+  </w:num>
+  <w:num w:numId="3" w16cid:durableId="278338314">
     <w:abstractNumId w:val="0"/>
   </w:num>
-  <w:num w:numId="2" w16cid:durableId="1562062004">
+  <w:num w:numId="4" w16cid:durableId="256526986">
     <w:abstractNumId w:val="1"/>
+  </w:num>
+  <w:num w:numId="5" w16cid:durableId="1766725587">
+    <w:abstractNumId w:val="2"/>
+  </w:num>
+  <w:num w:numId="6" w16cid:durableId="1938713173">
+    <w:abstractNumId w:val="6"/>
+  </w:num>
+  <w:num w:numId="7" w16cid:durableId="892810757">
+    <w:abstractNumId w:val="5"/>
   </w:num>
 </w:numbering>
 </file>

</xml_diff>

<commit_message>
Added Functional Requirements to the Section A, these are a list of features that must be implemented into the application for the following 2 roles, the Customer and the Administrator.
</commit_message>
<xml_diff>
--- a/report/Project Overview Document.docx
+++ b/report/Project Overview Document.docx
@@ -338,7 +338,23 @@
           <w:sz w:val="36"/>
           <w:szCs w:val="36"/>
         </w:rPr>
-        <w:t>Media Oasis aims to be an improvement over Café Oasis and will fix problems and missing content that was in the Café Oasis Mobile App.</w:t>
+        <w:t>Media Oasis aims to be an improvement over Café Oasis and will fix problems and missing content that was in the Café Oasis Mobile App</w:t>
+      </w:r>
+      <w:r>
+        <w:rPr>
+          <w:color w:val="156082" w:themeColor="accent1"/>
+          <w:sz w:val="36"/>
+          <w:szCs w:val="36"/>
+        </w:rPr>
+        <w:t>.</w:t>
+      </w:r>
+      <w:r>
+        <w:rPr>
+          <w:color w:val="156082" w:themeColor="accent1"/>
+          <w:sz w:val="36"/>
+          <w:szCs w:val="36"/>
+        </w:rPr>
+        <w:t xml:space="preserve"> </w:t>
       </w:r>
     </w:p>
     <w:p/>
@@ -399,6 +415,1400 @@
         </w:rPr>
         <w:t>equirements</w:t>
       </w:r>
+      <w:r>
+        <w:rPr>
+          <w:b/>
+          <w:bCs/>
+          <w:sz w:val="24"/>
+          <w:szCs w:val="24"/>
+        </w:rPr>
+        <w:t xml:space="preserve"> </w:t>
+      </w:r>
+    </w:p>
+    <w:p>
+      <w:pPr>
+        <w:pStyle w:val="ListParagraph"/>
+        <w:ind w:left="785"/>
+        <w:rPr>
+          <w:b/>
+          <w:bCs/>
+          <w:sz w:val="24"/>
+          <w:szCs w:val="24"/>
+        </w:rPr>
+      </w:pPr>
+    </w:p>
+    <w:p>
+      <w:pPr>
+        <w:pStyle w:val="ListParagraph"/>
+        <w:ind w:left="785"/>
+        <w:rPr>
+          <w:i/>
+          <w:iCs/>
+          <w:sz w:val="24"/>
+          <w:szCs w:val="24"/>
+        </w:rPr>
+      </w:pPr>
+      <w:r>
+        <w:rPr>
+          <w:i/>
+          <w:iCs/>
+          <w:sz w:val="24"/>
+          <w:szCs w:val="24"/>
+        </w:rPr>
+        <w:t xml:space="preserve">Outlining functional requirements </w:t>
+      </w:r>
+      <w:r>
+        <w:rPr>
+          <w:i/>
+          <w:iCs/>
+          <w:sz w:val="24"/>
+          <w:szCs w:val="24"/>
+        </w:rPr>
+        <w:t xml:space="preserve">that </w:t>
+      </w:r>
+      <w:r>
+        <w:rPr>
+          <w:i/>
+          <w:iCs/>
+          <w:sz w:val="24"/>
+          <w:szCs w:val="24"/>
+        </w:rPr>
+        <w:t xml:space="preserve">the application must meet from the varying components forming the </w:t>
+      </w:r>
+      <w:r>
+        <w:rPr>
+          <w:i/>
+          <w:iCs/>
+          <w:sz w:val="24"/>
+          <w:szCs w:val="24"/>
+        </w:rPr>
+        <w:t>entire application</w:t>
+      </w:r>
+      <w:r>
+        <w:rPr>
+          <w:i/>
+          <w:iCs/>
+          <w:sz w:val="24"/>
+          <w:szCs w:val="24"/>
+        </w:rPr>
+        <w:t>.</w:t>
+      </w:r>
+    </w:p>
+    <w:p>
+      <w:pPr>
+        <w:pStyle w:val="ListParagraph"/>
+        <w:ind w:left="785"/>
+        <w:rPr>
+          <w:i/>
+          <w:iCs/>
+          <w:sz w:val="24"/>
+          <w:szCs w:val="24"/>
+        </w:rPr>
+      </w:pPr>
+    </w:p>
+    <w:p>
+      <w:pPr>
+        <w:pStyle w:val="ListParagraph"/>
+        <w:ind w:left="785"/>
+        <w:rPr>
+          <w:i/>
+          <w:iCs/>
+          <w:sz w:val="24"/>
+          <w:szCs w:val="24"/>
+        </w:rPr>
+      </w:pPr>
+      <w:r>
+        <w:rPr>
+          <w:i/>
+          <w:iCs/>
+          <w:sz w:val="24"/>
+          <w:szCs w:val="24"/>
+        </w:rPr>
+        <w:t>Media Oasis uses the system design of designating 2 roles, the Customer – also known as the client and the Administrator who is responsible for controlling the back-end of the system.</w:t>
+      </w:r>
+    </w:p>
+    <w:p>
+      <w:pPr>
+        <w:pStyle w:val="ListParagraph"/>
+        <w:ind w:left="785"/>
+        <w:rPr>
+          <w:i/>
+          <w:iCs/>
+          <w:sz w:val="24"/>
+          <w:szCs w:val="24"/>
+        </w:rPr>
+      </w:pPr>
+    </w:p>
+    <w:tbl>
+      <w:tblPr>
+        <w:tblStyle w:val="TableGrid"/>
+        <w:tblW w:w="0" w:type="auto"/>
+        <w:tblInd w:w="-289" w:type="dxa"/>
+        <w:tblLook w:val="04A0" w:firstRow="1" w:lastRow="0" w:firstColumn="1" w:lastColumn="0" w:noHBand="0" w:noVBand="1"/>
+      </w:tblPr>
+      <w:tblGrid>
+        <w:gridCol w:w="4258"/>
+        <w:gridCol w:w="4957"/>
+      </w:tblGrid>
+      <w:tr>
+        <w:tc>
+          <w:tcPr>
+            <w:tcW w:w="4258" w:type="dxa"/>
+            <w:shd w:val="clear" w:color="auto" w:fill="BFBFBF" w:themeFill="background1" w:themeFillShade="BF"/>
+          </w:tcPr>
+          <w:p>
+            <w:pPr>
+              <w:pStyle w:val="paragraph"/>
+              <w:textAlignment w:val="baseline"/>
+              <w:rPr>
+                <w:rStyle w:val="normaltextrun"/>
+                <w:rFonts w:ascii="Segoe UI" w:eastAsiaTheme="majorEastAsia" w:hAnsi="Segoe UI" w:cs="Segoe UI"/>
+                <w:b/>
+                <w:bCs/>
+              </w:rPr>
+            </w:pPr>
+            <w:r>
+              <w:rPr>
+                <w:rStyle w:val="normaltextrun"/>
+                <w:rFonts w:ascii="Segoe UI" w:eastAsiaTheme="majorEastAsia" w:hAnsi="Segoe UI" w:cs="Segoe UI"/>
+                <w:b/>
+                <w:bCs/>
+              </w:rPr>
+              <w:t>What the system should do</w:t>
+            </w:r>
+          </w:p>
+        </w:tc>
+        <w:tc>
+          <w:tcPr>
+            <w:tcW w:w="4957" w:type="dxa"/>
+            <w:shd w:val="clear" w:color="auto" w:fill="BFBFBF" w:themeFill="background1" w:themeFillShade="BF"/>
+          </w:tcPr>
+          <w:p>
+            <w:pPr>
+              <w:pStyle w:val="paragraph"/>
+              <w:textAlignment w:val="baseline"/>
+              <w:rPr>
+                <w:rStyle w:val="normaltextrun"/>
+                <w:rFonts w:ascii="Segoe UI" w:eastAsiaTheme="majorEastAsia" w:hAnsi="Segoe UI" w:cs="Segoe UI"/>
+                <w:b/>
+                <w:bCs/>
+              </w:rPr>
+            </w:pPr>
+            <w:r>
+              <w:rPr>
+                <w:rStyle w:val="normaltextrun"/>
+                <w:rFonts w:ascii="Segoe UI" w:eastAsiaTheme="majorEastAsia" w:hAnsi="Segoe UI" w:cs="Segoe UI"/>
+                <w:b/>
+                <w:bCs/>
+              </w:rPr>
+              <w:t>Requirement</w:t>
+            </w:r>
+          </w:p>
+        </w:tc>
+      </w:tr>
+      <w:tr>
+        <w:tc>
+          <w:tcPr>
+            <w:tcW w:w="4258" w:type="dxa"/>
+          </w:tcPr>
+          <w:p>
+            <w:pPr>
+              <w:pStyle w:val="paragraph"/>
+              <w:textAlignment w:val="baseline"/>
+              <w:rPr>
+                <w:rStyle w:val="normaltextrun"/>
+                <w:rFonts w:ascii="Segoe UI" w:eastAsiaTheme="majorEastAsia" w:hAnsi="Segoe UI" w:cs="Segoe UI"/>
+              </w:rPr>
+            </w:pPr>
+            <w:r>
+              <w:rPr>
+                <w:rStyle w:val="normaltextrun"/>
+                <w:rFonts w:ascii="Segoe UI" w:eastAsiaTheme="majorEastAsia" w:hAnsi="Segoe UI" w:cs="Segoe UI"/>
+              </w:rPr>
+              <w:t>CUSTOMER – Allow clients to register and login to accounts</w:t>
+            </w:r>
+          </w:p>
+        </w:tc>
+        <w:tc>
+          <w:tcPr>
+            <w:tcW w:w="4957" w:type="dxa"/>
+          </w:tcPr>
+          <w:p>
+            <w:pPr>
+              <w:pStyle w:val="paragraph"/>
+              <w:textAlignment w:val="baseline"/>
+              <w:rPr>
+                <w:rStyle w:val="normaltextrun"/>
+                <w:rFonts w:ascii="Segoe UI" w:eastAsiaTheme="majorEastAsia" w:hAnsi="Segoe UI" w:cs="Segoe UI"/>
+              </w:rPr>
+            </w:pPr>
+            <w:r>
+              <w:rPr>
+                <w:rStyle w:val="normaltextrun"/>
+                <w:rFonts w:ascii="Segoe UI" w:eastAsiaTheme="majorEastAsia" w:hAnsi="Segoe UI" w:cs="Segoe UI"/>
+              </w:rPr>
+              <w:t>The system should allow the client to register an account onto the system by allowing them to input their details, as the account</w:t>
+            </w:r>
+            <w:r>
+              <w:rPr>
+                <w:rStyle w:val="normaltextrun"/>
+                <w:rFonts w:ascii="Segoe UI" w:eastAsiaTheme="majorEastAsia" w:hAnsi="Segoe UI" w:cs="Segoe UI"/>
+              </w:rPr>
+              <w:t xml:space="preserve"> information</w:t>
+            </w:r>
+            <w:r>
+              <w:rPr>
+                <w:rStyle w:val="normaltextrun"/>
+                <w:rFonts w:ascii="Segoe UI" w:eastAsiaTheme="majorEastAsia" w:hAnsi="Segoe UI" w:cs="Segoe UI"/>
+              </w:rPr>
+              <w:t xml:space="preserve"> is stored in the database </w:t>
+            </w:r>
+            <w:r>
+              <w:rPr>
+                <w:rStyle w:val="normaltextrun"/>
+                <w:rFonts w:ascii="Segoe UI" w:eastAsiaTheme="majorEastAsia" w:hAnsi="Segoe UI" w:cs="Segoe UI"/>
+              </w:rPr>
+              <w:t xml:space="preserve">therefore, </w:t>
+            </w:r>
+            <w:r>
+              <w:rPr>
+                <w:rStyle w:val="normaltextrun"/>
+                <w:rFonts w:ascii="Segoe UI" w:eastAsiaTheme="majorEastAsia" w:hAnsi="Segoe UI" w:cs="Segoe UI"/>
+              </w:rPr>
+              <w:t>they should be able to login to that account when they open the application.</w:t>
+            </w:r>
+          </w:p>
+        </w:tc>
+      </w:tr>
+      <w:tr>
+        <w:tc>
+          <w:tcPr>
+            <w:tcW w:w="4258" w:type="dxa"/>
+          </w:tcPr>
+          <w:p>
+            <w:pPr>
+              <w:pStyle w:val="paragraph"/>
+              <w:textAlignment w:val="baseline"/>
+              <w:rPr>
+                <w:rStyle w:val="normaltextrun"/>
+                <w:rFonts w:asciiTheme="minorHAnsi" w:eastAsiaTheme="majorEastAsia" w:hAnsiTheme="minorHAnsi" w:cstheme="minorHAnsi"/>
+                <w:b/>
+                <w:bCs/>
+              </w:rPr>
+            </w:pPr>
+            <w:r>
+              <w:rPr>
+                <w:rStyle w:val="normaltextrun"/>
+                <w:rFonts w:ascii="Segoe UI" w:eastAsiaTheme="majorEastAsia" w:hAnsi="Segoe UI" w:cs="Segoe UI"/>
+              </w:rPr>
+              <w:t xml:space="preserve">CUSTOMER – Allow clients to browse items in the </w:t>
+            </w:r>
+            <w:r>
+              <w:rPr>
+                <w:rStyle w:val="normaltextrun"/>
+                <w:rFonts w:ascii="Segoe UI" w:eastAsiaTheme="majorEastAsia" w:hAnsi="Segoe UI" w:cs="Segoe UI"/>
+              </w:rPr>
+              <w:t>catalog</w:t>
+            </w:r>
+            <w:r>
+              <w:rPr>
+                <w:rStyle w:val="normaltextrun"/>
+                <w:rFonts w:ascii="Segoe UI" w:eastAsiaTheme="majorEastAsia" w:hAnsi="Segoe UI" w:cs="Segoe UI"/>
+              </w:rPr>
+              <w:t>ue</w:t>
+            </w:r>
+          </w:p>
+        </w:tc>
+        <w:tc>
+          <w:tcPr>
+            <w:tcW w:w="4957" w:type="dxa"/>
+          </w:tcPr>
+          <w:p>
+            <w:pPr>
+              <w:pStyle w:val="paragraph"/>
+              <w:textAlignment w:val="baseline"/>
+              <w:rPr>
+                <w:rStyle w:val="normaltextrun"/>
+                <w:rFonts w:ascii="Segoe UI" w:eastAsiaTheme="majorEastAsia" w:hAnsi="Segoe UI" w:cs="Segoe UI"/>
+              </w:rPr>
+            </w:pPr>
+            <w:r>
+              <w:rPr>
+                <w:rStyle w:val="normaltextrun"/>
+                <w:rFonts w:ascii="Segoe UI" w:eastAsiaTheme="majorEastAsia" w:hAnsi="Segoe UI" w:cs="Segoe UI"/>
+              </w:rPr>
+              <w:t xml:space="preserve">After a successful login, the system should allow the client to look through a selection of items sold in the </w:t>
+            </w:r>
+            <w:r>
+              <w:rPr>
+                <w:rStyle w:val="normaltextrun"/>
+                <w:rFonts w:ascii="Segoe UI" w:eastAsiaTheme="majorEastAsia" w:hAnsi="Segoe UI" w:cs="Segoe UI"/>
+              </w:rPr>
+              <w:t xml:space="preserve">Media Oasis </w:t>
+            </w:r>
+            <w:r>
+              <w:rPr>
+                <w:rStyle w:val="normaltextrun"/>
+                <w:rFonts w:ascii="Segoe UI" w:eastAsiaTheme="majorEastAsia" w:hAnsi="Segoe UI" w:cs="Segoe UI"/>
+              </w:rPr>
+              <w:t>catalogue</w:t>
+            </w:r>
+            <w:r>
+              <w:rPr>
+                <w:rStyle w:val="normaltextrun"/>
+                <w:rFonts w:ascii="Segoe UI" w:eastAsiaTheme="majorEastAsia" w:hAnsi="Segoe UI" w:cs="Segoe UI"/>
+              </w:rPr>
+              <w:t xml:space="preserve">, these will include a list of </w:t>
+            </w:r>
+            <w:r>
+              <w:rPr>
+                <w:rStyle w:val="normaltextrun"/>
+                <w:rFonts w:ascii="Segoe UI" w:eastAsiaTheme="majorEastAsia" w:hAnsi="Segoe UI" w:cs="Segoe UI"/>
+              </w:rPr>
+              <w:t>movies, TV Show boxsets, DVD’s, CD’s, Video Games and any other form of physical media.</w:t>
+            </w:r>
+          </w:p>
+        </w:tc>
+      </w:tr>
+      <w:tr>
+        <w:tc>
+          <w:tcPr>
+            <w:tcW w:w="4258" w:type="dxa"/>
+          </w:tcPr>
+          <w:p>
+            <w:pPr>
+              <w:pStyle w:val="paragraph"/>
+              <w:textAlignment w:val="baseline"/>
+              <w:rPr>
+                <w:rStyle w:val="normaltextrun"/>
+                <w:rFonts w:asciiTheme="minorHAnsi" w:eastAsiaTheme="majorEastAsia" w:hAnsiTheme="minorHAnsi" w:cstheme="minorHAnsi"/>
+                <w:b/>
+                <w:bCs/>
+              </w:rPr>
+            </w:pPr>
+            <w:r>
+              <w:rPr>
+                <w:rStyle w:val="normaltextrun"/>
+                <w:rFonts w:ascii="Segoe UI" w:eastAsiaTheme="majorEastAsia" w:hAnsi="Segoe UI" w:cs="Segoe UI"/>
+              </w:rPr>
+              <w:t>CUSTOMER – Allow clients to add desired items to their order via shopping cart</w:t>
+            </w:r>
+          </w:p>
+        </w:tc>
+        <w:tc>
+          <w:tcPr>
+            <w:tcW w:w="4957" w:type="dxa"/>
+          </w:tcPr>
+          <w:p>
+            <w:pPr>
+              <w:pStyle w:val="paragraph"/>
+              <w:textAlignment w:val="baseline"/>
+              <w:rPr>
+                <w:rStyle w:val="normaltextrun"/>
+                <w:rFonts w:asciiTheme="minorHAnsi" w:eastAsiaTheme="majorEastAsia" w:hAnsiTheme="minorHAnsi" w:cstheme="minorHAnsi"/>
+                <w:b/>
+                <w:bCs/>
+              </w:rPr>
+            </w:pPr>
+            <w:r>
+              <w:rPr>
+                <w:rStyle w:val="normaltextrun"/>
+                <w:rFonts w:ascii="Segoe UI" w:eastAsiaTheme="majorEastAsia" w:hAnsi="Segoe UI" w:cs="Segoe UI"/>
+              </w:rPr>
+              <w:t>After browsing through items, the system should allow the client to purchase an item, so they should be able to add items into a shopping cart that will manage the items of the order</w:t>
+            </w:r>
+            <w:r>
+              <w:rPr>
+                <w:rStyle w:val="normaltextrun"/>
+                <w:rFonts w:ascii="Segoe UI" w:eastAsiaTheme="majorEastAsia" w:hAnsi="Segoe UI" w:cs="Segoe UI"/>
+              </w:rPr>
+              <w:t>.</w:t>
+            </w:r>
+          </w:p>
+        </w:tc>
+      </w:tr>
+      <w:tr>
+        <w:tc>
+          <w:tcPr>
+            <w:tcW w:w="4258" w:type="dxa"/>
+          </w:tcPr>
+          <w:p>
+            <w:pPr>
+              <w:pStyle w:val="paragraph"/>
+              <w:textAlignment w:val="baseline"/>
+              <w:rPr>
+                <w:rStyle w:val="normaltextrun"/>
+                <w:rFonts w:ascii="Segoe UI" w:eastAsiaTheme="majorEastAsia" w:hAnsi="Segoe UI" w:cs="Segoe UI"/>
+              </w:rPr>
+            </w:pPr>
+            <w:r>
+              <w:rPr>
+                <w:rStyle w:val="normaltextrun"/>
+                <w:rFonts w:ascii="Segoe UI" w:eastAsiaTheme="majorEastAsia" w:hAnsi="Segoe UI" w:cs="Segoe UI"/>
+              </w:rPr>
+              <w:t>CUSTOMER – Allow clients to view and modify their order in the shopping cart</w:t>
+            </w:r>
+          </w:p>
+        </w:tc>
+        <w:tc>
+          <w:tcPr>
+            <w:tcW w:w="4957" w:type="dxa"/>
+          </w:tcPr>
+          <w:p>
+            <w:pPr>
+              <w:pStyle w:val="paragraph"/>
+              <w:textAlignment w:val="baseline"/>
+              <w:rPr>
+                <w:rStyle w:val="normaltextrun"/>
+                <w:rFonts w:asciiTheme="minorHAnsi" w:eastAsiaTheme="majorEastAsia" w:hAnsiTheme="minorHAnsi" w:cstheme="minorHAnsi"/>
+                <w:b/>
+                <w:bCs/>
+              </w:rPr>
+            </w:pPr>
+            <w:r>
+              <w:rPr>
+                <w:rStyle w:val="normaltextrun"/>
+                <w:rFonts w:ascii="Segoe UI" w:eastAsiaTheme="majorEastAsia" w:hAnsi="Segoe UI" w:cs="Segoe UI"/>
+              </w:rPr>
+              <w:t xml:space="preserve">The system should allow the client to check their shopping cart and provide the ability to modify it (i.e. changing the quantity of an item or removing an item from the shopping cart – both of which would cause the total order cost to be updated.) </w:t>
+            </w:r>
+          </w:p>
+        </w:tc>
+      </w:tr>
+      <w:tr>
+        <w:tc>
+          <w:tcPr>
+            <w:tcW w:w="4258" w:type="dxa"/>
+          </w:tcPr>
+          <w:p>
+            <w:pPr>
+              <w:pStyle w:val="paragraph"/>
+              <w:textAlignment w:val="baseline"/>
+              <w:rPr>
+                <w:rStyle w:val="normaltextrun"/>
+                <w:rFonts w:ascii="Segoe UI" w:eastAsiaTheme="majorEastAsia" w:hAnsi="Segoe UI" w:cs="Segoe UI"/>
+              </w:rPr>
+            </w:pPr>
+            <w:r>
+              <w:rPr>
+                <w:rStyle w:val="normaltextrun"/>
+                <w:rFonts w:ascii="Segoe UI" w:eastAsiaTheme="majorEastAsia" w:hAnsi="Segoe UI" w:cs="Segoe UI"/>
+              </w:rPr>
+              <w:t>CUSTOMER – Allow clients to place orders and receive order confirmations.</w:t>
+            </w:r>
+          </w:p>
+        </w:tc>
+        <w:tc>
+          <w:tcPr>
+            <w:tcW w:w="4957" w:type="dxa"/>
+          </w:tcPr>
+          <w:p>
+            <w:pPr>
+              <w:pStyle w:val="paragraph"/>
+              <w:textAlignment w:val="baseline"/>
+              <w:rPr>
+                <w:rStyle w:val="normaltextrun"/>
+                <w:rFonts w:asciiTheme="minorHAnsi" w:eastAsiaTheme="majorEastAsia" w:hAnsiTheme="minorHAnsi" w:cstheme="minorHAnsi"/>
+                <w:b/>
+                <w:bCs/>
+              </w:rPr>
+            </w:pPr>
+            <w:r>
+              <w:rPr>
+                <w:rStyle w:val="normaltextrun"/>
+                <w:rFonts w:ascii="Segoe UI" w:eastAsiaTheme="majorEastAsia" w:hAnsi="Segoe UI" w:cs="Segoe UI"/>
+              </w:rPr>
+              <w:t>When the client is ready to order, the system should allow the client to enter the checkout screen from the shopping cart, where they</w:t>
+            </w:r>
+            <w:r>
+              <w:rPr>
+                <w:rStyle w:val="normaltextrun"/>
+                <w:rFonts w:ascii="Segoe UI" w:eastAsiaTheme="majorEastAsia" w:hAnsi="Segoe UI" w:cs="Segoe UI"/>
+              </w:rPr>
+              <w:t xml:space="preserve"> can</w:t>
+            </w:r>
+            <w:r>
+              <w:rPr>
+                <w:rStyle w:val="normaltextrun"/>
+                <w:rFonts w:ascii="Segoe UI" w:eastAsiaTheme="majorEastAsia" w:hAnsi="Segoe UI" w:cs="Segoe UI"/>
+              </w:rPr>
+              <w:t xml:space="preserve"> input their payment details and finally place a</w:t>
+            </w:r>
+            <w:r>
+              <w:rPr>
+                <w:rStyle w:val="normaltextrun"/>
+                <w:rFonts w:ascii="Segoe UI" w:eastAsiaTheme="majorEastAsia" w:hAnsi="Segoe UI" w:cs="Segoe UI"/>
+              </w:rPr>
+              <w:t xml:space="preserve"> successful</w:t>
+            </w:r>
+            <w:r>
+              <w:rPr>
+                <w:rStyle w:val="normaltextrun"/>
+                <w:rFonts w:ascii="Segoe UI" w:eastAsiaTheme="majorEastAsia" w:hAnsi="Segoe UI" w:cs="Segoe UI"/>
+              </w:rPr>
+              <w:t xml:space="preserve"> order. The application should then display an order confirmation message and send an order confirmation </w:t>
+            </w:r>
+            <w:r>
+              <w:rPr>
+                <w:rStyle w:val="normaltextrun"/>
+                <w:rFonts w:ascii="Segoe UI" w:eastAsiaTheme="majorEastAsia" w:hAnsi="Segoe UI" w:cs="Segoe UI"/>
+              </w:rPr>
+              <w:lastRenderedPageBreak/>
+              <w:t>push-notification specifying the details of the order</w:t>
+            </w:r>
+            <w:r>
+              <w:rPr>
+                <w:rStyle w:val="normaltextrun"/>
+                <w:rFonts w:ascii="Segoe UI" w:eastAsiaTheme="majorEastAsia" w:hAnsi="Segoe UI" w:cs="Segoe UI"/>
+              </w:rPr>
+              <w:t xml:space="preserve"> to the client.</w:t>
+            </w:r>
+          </w:p>
+        </w:tc>
+      </w:tr>
+      <w:tr>
+        <w:tc>
+          <w:tcPr>
+            <w:tcW w:w="4258" w:type="dxa"/>
+          </w:tcPr>
+          <w:p>
+            <w:pPr>
+              <w:pStyle w:val="paragraph"/>
+              <w:textAlignment w:val="baseline"/>
+              <w:rPr>
+                <w:rStyle w:val="normaltextrun"/>
+                <w:rFonts w:ascii="Segoe UI" w:eastAsiaTheme="majorEastAsia" w:hAnsi="Segoe UI" w:cs="Segoe UI"/>
+              </w:rPr>
+            </w:pPr>
+            <w:r>
+              <w:rPr>
+                <w:rStyle w:val="normaltextrun"/>
+                <w:rFonts w:ascii="Segoe UI" w:eastAsiaTheme="majorEastAsia" w:hAnsi="Segoe UI" w:cs="Segoe UI"/>
+              </w:rPr>
+              <w:lastRenderedPageBreak/>
+              <w:t>CUSTOMER – Allow clients to write feedback</w:t>
+            </w:r>
+            <w:r>
+              <w:rPr>
+                <w:rStyle w:val="normaltextrun"/>
+                <w:rFonts w:ascii="Segoe UI" w:eastAsiaTheme="majorEastAsia" w:hAnsi="Segoe UI" w:cs="Segoe UI"/>
+              </w:rPr>
+              <w:t xml:space="preserve">/reviews </w:t>
+            </w:r>
+            <w:r>
+              <w:rPr>
+                <w:rStyle w:val="normaltextrun"/>
+                <w:rFonts w:ascii="Segoe UI" w:eastAsiaTheme="majorEastAsia" w:hAnsi="Segoe UI" w:cs="Segoe UI"/>
+              </w:rPr>
+              <w:t>and provide ratings for various items.</w:t>
+            </w:r>
+          </w:p>
+        </w:tc>
+        <w:tc>
+          <w:tcPr>
+            <w:tcW w:w="4957" w:type="dxa"/>
+          </w:tcPr>
+          <w:p>
+            <w:pPr>
+              <w:pStyle w:val="paragraph"/>
+              <w:textAlignment w:val="baseline"/>
+              <w:rPr>
+                <w:rStyle w:val="normaltextrun"/>
+                <w:rFonts w:ascii="Segoe UI" w:eastAsiaTheme="majorEastAsia" w:hAnsi="Segoe UI" w:cs="Segoe UI"/>
+              </w:rPr>
+            </w:pPr>
+            <w:r>
+              <w:rPr>
+                <w:rStyle w:val="normaltextrun"/>
+                <w:rFonts w:ascii="Segoe UI" w:eastAsiaTheme="majorEastAsia" w:hAnsi="Segoe UI" w:cs="Segoe UI"/>
+              </w:rPr>
+              <w:t xml:space="preserve">The system should allow the client to write and provide </w:t>
+            </w:r>
+            <w:r>
+              <w:rPr>
+                <w:rStyle w:val="normaltextrun"/>
+                <w:rFonts w:ascii="Segoe UI" w:eastAsiaTheme="majorEastAsia" w:hAnsi="Segoe UI" w:cs="Segoe UI"/>
+              </w:rPr>
+              <w:t xml:space="preserve">positive or negative </w:t>
+            </w:r>
+            <w:r>
+              <w:rPr>
+                <w:rStyle w:val="normaltextrun"/>
+                <w:rFonts w:ascii="Segoe UI" w:eastAsiaTheme="majorEastAsia" w:hAnsi="Segoe UI" w:cs="Segoe UI"/>
+              </w:rPr>
+              <w:t xml:space="preserve">feedback for items being sold on </w:t>
+            </w:r>
+            <w:r>
+              <w:rPr>
+                <w:rStyle w:val="normaltextrun"/>
+                <w:rFonts w:ascii="Segoe UI" w:eastAsiaTheme="majorEastAsia" w:hAnsi="Segoe UI" w:cs="Segoe UI"/>
+              </w:rPr>
+              <w:t>the catalogue</w:t>
+            </w:r>
+            <w:r>
+              <w:rPr>
+                <w:rStyle w:val="normaltextrun"/>
+                <w:rFonts w:ascii="Segoe UI" w:eastAsiaTheme="majorEastAsia" w:hAnsi="Segoe UI" w:cs="Segoe UI"/>
+              </w:rPr>
+              <w:t xml:space="preserve"> as well as </w:t>
+            </w:r>
+            <w:r>
+              <w:rPr>
+                <w:rStyle w:val="normaltextrun"/>
+                <w:rFonts w:ascii="Segoe UI" w:eastAsiaTheme="majorEastAsia" w:hAnsi="Segoe UI" w:cs="Segoe UI"/>
+              </w:rPr>
+              <w:t>a rating bar element that will allow the client to scale their opinion toward</w:t>
+            </w:r>
+            <w:r>
+              <w:rPr>
+                <w:rStyle w:val="normaltextrun"/>
+                <w:rFonts w:ascii="Segoe UI" w:eastAsiaTheme="majorEastAsia" w:hAnsi="Segoe UI" w:cs="Segoe UI"/>
+              </w:rPr>
+              <w:t xml:space="preserve"> sold</w:t>
+            </w:r>
+            <w:r>
+              <w:rPr>
+                <w:rStyle w:val="normaltextrun"/>
+                <w:rFonts w:ascii="Segoe UI" w:eastAsiaTheme="majorEastAsia" w:hAnsi="Segoe UI" w:cs="Segoe UI"/>
+              </w:rPr>
+              <w:t xml:space="preserve"> items via a </w:t>
+            </w:r>
+            <w:r>
+              <w:rPr>
+                <w:rStyle w:val="normaltextrun"/>
+                <w:rFonts w:ascii="Segoe UI" w:eastAsiaTheme="majorEastAsia" w:hAnsi="Segoe UI" w:cs="Segoe UI"/>
+              </w:rPr>
+              <w:t>5 star rating.</w:t>
+            </w:r>
+          </w:p>
+        </w:tc>
+      </w:tr>
+      <w:tr>
+        <w:tc>
+          <w:tcPr>
+            <w:tcW w:w="4258" w:type="dxa"/>
+          </w:tcPr>
+          <w:p>
+            <w:pPr>
+              <w:pStyle w:val="paragraph"/>
+              <w:textAlignment w:val="baseline"/>
+              <w:rPr>
+                <w:rStyle w:val="normaltextrun"/>
+                <w:rFonts w:ascii="Segoe UI" w:eastAsiaTheme="majorEastAsia" w:hAnsi="Segoe UI" w:cs="Segoe UI"/>
+              </w:rPr>
+            </w:pPr>
+            <w:r>
+              <w:rPr>
+                <w:rStyle w:val="normaltextrun"/>
+                <w:rFonts w:ascii="Segoe UI" w:eastAsiaTheme="majorEastAsia" w:hAnsi="Segoe UI" w:cs="Segoe UI"/>
+              </w:rPr>
+              <w:t>CUSTOMER – Allow clients to receive push-notifications regarding order status updates.</w:t>
+            </w:r>
+          </w:p>
+        </w:tc>
+        <w:tc>
+          <w:tcPr>
+            <w:tcW w:w="4957" w:type="dxa"/>
+          </w:tcPr>
+          <w:p>
+            <w:pPr>
+              <w:pStyle w:val="paragraph"/>
+              <w:textAlignment w:val="baseline"/>
+              <w:rPr>
+                <w:rStyle w:val="normaltextrun"/>
+                <w:rFonts w:asciiTheme="minorHAnsi" w:eastAsiaTheme="majorEastAsia" w:hAnsiTheme="minorHAnsi" w:cstheme="minorHAnsi"/>
+                <w:b/>
+                <w:bCs/>
+              </w:rPr>
+            </w:pPr>
+            <w:r>
+              <w:rPr>
+                <w:rStyle w:val="normaltextrun"/>
+                <w:rFonts w:ascii="Segoe UI" w:eastAsiaTheme="majorEastAsia" w:hAnsi="Segoe UI" w:cs="Segoe UI"/>
+              </w:rPr>
+              <w:t xml:space="preserve">The system should allow the client, who has placed </w:t>
+            </w:r>
+            <w:r>
+              <w:rPr>
+                <w:rStyle w:val="normaltextrun"/>
+                <w:rFonts w:ascii="Segoe UI" w:eastAsiaTheme="majorEastAsia" w:hAnsi="Segoe UI" w:cs="Segoe UI"/>
+              </w:rPr>
+              <w:t>one</w:t>
+            </w:r>
+            <w:r>
+              <w:rPr>
+                <w:rStyle w:val="normaltextrun"/>
+                <w:rFonts w:ascii="Segoe UI" w:eastAsiaTheme="majorEastAsia" w:hAnsi="Segoe UI" w:cs="Segoe UI"/>
+              </w:rPr>
+              <w:t xml:space="preserve"> or more orders at this point – to receive push-notifications about their order and its status (i.e. if the order is ready, the status</w:t>
+            </w:r>
+            <w:r>
+              <w:rPr>
+                <w:rStyle w:val="normaltextrun"/>
+                <w:rFonts w:ascii="Segoe UI" w:eastAsiaTheme="majorEastAsia" w:hAnsi="Segoe UI" w:cs="Segoe UI"/>
+              </w:rPr>
+              <w:t xml:space="preserve"> of that order</w:t>
+            </w:r>
+            <w:r>
+              <w:rPr>
+                <w:rStyle w:val="normaltextrun"/>
+                <w:rFonts w:ascii="Segoe UI" w:eastAsiaTheme="majorEastAsia" w:hAnsi="Segoe UI" w:cs="Segoe UI"/>
+              </w:rPr>
+              <w:t xml:space="preserve"> changes from “preparing” to “ready to be collected”</w:t>
+            </w:r>
+            <w:r>
+              <w:rPr>
+                <w:rStyle w:val="normaltextrun"/>
+                <w:rFonts w:ascii="Segoe UI" w:eastAsiaTheme="majorEastAsia" w:hAnsi="Segoe UI" w:cs="Segoe UI"/>
+              </w:rPr>
+              <w:t>, When this update is applied, a push-notification is sent to the client</w:t>
+            </w:r>
+            <w:r>
+              <w:rPr>
+                <w:rStyle w:val="normaltextrun"/>
+                <w:rFonts w:ascii="Segoe UI" w:eastAsiaTheme="majorEastAsia" w:hAnsi="Segoe UI" w:cs="Segoe UI"/>
+              </w:rPr>
+              <w:t>, informing them of the new status of the order.</w:t>
+            </w:r>
+          </w:p>
+        </w:tc>
+      </w:tr>
+      <w:tr>
+        <w:tc>
+          <w:tcPr>
+            <w:tcW w:w="4258" w:type="dxa"/>
+          </w:tcPr>
+          <w:p>
+            <w:pPr>
+              <w:pStyle w:val="paragraph"/>
+              <w:textAlignment w:val="baseline"/>
+              <w:rPr>
+                <w:rStyle w:val="normaltextrun"/>
+                <w:rFonts w:ascii="Segoe UI" w:eastAsiaTheme="majorEastAsia" w:hAnsi="Segoe UI" w:cs="Segoe UI"/>
+              </w:rPr>
+            </w:pPr>
+            <w:r>
+              <w:rPr>
+                <w:rStyle w:val="normaltextrun"/>
+                <w:rFonts w:ascii="Segoe UI" w:eastAsiaTheme="majorEastAsia" w:hAnsi="Segoe UI" w:cs="Segoe UI"/>
+              </w:rPr>
+              <w:t xml:space="preserve">ADMIN – Allow administrators to register and login to specialized accounts in order to access a core admin </w:t>
+            </w:r>
+            <w:r>
+              <w:rPr>
+                <w:rStyle w:val="normaltextrun"/>
+                <w:rFonts w:ascii="Segoe UI" w:eastAsiaTheme="majorEastAsia" w:hAnsi="Segoe UI" w:cs="Segoe UI"/>
+              </w:rPr>
+              <w:t>menu.</w:t>
+            </w:r>
+          </w:p>
+        </w:tc>
+        <w:tc>
+          <w:tcPr>
+            <w:tcW w:w="4957" w:type="dxa"/>
+          </w:tcPr>
+          <w:p>
+            <w:pPr>
+              <w:pStyle w:val="paragraph"/>
+              <w:textAlignment w:val="baseline"/>
+              <w:rPr>
+                <w:rStyle w:val="normaltextrun"/>
+                <w:rFonts w:ascii="Segoe UI" w:eastAsiaTheme="majorEastAsia" w:hAnsi="Segoe UI" w:cs="Segoe UI"/>
+              </w:rPr>
+            </w:pPr>
+            <w:r>
+              <w:rPr>
+                <w:rStyle w:val="normaltextrun"/>
+                <w:rFonts w:ascii="Segoe UI" w:eastAsiaTheme="majorEastAsia" w:hAnsi="Segoe UI" w:cs="Segoe UI"/>
+              </w:rPr>
+              <w:t xml:space="preserve">The system should allow administrators </w:t>
+            </w:r>
+            <w:r>
+              <w:rPr>
+                <w:rStyle w:val="normaltextrun"/>
+                <w:rFonts w:ascii="Segoe UI" w:eastAsiaTheme="majorEastAsia" w:hAnsi="Segoe UI" w:cs="Segoe UI"/>
+              </w:rPr>
+              <w:t xml:space="preserve">to </w:t>
+            </w:r>
+            <w:r>
+              <w:rPr>
+                <w:rStyle w:val="normaltextrun"/>
+                <w:rFonts w:ascii="Segoe UI" w:eastAsiaTheme="majorEastAsia" w:hAnsi="Segoe UI" w:cs="Segoe UI"/>
+              </w:rPr>
+              <w:t xml:space="preserve">login to </w:t>
+            </w:r>
+            <w:r>
+              <w:rPr>
+                <w:rStyle w:val="normaltextrun"/>
+                <w:rFonts w:ascii="Segoe UI" w:eastAsiaTheme="majorEastAsia" w:hAnsi="Segoe UI" w:cs="Segoe UI"/>
+              </w:rPr>
+              <w:t>their accounts</w:t>
+            </w:r>
+            <w:r>
+              <w:rPr>
+                <w:rStyle w:val="normaltextrun"/>
+                <w:rFonts w:ascii="Segoe UI" w:eastAsiaTheme="majorEastAsia" w:hAnsi="Segoe UI" w:cs="Segoe UI"/>
+              </w:rPr>
+              <w:t xml:space="preserve"> in order to access a core admin </w:t>
+            </w:r>
+            <w:r>
+              <w:rPr>
+                <w:rStyle w:val="normaltextrun"/>
+                <w:rFonts w:ascii="Segoe UI" w:eastAsiaTheme="majorEastAsia" w:hAnsi="Segoe UI" w:cs="Segoe UI"/>
+              </w:rPr>
+              <w:t>menu</w:t>
+            </w:r>
+            <w:r>
+              <w:rPr>
+                <w:rStyle w:val="normaltextrun"/>
+                <w:rFonts w:ascii="Segoe UI" w:eastAsiaTheme="majorEastAsia" w:hAnsi="Segoe UI" w:cs="Segoe UI"/>
+              </w:rPr>
+              <w:t xml:space="preserve"> that manages </w:t>
+            </w:r>
+            <w:r>
+              <w:rPr>
+                <w:rStyle w:val="normaltextrun"/>
+                <w:rFonts w:ascii="Segoe UI" w:eastAsiaTheme="majorEastAsia" w:hAnsi="Segoe UI" w:cs="Segoe UI"/>
+              </w:rPr>
+              <w:t xml:space="preserve">key information such as payment info, items for sale i.e. the overall </w:t>
+            </w:r>
+            <w:r>
+              <w:rPr>
+                <w:rStyle w:val="normaltextrun"/>
+                <w:rFonts w:ascii="Segoe UI" w:eastAsiaTheme="majorEastAsia" w:hAnsi="Segoe UI" w:cs="Segoe UI"/>
+              </w:rPr>
+              <w:t>database</w:t>
+            </w:r>
+            <w:r>
+              <w:rPr>
+                <w:rStyle w:val="normaltextrun"/>
+                <w:rFonts w:ascii="Segoe UI" w:eastAsiaTheme="majorEastAsia" w:hAnsi="Segoe UI" w:cs="Segoe UI"/>
+              </w:rPr>
+              <w:t xml:space="preserve"> as well as </w:t>
+            </w:r>
+            <w:r>
+              <w:rPr>
+                <w:rStyle w:val="normaltextrun"/>
+                <w:rFonts w:ascii="Segoe UI" w:eastAsiaTheme="majorEastAsia" w:hAnsi="Segoe UI" w:cs="Segoe UI"/>
+              </w:rPr>
+              <w:t>customers</w:t>
+            </w:r>
+            <w:r>
+              <w:rPr>
+                <w:rStyle w:val="normaltextrun"/>
+                <w:rFonts w:ascii="Segoe UI" w:eastAsiaTheme="majorEastAsia" w:hAnsi="Segoe UI" w:cs="Segoe UI"/>
+              </w:rPr>
+              <w:t xml:space="preserve"> accounts, feedback</w:t>
+            </w:r>
+            <w:r>
+              <w:rPr>
+                <w:rStyle w:val="normaltextrun"/>
+                <w:rFonts w:ascii="Segoe UI" w:eastAsiaTheme="majorEastAsia" w:hAnsi="Segoe UI" w:cs="Segoe UI"/>
+              </w:rPr>
+              <w:t xml:space="preserve"> and orders.</w:t>
+            </w:r>
+          </w:p>
+          <w:p>
+            <w:pPr>
+              <w:pStyle w:val="paragraph"/>
+              <w:textAlignment w:val="baseline"/>
+              <w:rPr>
+                <w:rStyle w:val="normaltextrun"/>
+                <w:rFonts w:asciiTheme="minorHAnsi" w:eastAsiaTheme="majorEastAsia" w:hAnsiTheme="minorHAnsi" w:cstheme="minorHAnsi"/>
+                <w:b/>
+                <w:bCs/>
+              </w:rPr>
+            </w:pPr>
+            <w:r>
+              <w:rPr>
+                <w:rStyle w:val="normaltextrun"/>
+                <w:rFonts w:asciiTheme="minorHAnsi" w:eastAsiaTheme="majorEastAsia" w:hAnsiTheme="minorHAnsi" w:cstheme="minorHAnsi"/>
+                <w:b/>
+                <w:bCs/>
+                <w:color w:val="FF0000"/>
+              </w:rPr>
+              <w:t xml:space="preserve">In terms of registration, allowing administrators to register on the registration screen can lead to security issues, so by default – a single admin account is initially added to the database and that </w:t>
+            </w:r>
+            <w:r>
+              <w:rPr>
+                <w:rStyle w:val="normaltextrun"/>
+                <w:rFonts w:asciiTheme="minorHAnsi" w:eastAsiaTheme="majorEastAsia" w:hAnsiTheme="minorHAnsi" w:cstheme="minorHAnsi"/>
+                <w:b/>
+                <w:bCs/>
+                <w:color w:val="FF0000"/>
+              </w:rPr>
+              <w:t xml:space="preserve">particular </w:t>
+            </w:r>
+            <w:r>
+              <w:rPr>
+                <w:rStyle w:val="normaltextrun"/>
+                <w:rFonts w:asciiTheme="minorHAnsi" w:eastAsiaTheme="majorEastAsia" w:hAnsiTheme="minorHAnsi" w:cstheme="minorHAnsi"/>
+                <w:b/>
+                <w:bCs/>
+                <w:color w:val="FF0000"/>
+              </w:rPr>
+              <w:t>administrator can register accounts through the core admin menu to allow other administrators to login.</w:t>
+            </w:r>
+            <w:r>
+              <w:rPr>
+                <w:rStyle w:val="normaltextrun"/>
+                <w:rFonts w:asciiTheme="minorHAnsi" w:eastAsiaTheme="majorEastAsia" w:hAnsiTheme="minorHAnsi" w:cstheme="minorHAnsi"/>
+                <w:b/>
+                <w:bCs/>
+                <w:color w:val="FF0000"/>
+              </w:rPr>
+              <w:t xml:space="preserve"> This prevents any non-admin client from making an administrator account.</w:t>
+            </w:r>
+          </w:p>
+        </w:tc>
+      </w:tr>
+      <w:tr>
+        <w:tc>
+          <w:tcPr>
+            <w:tcW w:w="4258" w:type="dxa"/>
+          </w:tcPr>
+          <w:p>
+            <w:pPr>
+              <w:pStyle w:val="paragraph"/>
+              <w:textAlignment w:val="baseline"/>
+              <w:rPr>
+                <w:rStyle w:val="normaltextrun"/>
+                <w:rFonts w:ascii="Segoe UI" w:eastAsiaTheme="majorEastAsia" w:hAnsi="Segoe UI" w:cs="Segoe UI"/>
+              </w:rPr>
+            </w:pPr>
+            <w:r>
+              <w:rPr>
+                <w:rStyle w:val="normaltextrun"/>
+                <w:rFonts w:ascii="Segoe UI" w:eastAsiaTheme="majorEastAsia" w:hAnsi="Segoe UI" w:cs="Segoe UI"/>
+              </w:rPr>
+              <w:t xml:space="preserve">ADMIN – Allow administrators to manage items being sold on the </w:t>
+            </w:r>
+            <w:r>
+              <w:rPr>
+                <w:rStyle w:val="normaltextrun"/>
+                <w:rFonts w:ascii="Segoe UI" w:eastAsiaTheme="majorEastAsia" w:hAnsi="Segoe UI" w:cs="Segoe UI"/>
+              </w:rPr>
+              <w:t>catalogue.</w:t>
+            </w:r>
+          </w:p>
+        </w:tc>
+        <w:tc>
+          <w:tcPr>
+            <w:tcW w:w="4957" w:type="dxa"/>
+          </w:tcPr>
+          <w:p>
+            <w:pPr>
+              <w:pStyle w:val="paragraph"/>
+              <w:textAlignment w:val="baseline"/>
+              <w:rPr>
+                <w:rStyle w:val="normaltextrun"/>
+                <w:rFonts w:asciiTheme="minorHAnsi" w:eastAsiaTheme="majorEastAsia" w:hAnsiTheme="minorHAnsi" w:cstheme="minorHAnsi"/>
+                <w:b/>
+                <w:bCs/>
+              </w:rPr>
+            </w:pPr>
+            <w:r>
+              <w:rPr>
+                <w:rStyle w:val="normaltextrun"/>
+                <w:rFonts w:ascii="Segoe UI" w:eastAsiaTheme="majorEastAsia" w:hAnsi="Segoe UI" w:cs="Segoe UI"/>
+              </w:rPr>
+              <w:t xml:space="preserve">The system should allow administrators to add, edit, update or delete items from the list of items being sold on the </w:t>
+            </w:r>
+            <w:r>
+              <w:rPr>
+                <w:rStyle w:val="normaltextrun"/>
+                <w:rFonts w:ascii="Segoe UI" w:eastAsiaTheme="majorEastAsia" w:hAnsi="Segoe UI" w:cs="Segoe UI"/>
+              </w:rPr>
+              <w:t>Media Oasis catalogue</w:t>
+            </w:r>
+            <w:r>
+              <w:rPr>
+                <w:rStyle w:val="normaltextrun"/>
+                <w:rFonts w:ascii="Segoe UI" w:eastAsiaTheme="majorEastAsia" w:hAnsi="Segoe UI" w:cs="Segoe UI"/>
+              </w:rPr>
+              <w:t>.</w:t>
+            </w:r>
+          </w:p>
+        </w:tc>
+      </w:tr>
+      <w:tr>
+        <w:tc>
+          <w:tcPr>
+            <w:tcW w:w="4258" w:type="dxa"/>
+          </w:tcPr>
+          <w:p>
+            <w:pPr>
+              <w:pStyle w:val="paragraph"/>
+              <w:textAlignment w:val="baseline"/>
+              <w:rPr>
+                <w:rStyle w:val="normaltextrun"/>
+                <w:rFonts w:ascii="Segoe UI" w:eastAsiaTheme="majorEastAsia" w:hAnsi="Segoe UI" w:cs="Segoe UI"/>
+              </w:rPr>
+            </w:pPr>
+            <w:r>
+              <w:rPr>
+                <w:rStyle w:val="normaltextrun"/>
+                <w:rFonts w:ascii="Segoe UI" w:eastAsiaTheme="majorEastAsia" w:hAnsi="Segoe UI" w:cs="Segoe UI"/>
+              </w:rPr>
+              <w:t>ADMIN – Allow administrators to view incoming orders placed by clients</w:t>
+            </w:r>
+            <w:r>
+              <w:rPr>
+                <w:rStyle w:val="normaltextrun"/>
+                <w:rFonts w:ascii="Segoe UI" w:eastAsiaTheme="majorEastAsia" w:hAnsi="Segoe UI" w:cs="Segoe UI"/>
+              </w:rPr>
+              <w:t>, including order information and status.</w:t>
+            </w:r>
+          </w:p>
+        </w:tc>
+        <w:tc>
+          <w:tcPr>
+            <w:tcW w:w="4957" w:type="dxa"/>
+          </w:tcPr>
+          <w:p>
+            <w:pPr>
+              <w:pStyle w:val="paragraph"/>
+              <w:textAlignment w:val="baseline"/>
+              <w:rPr>
+                <w:rStyle w:val="normaltextrun"/>
+                <w:rFonts w:asciiTheme="minorHAnsi" w:eastAsiaTheme="majorEastAsia" w:hAnsiTheme="minorHAnsi" w:cstheme="minorHAnsi"/>
+                <w:b/>
+                <w:bCs/>
+              </w:rPr>
+            </w:pPr>
+            <w:r>
+              <w:rPr>
+                <w:rStyle w:val="normaltextrun"/>
+                <w:rFonts w:ascii="Segoe UI" w:eastAsiaTheme="majorEastAsia" w:hAnsi="Segoe UI" w:cs="Segoe UI"/>
+              </w:rPr>
+              <w:t>As clients are placing orders; the system should allow administrators to view these placed orders</w:t>
+            </w:r>
+            <w:r>
+              <w:rPr>
+                <w:rStyle w:val="normaltextrun"/>
+                <w:rFonts w:ascii="Segoe UI" w:eastAsiaTheme="majorEastAsia" w:hAnsi="Segoe UI" w:cs="Segoe UI"/>
+              </w:rPr>
+              <w:t xml:space="preserve"> with detailed information such as items included in the order, quantity, total cost, date and time of the order and the order status.</w:t>
+            </w:r>
+          </w:p>
+        </w:tc>
+      </w:tr>
+      <w:tr>
+        <w:tc>
+          <w:tcPr>
+            <w:tcW w:w="4258" w:type="dxa"/>
+          </w:tcPr>
+          <w:p>
+            <w:pPr>
+              <w:pStyle w:val="paragraph"/>
+              <w:textAlignment w:val="baseline"/>
+              <w:rPr>
+                <w:rStyle w:val="normaltextrun"/>
+                <w:rFonts w:ascii="Segoe UI" w:eastAsiaTheme="majorEastAsia" w:hAnsi="Segoe UI" w:cs="Segoe UI"/>
+              </w:rPr>
+            </w:pPr>
+            <w:r>
+              <w:rPr>
+                <w:rStyle w:val="normaltextrun"/>
+                <w:rFonts w:ascii="Segoe UI" w:eastAsiaTheme="majorEastAsia" w:hAnsi="Segoe UI" w:cs="Segoe UI"/>
+              </w:rPr>
+              <w:lastRenderedPageBreak/>
+              <w:t>ADMIN – Allow administrators to update the status of orders</w:t>
+            </w:r>
+          </w:p>
+        </w:tc>
+        <w:tc>
+          <w:tcPr>
+            <w:tcW w:w="4957" w:type="dxa"/>
+          </w:tcPr>
+          <w:p>
+            <w:pPr>
+              <w:pStyle w:val="paragraph"/>
+              <w:textAlignment w:val="baseline"/>
+              <w:rPr>
+                <w:rStyle w:val="normaltextrun"/>
+                <w:rFonts w:ascii="Segoe UI" w:eastAsiaTheme="majorEastAsia" w:hAnsi="Segoe UI" w:cs="Segoe UI"/>
+              </w:rPr>
+            </w:pPr>
+            <w:r>
+              <w:rPr>
+                <w:rStyle w:val="normaltextrun"/>
+                <w:rFonts w:ascii="Segoe UI" w:eastAsiaTheme="majorEastAsia" w:hAnsi="Segoe UI" w:cs="Segoe UI"/>
+              </w:rPr>
+              <w:t xml:space="preserve">The system should allow administrators to update the order status </w:t>
+            </w:r>
+            <w:r>
+              <w:rPr>
+                <w:rStyle w:val="normaltextrun"/>
+                <w:rFonts w:ascii="Segoe UI" w:eastAsiaTheme="majorEastAsia" w:hAnsi="Segoe UI" w:cs="Segoe UI"/>
+              </w:rPr>
+              <w:t>attribute</w:t>
+            </w:r>
+            <w:r>
+              <w:rPr>
+                <w:rStyle w:val="normaltextrun"/>
+                <w:rFonts w:ascii="Segoe UI" w:eastAsiaTheme="majorEastAsia" w:hAnsi="Segoe UI" w:cs="Segoe UI"/>
+              </w:rPr>
+              <w:t xml:space="preserve"> of an order (</w:t>
+            </w:r>
+            <w:r>
+              <w:rPr>
+                <w:rStyle w:val="normaltextrun"/>
+                <w:rFonts w:ascii="Segoe UI" w:eastAsiaTheme="majorEastAsia" w:hAnsi="Segoe UI" w:cs="Segoe UI"/>
+              </w:rPr>
+              <w:t xml:space="preserve">essentially updating the Order record within the database). </w:t>
+            </w:r>
+          </w:p>
+          <w:p>
+            <w:pPr>
+              <w:pStyle w:val="paragraph"/>
+              <w:textAlignment w:val="baseline"/>
+              <w:rPr>
+                <w:rStyle w:val="normaltextrun"/>
+                <w:rFonts w:asciiTheme="minorHAnsi" w:eastAsiaTheme="majorEastAsia" w:hAnsiTheme="minorHAnsi" w:cstheme="minorHAnsi"/>
+                <w:b/>
+                <w:bCs/>
+              </w:rPr>
+            </w:pPr>
+            <w:r>
+              <w:rPr>
+                <w:rStyle w:val="normaltextrun"/>
+                <w:rFonts w:ascii="Segoe UI" w:eastAsiaTheme="majorEastAsia" w:hAnsi="Segoe UI" w:cs="Segoe UI"/>
+              </w:rPr>
+              <w:t>The order status can be updated to 3 values: “Cancelled”, “Preparing” or “Ready to Collect”.</w:t>
+            </w:r>
+          </w:p>
+        </w:tc>
+      </w:tr>
+      <w:tr>
+        <w:tc>
+          <w:tcPr>
+            <w:tcW w:w="4258" w:type="dxa"/>
+          </w:tcPr>
+          <w:p>
+            <w:pPr>
+              <w:pStyle w:val="paragraph"/>
+              <w:textAlignment w:val="baseline"/>
+              <w:rPr>
+                <w:rStyle w:val="normaltextrun"/>
+                <w:rFonts w:ascii="Segoe UI" w:eastAsiaTheme="majorEastAsia" w:hAnsi="Segoe UI" w:cs="Segoe UI"/>
+              </w:rPr>
+            </w:pPr>
+            <w:r>
+              <w:rPr>
+                <w:rStyle w:val="normaltextrun"/>
+                <w:rFonts w:ascii="Segoe UI" w:eastAsiaTheme="majorEastAsia" w:hAnsi="Segoe UI" w:cs="Segoe UI"/>
+              </w:rPr>
+              <w:t>ADMIN – Allow administrators to receive and check client feedback and ratings on various items.</w:t>
+            </w:r>
+          </w:p>
+        </w:tc>
+        <w:tc>
+          <w:tcPr>
+            <w:tcW w:w="4957" w:type="dxa"/>
+          </w:tcPr>
+          <w:p>
+            <w:pPr>
+              <w:pStyle w:val="paragraph"/>
+              <w:textAlignment w:val="baseline"/>
+              <w:rPr>
+                <w:rStyle w:val="normaltextrun"/>
+                <w:rFonts w:asciiTheme="minorHAnsi" w:eastAsiaTheme="majorEastAsia" w:hAnsiTheme="minorHAnsi" w:cstheme="minorHAnsi"/>
+                <w:b/>
+                <w:bCs/>
+              </w:rPr>
+            </w:pPr>
+            <w:r>
+              <w:rPr>
+                <w:rStyle w:val="normaltextrun"/>
+                <w:rFonts w:ascii="Segoe UI" w:eastAsiaTheme="majorEastAsia" w:hAnsi="Segoe UI" w:cs="Segoe UI"/>
+              </w:rPr>
+              <w:t>If clients give feedback on an item and provide a rating (</w:t>
+            </w:r>
+            <w:r>
+              <w:rPr>
+                <w:rStyle w:val="normaltextrun"/>
+                <w:rFonts w:ascii="Segoe UI" w:eastAsiaTheme="majorEastAsia" w:hAnsi="Segoe UI" w:cs="Segoe UI"/>
+              </w:rPr>
+              <w:t xml:space="preserve">out of 5 </w:t>
+            </w:r>
+            <w:r>
+              <w:rPr>
+                <w:rStyle w:val="normaltextrun"/>
+                <w:rFonts w:ascii="Segoe UI" w:eastAsiaTheme="majorEastAsia" w:hAnsi="Segoe UI" w:cs="Segoe UI"/>
+              </w:rPr>
+              <w:t>stars</w:t>
+            </w:r>
+            <w:r>
+              <w:rPr>
+                <w:rStyle w:val="normaltextrun"/>
+                <w:rFonts w:ascii="Segoe UI" w:eastAsiaTheme="majorEastAsia" w:hAnsi="Segoe UI" w:cs="Segoe UI"/>
+              </w:rPr>
+              <w:t xml:space="preserve"> via the rating bar element</w:t>
+            </w:r>
+            <w:r>
+              <w:rPr>
+                <w:rStyle w:val="normaltextrun"/>
+                <w:rFonts w:ascii="Segoe UI" w:eastAsiaTheme="majorEastAsia" w:hAnsi="Segoe UI" w:cs="Segoe UI"/>
+              </w:rPr>
+              <w:t xml:space="preserve">) - The system should allow administrators to view </w:t>
+            </w:r>
+            <w:r>
+              <w:rPr>
+                <w:rStyle w:val="normaltextrun"/>
+                <w:rFonts w:ascii="Segoe UI" w:eastAsiaTheme="majorEastAsia" w:hAnsi="Segoe UI" w:cs="Segoe UI"/>
+              </w:rPr>
+              <w:t>client</w:t>
+            </w:r>
+            <w:r>
+              <w:rPr>
+                <w:rStyle w:val="normaltextrun"/>
+                <w:rFonts w:ascii="Segoe UI" w:eastAsiaTheme="majorEastAsia" w:hAnsi="Segoe UI" w:cs="Segoe UI"/>
+              </w:rPr>
+              <w:t xml:space="preserve"> feedback</w:t>
+            </w:r>
+            <w:r>
+              <w:rPr>
+                <w:rStyle w:val="normaltextrun"/>
+                <w:rFonts w:ascii="Segoe UI" w:eastAsiaTheme="majorEastAsia" w:hAnsi="Segoe UI" w:cs="Segoe UI"/>
+              </w:rPr>
+              <w:t xml:space="preserve">, </w:t>
+            </w:r>
+            <w:r>
+              <w:rPr>
+                <w:rStyle w:val="normaltextrun"/>
+                <w:rFonts w:ascii="Segoe UI" w:eastAsiaTheme="majorEastAsia" w:hAnsi="Segoe UI" w:cs="Segoe UI"/>
+              </w:rPr>
+              <w:t>ratings</w:t>
+            </w:r>
+            <w:r>
+              <w:rPr>
+                <w:rStyle w:val="normaltextrun"/>
+                <w:rFonts w:ascii="Segoe UI" w:eastAsiaTheme="majorEastAsia" w:hAnsi="Segoe UI" w:cs="Segoe UI"/>
+              </w:rPr>
+              <w:t xml:space="preserve"> and approve them to allow them to become visible to other clients.</w:t>
+            </w:r>
+          </w:p>
+        </w:tc>
+      </w:tr>
+      <w:tr>
+        <w:tc>
+          <w:tcPr>
+            <w:tcW w:w="4258" w:type="dxa"/>
+          </w:tcPr>
+          <w:p>
+            <w:pPr>
+              <w:pStyle w:val="paragraph"/>
+              <w:textAlignment w:val="baseline"/>
+              <w:rPr>
+                <w:rStyle w:val="normaltextrun"/>
+                <w:rFonts w:ascii="Segoe UI" w:eastAsiaTheme="majorEastAsia" w:hAnsi="Segoe UI" w:cs="Segoe UI"/>
+              </w:rPr>
+            </w:pPr>
+            <w:r>
+              <w:rPr>
+                <w:rStyle w:val="normaltextrun"/>
+                <w:rFonts w:ascii="Segoe UI" w:eastAsiaTheme="majorEastAsia" w:hAnsi="Segoe UI" w:cs="Segoe UI"/>
+              </w:rPr>
+              <w:t xml:space="preserve">ADMIN – Allow administrators to send push-notifications to clients/customers </w:t>
+            </w:r>
+            <w:r>
+              <w:rPr>
+                <w:rStyle w:val="normaltextrun"/>
+                <w:rFonts w:ascii="Segoe UI" w:eastAsiaTheme="majorEastAsia" w:hAnsi="Segoe UI" w:cs="Segoe UI"/>
+              </w:rPr>
+              <w:t>regarding</w:t>
+            </w:r>
+            <w:r>
+              <w:rPr>
+                <w:rStyle w:val="normaltextrun"/>
+                <w:rFonts w:ascii="Segoe UI" w:eastAsiaTheme="majorEastAsia" w:hAnsi="Segoe UI" w:cs="Segoe UI"/>
+              </w:rPr>
+              <w:t xml:space="preserve"> order</w:t>
+            </w:r>
+            <w:r>
+              <w:rPr>
+                <w:rStyle w:val="normaltextrun"/>
+                <w:rFonts w:ascii="Segoe UI" w:eastAsiaTheme="majorEastAsia" w:hAnsi="Segoe UI" w:cs="Segoe UI"/>
+              </w:rPr>
+              <w:t xml:space="preserve"> status</w:t>
+            </w:r>
+            <w:r>
+              <w:rPr>
+                <w:rStyle w:val="normaltextrun"/>
+                <w:rFonts w:ascii="Segoe UI" w:eastAsiaTheme="majorEastAsia" w:hAnsi="Segoe UI" w:cs="Segoe UI"/>
+              </w:rPr>
+              <w:t xml:space="preserve"> updates</w:t>
+            </w:r>
+            <w:r>
+              <w:rPr>
+                <w:rStyle w:val="normaltextrun"/>
+                <w:rFonts w:ascii="Segoe UI" w:eastAsiaTheme="majorEastAsia" w:hAnsi="Segoe UI" w:cs="Segoe UI"/>
+              </w:rPr>
+              <w:t xml:space="preserve"> or promotions</w:t>
+            </w:r>
+          </w:p>
+        </w:tc>
+        <w:tc>
+          <w:tcPr>
+            <w:tcW w:w="4957" w:type="dxa"/>
+          </w:tcPr>
+          <w:p>
+            <w:pPr>
+              <w:pStyle w:val="paragraph"/>
+              <w:textAlignment w:val="baseline"/>
+              <w:rPr>
+                <w:rStyle w:val="normaltextrun"/>
+                <w:rFonts w:ascii="Segoe UI" w:eastAsiaTheme="majorEastAsia" w:hAnsi="Segoe UI" w:cs="Segoe UI"/>
+              </w:rPr>
+            </w:pPr>
+            <w:r>
+              <w:rPr>
+                <w:rStyle w:val="normaltextrun"/>
+                <w:rFonts w:ascii="Segoe UI" w:eastAsiaTheme="majorEastAsia" w:hAnsi="Segoe UI" w:cs="Segoe UI"/>
+              </w:rPr>
+              <w:t xml:space="preserve">The system should allow administrators to send push-notifications to registered clients about </w:t>
+            </w:r>
+            <w:r>
+              <w:rPr>
+                <w:rStyle w:val="normaltextrun"/>
+                <w:rFonts w:ascii="Segoe UI" w:eastAsiaTheme="majorEastAsia" w:hAnsi="Segoe UI" w:cs="Segoe UI"/>
+              </w:rPr>
+              <w:t>any order status updates and promotional material.</w:t>
+            </w:r>
+          </w:p>
+        </w:tc>
+      </w:tr>
+    </w:tbl>
+    <w:p>
+      <w:pPr>
+        <w:pStyle w:val="ListParagraph"/>
+        <w:ind w:left="785"/>
+        <w:rPr>
+          <w:sz w:val="24"/>
+          <w:szCs w:val="24"/>
+        </w:rPr>
+      </w:pPr>
+    </w:p>
+    <w:p>
+      <w:pPr>
+        <w:pStyle w:val="ListParagraph"/>
+        <w:ind w:left="785"/>
+        <w:rPr>
+          <w:sz w:val="24"/>
+          <w:szCs w:val="24"/>
+        </w:rPr>
+      </w:pPr>
+    </w:p>
+    <w:p>
+      <w:pPr>
+        <w:pStyle w:val="ListParagraph"/>
+        <w:ind w:left="785"/>
+        <w:rPr>
+          <w:sz w:val="24"/>
+          <w:szCs w:val="24"/>
+        </w:rPr>
+      </w:pPr>
     </w:p>
     <w:p>
       <w:pPr>
@@ -799,6 +2209,7 @@
         </w:numPr>
       </w:pPr>
       <w:r>
+        <w:lastRenderedPageBreak/>
         <w:t>Software architectural patterns used for developing the application including UI Logic, Input Logic and Business Logic</w:t>
       </w:r>
     </w:p>
@@ -958,10 +2369,7 @@
         </w:rPr>
       </w:pPr>
       <w:r>
-        <w:t>The development for this application started slowly in August 2024</w:t>
-      </w:r>
-      <w:r>
-        <w:t xml:space="preserve"> as it was still in its planning stages with brief drafts, but the development started in October 2024</w:t>
+        <w:t>The development for this application started slowly in August 2024 as it was still in its planning stages with brief drafts, but the development started in October 2024</w:t>
       </w:r>
     </w:p>
     <w:p>
@@ -1087,13 +2495,8 @@
           <w:numId w:val="1"/>
         </w:numPr>
       </w:pPr>
-      <w:proofErr w:type="spellStart"/>
-      <w:r>
-        <w:t>Doxygen</w:t>
-      </w:r>
-      <w:proofErr w:type="spellEnd"/>
-      <w:r>
-        <w:t xml:space="preserve"> for documentation</w:t>
+      <w:r>
+        <w:t>Doxygen for documentation</w:t>
       </w:r>
     </w:p>
     <w:p/>
@@ -1137,6 +2540,7 @@
         <w:rPr>
           <w:noProof/>
         </w:rPr>
+        <w:lastRenderedPageBreak/>
         <w:drawing>
           <wp:anchor distT="0" distB="0" distL="114300" distR="114300" simplePos="0" relativeHeight="251662336" behindDoc="1" locked="0" layoutInCell="1" allowOverlap="1" wp14:anchorId="4FEB6CAA" wp14:editId="4A14F9BF">
             <wp:simplePos x="0" y="0"/>
@@ -1953,39 +3357,39 @@
           <w:i/>
           <w:iCs/>
         </w:rPr>
-        <w:t xml:space="preserve">&lt;shape </w:t>
-      </w:r>
-      <w:proofErr w:type="spellStart"/>
-      <w:r>
+        <w:t>&lt;shape xmlns:android="http://schemas.android.com/apk/res/android"</w:t>
+      </w:r>
+    </w:p>
+    <w:p>
+      <w:pPr>
+        <w:pStyle w:val="ListParagraph"/>
         <w:rPr>
           <w:i/>
           <w:iCs/>
         </w:rPr>
-        <w:t>xmlns:android</w:t>
-      </w:r>
-      <w:proofErr w:type="spellEnd"/>
+      </w:pPr>
       <w:r>
         <w:rPr>
           <w:i/>
           <w:iCs/>
         </w:rPr>
-        <w:t>="http://schemas.android.com/</w:t>
-      </w:r>
-      <w:proofErr w:type="spellStart"/>
-      <w:r>
+        <w:t xml:space="preserve">    android:shape="rectangle" &gt;</w:t>
+      </w:r>
+    </w:p>
+    <w:p>
+      <w:pPr>
+        <w:pStyle w:val="ListParagraph"/>
         <w:rPr>
           <w:i/>
           <w:iCs/>
         </w:rPr>
-        <w:t>apk</w:t>
-      </w:r>
-      <w:proofErr w:type="spellEnd"/>
+      </w:pPr>
       <w:r>
         <w:rPr>
           <w:i/>
           <w:iCs/>
         </w:rPr>
-        <w:t>/res/android"</w:t>
+        <w:t xml:space="preserve">    &lt;stroke</w:t>
       </w:r>
     </w:p>
     <w:p>
@@ -2001,119 +3405,23 @@
           <w:i/>
           <w:iCs/>
         </w:rPr>
-        <w:t xml:space="preserve">    </w:t>
-      </w:r>
-      <w:proofErr w:type="spellStart"/>
-      <w:r>
+        <w:t xml:space="preserve">        android:width="2dp"</w:t>
+      </w:r>
+    </w:p>
+    <w:p>
+      <w:pPr>
+        <w:pStyle w:val="ListParagraph"/>
         <w:rPr>
           <w:i/>
           <w:iCs/>
         </w:rPr>
-        <w:t>android:shape</w:t>
-      </w:r>
-      <w:proofErr w:type="spellEnd"/>
+      </w:pPr>
       <w:r>
         <w:rPr>
           <w:i/>
           <w:iCs/>
         </w:rPr>
-        <w:t>="rectangle" &gt;</w:t>
-      </w:r>
-    </w:p>
-    <w:p>
-      <w:pPr>
-        <w:pStyle w:val="ListParagraph"/>
-        <w:rPr>
-          <w:i/>
-          <w:iCs/>
-        </w:rPr>
-      </w:pPr>
-      <w:r>
-        <w:rPr>
-          <w:i/>
-          <w:iCs/>
-        </w:rPr>
-        <w:t xml:space="preserve">    &lt;stroke</w:t>
-      </w:r>
-    </w:p>
-    <w:p>
-      <w:pPr>
-        <w:pStyle w:val="ListParagraph"/>
-        <w:rPr>
-          <w:i/>
-          <w:iCs/>
-        </w:rPr>
-      </w:pPr>
-      <w:r>
-        <w:rPr>
-          <w:i/>
-          <w:iCs/>
-        </w:rPr>
-        <w:t xml:space="preserve">        </w:t>
-      </w:r>
-      <w:proofErr w:type="spellStart"/>
-      <w:r>
-        <w:rPr>
-          <w:i/>
-          <w:iCs/>
-        </w:rPr>
-        <w:t>android:width</w:t>
-      </w:r>
-      <w:proofErr w:type="spellEnd"/>
-      <w:r>
-        <w:rPr>
-          <w:i/>
-          <w:iCs/>
-        </w:rPr>
-        <w:t>="2dp"</w:t>
-      </w:r>
-    </w:p>
-    <w:p>
-      <w:pPr>
-        <w:pStyle w:val="ListParagraph"/>
-        <w:rPr>
-          <w:i/>
-          <w:iCs/>
-        </w:rPr>
-      </w:pPr>
-      <w:r>
-        <w:rPr>
-          <w:i/>
-          <w:iCs/>
-        </w:rPr>
-        <w:t xml:space="preserve">        </w:t>
-      </w:r>
-      <w:proofErr w:type="spellStart"/>
-      <w:r>
-        <w:rPr>
-          <w:i/>
-          <w:iCs/>
-        </w:rPr>
-        <w:t>android:color</w:t>
-      </w:r>
-      <w:proofErr w:type="spellEnd"/>
-      <w:r>
-        <w:rPr>
-          <w:i/>
-          <w:iCs/>
-        </w:rPr>
-        <w:t>="#</w:t>
-      </w:r>
-      <w:proofErr w:type="spellStart"/>
-      <w:r>
-        <w:rPr>
-          <w:i/>
-          <w:iCs/>
-        </w:rPr>
-        <w:t>cdcdcd</w:t>
-      </w:r>
-      <w:proofErr w:type="spellEnd"/>
-      <w:r>
-        <w:rPr>
-          <w:i/>
-          <w:iCs/>
-        </w:rPr>
-        <w:t xml:space="preserve">" /&gt;    </w:t>
+        <w:t xml:space="preserve">        android:color="#cdcdcd" /&gt;    </w:t>
       </w:r>
     </w:p>
     <w:p>
@@ -2190,6 +3498,7 @@
         </w:rPr>
       </w:pPr>
       <w:r>
+        <w:lastRenderedPageBreak/>
         <w:t xml:space="preserve">Changing </w:t>
       </w:r>
       <w:r>
@@ -2227,23 +3536,7 @@
         </w:rPr>
       </w:pPr>
       <w:r>
-        <w:t xml:space="preserve">Showing / Hiding password in </w:t>
-      </w:r>
-      <w:proofErr w:type="spellStart"/>
-      <w:r>
-        <w:t>editText</w:t>
-      </w:r>
-      <w:proofErr w:type="spellEnd"/>
-      <w:r>
-        <w:t xml:space="preserve"> of type </w:t>
-      </w:r>
-      <w:proofErr w:type="spellStart"/>
-      <w:r>
-        <w:t>textPassword</w:t>
-      </w:r>
-      <w:proofErr w:type="spellEnd"/>
-      <w:r>
-        <w:t xml:space="preserve"> </w:t>
+        <w:t xml:space="preserve">Showing / Hiding password in editText of type textPassword </w:t>
       </w:r>
       <w:hyperlink r:id="rId14" w:history="1">
         <w:r>
@@ -2300,15 +3593,7 @@
         <w:t>u</w:t>
       </w:r>
       <w:r>
-        <w:t xml:space="preserve">r of the </w:t>
-      </w:r>
-      <w:proofErr w:type="spellStart"/>
-      <w:r>
-        <w:t>ratingBar</w:t>
-      </w:r>
-      <w:proofErr w:type="spellEnd"/>
-      <w:r>
-        <w:t xml:space="preserve"> </w:t>
+        <w:t xml:space="preserve">r of the ratingBar </w:t>
       </w:r>
       <w:hyperlink r:id="rId16" w:history="1">
         <w:r>
@@ -2403,15 +3688,7 @@
         </w:rPr>
       </w:pPr>
       <w:r>
-        <w:t xml:space="preserve">Reducing size of the </w:t>
-      </w:r>
-      <w:proofErr w:type="spellStart"/>
-      <w:r>
-        <w:t>ratingBar</w:t>
-      </w:r>
-      <w:proofErr w:type="spellEnd"/>
-      <w:r>
-        <w:t xml:space="preserve"> </w:t>
+        <w:t xml:space="preserve">Reducing size of the ratingBar </w:t>
       </w:r>
       <w:hyperlink r:id="rId20" w:history="1">
         <w:r>
@@ -2430,13 +3707,8 @@
           <w:numId w:val="2"/>
         </w:numPr>
       </w:pPr>
-      <w:proofErr w:type="spellStart"/>
-      <w:r>
-        <w:t>CountDown</w:t>
-      </w:r>
-      <w:proofErr w:type="spellEnd"/>
-      <w:r>
-        <w:t xml:space="preserve"> Timer </w:t>
+      <w:r>
+        <w:t xml:space="preserve">CountDown Timer </w:t>
       </w:r>
       <w:hyperlink r:id="rId21" w:history="1">
         <w:r>
@@ -2456,7 +3728,6 @@
         </w:numPr>
       </w:pPr>
       <w:r>
-        <w:lastRenderedPageBreak/>
         <w:t xml:space="preserve">Fixing canvas drawing too large issue: </w:t>
       </w:r>
       <w:hyperlink r:id="rId22" w:history="1">
@@ -2513,15 +3784,7 @@
         </w:numPr>
       </w:pPr>
       <w:r>
-        <w:t xml:space="preserve">Using </w:t>
-      </w:r>
-      <w:proofErr w:type="spellStart"/>
-      <w:r>
-        <w:t>findViewById</w:t>
-      </w:r>
-      <w:proofErr w:type="spellEnd"/>
-      <w:r>
-        <w:t>() method within a fragment</w:t>
+        <w:t>Using findViewById() method within a fragment</w:t>
       </w:r>
       <w:r>
         <w:rPr>
@@ -2562,15 +3825,7 @@
         <w:t xml:space="preserve">Using the </w:t>
       </w:r>
       <w:r>
-        <w:t xml:space="preserve">Kotlin </w:t>
-      </w:r>
-      <w:proofErr w:type="spellStart"/>
-      <w:r>
-        <w:t>addTextChangeListener</w:t>
-      </w:r>
-      <w:proofErr w:type="spellEnd"/>
-      <w:r>
-        <w:t xml:space="preserve"> </w:t>
+        <w:t xml:space="preserve">Kotlin addTextChangeListener </w:t>
       </w:r>
       <w:hyperlink r:id="rId24" w:history="1">
         <w:r>
@@ -4597,6 +5852,46 @@
       <w:szCs w:val="20"/>
     </w:rPr>
   </w:style>
+  <w:style w:type="paragraph" w:customStyle="1" w:styleId="paragraph">
+    <w:name w:val="paragraph"/>
+    <w:basedOn w:val="Normal"/>
+    <w:rsid w:val="0007008E"/>
+    <w:pPr>
+      <w:spacing w:before="100" w:beforeAutospacing="1" w:after="100" w:afterAutospacing="1" w:line="240" w:lineRule="auto"/>
+    </w:pPr>
+    <w:rPr>
+      <w:rFonts w:ascii="Times New Roman" w:eastAsia="Times New Roman" w:hAnsi="Times New Roman" w:cs="Times New Roman"/>
+      <w:kern w:val="0"/>
+      <w:sz w:val="24"/>
+      <w:szCs w:val="24"/>
+      <w:lang w:eastAsia="en-GB"/>
+      <w14:ligatures w14:val="none"/>
+    </w:rPr>
+  </w:style>
+  <w:style w:type="character" w:customStyle="1" w:styleId="normaltextrun">
+    <w:name w:val="normaltextrun"/>
+    <w:basedOn w:val="DefaultParagraphFont"/>
+    <w:rsid w:val="0007008E"/>
+  </w:style>
+  <w:style w:type="table" w:styleId="TableGrid">
+    <w:name w:val="Table Grid"/>
+    <w:basedOn w:val="TableNormal"/>
+    <w:uiPriority w:val="39"/>
+    <w:rsid w:val="0007008E"/>
+    <w:pPr>
+      <w:spacing w:after="0" w:line="240" w:lineRule="auto"/>
+    </w:pPr>
+    <w:tblPr>
+      <w:tblBorders>
+        <w:top w:val="single" w:sz="4" w:space="0" w:color="auto"/>
+        <w:left w:val="single" w:sz="4" w:space="0" w:color="auto"/>
+        <w:bottom w:val="single" w:sz="4" w:space="0" w:color="auto"/>
+        <w:right w:val="single" w:sz="4" w:space="0" w:color="auto"/>
+        <w:insideH w:val="single" w:sz="4" w:space="0" w:color="auto"/>
+        <w:insideV w:val="single" w:sz="4" w:space="0" w:color="auto"/>
+      </w:tblBorders>
+    </w:tblPr>
+  </w:style>
 </w:styles>
 </file>
 

</xml_diff>

<commit_message>
Added a set of non-functional requirements to the project report for the non-functional requirements section, but still incomplete.
</commit_message>
<xml_diff>
--- a/report/Project Overview Document.docx
+++ b/report/Project Overview Document.docx
@@ -1073,12 +1073,21 @@
               </w:rPr>
               <w:t xml:space="preserve"> items via a </w:t>
             </w:r>
-            <w:r>
-              <w:rPr>
-                <w:rStyle w:val="normaltextrun"/>
-                <w:rFonts w:ascii="Segoe UI" w:eastAsiaTheme="majorEastAsia" w:hAnsi="Segoe UI" w:cs="Segoe UI"/>
-              </w:rPr>
-              <w:t>5 star rating.</w:t>
+            <w:proofErr w:type="gramStart"/>
+            <w:r>
+              <w:rPr>
+                <w:rStyle w:val="normaltextrun"/>
+                <w:rFonts w:ascii="Segoe UI" w:eastAsiaTheme="majorEastAsia" w:hAnsi="Segoe UI" w:cs="Segoe UI"/>
+              </w:rPr>
+              <w:t>5 star</w:t>
+            </w:r>
+            <w:proofErr w:type="gramEnd"/>
+            <w:r>
+              <w:rPr>
+                <w:rStyle w:val="normaltextrun"/>
+                <w:rFonts w:ascii="Segoe UI" w:eastAsiaTheme="majorEastAsia" w:hAnsi="Segoe UI" w:cs="Segoe UI"/>
+              </w:rPr>
+              <w:t xml:space="preserve"> rating.</w:t>
             </w:r>
           </w:p>
         </w:tc>
@@ -1782,38 +1791,6 @@
     </w:tbl>
     <w:p>
       <w:pPr>
-        <w:pStyle w:val="ListParagraph"/>
-        <w:ind w:left="785"/>
-        <w:rPr>
-          <w:sz w:val="24"/>
-          <w:szCs w:val="24"/>
-        </w:rPr>
-      </w:pPr>
-    </w:p>
-    <w:p>
-      <w:pPr>
-        <w:pStyle w:val="ListParagraph"/>
-        <w:ind w:left="785"/>
-        <w:rPr>
-          <w:sz w:val="24"/>
-          <w:szCs w:val="24"/>
-        </w:rPr>
-      </w:pPr>
-    </w:p>
-    <w:p>
-      <w:pPr>
-        <w:pStyle w:val="ListParagraph"/>
-        <w:ind w:left="785"/>
-        <w:rPr>
-          <w:sz w:val="24"/>
-          <w:szCs w:val="24"/>
-        </w:rPr>
-      </w:pPr>
-    </w:p>
-    <w:p>
-      <w:pPr>
-        <w:pStyle w:val="ListParagraph"/>
-        <w:ind w:left="785"/>
         <w:rPr>
           <w:b/>
           <w:bCs/>
@@ -1884,9 +1861,941 @@
     </w:p>
     <w:p>
       <w:pPr>
-        <w:rPr>
-          <w:b/>
-          <w:bCs/>
+        <w:pStyle w:val="ListParagraph"/>
+        <w:ind w:left="785"/>
+        <w:rPr>
+          <w:i/>
+          <w:iCs/>
+          <w:sz w:val="24"/>
+          <w:szCs w:val="24"/>
+        </w:rPr>
+      </w:pPr>
+    </w:p>
+    <w:p>
+      <w:pPr>
+        <w:pStyle w:val="ListParagraph"/>
+        <w:ind w:left="785"/>
+        <w:rPr>
+          <w:i/>
+          <w:iCs/>
+          <w:sz w:val="24"/>
+          <w:szCs w:val="24"/>
+        </w:rPr>
+      </w:pPr>
+      <w:r>
+        <w:rPr>
+          <w:i/>
+          <w:iCs/>
+          <w:sz w:val="24"/>
+          <w:szCs w:val="24"/>
+        </w:rPr>
+        <w:t xml:space="preserve">Outlining </w:t>
+      </w:r>
+      <w:r>
+        <w:rPr>
+          <w:i/>
+          <w:iCs/>
+          <w:sz w:val="24"/>
+          <w:szCs w:val="24"/>
+        </w:rPr>
+        <w:t>non-</w:t>
+      </w:r>
+      <w:r>
+        <w:rPr>
+          <w:i/>
+          <w:iCs/>
+          <w:sz w:val="24"/>
+          <w:szCs w:val="24"/>
+        </w:rPr>
+        <w:t xml:space="preserve">functional requirements </w:t>
+      </w:r>
+      <w:r>
+        <w:rPr>
+          <w:i/>
+          <w:iCs/>
+          <w:sz w:val="24"/>
+          <w:szCs w:val="24"/>
+        </w:rPr>
+        <w:t xml:space="preserve">that </w:t>
+      </w:r>
+      <w:r>
+        <w:rPr>
+          <w:i/>
+          <w:iCs/>
+          <w:sz w:val="24"/>
+          <w:szCs w:val="24"/>
+        </w:rPr>
+        <w:t xml:space="preserve">the application must meet from the varying components forming the </w:t>
+      </w:r>
+      <w:r>
+        <w:rPr>
+          <w:i/>
+          <w:iCs/>
+          <w:sz w:val="24"/>
+          <w:szCs w:val="24"/>
+        </w:rPr>
+        <w:t>entire application.</w:t>
+      </w:r>
+    </w:p>
+    <w:p>
+      <w:pPr>
+        <w:pStyle w:val="ListParagraph"/>
+        <w:ind w:left="785"/>
+        <w:rPr>
+          <w:i/>
+          <w:iCs/>
+          <w:sz w:val="24"/>
+          <w:szCs w:val="24"/>
+        </w:rPr>
+      </w:pPr>
+    </w:p>
+    <w:p>
+      <w:pPr>
+        <w:pStyle w:val="ListParagraph"/>
+        <w:ind w:left="785"/>
+        <w:rPr>
+          <w:i/>
+          <w:iCs/>
+          <w:sz w:val="24"/>
+          <w:szCs w:val="24"/>
+        </w:rPr>
+      </w:pPr>
+      <w:r>
+        <w:rPr>
+          <w:i/>
+          <w:iCs/>
+          <w:sz w:val="24"/>
+          <w:szCs w:val="24"/>
+        </w:rPr>
+        <w:t>Non-functional requirements form a set of criteria that describe how the system and its features should operate and behave under any existing or non-existing constraints.</w:t>
+      </w:r>
+      <w:r>
+        <w:rPr>
+          <w:i/>
+          <w:iCs/>
+          <w:sz w:val="24"/>
+          <w:szCs w:val="24"/>
+        </w:rPr>
+        <w:t xml:space="preserve"> </w:t>
+      </w:r>
+      <w:r>
+        <w:rPr>
+          <w:i/>
+          <w:iCs/>
+          <w:sz w:val="24"/>
+          <w:szCs w:val="24"/>
+        </w:rPr>
+        <w:t xml:space="preserve">The criteria </w:t>
+      </w:r>
+      <w:proofErr w:type="gramStart"/>
+      <w:r>
+        <w:rPr>
+          <w:i/>
+          <w:iCs/>
+          <w:sz w:val="24"/>
+          <w:szCs w:val="24"/>
+        </w:rPr>
+        <w:t>focuses</w:t>
+      </w:r>
+      <w:proofErr w:type="gramEnd"/>
+      <w:r>
+        <w:rPr>
+          <w:i/>
+          <w:iCs/>
+          <w:sz w:val="24"/>
+          <w:szCs w:val="24"/>
+        </w:rPr>
+        <w:t xml:space="preserve"> on quality attributes such as performance, security, scalability, usability, maintainability.</w:t>
+      </w:r>
+    </w:p>
+    <w:p>
+      <w:pPr>
+        <w:pStyle w:val="ListParagraph"/>
+        <w:ind w:left="785"/>
+        <w:rPr>
+          <w:i/>
+          <w:iCs/>
+          <w:sz w:val="24"/>
+          <w:szCs w:val="24"/>
+        </w:rPr>
+      </w:pPr>
+    </w:p>
+    <w:tbl>
+      <w:tblPr>
+        <w:tblStyle w:val="TableGrid"/>
+        <w:tblW w:w="0" w:type="auto"/>
+        <w:tblInd w:w="-289" w:type="dxa"/>
+        <w:tblLook w:val="04A0" w:firstRow="1" w:lastRow="0" w:firstColumn="1" w:lastColumn="0" w:noHBand="0" w:noVBand="1"/>
+      </w:tblPr>
+      <w:tblGrid>
+        <w:gridCol w:w="4258"/>
+        <w:gridCol w:w="4957"/>
+      </w:tblGrid>
+      <w:tr>
+        <w:tc>
+          <w:tcPr>
+            <w:tcW w:w="4258" w:type="dxa"/>
+            <w:shd w:val="clear" w:color="auto" w:fill="BFBFBF" w:themeFill="background1" w:themeFillShade="BF"/>
+          </w:tcPr>
+          <w:p>
+            <w:pPr>
+              <w:pStyle w:val="paragraph"/>
+              <w:textAlignment w:val="baseline"/>
+              <w:rPr>
+                <w:rStyle w:val="normaltextrun"/>
+                <w:rFonts w:ascii="Segoe UI" w:eastAsiaTheme="majorEastAsia" w:hAnsi="Segoe UI" w:cs="Segoe UI"/>
+                <w:b/>
+                <w:bCs/>
+              </w:rPr>
+            </w:pPr>
+            <w:r>
+              <w:rPr>
+                <w:rStyle w:val="normaltextrun"/>
+                <w:rFonts w:ascii="Segoe UI" w:eastAsiaTheme="majorEastAsia" w:hAnsi="Segoe UI" w:cs="Segoe UI"/>
+                <w:b/>
+                <w:bCs/>
+              </w:rPr>
+              <w:t>What the system should do</w:t>
+            </w:r>
+          </w:p>
+        </w:tc>
+        <w:tc>
+          <w:tcPr>
+            <w:tcW w:w="4957" w:type="dxa"/>
+            <w:shd w:val="clear" w:color="auto" w:fill="BFBFBF" w:themeFill="background1" w:themeFillShade="BF"/>
+          </w:tcPr>
+          <w:p>
+            <w:pPr>
+              <w:pStyle w:val="paragraph"/>
+              <w:textAlignment w:val="baseline"/>
+              <w:rPr>
+                <w:rStyle w:val="normaltextrun"/>
+                <w:rFonts w:ascii="Segoe UI" w:eastAsiaTheme="majorEastAsia" w:hAnsi="Segoe UI" w:cs="Segoe UI"/>
+                <w:b/>
+                <w:bCs/>
+              </w:rPr>
+            </w:pPr>
+            <w:r>
+              <w:rPr>
+                <w:rStyle w:val="normaltextrun"/>
+                <w:rFonts w:ascii="Segoe UI" w:eastAsiaTheme="majorEastAsia" w:hAnsi="Segoe UI" w:cs="Segoe UI"/>
+                <w:b/>
+                <w:bCs/>
+              </w:rPr>
+              <w:t>Requirement</w:t>
+            </w:r>
+          </w:p>
+        </w:tc>
+      </w:tr>
+      <w:tr>
+        <w:tc>
+          <w:tcPr>
+            <w:tcW w:w="4258" w:type="dxa"/>
+          </w:tcPr>
+          <w:p>
+            <w:pPr>
+              <w:pStyle w:val="paragraph"/>
+              <w:textAlignment w:val="baseline"/>
+              <w:rPr>
+                <w:rStyle w:val="normaltextrun"/>
+                <w:rFonts w:ascii="Segoe UI" w:eastAsiaTheme="majorEastAsia" w:hAnsi="Segoe UI" w:cs="Segoe UI"/>
+              </w:rPr>
+            </w:pPr>
+            <w:r>
+              <w:rPr>
+                <w:rStyle w:val="normaltextrun"/>
+                <w:rFonts w:ascii="Segoe UI" w:eastAsiaTheme="majorEastAsia" w:hAnsi="Segoe UI" w:cs="Segoe UI"/>
+              </w:rPr>
+              <w:t xml:space="preserve">SYSTEM – Provide a simple effective user interface to enhance </w:t>
+            </w:r>
+            <w:r>
+              <w:rPr>
+                <w:rStyle w:val="normaltextrun"/>
+                <w:rFonts w:ascii="Segoe UI" w:eastAsiaTheme="majorEastAsia" w:hAnsi="Segoe UI" w:cs="Segoe UI"/>
+                <w:b/>
+                <w:bCs/>
+                <w:color w:val="7030A0"/>
+              </w:rPr>
+              <w:t>usability</w:t>
+            </w:r>
+            <w:r>
+              <w:rPr>
+                <w:rStyle w:val="normaltextrun"/>
+                <w:rFonts w:ascii="Segoe UI" w:eastAsiaTheme="majorEastAsia" w:hAnsi="Segoe UI" w:cs="Segoe UI"/>
+              </w:rPr>
+              <w:t>.</w:t>
+            </w:r>
+          </w:p>
+        </w:tc>
+        <w:tc>
+          <w:tcPr>
+            <w:tcW w:w="4957" w:type="dxa"/>
+          </w:tcPr>
+          <w:p>
+            <w:pPr>
+              <w:pStyle w:val="paragraph"/>
+              <w:textAlignment w:val="baseline"/>
+              <w:rPr>
+                <w:rStyle w:val="normaltextrun"/>
+                <w:rFonts w:ascii="Segoe UI" w:eastAsiaTheme="majorEastAsia" w:hAnsi="Segoe UI" w:cs="Segoe UI"/>
+              </w:rPr>
+            </w:pPr>
+            <w:r>
+              <w:rPr>
+                <w:rStyle w:val="normaltextrun"/>
+                <w:rFonts w:ascii="Segoe UI" w:eastAsiaTheme="majorEastAsia" w:hAnsi="Segoe UI" w:cs="Segoe UI"/>
+              </w:rPr>
+              <w:t xml:space="preserve">The system should have a visually pleasant </w:t>
+            </w:r>
+            <w:r>
+              <w:rPr>
+                <w:rStyle w:val="normaltextrun"/>
+                <w:rFonts w:ascii="Segoe UI" w:eastAsiaTheme="majorEastAsia" w:hAnsi="Segoe UI" w:cs="Segoe UI"/>
+              </w:rPr>
+              <w:t xml:space="preserve">but effective </w:t>
+            </w:r>
+            <w:r>
+              <w:rPr>
+                <w:rStyle w:val="normaltextrun"/>
+                <w:rFonts w:ascii="Segoe UI" w:eastAsiaTheme="majorEastAsia" w:hAnsi="Segoe UI" w:cs="Segoe UI"/>
+              </w:rPr>
+              <w:t xml:space="preserve">user interface design that is </w:t>
+            </w:r>
+            <w:r>
+              <w:rPr>
+                <w:rStyle w:val="normaltextrun"/>
+                <w:rFonts w:ascii="Segoe UI" w:eastAsiaTheme="majorEastAsia" w:hAnsi="Segoe UI" w:cs="Segoe UI"/>
+              </w:rPr>
+              <w:t xml:space="preserve">navigable </w:t>
+            </w:r>
+            <w:r>
+              <w:rPr>
+                <w:rStyle w:val="normaltextrun"/>
+                <w:rFonts w:ascii="Segoe UI" w:eastAsiaTheme="majorEastAsia" w:hAnsi="Segoe UI" w:cs="Segoe UI"/>
+              </w:rPr>
+              <w:t>for</w:t>
+            </w:r>
+            <w:r>
+              <w:rPr>
+                <w:rStyle w:val="normaltextrun"/>
+                <w:rFonts w:ascii="Segoe UI" w:eastAsiaTheme="majorEastAsia" w:hAnsi="Segoe UI" w:cs="Segoe UI"/>
+              </w:rPr>
+              <w:t xml:space="preserve"> the </w:t>
+            </w:r>
+            <w:r>
+              <w:rPr>
+                <w:rStyle w:val="normaltextrun"/>
+                <w:rFonts w:ascii="Segoe UI" w:eastAsiaTheme="majorEastAsia" w:hAnsi="Segoe UI" w:cs="Segoe UI"/>
+              </w:rPr>
+              <w:t>client</w:t>
+            </w:r>
+            <w:r>
+              <w:rPr>
+                <w:rStyle w:val="normaltextrun"/>
+                <w:rFonts w:ascii="Segoe UI" w:eastAsiaTheme="majorEastAsia" w:hAnsi="Segoe UI" w:cs="Segoe UI"/>
+              </w:rPr>
+              <w:t xml:space="preserve"> – this includes consistent layout and clear presentation of UI components such as buttons, text input fields etc.</w:t>
+            </w:r>
+          </w:p>
+        </w:tc>
+      </w:tr>
+      <w:tr>
+        <w:tc>
+          <w:tcPr>
+            <w:tcW w:w="4258" w:type="dxa"/>
+          </w:tcPr>
+          <w:p>
+            <w:pPr>
+              <w:pStyle w:val="paragraph"/>
+              <w:textAlignment w:val="baseline"/>
+              <w:rPr>
+                <w:rStyle w:val="normaltextrun"/>
+                <w:rFonts w:asciiTheme="minorHAnsi" w:eastAsiaTheme="majorEastAsia" w:hAnsiTheme="minorHAnsi" w:cstheme="minorHAnsi"/>
+                <w:b/>
+                <w:bCs/>
+              </w:rPr>
+            </w:pPr>
+            <w:r>
+              <w:rPr>
+                <w:rStyle w:val="normaltextrun"/>
+                <w:rFonts w:ascii="Segoe UI" w:eastAsiaTheme="majorEastAsia" w:hAnsi="Segoe UI" w:cs="Segoe UI"/>
+              </w:rPr>
+              <w:t xml:space="preserve">CUSTOMER – Provide </w:t>
+            </w:r>
+            <w:r>
+              <w:rPr>
+                <w:rStyle w:val="normaltextrun"/>
+                <w:rFonts w:ascii="Segoe UI" w:eastAsiaTheme="majorEastAsia" w:hAnsi="Segoe UI" w:cs="Segoe UI"/>
+                <w:b/>
+                <w:bCs/>
+                <w:color w:val="7030A0"/>
+              </w:rPr>
+              <w:t>validation</w:t>
+            </w:r>
+            <w:r>
+              <w:rPr>
+                <w:rStyle w:val="normaltextrun"/>
+                <w:rFonts w:ascii="Segoe UI" w:eastAsiaTheme="majorEastAsia" w:hAnsi="Segoe UI" w:cs="Segoe UI"/>
+                <w:color w:val="7030A0"/>
+              </w:rPr>
+              <w:t xml:space="preserve"> </w:t>
+            </w:r>
+            <w:r>
+              <w:rPr>
+                <w:rStyle w:val="normaltextrun"/>
+                <w:rFonts w:ascii="Segoe UI" w:eastAsiaTheme="majorEastAsia" w:hAnsi="Segoe UI" w:cs="Segoe UI"/>
+              </w:rPr>
+              <w:t xml:space="preserve">of registration details </w:t>
+            </w:r>
+            <w:r>
+              <w:rPr>
+                <w:rStyle w:val="normaltextrun"/>
+                <w:rFonts w:ascii="Segoe UI" w:eastAsiaTheme="majorEastAsia" w:hAnsi="Segoe UI" w:cs="Segoe UI"/>
+              </w:rPr>
+              <w:t xml:space="preserve">to increase </w:t>
+            </w:r>
+            <w:r>
+              <w:rPr>
+                <w:rStyle w:val="normaltextrun"/>
+                <w:rFonts w:ascii="Segoe UI" w:eastAsiaTheme="majorEastAsia" w:hAnsi="Segoe UI" w:cs="Segoe UI"/>
+                <w:b/>
+                <w:bCs/>
+                <w:color w:val="7030A0"/>
+              </w:rPr>
+              <w:t>integrity</w:t>
+            </w:r>
+            <w:r>
+              <w:rPr>
+                <w:rStyle w:val="normaltextrun"/>
+                <w:rFonts w:ascii="Segoe UI" w:eastAsiaTheme="majorEastAsia" w:hAnsi="Segoe UI" w:cs="Segoe UI"/>
+                <w:b/>
+                <w:bCs/>
+                <w:color w:val="7030A0"/>
+              </w:rPr>
+              <w:t xml:space="preserve"> </w:t>
+            </w:r>
+            <w:r>
+              <w:rPr>
+                <w:rStyle w:val="normaltextrun"/>
+                <w:rFonts w:ascii="Segoe UI" w:eastAsiaTheme="majorEastAsia" w:hAnsi="Segoe UI" w:cs="Segoe UI"/>
+                <w:color w:val="000000" w:themeColor="text1"/>
+              </w:rPr>
+              <w:t>and</w:t>
+            </w:r>
+            <w:r>
+              <w:rPr>
+                <w:rStyle w:val="normaltextrun"/>
+                <w:rFonts w:ascii="Segoe UI" w:eastAsiaTheme="majorEastAsia" w:hAnsi="Segoe UI" w:cs="Segoe UI"/>
+                <w:b/>
+                <w:bCs/>
+                <w:color w:val="000000" w:themeColor="text1"/>
+              </w:rPr>
+              <w:t xml:space="preserve"> </w:t>
+            </w:r>
+            <w:r>
+              <w:rPr>
+                <w:rStyle w:val="normaltextrun"/>
+                <w:rFonts w:ascii="Segoe UI" w:eastAsiaTheme="majorEastAsia" w:hAnsi="Segoe UI" w:cs="Segoe UI"/>
+                <w:b/>
+                <w:bCs/>
+                <w:color w:val="7030A0"/>
+              </w:rPr>
+              <w:t>security.</w:t>
+            </w:r>
+          </w:p>
+        </w:tc>
+        <w:tc>
+          <w:tcPr>
+            <w:tcW w:w="4957" w:type="dxa"/>
+          </w:tcPr>
+          <w:p>
+            <w:pPr>
+              <w:pStyle w:val="paragraph"/>
+              <w:textAlignment w:val="baseline"/>
+              <w:rPr>
+                <w:rStyle w:val="normaltextrun"/>
+                <w:rFonts w:ascii="Segoe UI" w:eastAsiaTheme="majorEastAsia" w:hAnsi="Segoe UI" w:cs="Segoe UI"/>
+              </w:rPr>
+            </w:pPr>
+            <w:r>
+              <w:rPr>
+                <w:rStyle w:val="normaltextrun"/>
+                <w:rFonts w:ascii="Segoe UI" w:eastAsiaTheme="majorEastAsia" w:hAnsi="Segoe UI" w:cs="Segoe UI"/>
+              </w:rPr>
+              <w:t xml:space="preserve">When a </w:t>
+            </w:r>
+            <w:r>
+              <w:rPr>
+                <w:rStyle w:val="normaltextrun"/>
+                <w:rFonts w:ascii="Segoe UI" w:eastAsiaTheme="majorEastAsia" w:hAnsi="Segoe UI" w:cs="Segoe UI"/>
+              </w:rPr>
+              <w:t>client</w:t>
+            </w:r>
+            <w:r>
+              <w:rPr>
+                <w:rStyle w:val="normaltextrun"/>
+                <w:rFonts w:ascii="Segoe UI" w:eastAsiaTheme="majorEastAsia" w:hAnsi="Segoe UI" w:cs="Segoe UI"/>
+              </w:rPr>
+              <w:t xml:space="preserve"> registers their account on to the system and has entered all their details, the process of </w:t>
+            </w:r>
+            <w:r>
+              <w:rPr>
+                <w:rStyle w:val="normaltextrun"/>
+                <w:rFonts w:ascii="Segoe UI" w:eastAsiaTheme="majorEastAsia" w:hAnsi="Segoe UI" w:cs="Segoe UI"/>
+                <w:b/>
+                <w:bCs/>
+              </w:rPr>
+              <w:t>validation</w:t>
+            </w:r>
+            <w:r>
+              <w:rPr>
+                <w:rStyle w:val="normaltextrun"/>
+                <w:rFonts w:ascii="Segoe UI" w:eastAsiaTheme="majorEastAsia" w:hAnsi="Segoe UI" w:cs="Segoe UI"/>
+              </w:rPr>
+              <w:t xml:space="preserve"> should </w:t>
+            </w:r>
+            <w:r>
+              <w:rPr>
+                <w:rStyle w:val="normaltextrun"/>
+                <w:rFonts w:ascii="Segoe UI" w:eastAsiaTheme="majorEastAsia" w:hAnsi="Segoe UI" w:cs="Segoe UI"/>
+              </w:rPr>
+              <w:t>initiate</w:t>
+            </w:r>
+            <w:r>
+              <w:rPr>
+                <w:rStyle w:val="normaltextrun"/>
+                <w:rFonts w:ascii="Segoe UI" w:eastAsiaTheme="majorEastAsia" w:hAnsi="Segoe UI" w:cs="Segoe UI"/>
+              </w:rPr>
+              <w:t xml:space="preserve"> to ensure inputted data meets specific requirements i.e. </w:t>
+            </w:r>
+            <w:r>
+              <w:rPr>
+                <w:rStyle w:val="normaltextrun"/>
+                <w:rFonts w:ascii="Segoe UI" w:eastAsiaTheme="majorEastAsia" w:hAnsi="Segoe UI" w:cs="Segoe UI"/>
+              </w:rPr>
+              <w:t xml:space="preserve">no null fields, alphabetic characters in the phone number field, </w:t>
+            </w:r>
+            <w:r>
+              <w:rPr>
+                <w:rStyle w:val="normaltextrun"/>
+                <w:rFonts w:ascii="Segoe UI" w:eastAsiaTheme="majorEastAsia" w:hAnsi="Segoe UI" w:cs="Segoe UI"/>
+              </w:rPr>
+              <w:lastRenderedPageBreak/>
+              <w:t xml:space="preserve">password </w:t>
+            </w:r>
+            <w:r>
+              <w:rPr>
+                <w:rStyle w:val="normaltextrun"/>
+                <w:rFonts w:ascii="Segoe UI" w:eastAsiaTheme="majorEastAsia" w:hAnsi="Segoe UI" w:cs="Segoe UI"/>
+              </w:rPr>
+              <w:t xml:space="preserve">must be </w:t>
+            </w:r>
+            <w:r>
+              <w:rPr>
+                <w:rStyle w:val="normaltextrun"/>
+                <w:rFonts w:ascii="Segoe UI" w:eastAsiaTheme="majorEastAsia" w:hAnsi="Segoe UI" w:cs="Segoe UI"/>
+              </w:rPr>
+              <w:t>8 characters long, contain a unique character, uppercase letter etc.</w:t>
+            </w:r>
+            <w:r>
+              <w:rPr>
+                <w:rStyle w:val="normaltextrun"/>
+                <w:rFonts w:ascii="Segoe UI" w:eastAsiaTheme="majorEastAsia" w:hAnsi="Segoe UI" w:cs="Segoe UI"/>
+              </w:rPr>
+              <w:t xml:space="preserve"> </w:t>
+            </w:r>
+          </w:p>
+          <w:p>
+            <w:pPr>
+              <w:pStyle w:val="paragraph"/>
+              <w:textAlignment w:val="baseline"/>
+              <w:rPr>
+                <w:rStyle w:val="normaltextrun"/>
+                <w:rFonts w:ascii="Segoe UI" w:eastAsiaTheme="majorEastAsia" w:hAnsi="Segoe UI" w:cs="Segoe UI"/>
+              </w:rPr>
+            </w:pPr>
+            <w:r>
+              <w:rPr>
+                <w:rStyle w:val="normaltextrun"/>
+                <w:rFonts w:ascii="Segoe UI" w:eastAsiaTheme="majorEastAsia" w:hAnsi="Segoe UI" w:cs="Segoe UI"/>
+              </w:rPr>
+              <w:t xml:space="preserve">This enhances </w:t>
+            </w:r>
+            <w:r>
+              <w:rPr>
+                <w:rStyle w:val="normaltextrun"/>
+                <w:rFonts w:ascii="Segoe UI" w:eastAsiaTheme="majorEastAsia" w:hAnsi="Segoe UI" w:cs="Segoe UI"/>
+                <w:b/>
+                <w:bCs/>
+              </w:rPr>
+              <w:t>integrity</w:t>
+            </w:r>
+            <w:r>
+              <w:rPr>
+                <w:rStyle w:val="normaltextrun"/>
+                <w:rFonts w:ascii="Segoe UI" w:eastAsiaTheme="majorEastAsia" w:hAnsi="Segoe UI" w:cs="Segoe UI"/>
+              </w:rPr>
+              <w:t xml:space="preserve"> of the system because it shows consistency of data being stored e.g. the phone number attribute only stores a set of numbers and not any letters, it enhances </w:t>
+            </w:r>
+            <w:r>
+              <w:rPr>
+                <w:rStyle w:val="normaltextrun"/>
+                <w:rFonts w:ascii="Segoe UI" w:eastAsiaTheme="majorEastAsia" w:hAnsi="Segoe UI" w:cs="Segoe UI"/>
+                <w:b/>
+                <w:bCs/>
+              </w:rPr>
+              <w:t>security</w:t>
+            </w:r>
+            <w:r>
+              <w:rPr>
+                <w:rStyle w:val="normaltextrun"/>
+                <w:rFonts w:ascii="Segoe UI" w:eastAsiaTheme="majorEastAsia" w:hAnsi="Segoe UI" w:cs="Segoe UI"/>
+              </w:rPr>
+              <w:t xml:space="preserve"> by forcing clients to create stronger passwords.</w:t>
+            </w:r>
+          </w:p>
+        </w:tc>
+      </w:tr>
+      <w:tr>
+        <w:tc>
+          <w:tcPr>
+            <w:tcW w:w="4258" w:type="dxa"/>
+          </w:tcPr>
+          <w:p>
+            <w:pPr>
+              <w:pStyle w:val="paragraph"/>
+              <w:textAlignment w:val="baseline"/>
+              <w:rPr>
+                <w:rStyle w:val="normaltextrun"/>
+                <w:rFonts w:ascii="Segoe UI" w:eastAsiaTheme="majorEastAsia" w:hAnsi="Segoe UI" w:cs="Segoe UI"/>
+              </w:rPr>
+            </w:pPr>
+            <w:r>
+              <w:rPr>
+                <w:rStyle w:val="normaltextrun"/>
+                <w:rFonts w:ascii="Segoe UI" w:eastAsiaTheme="majorEastAsia" w:hAnsi="Segoe UI" w:cs="Segoe UI"/>
+              </w:rPr>
+              <w:lastRenderedPageBreak/>
+              <w:t xml:space="preserve">CUSTOMER – Securely store username and password data to enhance </w:t>
+            </w:r>
+            <w:r>
+              <w:rPr>
+                <w:rStyle w:val="normaltextrun"/>
+                <w:rFonts w:ascii="Segoe UI" w:eastAsiaTheme="majorEastAsia" w:hAnsi="Segoe UI" w:cs="Segoe UI"/>
+                <w:b/>
+                <w:bCs/>
+                <w:color w:val="A02B93" w:themeColor="accent5"/>
+              </w:rPr>
+              <w:t>security</w:t>
+            </w:r>
+            <w:r>
+              <w:rPr>
+                <w:rStyle w:val="normaltextrun"/>
+                <w:rFonts w:ascii="Segoe UI" w:eastAsiaTheme="majorEastAsia" w:hAnsi="Segoe UI" w:cs="Segoe UI"/>
+              </w:rPr>
+              <w:t>.</w:t>
+            </w:r>
+          </w:p>
+        </w:tc>
+        <w:tc>
+          <w:tcPr>
+            <w:tcW w:w="4957" w:type="dxa"/>
+          </w:tcPr>
+          <w:p>
+            <w:pPr>
+              <w:pStyle w:val="paragraph"/>
+              <w:textAlignment w:val="baseline"/>
+              <w:rPr>
+                <w:rStyle w:val="normaltextrun"/>
+                <w:rFonts w:ascii="Segoe UI" w:eastAsiaTheme="majorEastAsia" w:hAnsi="Segoe UI" w:cs="Segoe UI"/>
+              </w:rPr>
+            </w:pPr>
+            <w:r>
+              <w:rPr>
+                <w:rStyle w:val="normaltextrun"/>
+                <w:rFonts w:ascii="Segoe UI" w:eastAsiaTheme="majorEastAsia" w:hAnsi="Segoe UI" w:cs="Segoe UI"/>
+              </w:rPr>
+              <w:t xml:space="preserve">Upon account creation, the system should encrypt username and password details and store them in the database to prevent </w:t>
+            </w:r>
+            <w:r>
+              <w:rPr>
+                <w:rStyle w:val="normaltextrun"/>
+                <w:rFonts w:ascii="Segoe UI" w:eastAsiaTheme="majorEastAsia" w:hAnsi="Segoe UI" w:cs="Segoe UI"/>
+              </w:rPr>
+              <w:t xml:space="preserve">directly </w:t>
+            </w:r>
+            <w:r>
+              <w:rPr>
+                <w:rStyle w:val="normaltextrun"/>
+                <w:rFonts w:ascii="Segoe UI" w:eastAsiaTheme="majorEastAsia" w:hAnsi="Segoe UI" w:cs="Segoe UI"/>
+              </w:rPr>
+              <w:t>storing information in plain</w:t>
+            </w:r>
+            <w:r>
+              <w:rPr>
+                <w:rStyle w:val="normaltextrun"/>
+                <w:rFonts w:ascii="Segoe UI" w:eastAsiaTheme="majorEastAsia" w:hAnsi="Segoe UI" w:cs="Segoe UI"/>
+              </w:rPr>
+              <w:t xml:space="preserve"> </w:t>
+            </w:r>
+            <w:r>
+              <w:rPr>
+                <w:rStyle w:val="normaltextrun"/>
+                <w:rFonts w:ascii="Segoe UI" w:eastAsiaTheme="majorEastAsia" w:hAnsi="Segoe UI" w:cs="Segoe UI"/>
+              </w:rPr>
+              <w:t xml:space="preserve">text that is </w:t>
+            </w:r>
+            <w:r>
+              <w:rPr>
+                <w:rStyle w:val="normaltextrun"/>
+                <w:rFonts w:ascii="Segoe UI" w:eastAsiaTheme="majorEastAsia" w:hAnsi="Segoe UI" w:cs="Segoe UI"/>
+              </w:rPr>
+              <w:t xml:space="preserve">highly </w:t>
+            </w:r>
+            <w:r>
+              <w:rPr>
+                <w:rStyle w:val="normaltextrun"/>
+                <w:rFonts w:ascii="Segoe UI" w:eastAsiaTheme="majorEastAsia" w:hAnsi="Segoe UI" w:cs="Segoe UI"/>
+              </w:rPr>
+              <w:t>vulnerable to unauthorised access in the scenario</w:t>
+            </w:r>
+            <w:r>
+              <w:rPr>
+                <w:rStyle w:val="normaltextrun"/>
+                <w:rFonts w:ascii="Segoe UI" w:eastAsiaTheme="majorEastAsia" w:hAnsi="Segoe UI" w:cs="Segoe UI"/>
+              </w:rPr>
+              <w:t xml:space="preserve"> that</w:t>
+            </w:r>
+            <w:r>
+              <w:rPr>
+                <w:rStyle w:val="normaltextrun"/>
+                <w:rFonts w:ascii="Segoe UI" w:eastAsiaTheme="majorEastAsia" w:hAnsi="Segoe UI" w:cs="Segoe UI"/>
+              </w:rPr>
+              <w:t xml:space="preserve"> the database is hacked and accessed by an unauthorised individual.</w:t>
+            </w:r>
+          </w:p>
+        </w:tc>
+      </w:tr>
+      <w:tr>
+        <w:tc>
+          <w:tcPr>
+            <w:tcW w:w="4258" w:type="dxa"/>
+          </w:tcPr>
+          <w:p>
+            <w:pPr>
+              <w:pStyle w:val="paragraph"/>
+              <w:textAlignment w:val="baseline"/>
+              <w:rPr>
+                <w:rStyle w:val="normaltextrun"/>
+                <w:rFonts w:asciiTheme="minorHAnsi" w:eastAsiaTheme="majorEastAsia" w:hAnsiTheme="minorHAnsi" w:cstheme="minorHAnsi"/>
+                <w:b/>
+                <w:bCs/>
+              </w:rPr>
+            </w:pPr>
+            <w:r>
+              <w:rPr>
+                <w:rStyle w:val="normaltextrun"/>
+                <w:rFonts w:ascii="Segoe UI" w:eastAsiaTheme="majorEastAsia" w:hAnsi="Segoe UI" w:cs="Segoe UI"/>
+              </w:rPr>
+              <w:t xml:space="preserve">CUSTOMER – Provide authentication and secure login to enhance </w:t>
+            </w:r>
+            <w:r>
+              <w:rPr>
+                <w:rStyle w:val="normaltextrun"/>
+                <w:rFonts w:ascii="Segoe UI" w:eastAsiaTheme="majorEastAsia" w:hAnsi="Segoe UI" w:cs="Segoe UI"/>
+                <w:b/>
+                <w:bCs/>
+                <w:color w:val="A02B93" w:themeColor="accent5"/>
+              </w:rPr>
+              <w:t>security</w:t>
+            </w:r>
+            <w:r>
+              <w:rPr>
+                <w:rStyle w:val="normaltextrun"/>
+                <w:rFonts w:ascii="Segoe UI" w:eastAsiaTheme="majorEastAsia" w:hAnsi="Segoe UI" w:cs="Segoe UI"/>
+              </w:rPr>
+              <w:t>.</w:t>
+            </w:r>
+          </w:p>
+        </w:tc>
+        <w:tc>
+          <w:tcPr>
+            <w:tcW w:w="4957" w:type="dxa"/>
+          </w:tcPr>
+          <w:p>
+            <w:pPr>
+              <w:pStyle w:val="paragraph"/>
+              <w:textAlignment w:val="baseline"/>
+              <w:rPr>
+                <w:rStyle w:val="normaltextrun"/>
+                <w:rFonts w:ascii="Segoe UI" w:eastAsiaTheme="majorEastAsia" w:hAnsi="Segoe UI" w:cs="Segoe UI"/>
+              </w:rPr>
+            </w:pPr>
+            <w:r>
+              <w:rPr>
+                <w:rStyle w:val="normaltextrun"/>
+                <w:rFonts w:ascii="Segoe UI" w:eastAsiaTheme="majorEastAsia" w:hAnsi="Segoe UI" w:cs="Segoe UI"/>
+              </w:rPr>
+              <w:t xml:space="preserve">When a customer wants to login to their account on the system, the system should check if the inputted password matches the encrypted password in the database. </w:t>
+            </w:r>
+            <w:r>
+              <w:rPr>
+                <w:rStyle w:val="normaltextrun"/>
+                <w:rFonts w:ascii="Segoe UI" w:eastAsiaTheme="majorEastAsia" w:hAnsi="Segoe UI" w:cs="Segoe UI"/>
+              </w:rPr>
+              <w:t>An authentication system</w:t>
+            </w:r>
+            <w:r>
+              <w:rPr>
+                <w:rStyle w:val="normaltextrun"/>
+                <w:rFonts w:ascii="Segoe UI" w:eastAsiaTheme="majorEastAsia" w:hAnsi="Segoe UI" w:cs="Segoe UI"/>
+              </w:rPr>
+              <w:t xml:space="preserve"> will also be implemented giving the </w:t>
+            </w:r>
+            <w:r>
+              <w:rPr>
+                <w:rStyle w:val="normaltextrun"/>
+                <w:rFonts w:ascii="Segoe UI" w:eastAsiaTheme="majorEastAsia" w:hAnsi="Segoe UI" w:cs="Segoe UI"/>
+              </w:rPr>
+              <w:t>client</w:t>
+            </w:r>
+            <w:r>
+              <w:rPr>
+                <w:rStyle w:val="normaltextrun"/>
+                <w:rFonts w:ascii="Segoe UI" w:eastAsiaTheme="majorEastAsia" w:hAnsi="Segoe UI" w:cs="Segoe UI"/>
+              </w:rPr>
+              <w:t xml:space="preserve"> 3 attempts to input the correct</w:t>
+            </w:r>
+            <w:r>
+              <w:rPr>
+                <w:rStyle w:val="normaltextrun"/>
+                <w:rFonts w:ascii="Segoe UI" w:eastAsiaTheme="majorEastAsia" w:hAnsi="Segoe UI" w:cs="Segoe UI"/>
+              </w:rPr>
+              <w:t xml:space="preserve"> account</w:t>
+            </w:r>
+            <w:r>
+              <w:rPr>
+                <w:rStyle w:val="normaltextrun"/>
+                <w:rFonts w:ascii="Segoe UI" w:eastAsiaTheme="majorEastAsia" w:hAnsi="Segoe UI" w:cs="Segoe UI"/>
+              </w:rPr>
+              <w:t xml:space="preserve"> information else they will need to wait </w:t>
+            </w:r>
+            <w:r>
+              <w:rPr>
+                <w:rStyle w:val="normaltextrun"/>
+                <w:rFonts w:ascii="Segoe UI" w:eastAsiaTheme="majorEastAsia" w:hAnsi="Segoe UI" w:cs="Segoe UI"/>
+              </w:rPr>
+              <w:t xml:space="preserve">for a period of time before logging in again. This reduces the effectiveness of brute force attacks and helps increase </w:t>
+            </w:r>
+            <w:r>
+              <w:rPr>
+                <w:rStyle w:val="normaltextrun"/>
+                <w:rFonts w:ascii="Segoe UI" w:eastAsiaTheme="majorEastAsia" w:hAnsi="Segoe UI" w:cs="Segoe UI"/>
+                <w:b/>
+                <w:bCs/>
+              </w:rPr>
+              <w:t>security</w:t>
+            </w:r>
+            <w:r>
+              <w:rPr>
+                <w:rStyle w:val="normaltextrun"/>
+                <w:rFonts w:ascii="Segoe UI" w:eastAsiaTheme="majorEastAsia" w:hAnsi="Segoe UI" w:cs="Segoe UI"/>
+              </w:rPr>
+              <w:t>.</w:t>
+            </w:r>
+          </w:p>
+        </w:tc>
+      </w:tr>
+      <w:tr>
+        <w:tc>
+          <w:tcPr>
+            <w:tcW w:w="4258" w:type="dxa"/>
+          </w:tcPr>
+          <w:p>
+            <w:pPr>
+              <w:pStyle w:val="paragraph"/>
+              <w:textAlignment w:val="baseline"/>
+              <w:rPr>
+                <w:rStyle w:val="normaltextrun"/>
+                <w:rFonts w:ascii="Segoe UI" w:eastAsiaTheme="majorEastAsia" w:hAnsi="Segoe UI" w:cs="Segoe UI"/>
+              </w:rPr>
+            </w:pPr>
+            <w:r>
+              <w:rPr>
+                <w:rStyle w:val="normaltextrun"/>
+                <w:rFonts w:ascii="Segoe UI" w:eastAsiaTheme="majorEastAsia" w:hAnsi="Segoe UI" w:cs="Segoe UI"/>
+              </w:rPr>
+              <w:t>ADMIN – Prevent customers from creating an admin account to enhance security.</w:t>
+            </w:r>
+          </w:p>
+        </w:tc>
+        <w:tc>
+          <w:tcPr>
+            <w:tcW w:w="4957" w:type="dxa"/>
+          </w:tcPr>
+          <w:p>
+            <w:pPr>
+              <w:pStyle w:val="paragraph"/>
+              <w:textAlignment w:val="baseline"/>
+              <w:rPr>
+                <w:rStyle w:val="normaltextrun"/>
+                <w:rFonts w:ascii="Segoe UI" w:eastAsiaTheme="majorEastAsia" w:hAnsi="Segoe UI" w:cs="Segoe UI"/>
+              </w:rPr>
+            </w:pPr>
+            <w:r>
+              <w:rPr>
+                <w:rStyle w:val="normaltextrun"/>
+                <w:rFonts w:ascii="Segoe UI" w:eastAsiaTheme="majorEastAsia" w:hAnsi="Segoe UI" w:cs="Segoe UI"/>
+              </w:rPr>
+              <w:t>When registering for an admin account, to prevent regular customers from creating an administrator account – an extra measure will be put in place to prevent this; initially there would be at least one admin account in the system/database and this admin account is required to validate the newly registered admin account by logging into the system and verifying the registered account. This process would essentially involve the new admin account’s ‘validated’ attribute being set to 1 from 0 to represent TRUE in Boolean form. When the new account is successfully verified; they are given an initial password i.e. “CafeOasisAdmin</w:t>
+            </w:r>
+            <w:proofErr w:type="gramStart"/>
+            <w:r>
+              <w:rPr>
+                <w:rStyle w:val="normaltextrun"/>
+                <w:rFonts w:ascii="Segoe UI" w:eastAsiaTheme="majorEastAsia" w:hAnsi="Segoe UI" w:cs="Segoe UI"/>
+              </w:rPr>
+              <w:t>123?#</w:t>
+            </w:r>
+            <w:proofErr w:type="gramEnd"/>
+            <w:r>
+              <w:rPr>
+                <w:rStyle w:val="normaltextrun"/>
+                <w:rFonts w:ascii="Segoe UI" w:eastAsiaTheme="majorEastAsia" w:hAnsi="Segoe UI" w:cs="Segoe UI"/>
+              </w:rPr>
+              <w:t xml:space="preserve">” and upon inputting </w:t>
+            </w:r>
+            <w:r>
+              <w:rPr>
+                <w:rStyle w:val="normaltextrun"/>
+                <w:rFonts w:ascii="Segoe UI" w:eastAsiaTheme="majorEastAsia" w:hAnsi="Segoe UI" w:cs="Segoe UI"/>
+              </w:rPr>
+              <w:lastRenderedPageBreak/>
+              <w:t>this password into the login screen, they can access the admin panel and the admin is then able to change their password from “CafeOasisAdmin123?#” to a password of their choice if they wish.</w:t>
+            </w:r>
+          </w:p>
+        </w:tc>
+      </w:tr>
+    </w:tbl>
+    <w:p>
+      <w:pPr>
+        <w:pStyle w:val="ListParagraph"/>
+        <w:ind w:left="785"/>
+        <w:rPr>
+          <w:i/>
+          <w:iCs/>
+          <w:sz w:val="24"/>
+          <w:szCs w:val="24"/>
+        </w:rPr>
+      </w:pPr>
+    </w:p>
+    <w:p>
+      <w:pPr>
+        <w:pStyle w:val="ListParagraph"/>
+        <w:ind w:left="785"/>
+        <w:rPr>
+          <w:i/>
+          <w:iCs/>
           <w:sz w:val="24"/>
           <w:szCs w:val="24"/>
         </w:rPr>
@@ -2209,7 +3118,6 @@
         </w:numPr>
       </w:pPr>
       <w:r>
-        <w:lastRenderedPageBreak/>
         <w:t>Software architectural patterns used for developing the application including UI Logic, Input Logic and Business Logic</w:t>
       </w:r>
     </w:p>
@@ -2495,8 +3403,13 @@
           <w:numId w:val="1"/>
         </w:numPr>
       </w:pPr>
-      <w:r>
-        <w:t>Doxygen for documentation</w:t>
+      <w:proofErr w:type="spellStart"/>
+      <w:r>
+        <w:t>Doxygen</w:t>
+      </w:r>
+      <w:proofErr w:type="spellEnd"/>
+      <w:r>
+        <w:t xml:space="preserve"> for documentation</w:t>
       </w:r>
     </w:p>
     <w:p/>
@@ -2511,7 +3424,21 @@
         <w:rPr>
           <w:color w:val="FF0000"/>
         </w:rPr>
-        <w:t xml:space="preserve">Media Oasis UI Screen Designs From Figma.pdf </w:t>
+        <w:t xml:space="preserve">Media Oasis UI Screen Designs </w:t>
+      </w:r>
+      <w:proofErr w:type="gramStart"/>
+      <w:r>
+        <w:rPr>
+          <w:color w:val="FF0000"/>
+        </w:rPr>
+        <w:t>From</w:t>
+      </w:r>
+      <w:proofErr w:type="gramEnd"/>
+      <w:r>
+        <w:rPr>
+          <w:color w:val="FF0000"/>
+        </w:rPr>
+        <w:t xml:space="preserve"> Figma.pdf </w:t>
       </w:r>
       <w:r>
         <w:t xml:space="preserve">file, which displays </w:t>
@@ -2540,7 +3467,6 @@
         <w:rPr>
           <w:noProof/>
         </w:rPr>
-        <w:lastRenderedPageBreak/>
         <w:drawing>
           <wp:anchor distT="0" distB="0" distL="114300" distR="114300" simplePos="0" relativeHeight="251662336" behindDoc="1" locked="0" layoutInCell="1" allowOverlap="1" wp14:anchorId="4FEB6CAA" wp14:editId="4A14F9BF">
             <wp:simplePos x="0" y="0"/>
@@ -3357,7 +4283,41 @@
           <w:i/>
           <w:iCs/>
         </w:rPr>
-        <w:t>&lt;shape xmlns:android="http://schemas.android.com/apk/res/android"</w:t>
+        <w:t xml:space="preserve">&lt;shape </w:t>
+      </w:r>
+      <w:proofErr w:type="spellStart"/>
+      <w:proofErr w:type="gramStart"/>
+      <w:r>
+        <w:rPr>
+          <w:i/>
+          <w:iCs/>
+        </w:rPr>
+        <w:t>xmlns:android</w:t>
+      </w:r>
+      <w:proofErr w:type="spellEnd"/>
+      <w:proofErr w:type="gramEnd"/>
+      <w:r>
+        <w:rPr>
+          <w:i/>
+          <w:iCs/>
+        </w:rPr>
+        <w:t>="http://schemas.android.com/</w:t>
+      </w:r>
+      <w:proofErr w:type="spellStart"/>
+      <w:r>
+        <w:rPr>
+          <w:i/>
+          <w:iCs/>
+        </w:rPr>
+        <w:t>apk</w:t>
+      </w:r>
+      <w:proofErr w:type="spellEnd"/>
+      <w:r>
+        <w:rPr>
+          <w:i/>
+          <w:iCs/>
+        </w:rPr>
+        <w:t>/res/android"</w:t>
       </w:r>
     </w:p>
     <w:p>
@@ -3373,7 +4333,25 @@
           <w:i/>
           <w:iCs/>
         </w:rPr>
-        <w:t xml:space="preserve">    android:shape="rectangle" &gt;</w:t>
+        <w:t xml:space="preserve">    </w:t>
+      </w:r>
+      <w:proofErr w:type="spellStart"/>
+      <w:proofErr w:type="gramStart"/>
+      <w:r>
+        <w:rPr>
+          <w:i/>
+          <w:iCs/>
+        </w:rPr>
+        <w:t>android:shape</w:t>
+      </w:r>
+      <w:proofErr w:type="spellEnd"/>
+      <w:proofErr w:type="gramEnd"/>
+      <w:r>
+        <w:rPr>
+          <w:i/>
+          <w:iCs/>
+        </w:rPr>
+        <w:t>="rectangle" &gt;</w:t>
       </w:r>
     </w:p>
     <w:p>
@@ -3405,7 +4383,25 @@
           <w:i/>
           <w:iCs/>
         </w:rPr>
-        <w:t xml:space="preserve">        android:width="2dp"</w:t>
+        <w:t xml:space="preserve">        </w:t>
+      </w:r>
+      <w:proofErr w:type="spellStart"/>
+      <w:proofErr w:type="gramStart"/>
+      <w:r>
+        <w:rPr>
+          <w:i/>
+          <w:iCs/>
+        </w:rPr>
+        <w:t>android:width</w:t>
+      </w:r>
+      <w:proofErr w:type="spellEnd"/>
+      <w:proofErr w:type="gramEnd"/>
+      <w:r>
+        <w:rPr>
+          <w:i/>
+          <w:iCs/>
+        </w:rPr>
+        <w:t>="2dp"</w:t>
       </w:r>
     </w:p>
     <w:p>
@@ -3421,7 +4417,41 @@
           <w:i/>
           <w:iCs/>
         </w:rPr>
-        <w:t xml:space="preserve">        android:color="#cdcdcd" /&gt;    </w:t>
+        <w:t xml:space="preserve">        </w:t>
+      </w:r>
+      <w:proofErr w:type="spellStart"/>
+      <w:proofErr w:type="gramStart"/>
+      <w:r>
+        <w:rPr>
+          <w:i/>
+          <w:iCs/>
+        </w:rPr>
+        <w:t>android:color</w:t>
+      </w:r>
+      <w:proofErr w:type="spellEnd"/>
+      <w:proofErr w:type="gramEnd"/>
+      <w:r>
+        <w:rPr>
+          <w:i/>
+          <w:iCs/>
+        </w:rPr>
+        <w:t>="#</w:t>
+      </w:r>
+      <w:proofErr w:type="spellStart"/>
+      <w:r>
+        <w:rPr>
+          <w:i/>
+          <w:iCs/>
+        </w:rPr>
+        <w:t>cdcdcd</w:t>
+      </w:r>
+      <w:proofErr w:type="spellEnd"/>
+      <w:r>
+        <w:rPr>
+          <w:i/>
+          <w:iCs/>
+        </w:rPr>
+        <w:t xml:space="preserve">" /&gt;    </w:t>
       </w:r>
     </w:p>
     <w:p>
@@ -3498,7 +4528,6 @@
         </w:rPr>
       </w:pPr>
       <w:r>
-        <w:lastRenderedPageBreak/>
         <w:t xml:space="preserve">Changing </w:t>
       </w:r>
       <w:r>
@@ -3536,7 +4565,23 @@
         </w:rPr>
       </w:pPr>
       <w:r>
-        <w:t xml:space="preserve">Showing / Hiding password in editText of type textPassword </w:t>
+        <w:t xml:space="preserve">Showing / Hiding password in </w:t>
+      </w:r>
+      <w:proofErr w:type="spellStart"/>
+      <w:r>
+        <w:t>editText</w:t>
+      </w:r>
+      <w:proofErr w:type="spellEnd"/>
+      <w:r>
+        <w:t xml:space="preserve"> of type </w:t>
+      </w:r>
+      <w:proofErr w:type="spellStart"/>
+      <w:r>
+        <w:t>textPassword</w:t>
+      </w:r>
+      <w:proofErr w:type="spellEnd"/>
+      <w:r>
+        <w:t xml:space="preserve"> </w:t>
       </w:r>
       <w:hyperlink r:id="rId14" w:history="1">
         <w:r>
@@ -3593,7 +4638,15 @@
         <w:t>u</w:t>
       </w:r>
       <w:r>
-        <w:t xml:space="preserve">r of the ratingBar </w:t>
+        <w:t xml:space="preserve">r of the </w:t>
+      </w:r>
+      <w:proofErr w:type="spellStart"/>
+      <w:r>
+        <w:t>ratingBar</w:t>
+      </w:r>
+      <w:proofErr w:type="spellEnd"/>
+      <w:r>
+        <w:t xml:space="preserve"> </w:t>
       </w:r>
       <w:hyperlink r:id="rId16" w:history="1">
         <w:r>
@@ -3688,7 +4741,15 @@
         </w:rPr>
       </w:pPr>
       <w:r>
-        <w:t xml:space="preserve">Reducing size of the ratingBar </w:t>
+        <w:t xml:space="preserve">Reducing size of the </w:t>
+      </w:r>
+      <w:proofErr w:type="spellStart"/>
+      <w:r>
+        <w:t>ratingBar</w:t>
+      </w:r>
+      <w:proofErr w:type="spellEnd"/>
+      <w:r>
+        <w:t xml:space="preserve"> </w:t>
       </w:r>
       <w:hyperlink r:id="rId20" w:history="1">
         <w:r>
@@ -3707,8 +4768,13 @@
           <w:numId w:val="2"/>
         </w:numPr>
       </w:pPr>
-      <w:r>
-        <w:t xml:space="preserve">CountDown Timer </w:t>
+      <w:proofErr w:type="spellStart"/>
+      <w:r>
+        <w:t>CountDown</w:t>
+      </w:r>
+      <w:proofErr w:type="spellEnd"/>
+      <w:r>
+        <w:t xml:space="preserve"> Timer </w:t>
       </w:r>
       <w:hyperlink r:id="rId21" w:history="1">
         <w:r>
@@ -3728,6 +4794,7 @@
         </w:numPr>
       </w:pPr>
       <w:r>
+        <w:lastRenderedPageBreak/>
         <w:t xml:space="preserve">Fixing canvas drawing too large issue: </w:t>
       </w:r>
       <w:hyperlink r:id="rId22" w:history="1">
@@ -3784,7 +4851,20 @@
         </w:numPr>
       </w:pPr>
       <w:r>
-        <w:t>Using findViewById() method within a fragment</w:t>
+        <w:t xml:space="preserve">Using </w:t>
+      </w:r>
+      <w:proofErr w:type="spellStart"/>
+      <w:proofErr w:type="gramStart"/>
+      <w:r>
+        <w:t>findViewById</w:t>
+      </w:r>
+      <w:proofErr w:type="spellEnd"/>
+      <w:r>
+        <w:t>(</w:t>
+      </w:r>
+      <w:proofErr w:type="gramEnd"/>
+      <w:r>
+        <w:t>) method within a fragment</w:t>
       </w:r>
       <w:r>
         <w:rPr>
@@ -3825,7 +4905,15 @@
         <w:t xml:space="preserve">Using the </w:t>
       </w:r>
       <w:r>
-        <w:t xml:space="preserve">Kotlin addTextChangeListener </w:t>
+        <w:t xml:space="preserve">Kotlin </w:t>
+      </w:r>
+      <w:proofErr w:type="spellStart"/>
+      <w:r>
+        <w:t>addTextChangeListener</w:t>
+      </w:r>
+      <w:proofErr w:type="spellEnd"/>
+      <w:r>
+        <w:t xml:space="preserve"> </w:t>
       </w:r>
       <w:hyperlink r:id="rId24" w:history="1">
         <w:r>
@@ -5415,7 +6503,6 @@
   <w:style w:type="character" w:default="1" w:styleId="DefaultParagraphFont">
     <w:name w:val="Default Paragraph Font"/>
     <w:uiPriority w:val="1"/>
-    <w:semiHidden/>
     <w:unhideWhenUsed/>
   </w:style>
   <w:style w:type="table" w:default="1" w:styleId="TableNormal">

</xml_diff>

<commit_message>
Added more non-functional requirements to the project report document, this section is now considered completed but is open to future changes if necessary for better documentation.
</commit_message>
<xml_diff>
--- a/report/Project Overview Document.docx
+++ b/report/Project Overview Document.docx
@@ -1073,21 +1073,12 @@
               </w:rPr>
               <w:t xml:space="preserve"> items via a </w:t>
             </w:r>
-            <w:proofErr w:type="gramStart"/>
-            <w:r>
-              <w:rPr>
-                <w:rStyle w:val="normaltextrun"/>
-                <w:rFonts w:ascii="Segoe UI" w:eastAsiaTheme="majorEastAsia" w:hAnsi="Segoe UI" w:cs="Segoe UI"/>
-              </w:rPr>
-              <w:t>5 star</w:t>
-            </w:r>
-            <w:proofErr w:type="gramEnd"/>
-            <w:r>
-              <w:rPr>
-                <w:rStyle w:val="normaltextrun"/>
-                <w:rFonts w:ascii="Segoe UI" w:eastAsiaTheme="majorEastAsia" w:hAnsi="Segoe UI" w:cs="Segoe UI"/>
-              </w:rPr>
-              <w:t xml:space="preserve"> rating.</w:t>
+            <w:r>
+              <w:rPr>
+                <w:rStyle w:val="normaltextrun"/>
+                <w:rFonts w:ascii="Segoe UI" w:eastAsiaTheme="majorEastAsia" w:hAnsi="Segoe UI" w:cs="Segoe UI"/>
+              </w:rPr>
+              <w:t>5 star rating.</w:t>
             </w:r>
           </w:p>
         </w:tc>
@@ -1985,19 +1976,8 @@
           <w:sz w:val="24"/>
           <w:szCs w:val="24"/>
         </w:rPr>
-        <w:t xml:space="preserve">The criteria </w:t>
-      </w:r>
-      <w:proofErr w:type="gramStart"/>
-      <w:r>
-        <w:rPr>
-          <w:i/>
-          <w:iCs/>
-          <w:sz w:val="24"/>
-          <w:szCs w:val="24"/>
-        </w:rPr>
-        <w:t>focuses</w:t>
-      </w:r>
-      <w:proofErr w:type="gramEnd"/>
+        <w:t>The criteria focuses</w:t>
+      </w:r>
       <w:r>
         <w:rPr>
           <w:i/>
@@ -2210,33 +2190,31 @@
               <w:textAlignment w:val="baseline"/>
               <w:rPr>
                 <w:rStyle w:val="normaltextrun"/>
-                <w:rFonts w:asciiTheme="minorHAnsi" w:eastAsiaTheme="majorEastAsia" w:hAnsiTheme="minorHAnsi" w:cstheme="minorHAnsi"/>
+                <w:rFonts w:ascii="Segoe UI" w:eastAsiaTheme="majorEastAsia" w:hAnsi="Segoe UI" w:cs="Segoe UI"/>
+              </w:rPr>
+            </w:pPr>
+            <w:r>
+              <w:rPr>
+                <w:rStyle w:val="normaltextrun"/>
+                <w:rFonts w:ascii="Segoe UI" w:eastAsiaTheme="majorEastAsia" w:hAnsi="Segoe UI" w:cs="Segoe UI"/>
+              </w:rPr>
+              <w:t xml:space="preserve">SYSTEM – Enhance </w:t>
+            </w:r>
+            <w:r>
+              <w:rPr>
+                <w:rStyle w:val="normaltextrun"/>
+                <w:rFonts w:ascii="Segoe UI" w:eastAsiaTheme="majorEastAsia" w:hAnsi="Segoe UI" w:cs="Segoe UI"/>
                 <w:b/>
                 <w:bCs/>
-              </w:rPr>
-            </w:pPr>
-            <w:r>
-              <w:rPr>
-                <w:rStyle w:val="normaltextrun"/>
-                <w:rFonts w:ascii="Segoe UI" w:eastAsiaTheme="majorEastAsia" w:hAnsi="Segoe UI" w:cs="Segoe UI"/>
-              </w:rPr>
-              <w:t xml:space="preserve">CUSTOMER – Provide </w:t>
-            </w:r>
-            <w:r>
-              <w:rPr>
-                <w:rStyle w:val="normaltextrun"/>
-                <w:rFonts w:ascii="Segoe UI" w:eastAsiaTheme="majorEastAsia" w:hAnsi="Segoe UI" w:cs="Segoe UI"/>
-                <w:b/>
-                <w:bCs/>
-                <w:color w:val="7030A0"/>
-              </w:rPr>
-              <w:t>validation</w:t>
-            </w:r>
-            <w:r>
-              <w:rPr>
-                <w:rStyle w:val="normaltextrun"/>
-                <w:rFonts w:ascii="Segoe UI" w:eastAsiaTheme="majorEastAsia" w:hAnsi="Segoe UI" w:cs="Segoe UI"/>
-                <w:color w:val="7030A0"/>
+                <w:color w:val="A02B93" w:themeColor="accent5"/>
+              </w:rPr>
+              <w:t>maintainability</w:t>
+            </w:r>
+            <w:r>
+              <w:rPr>
+                <w:rStyle w:val="normaltextrun"/>
+                <w:rFonts w:ascii="Segoe UI" w:eastAsiaTheme="majorEastAsia" w:hAnsi="Segoe UI" w:cs="Segoe UI"/>
+                <w:color w:val="A02B93" w:themeColor="accent5"/>
               </w:rPr>
               <w:t xml:space="preserve"> </w:t>
             </w:r>
@@ -2245,62 +2223,7 @@
                 <w:rStyle w:val="normaltextrun"/>
                 <w:rFonts w:ascii="Segoe UI" w:eastAsiaTheme="majorEastAsia" w:hAnsi="Segoe UI" w:cs="Segoe UI"/>
               </w:rPr>
-              <w:t xml:space="preserve">of registration details </w:t>
-            </w:r>
-            <w:r>
-              <w:rPr>
-                <w:rStyle w:val="normaltextrun"/>
-                <w:rFonts w:ascii="Segoe UI" w:eastAsiaTheme="majorEastAsia" w:hAnsi="Segoe UI" w:cs="Segoe UI"/>
-              </w:rPr>
-              <w:t xml:space="preserve">to increase </w:t>
-            </w:r>
-            <w:r>
-              <w:rPr>
-                <w:rStyle w:val="normaltextrun"/>
-                <w:rFonts w:ascii="Segoe UI" w:eastAsiaTheme="majorEastAsia" w:hAnsi="Segoe UI" w:cs="Segoe UI"/>
-                <w:b/>
-                <w:bCs/>
-                <w:color w:val="7030A0"/>
-              </w:rPr>
-              <w:t>integrity</w:t>
-            </w:r>
-            <w:r>
-              <w:rPr>
-                <w:rStyle w:val="normaltextrun"/>
-                <w:rFonts w:ascii="Segoe UI" w:eastAsiaTheme="majorEastAsia" w:hAnsi="Segoe UI" w:cs="Segoe UI"/>
-                <w:b/>
-                <w:bCs/>
-                <w:color w:val="7030A0"/>
-              </w:rPr>
-              <w:t xml:space="preserve"> </w:t>
-            </w:r>
-            <w:r>
-              <w:rPr>
-                <w:rStyle w:val="normaltextrun"/>
-                <w:rFonts w:ascii="Segoe UI" w:eastAsiaTheme="majorEastAsia" w:hAnsi="Segoe UI" w:cs="Segoe UI"/>
-                <w:color w:val="000000" w:themeColor="text1"/>
-              </w:rPr>
-              <w:t>and</w:t>
-            </w:r>
-            <w:r>
-              <w:rPr>
-                <w:rStyle w:val="normaltextrun"/>
-                <w:rFonts w:ascii="Segoe UI" w:eastAsiaTheme="majorEastAsia" w:hAnsi="Segoe UI" w:cs="Segoe UI"/>
-                <w:b/>
-                <w:bCs/>
-                <w:color w:val="000000" w:themeColor="text1"/>
-              </w:rPr>
-              <w:t xml:space="preserve"> </w:t>
-            </w:r>
-            <w:r>
-              <w:rPr>
-                <w:rStyle w:val="normaltextrun"/>
-                <w:rFonts w:ascii="Segoe UI" w:eastAsiaTheme="majorEastAsia" w:hAnsi="Segoe UI" w:cs="Segoe UI"/>
-                <w:b/>
-                <w:bCs/>
-                <w:color w:val="7030A0"/>
-              </w:rPr>
-              <w:t>security.</w:t>
+              <w:t>by forming the system with clear, documented and tested modular components</w:t>
             </w:r>
           </w:p>
         </w:tc>
@@ -2322,21 +2245,7 @@
                 <w:rStyle w:val="normaltextrun"/>
                 <w:rFonts w:ascii="Segoe UI" w:eastAsiaTheme="majorEastAsia" w:hAnsi="Segoe UI" w:cs="Segoe UI"/>
               </w:rPr>
-              <w:t xml:space="preserve">When a </w:t>
-            </w:r>
-            <w:r>
-              <w:rPr>
-                <w:rStyle w:val="normaltextrun"/>
-                <w:rFonts w:ascii="Segoe UI" w:eastAsiaTheme="majorEastAsia" w:hAnsi="Segoe UI" w:cs="Segoe UI"/>
-              </w:rPr>
-              <w:t>client</w:t>
-            </w:r>
-            <w:r>
-              <w:rPr>
-                <w:rStyle w:val="normaltextrun"/>
-                <w:rFonts w:ascii="Segoe UI" w:eastAsiaTheme="majorEastAsia" w:hAnsi="Segoe UI" w:cs="Segoe UI"/>
-              </w:rPr>
-              <w:t xml:space="preserve"> registers their account on to the system and has entered all their details, the process of </w:t>
+              <w:t xml:space="preserve">High </w:t>
             </w:r>
             <w:r>
               <w:rPr>
@@ -2345,35 +2254,14 @@
                 <w:b/>
                 <w:bCs/>
               </w:rPr>
-              <w:t>validation</w:t>
-            </w:r>
-            <w:r>
-              <w:rPr>
-                <w:rStyle w:val="normaltextrun"/>
-                <w:rFonts w:ascii="Segoe UI" w:eastAsiaTheme="majorEastAsia" w:hAnsi="Segoe UI" w:cs="Segoe UI"/>
-              </w:rPr>
-              <w:t xml:space="preserve"> should </w:t>
-            </w:r>
-            <w:r>
-              <w:rPr>
-                <w:rStyle w:val="normaltextrun"/>
-                <w:rFonts w:ascii="Segoe UI" w:eastAsiaTheme="majorEastAsia" w:hAnsi="Segoe UI" w:cs="Segoe UI"/>
-              </w:rPr>
-              <w:t>initiate</w:t>
-            </w:r>
-            <w:r>
-              <w:rPr>
-                <w:rStyle w:val="normaltextrun"/>
-                <w:rFonts w:ascii="Segoe UI" w:eastAsiaTheme="majorEastAsia" w:hAnsi="Segoe UI" w:cs="Segoe UI"/>
-              </w:rPr>
-              <w:t xml:space="preserve"> to ensure inputted data meets specific requirements i.e. </w:t>
-            </w:r>
-            <w:r>
-              <w:rPr>
-                <w:rStyle w:val="normaltextrun"/>
-                <w:rFonts w:ascii="Segoe UI" w:eastAsiaTheme="majorEastAsia" w:hAnsi="Segoe UI" w:cs="Segoe UI"/>
-              </w:rPr>
-              <w:t xml:space="preserve">no null fields, alphabetic characters in the phone number field, </w:t>
+              <w:t>maintainability</w:t>
+            </w:r>
+            <w:r>
+              <w:rPr>
+                <w:rStyle w:val="normaltextrun"/>
+                <w:rFonts w:ascii="Segoe UI" w:eastAsiaTheme="majorEastAsia" w:hAnsi="Segoe UI" w:cs="Segoe UI"/>
+              </w:rPr>
+              <w:t xml:space="preserve"> allows the application to be maintained or enhanced for the future, having modular components written in legible, clear, readable code with documentation and high testability via unit tests will allow the system to perform with </w:t>
             </w:r>
             <w:r>
               <w:rPr>
@@ -2381,45 +2269,7 @@
                 <w:rFonts w:ascii="Segoe UI" w:eastAsiaTheme="majorEastAsia" w:hAnsi="Segoe UI" w:cs="Segoe UI"/>
               </w:rPr>
               <w:lastRenderedPageBreak/>
-              <w:t xml:space="preserve">password </w:t>
-            </w:r>
-            <w:r>
-              <w:rPr>
-                <w:rStyle w:val="normaltextrun"/>
-                <w:rFonts w:ascii="Segoe UI" w:eastAsiaTheme="majorEastAsia" w:hAnsi="Segoe UI" w:cs="Segoe UI"/>
-              </w:rPr>
-              <w:t xml:space="preserve">must be </w:t>
-            </w:r>
-            <w:r>
-              <w:rPr>
-                <w:rStyle w:val="normaltextrun"/>
-                <w:rFonts w:ascii="Segoe UI" w:eastAsiaTheme="majorEastAsia" w:hAnsi="Segoe UI" w:cs="Segoe UI"/>
-              </w:rPr>
-              <w:t>8 characters long, contain a unique character, uppercase letter etc.</w:t>
-            </w:r>
-            <w:r>
-              <w:rPr>
-                <w:rStyle w:val="normaltextrun"/>
-                <w:rFonts w:ascii="Segoe UI" w:eastAsiaTheme="majorEastAsia" w:hAnsi="Segoe UI" w:cs="Segoe UI"/>
-              </w:rPr>
-              <w:t xml:space="preserve"> </w:t>
-            </w:r>
-          </w:p>
-          <w:p>
-            <w:pPr>
-              <w:pStyle w:val="paragraph"/>
-              <w:textAlignment w:val="baseline"/>
-              <w:rPr>
-                <w:rStyle w:val="normaltextrun"/>
-                <w:rFonts w:ascii="Segoe UI" w:eastAsiaTheme="majorEastAsia" w:hAnsi="Segoe UI" w:cs="Segoe UI"/>
-              </w:rPr>
-            </w:pPr>
-            <w:r>
-              <w:rPr>
-                <w:rStyle w:val="normaltextrun"/>
-                <w:rFonts w:ascii="Segoe UI" w:eastAsiaTheme="majorEastAsia" w:hAnsi="Segoe UI" w:cs="Segoe UI"/>
-              </w:rPr>
-              <w:t xml:space="preserve">This enhances </w:t>
+              <w:t xml:space="preserve">increased </w:t>
             </w:r>
             <w:r>
               <w:rPr>
@@ -2428,14 +2278,7 @@
                 <w:b/>
                 <w:bCs/>
               </w:rPr>
-              <w:t>integrity</w:t>
-            </w:r>
-            <w:r>
-              <w:rPr>
-                <w:rStyle w:val="normaltextrun"/>
-                <w:rFonts w:ascii="Segoe UI" w:eastAsiaTheme="majorEastAsia" w:hAnsi="Segoe UI" w:cs="Segoe UI"/>
-              </w:rPr>
-              <w:t xml:space="preserve"> of the system because it shows consistency of data being stored e.g. the phone number attribute only stores a set of numbers and not any letters, it enhances </w:t>
+              <w:t>reliability</w:t>
             </w:r>
             <w:r>
               <w:rPr>
@@ -2444,14 +2287,65 @@
                 <w:b/>
                 <w:bCs/>
               </w:rPr>
-              <w:t>security</w:t>
-            </w:r>
-            <w:r>
-              <w:rPr>
-                <w:rStyle w:val="normaltextrun"/>
-                <w:rFonts w:ascii="Segoe UI" w:eastAsiaTheme="majorEastAsia" w:hAnsi="Segoe UI" w:cs="Segoe UI"/>
-              </w:rPr>
-              <w:t xml:space="preserve"> by forcing clients to create stronger passwords.</w:t>
+              <w:t xml:space="preserve"> </w:t>
+            </w:r>
+            <w:r>
+              <w:rPr>
+                <w:rStyle w:val="normaltextrun"/>
+                <w:rFonts w:ascii="Segoe UI" w:eastAsiaTheme="majorEastAsia" w:hAnsi="Segoe UI" w:cs="Segoe UI"/>
+              </w:rPr>
+              <w:t xml:space="preserve">as well as </w:t>
+            </w:r>
+            <w:r>
+              <w:rPr>
+                <w:rStyle w:val="normaltextrun"/>
+                <w:rFonts w:ascii="Segoe UI" w:eastAsiaTheme="majorEastAsia" w:hAnsi="Segoe UI" w:cs="Segoe UI"/>
+                <w:b/>
+                <w:bCs/>
+              </w:rPr>
+              <w:t xml:space="preserve">scalability </w:t>
+            </w:r>
+            <w:r>
+              <w:rPr>
+                <w:rStyle w:val="normaltextrun"/>
+                <w:rFonts w:ascii="Segoe UI" w:eastAsiaTheme="majorEastAsia" w:hAnsi="Segoe UI" w:cs="Segoe UI"/>
+              </w:rPr>
+              <w:t>due to components being modular allowing them to be expanded</w:t>
+            </w:r>
+            <w:r>
+              <w:rPr>
+                <w:rStyle w:val="normaltextrun"/>
+                <w:rFonts w:ascii="Segoe UI" w:eastAsiaTheme="majorEastAsia" w:hAnsi="Segoe UI" w:cs="Segoe UI"/>
+              </w:rPr>
+              <w:t xml:space="preserve">, </w:t>
+            </w:r>
+            <w:r>
+              <w:rPr>
+                <w:rStyle w:val="normaltextrun"/>
+                <w:rFonts w:ascii="Segoe UI" w:eastAsiaTheme="majorEastAsia" w:hAnsi="Segoe UI" w:cs="Segoe UI"/>
+              </w:rPr>
+              <w:t>made more efficient</w:t>
+            </w:r>
+            <w:r>
+              <w:rPr>
+                <w:rStyle w:val="normaltextrun"/>
+                <w:rFonts w:ascii="Segoe UI" w:eastAsiaTheme="majorEastAsia" w:hAnsi="Segoe UI" w:cs="Segoe UI"/>
+              </w:rPr>
+              <w:t xml:space="preserve"> or </w:t>
+            </w:r>
+            <w:r>
+              <w:rPr>
+                <w:rStyle w:val="normaltextrun"/>
+                <w:rFonts w:ascii="Segoe UI" w:eastAsiaTheme="majorEastAsia" w:hAnsi="Segoe UI" w:cs="Segoe UI"/>
+              </w:rPr>
+              <w:t xml:space="preserve">allowing the creation of </w:t>
+            </w:r>
+            <w:r>
+              <w:rPr>
+                <w:rStyle w:val="normaltextrun"/>
+                <w:rFonts w:ascii="Segoe UI" w:eastAsiaTheme="majorEastAsia" w:hAnsi="Segoe UI" w:cs="Segoe UI"/>
+              </w:rPr>
+              <w:t>new components entirely.</w:t>
             </w:r>
           </w:p>
         </w:tc>
@@ -2467,33 +2361,98 @@
               <w:textAlignment w:val="baseline"/>
               <w:rPr>
                 <w:rStyle w:val="normaltextrun"/>
-                <w:rFonts w:ascii="Segoe UI" w:eastAsiaTheme="majorEastAsia" w:hAnsi="Segoe UI" w:cs="Segoe UI"/>
-              </w:rPr>
-            </w:pPr>
-            <w:r>
-              <w:rPr>
-                <w:rStyle w:val="normaltextrun"/>
-                <w:rFonts w:ascii="Segoe UI" w:eastAsiaTheme="majorEastAsia" w:hAnsi="Segoe UI" w:cs="Segoe UI"/>
-              </w:rPr>
-              <w:lastRenderedPageBreak/>
-              <w:t xml:space="preserve">CUSTOMER – Securely store username and password data to enhance </w:t>
-            </w:r>
-            <w:r>
-              <w:rPr>
-                <w:rStyle w:val="normaltextrun"/>
-                <w:rFonts w:ascii="Segoe UI" w:eastAsiaTheme="majorEastAsia" w:hAnsi="Segoe UI" w:cs="Segoe UI"/>
+                <w:rFonts w:asciiTheme="minorHAnsi" w:eastAsiaTheme="majorEastAsia" w:hAnsiTheme="minorHAnsi" w:cstheme="minorHAnsi"/>
                 <w:b/>
                 <w:bCs/>
-                <w:color w:val="A02B93" w:themeColor="accent5"/>
-              </w:rPr>
-              <w:t>security</w:t>
-            </w:r>
-            <w:r>
-              <w:rPr>
-                <w:rStyle w:val="normaltextrun"/>
-                <w:rFonts w:ascii="Segoe UI" w:eastAsiaTheme="majorEastAsia" w:hAnsi="Segoe UI" w:cs="Segoe UI"/>
-              </w:rPr>
-              <w:t>.</w:t>
+              </w:rPr>
+            </w:pPr>
+            <w:r>
+              <w:rPr>
+                <w:rStyle w:val="normaltextrun"/>
+                <w:rFonts w:ascii="Segoe UI" w:eastAsiaTheme="majorEastAsia" w:hAnsi="Segoe UI" w:cs="Segoe UI"/>
+              </w:rPr>
+              <w:lastRenderedPageBreak/>
+              <w:t xml:space="preserve">CUSTOMER – Provide </w:t>
+            </w:r>
+            <w:r>
+              <w:rPr>
+                <w:rStyle w:val="normaltextrun"/>
+                <w:rFonts w:ascii="Segoe UI" w:eastAsiaTheme="majorEastAsia" w:hAnsi="Segoe UI" w:cs="Segoe UI"/>
+                <w:b/>
+                <w:bCs/>
+                <w:color w:val="7030A0"/>
+              </w:rPr>
+              <w:t>validation</w:t>
+            </w:r>
+            <w:r>
+              <w:rPr>
+                <w:rStyle w:val="normaltextrun"/>
+                <w:rFonts w:ascii="Segoe UI" w:eastAsiaTheme="majorEastAsia" w:hAnsi="Segoe UI" w:cs="Segoe UI"/>
+                <w:color w:val="7030A0"/>
+              </w:rPr>
+              <w:t xml:space="preserve"> </w:t>
+            </w:r>
+            <w:r>
+              <w:rPr>
+                <w:rStyle w:val="normaltextrun"/>
+                <w:rFonts w:ascii="Segoe UI" w:eastAsiaTheme="majorEastAsia" w:hAnsi="Segoe UI" w:cs="Segoe UI"/>
+              </w:rPr>
+              <w:t xml:space="preserve">of registration details </w:t>
+            </w:r>
+            <w:r>
+              <w:rPr>
+                <w:rStyle w:val="normaltextrun"/>
+                <w:rFonts w:ascii="Segoe UI" w:eastAsiaTheme="majorEastAsia" w:hAnsi="Segoe UI" w:cs="Segoe UI"/>
+              </w:rPr>
+              <w:t xml:space="preserve">to increase </w:t>
+            </w:r>
+            <w:r>
+              <w:rPr>
+                <w:rStyle w:val="normaltextrun"/>
+                <w:rFonts w:ascii="Segoe UI" w:eastAsiaTheme="majorEastAsia" w:hAnsi="Segoe UI" w:cs="Segoe UI"/>
+                <w:b/>
+                <w:bCs/>
+                <w:color w:val="7030A0"/>
+              </w:rPr>
+              <w:t>integrity</w:t>
+            </w:r>
+            <w:r>
+              <w:rPr>
+                <w:rStyle w:val="normaltextrun"/>
+                <w:rFonts w:ascii="Segoe UI" w:eastAsiaTheme="majorEastAsia" w:hAnsi="Segoe UI" w:cs="Segoe UI"/>
+                <w:b/>
+                <w:bCs/>
+                <w:color w:val="7030A0"/>
+              </w:rPr>
+              <w:t xml:space="preserve"> </w:t>
+            </w:r>
+            <w:r>
+              <w:rPr>
+                <w:rStyle w:val="normaltextrun"/>
+                <w:rFonts w:ascii="Segoe UI" w:eastAsiaTheme="majorEastAsia" w:hAnsi="Segoe UI" w:cs="Segoe UI"/>
+                <w:color w:val="000000" w:themeColor="text1"/>
+              </w:rPr>
+              <w:t>and</w:t>
+            </w:r>
+            <w:r>
+              <w:rPr>
+                <w:rStyle w:val="normaltextrun"/>
+                <w:rFonts w:ascii="Segoe UI" w:eastAsiaTheme="majorEastAsia" w:hAnsi="Segoe UI" w:cs="Segoe UI"/>
+                <w:b/>
+                <w:bCs/>
+                <w:color w:val="000000" w:themeColor="text1"/>
+              </w:rPr>
+              <w:t xml:space="preserve"> </w:t>
+            </w:r>
+            <w:r>
+              <w:rPr>
+                <w:rStyle w:val="normaltextrun"/>
+                <w:rFonts w:ascii="Segoe UI" w:eastAsiaTheme="majorEastAsia" w:hAnsi="Segoe UI" w:cs="Segoe UI"/>
+                <w:b/>
+                <w:bCs/>
+                <w:color w:val="7030A0"/>
+              </w:rPr>
+              <w:t>security.</w:t>
             </w:r>
           </w:p>
         </w:tc>
@@ -2515,21 +2474,79 @@
                 <w:rStyle w:val="normaltextrun"/>
                 <w:rFonts w:ascii="Segoe UI" w:eastAsiaTheme="majorEastAsia" w:hAnsi="Segoe UI" w:cs="Segoe UI"/>
               </w:rPr>
-              <w:t xml:space="preserve">Upon account creation, the system should encrypt username and password details and store them in the database to prevent </w:t>
-            </w:r>
-            <w:r>
-              <w:rPr>
-                <w:rStyle w:val="normaltextrun"/>
-                <w:rFonts w:ascii="Segoe UI" w:eastAsiaTheme="majorEastAsia" w:hAnsi="Segoe UI" w:cs="Segoe UI"/>
-              </w:rPr>
-              <w:t xml:space="preserve">directly </w:t>
-            </w:r>
-            <w:r>
-              <w:rPr>
-                <w:rStyle w:val="normaltextrun"/>
-                <w:rFonts w:ascii="Segoe UI" w:eastAsiaTheme="majorEastAsia" w:hAnsi="Segoe UI" w:cs="Segoe UI"/>
-              </w:rPr>
-              <w:t>storing information in plain</w:t>
+              <w:t xml:space="preserve">When a </w:t>
+            </w:r>
+            <w:r>
+              <w:rPr>
+                <w:rStyle w:val="normaltextrun"/>
+                <w:rFonts w:ascii="Segoe UI" w:eastAsiaTheme="majorEastAsia" w:hAnsi="Segoe UI" w:cs="Segoe UI"/>
+              </w:rPr>
+              <w:t>client</w:t>
+            </w:r>
+            <w:r>
+              <w:rPr>
+                <w:rStyle w:val="normaltextrun"/>
+                <w:rFonts w:ascii="Segoe UI" w:eastAsiaTheme="majorEastAsia" w:hAnsi="Segoe UI" w:cs="Segoe UI"/>
+              </w:rPr>
+              <w:t xml:space="preserve"> registers their account on to the system and has entered all their details, the process of </w:t>
+            </w:r>
+            <w:r>
+              <w:rPr>
+                <w:rStyle w:val="normaltextrun"/>
+                <w:rFonts w:ascii="Segoe UI" w:eastAsiaTheme="majorEastAsia" w:hAnsi="Segoe UI" w:cs="Segoe UI"/>
+                <w:b/>
+                <w:bCs/>
+              </w:rPr>
+              <w:t>validation</w:t>
+            </w:r>
+            <w:r>
+              <w:rPr>
+                <w:rStyle w:val="normaltextrun"/>
+                <w:rFonts w:ascii="Segoe UI" w:eastAsiaTheme="majorEastAsia" w:hAnsi="Segoe UI" w:cs="Segoe UI"/>
+              </w:rPr>
+              <w:t xml:space="preserve"> should </w:t>
+            </w:r>
+            <w:r>
+              <w:rPr>
+                <w:rStyle w:val="normaltextrun"/>
+                <w:rFonts w:ascii="Segoe UI" w:eastAsiaTheme="majorEastAsia" w:hAnsi="Segoe UI" w:cs="Segoe UI"/>
+              </w:rPr>
+              <w:t>initiate</w:t>
+            </w:r>
+            <w:r>
+              <w:rPr>
+                <w:rStyle w:val="normaltextrun"/>
+                <w:rFonts w:ascii="Segoe UI" w:eastAsiaTheme="majorEastAsia" w:hAnsi="Segoe UI" w:cs="Segoe UI"/>
+              </w:rPr>
+              <w:t xml:space="preserve"> to ensure inputted data meets specific requirements i.e. </w:t>
+            </w:r>
+            <w:r>
+              <w:rPr>
+                <w:rStyle w:val="normaltextrun"/>
+                <w:rFonts w:ascii="Segoe UI" w:eastAsiaTheme="majorEastAsia" w:hAnsi="Segoe UI" w:cs="Segoe UI"/>
+              </w:rPr>
+              <w:t xml:space="preserve">no null fields, alphabetic characters in the phone number field, </w:t>
+            </w:r>
+            <w:r>
+              <w:rPr>
+                <w:rStyle w:val="normaltextrun"/>
+                <w:rFonts w:ascii="Segoe UI" w:eastAsiaTheme="majorEastAsia" w:hAnsi="Segoe UI" w:cs="Segoe UI"/>
+              </w:rPr>
+              <w:t xml:space="preserve">password </w:t>
+            </w:r>
+            <w:r>
+              <w:rPr>
+                <w:rStyle w:val="normaltextrun"/>
+                <w:rFonts w:ascii="Segoe UI" w:eastAsiaTheme="majorEastAsia" w:hAnsi="Segoe UI" w:cs="Segoe UI"/>
+              </w:rPr>
+              <w:t xml:space="preserve">must be </w:t>
+            </w:r>
+            <w:r>
+              <w:rPr>
+                <w:rStyle w:val="normaltextrun"/>
+                <w:rFonts w:ascii="Segoe UI" w:eastAsiaTheme="majorEastAsia" w:hAnsi="Segoe UI" w:cs="Segoe UI"/>
+              </w:rPr>
+              <w:t>8 characters long, contain a unique character, uppercase letter etc.</w:t>
             </w:r>
             <w:r>
               <w:rPr>
@@ -2538,40 +2555,54 @@
               </w:rPr>
               <w:t xml:space="preserve"> </w:t>
             </w:r>
-            <w:r>
-              <w:rPr>
-                <w:rStyle w:val="normaltextrun"/>
-                <w:rFonts w:ascii="Segoe UI" w:eastAsiaTheme="majorEastAsia" w:hAnsi="Segoe UI" w:cs="Segoe UI"/>
-              </w:rPr>
-              <w:t xml:space="preserve">text that is </w:t>
-            </w:r>
-            <w:r>
-              <w:rPr>
-                <w:rStyle w:val="normaltextrun"/>
-                <w:rFonts w:ascii="Segoe UI" w:eastAsiaTheme="majorEastAsia" w:hAnsi="Segoe UI" w:cs="Segoe UI"/>
-              </w:rPr>
-              <w:t xml:space="preserve">highly </w:t>
-            </w:r>
-            <w:r>
-              <w:rPr>
-                <w:rStyle w:val="normaltextrun"/>
-                <w:rFonts w:ascii="Segoe UI" w:eastAsiaTheme="majorEastAsia" w:hAnsi="Segoe UI" w:cs="Segoe UI"/>
-              </w:rPr>
-              <w:t>vulnerable to unauthorised access in the scenario</w:t>
-            </w:r>
-            <w:r>
-              <w:rPr>
-                <w:rStyle w:val="normaltextrun"/>
-                <w:rFonts w:ascii="Segoe UI" w:eastAsiaTheme="majorEastAsia" w:hAnsi="Segoe UI" w:cs="Segoe UI"/>
-              </w:rPr>
-              <w:t xml:space="preserve"> that</w:t>
-            </w:r>
-            <w:r>
-              <w:rPr>
-                <w:rStyle w:val="normaltextrun"/>
-                <w:rFonts w:ascii="Segoe UI" w:eastAsiaTheme="majorEastAsia" w:hAnsi="Segoe UI" w:cs="Segoe UI"/>
-              </w:rPr>
-              <w:t xml:space="preserve"> the database is hacked and accessed by an unauthorised individual.</w:t>
+          </w:p>
+          <w:p>
+            <w:pPr>
+              <w:pStyle w:val="paragraph"/>
+              <w:textAlignment w:val="baseline"/>
+              <w:rPr>
+                <w:rStyle w:val="normaltextrun"/>
+                <w:rFonts w:ascii="Segoe UI" w:eastAsiaTheme="majorEastAsia" w:hAnsi="Segoe UI" w:cs="Segoe UI"/>
+              </w:rPr>
+            </w:pPr>
+            <w:r>
+              <w:rPr>
+                <w:rStyle w:val="normaltextrun"/>
+                <w:rFonts w:ascii="Segoe UI" w:eastAsiaTheme="majorEastAsia" w:hAnsi="Segoe UI" w:cs="Segoe UI"/>
+              </w:rPr>
+              <w:t xml:space="preserve">This enhances </w:t>
+            </w:r>
+            <w:r>
+              <w:rPr>
+                <w:rStyle w:val="normaltextrun"/>
+                <w:rFonts w:ascii="Segoe UI" w:eastAsiaTheme="majorEastAsia" w:hAnsi="Segoe UI" w:cs="Segoe UI"/>
+                <w:b/>
+                <w:bCs/>
+              </w:rPr>
+              <w:t>integrity</w:t>
+            </w:r>
+            <w:r>
+              <w:rPr>
+                <w:rStyle w:val="normaltextrun"/>
+                <w:rFonts w:ascii="Segoe UI" w:eastAsiaTheme="majorEastAsia" w:hAnsi="Segoe UI" w:cs="Segoe UI"/>
+              </w:rPr>
+              <w:t xml:space="preserve"> of the system because it shows consistency of data being stored e.g. the phone number attribute only stores a set of numbers and not any letters, it enhances </w:t>
+            </w:r>
+            <w:r>
+              <w:rPr>
+                <w:rStyle w:val="normaltextrun"/>
+                <w:rFonts w:ascii="Segoe UI" w:eastAsiaTheme="majorEastAsia" w:hAnsi="Segoe UI" w:cs="Segoe UI"/>
+                <w:b/>
+                <w:bCs/>
+              </w:rPr>
+              <w:t>security</w:t>
+            </w:r>
+            <w:r>
+              <w:rPr>
+                <w:rStyle w:val="normaltextrun"/>
+                <w:rFonts w:ascii="Segoe UI" w:eastAsiaTheme="majorEastAsia" w:hAnsi="Segoe UI" w:cs="Segoe UI"/>
+              </w:rPr>
+              <w:t xml:space="preserve"> by forcing clients to create stronger passwords.</w:t>
             </w:r>
           </w:p>
         </w:tc>
@@ -2587,9 +2618,7 @@
               <w:textAlignment w:val="baseline"/>
               <w:rPr>
                 <w:rStyle w:val="normaltextrun"/>
-                <w:rFonts w:asciiTheme="minorHAnsi" w:eastAsiaTheme="majorEastAsia" w:hAnsiTheme="minorHAnsi" w:cstheme="minorHAnsi"/>
-                <w:b/>
-                <w:bCs/>
+                <w:rFonts w:ascii="Segoe UI" w:eastAsiaTheme="majorEastAsia" w:hAnsi="Segoe UI" w:cs="Segoe UI"/>
               </w:rPr>
             </w:pPr>
             <w:r>
@@ -2597,7 +2626,7 @@
                 <w:rStyle w:val="normaltextrun"/>
                 <w:rFonts w:ascii="Segoe UI" w:eastAsiaTheme="majorEastAsia" w:hAnsi="Segoe UI" w:cs="Segoe UI"/>
               </w:rPr>
-              <w:t xml:space="preserve">CUSTOMER – Provide authentication and secure login to enhance </w:t>
+              <w:t xml:space="preserve">CUSTOMER – Securely store username and password data to enhance </w:t>
             </w:r>
             <w:r>
               <w:rPr>
@@ -2636,56 +2665,14 @@
                 <w:rStyle w:val="normaltextrun"/>
                 <w:rFonts w:ascii="Segoe UI" w:eastAsiaTheme="majorEastAsia" w:hAnsi="Segoe UI" w:cs="Segoe UI"/>
               </w:rPr>
-              <w:t xml:space="preserve">When a customer wants to login to their account on the system, the system should check if the inputted password matches the encrypted password in the database. </w:t>
-            </w:r>
-            <w:r>
-              <w:rPr>
-                <w:rStyle w:val="normaltextrun"/>
-                <w:rFonts w:ascii="Segoe UI" w:eastAsiaTheme="majorEastAsia" w:hAnsi="Segoe UI" w:cs="Segoe UI"/>
-              </w:rPr>
-              <w:t>An authentication system</w:t>
-            </w:r>
-            <w:r>
-              <w:rPr>
-                <w:rStyle w:val="normaltextrun"/>
-                <w:rFonts w:ascii="Segoe UI" w:eastAsiaTheme="majorEastAsia" w:hAnsi="Segoe UI" w:cs="Segoe UI"/>
-              </w:rPr>
-              <w:t xml:space="preserve"> will also be implemented giving the </w:t>
-            </w:r>
-            <w:r>
-              <w:rPr>
-                <w:rStyle w:val="normaltextrun"/>
-                <w:rFonts w:ascii="Segoe UI" w:eastAsiaTheme="majorEastAsia" w:hAnsi="Segoe UI" w:cs="Segoe UI"/>
-              </w:rPr>
-              <w:t>client</w:t>
-            </w:r>
-            <w:r>
-              <w:rPr>
-                <w:rStyle w:val="normaltextrun"/>
-                <w:rFonts w:ascii="Segoe UI" w:eastAsiaTheme="majorEastAsia" w:hAnsi="Segoe UI" w:cs="Segoe UI"/>
-              </w:rPr>
-              <w:t xml:space="preserve"> 3 attempts to input the correct</w:t>
-            </w:r>
-            <w:r>
-              <w:rPr>
-                <w:rStyle w:val="normaltextrun"/>
-                <w:rFonts w:ascii="Segoe UI" w:eastAsiaTheme="majorEastAsia" w:hAnsi="Segoe UI" w:cs="Segoe UI"/>
-              </w:rPr>
-              <w:t xml:space="preserve"> account</w:t>
-            </w:r>
-            <w:r>
-              <w:rPr>
-                <w:rStyle w:val="normaltextrun"/>
-                <w:rFonts w:ascii="Segoe UI" w:eastAsiaTheme="majorEastAsia" w:hAnsi="Segoe UI" w:cs="Segoe UI"/>
-              </w:rPr>
-              <w:t xml:space="preserve"> information else they will need to wait </w:t>
-            </w:r>
-            <w:r>
-              <w:rPr>
-                <w:rStyle w:val="normaltextrun"/>
-                <w:rFonts w:ascii="Segoe UI" w:eastAsiaTheme="majorEastAsia" w:hAnsi="Segoe UI" w:cs="Segoe UI"/>
-              </w:rPr>
-              <w:t xml:space="preserve">for a period of time before logging in again. This reduces the effectiveness of brute force attacks and helps increase </w:t>
+              <w:t xml:space="preserve">Upon account creation, the system should encrypt username and password details </w:t>
+            </w:r>
+            <w:r>
+              <w:rPr>
+                <w:rStyle w:val="normaltextrun"/>
+                <w:rFonts w:ascii="Segoe UI" w:eastAsiaTheme="majorEastAsia" w:hAnsi="Segoe UI" w:cs="Segoe UI"/>
+              </w:rPr>
+              <w:t xml:space="preserve">to increase </w:t>
             </w:r>
             <w:r>
               <w:rPr>
@@ -2701,7 +2688,70 @@
                 <w:rStyle w:val="normaltextrun"/>
                 <w:rFonts w:ascii="Segoe UI" w:eastAsiaTheme="majorEastAsia" w:hAnsi="Segoe UI" w:cs="Segoe UI"/>
               </w:rPr>
-              <w:t>.</w:t>
+              <w:t xml:space="preserve"> </w:t>
+            </w:r>
+            <w:r>
+              <w:rPr>
+                <w:rStyle w:val="normaltextrun"/>
+                <w:rFonts w:ascii="Segoe UI" w:eastAsiaTheme="majorEastAsia" w:hAnsi="Segoe UI" w:cs="Segoe UI"/>
+              </w:rPr>
+              <w:t xml:space="preserve">and store them in the database to prevent </w:t>
+            </w:r>
+            <w:r>
+              <w:rPr>
+                <w:rStyle w:val="normaltextrun"/>
+                <w:rFonts w:ascii="Segoe UI" w:eastAsiaTheme="majorEastAsia" w:hAnsi="Segoe UI" w:cs="Segoe UI"/>
+              </w:rPr>
+              <w:t xml:space="preserve">directly </w:t>
+            </w:r>
+            <w:r>
+              <w:rPr>
+                <w:rStyle w:val="normaltextrun"/>
+                <w:rFonts w:ascii="Segoe UI" w:eastAsiaTheme="majorEastAsia" w:hAnsi="Segoe UI" w:cs="Segoe UI"/>
+              </w:rPr>
+              <w:t>storing information in plain</w:t>
+            </w:r>
+            <w:r>
+              <w:rPr>
+                <w:rStyle w:val="normaltextrun"/>
+                <w:rFonts w:ascii="Segoe UI" w:eastAsiaTheme="majorEastAsia" w:hAnsi="Segoe UI" w:cs="Segoe UI"/>
+              </w:rPr>
+              <w:t xml:space="preserve"> </w:t>
+            </w:r>
+            <w:r>
+              <w:rPr>
+                <w:rStyle w:val="normaltextrun"/>
+                <w:rFonts w:ascii="Segoe UI" w:eastAsiaTheme="majorEastAsia" w:hAnsi="Segoe UI" w:cs="Segoe UI"/>
+              </w:rPr>
+              <w:t xml:space="preserve">text that is </w:t>
+            </w:r>
+            <w:r>
+              <w:rPr>
+                <w:rStyle w:val="normaltextrun"/>
+                <w:rFonts w:ascii="Segoe UI" w:eastAsiaTheme="majorEastAsia" w:hAnsi="Segoe UI" w:cs="Segoe UI"/>
+              </w:rPr>
+              <w:t xml:space="preserve">highly </w:t>
+            </w:r>
+            <w:r>
+              <w:rPr>
+                <w:rStyle w:val="normaltextrun"/>
+                <w:rFonts w:ascii="Segoe UI" w:eastAsiaTheme="majorEastAsia" w:hAnsi="Segoe UI" w:cs="Segoe UI"/>
+              </w:rPr>
+              <w:t>vulnerable to unauthorised access in the scenario</w:t>
+            </w:r>
+            <w:r>
+              <w:rPr>
+                <w:rStyle w:val="normaltextrun"/>
+                <w:rFonts w:ascii="Segoe UI" w:eastAsiaTheme="majorEastAsia" w:hAnsi="Segoe UI" w:cs="Segoe UI"/>
+              </w:rPr>
+              <w:t xml:space="preserve"> that</w:t>
+            </w:r>
+            <w:r>
+              <w:rPr>
+                <w:rStyle w:val="normaltextrun"/>
+                <w:rFonts w:ascii="Segoe UI" w:eastAsiaTheme="majorEastAsia" w:hAnsi="Segoe UI" w:cs="Segoe UI"/>
+              </w:rPr>
+              <w:t xml:space="preserve"> the database is hacked and accessed by an unauthorised individual.</w:t>
             </w:r>
           </w:p>
         </w:tc>
@@ -2717,7 +2767,9 @@
               <w:textAlignment w:val="baseline"/>
               <w:rPr>
                 <w:rStyle w:val="normaltextrun"/>
-                <w:rFonts w:ascii="Segoe UI" w:eastAsiaTheme="majorEastAsia" w:hAnsi="Segoe UI" w:cs="Segoe UI"/>
+                <w:rFonts w:asciiTheme="minorHAnsi" w:eastAsiaTheme="majorEastAsia" w:hAnsiTheme="minorHAnsi" w:cstheme="minorHAnsi"/>
+                <w:b/>
+                <w:bCs/>
               </w:rPr>
             </w:pPr>
             <w:r>
@@ -2725,7 +2777,24 @@
                 <w:rStyle w:val="normaltextrun"/>
                 <w:rFonts w:ascii="Segoe UI" w:eastAsiaTheme="majorEastAsia" w:hAnsi="Segoe UI" w:cs="Segoe UI"/>
               </w:rPr>
-              <w:t>ADMIN – Prevent customers from creating an admin account to enhance security.</w:t>
+              <w:t xml:space="preserve">CUSTOMER – Provide authentication and secure login to enhance </w:t>
+            </w:r>
+            <w:r>
+              <w:rPr>
+                <w:rStyle w:val="normaltextrun"/>
+                <w:rFonts w:ascii="Segoe UI" w:eastAsiaTheme="majorEastAsia" w:hAnsi="Segoe UI" w:cs="Segoe UI"/>
+                <w:b/>
+                <w:bCs/>
+                <w:color w:val="A02B93" w:themeColor="accent5"/>
+              </w:rPr>
+              <w:t>security</w:t>
+            </w:r>
+            <w:r>
+              <w:rPr>
+                <w:rStyle w:val="normaltextrun"/>
+                <w:rFonts w:ascii="Segoe UI" w:eastAsiaTheme="majorEastAsia" w:hAnsi="Segoe UI" w:cs="Segoe UI"/>
+              </w:rPr>
+              <w:t>.</w:t>
             </w:r>
           </w:p>
         </w:tc>
@@ -2747,23 +2816,191 @@
                 <w:rStyle w:val="normaltextrun"/>
                 <w:rFonts w:ascii="Segoe UI" w:eastAsiaTheme="majorEastAsia" w:hAnsi="Segoe UI" w:cs="Segoe UI"/>
               </w:rPr>
-              <w:t>When registering for an admin account, to prevent regular customers from creating an administrator account – an extra measure will be put in place to prevent this; initially there would be at least one admin account in the system/database and this admin account is required to validate the newly registered admin account by logging into the system and verifying the registered account. This process would essentially involve the new admin account’s ‘validated’ attribute being set to 1 from 0 to represent TRUE in Boolean form. When the new account is successfully verified; they are given an initial password i.e. “CafeOasisAdmin</w:t>
-            </w:r>
-            <w:proofErr w:type="gramStart"/>
-            <w:r>
-              <w:rPr>
-                <w:rStyle w:val="normaltextrun"/>
-                <w:rFonts w:ascii="Segoe UI" w:eastAsiaTheme="majorEastAsia" w:hAnsi="Segoe UI" w:cs="Segoe UI"/>
-              </w:rPr>
-              <w:t>123?#</w:t>
-            </w:r>
-            <w:proofErr w:type="gramEnd"/>
-            <w:r>
-              <w:rPr>
-                <w:rStyle w:val="normaltextrun"/>
-                <w:rFonts w:ascii="Segoe UI" w:eastAsiaTheme="majorEastAsia" w:hAnsi="Segoe UI" w:cs="Segoe UI"/>
-              </w:rPr>
-              <w:t xml:space="preserve">” and upon inputting </w:t>
+              <w:t xml:space="preserve">When a customer wants to login to their account on the system, the system should check if the inputted password matches the encrypted password in the database. </w:t>
+            </w:r>
+            <w:r>
+              <w:rPr>
+                <w:rStyle w:val="normaltextrun"/>
+                <w:rFonts w:ascii="Segoe UI" w:eastAsiaTheme="majorEastAsia" w:hAnsi="Segoe UI" w:cs="Segoe UI"/>
+              </w:rPr>
+              <w:t>An authentication system</w:t>
+            </w:r>
+            <w:r>
+              <w:rPr>
+                <w:rStyle w:val="normaltextrun"/>
+                <w:rFonts w:ascii="Segoe UI" w:eastAsiaTheme="majorEastAsia" w:hAnsi="Segoe UI" w:cs="Segoe UI"/>
+              </w:rPr>
+              <w:t xml:space="preserve"> will also be implemented giving the </w:t>
+            </w:r>
+            <w:r>
+              <w:rPr>
+                <w:rStyle w:val="normaltextrun"/>
+                <w:rFonts w:ascii="Segoe UI" w:eastAsiaTheme="majorEastAsia" w:hAnsi="Segoe UI" w:cs="Segoe UI"/>
+              </w:rPr>
+              <w:t>client</w:t>
+            </w:r>
+            <w:r>
+              <w:rPr>
+                <w:rStyle w:val="normaltextrun"/>
+                <w:rFonts w:ascii="Segoe UI" w:eastAsiaTheme="majorEastAsia" w:hAnsi="Segoe UI" w:cs="Segoe UI"/>
+              </w:rPr>
+              <w:t xml:space="preserve"> 3 attempts to input the correct</w:t>
+            </w:r>
+            <w:r>
+              <w:rPr>
+                <w:rStyle w:val="normaltextrun"/>
+                <w:rFonts w:ascii="Segoe UI" w:eastAsiaTheme="majorEastAsia" w:hAnsi="Segoe UI" w:cs="Segoe UI"/>
+              </w:rPr>
+              <w:t xml:space="preserve"> account</w:t>
+            </w:r>
+            <w:r>
+              <w:rPr>
+                <w:rStyle w:val="normaltextrun"/>
+                <w:rFonts w:ascii="Segoe UI" w:eastAsiaTheme="majorEastAsia" w:hAnsi="Segoe UI" w:cs="Segoe UI"/>
+              </w:rPr>
+              <w:t xml:space="preserve"> information else they will need to wait </w:t>
+            </w:r>
+            <w:r>
+              <w:rPr>
+                <w:rStyle w:val="normaltextrun"/>
+                <w:rFonts w:ascii="Segoe UI" w:eastAsiaTheme="majorEastAsia" w:hAnsi="Segoe UI" w:cs="Segoe UI"/>
+              </w:rPr>
+              <w:t xml:space="preserve">for a period of time before logging in again. This reduces the effectiveness of brute force attacks and helps increase </w:t>
+            </w:r>
+            <w:r>
+              <w:rPr>
+                <w:rStyle w:val="normaltextrun"/>
+                <w:rFonts w:ascii="Segoe UI" w:eastAsiaTheme="majorEastAsia" w:hAnsi="Segoe UI" w:cs="Segoe UI"/>
+                <w:b/>
+                <w:bCs/>
+              </w:rPr>
+              <w:t>security</w:t>
+            </w:r>
+            <w:r>
+              <w:rPr>
+                <w:rStyle w:val="normaltextrun"/>
+                <w:rFonts w:ascii="Segoe UI" w:eastAsiaTheme="majorEastAsia" w:hAnsi="Segoe UI" w:cs="Segoe UI"/>
+              </w:rPr>
+              <w:t>.</w:t>
+            </w:r>
+          </w:p>
+        </w:tc>
+      </w:tr>
+      <w:tr>
+        <w:tc>
+          <w:tcPr>
+            <w:tcW w:w="4258" w:type="dxa"/>
+          </w:tcPr>
+          <w:p>
+            <w:pPr>
+              <w:pStyle w:val="paragraph"/>
+              <w:textAlignment w:val="baseline"/>
+              <w:rPr>
+                <w:rStyle w:val="normaltextrun"/>
+                <w:rFonts w:ascii="Segoe UI" w:eastAsiaTheme="majorEastAsia" w:hAnsi="Segoe UI" w:cs="Segoe UI"/>
+              </w:rPr>
+            </w:pPr>
+            <w:r>
+              <w:rPr>
+                <w:rStyle w:val="normaltextrun"/>
+                <w:rFonts w:ascii="Segoe UI" w:eastAsiaTheme="majorEastAsia" w:hAnsi="Segoe UI" w:cs="Segoe UI"/>
+              </w:rPr>
+              <w:t xml:space="preserve">ADMIN – Prevent customers from creating an admin account to enhance </w:t>
+            </w:r>
+            <w:r>
+              <w:rPr>
+                <w:rStyle w:val="normaltextrun"/>
+                <w:rFonts w:ascii="Segoe UI" w:eastAsiaTheme="majorEastAsia" w:hAnsi="Segoe UI" w:cs="Segoe UI"/>
+                <w:b/>
+                <w:bCs/>
+                <w:color w:val="A02B93" w:themeColor="accent5"/>
+              </w:rPr>
+              <w:t>security</w:t>
+            </w:r>
+            <w:r>
+              <w:rPr>
+                <w:rStyle w:val="normaltextrun"/>
+                <w:rFonts w:ascii="Segoe UI" w:eastAsiaTheme="majorEastAsia" w:hAnsi="Segoe UI" w:cs="Segoe UI"/>
+              </w:rPr>
+              <w:t>.</w:t>
+            </w:r>
+          </w:p>
+        </w:tc>
+        <w:tc>
+          <w:tcPr>
+            <w:tcW w:w="4957" w:type="dxa"/>
+          </w:tcPr>
+          <w:p>
+            <w:pPr>
+              <w:pStyle w:val="paragraph"/>
+              <w:textAlignment w:val="baseline"/>
+              <w:rPr>
+                <w:rStyle w:val="normaltextrun"/>
+                <w:rFonts w:ascii="Segoe UI" w:eastAsiaTheme="majorEastAsia" w:hAnsi="Segoe UI" w:cs="Segoe UI"/>
+              </w:rPr>
+            </w:pPr>
+            <w:r>
+              <w:rPr>
+                <w:rStyle w:val="normaltextrun"/>
+                <w:rFonts w:ascii="Segoe UI" w:eastAsiaTheme="majorEastAsia" w:hAnsi="Segoe UI" w:cs="Segoe UI"/>
+              </w:rPr>
+              <w:t>I</w:t>
+            </w:r>
+            <w:r>
+              <w:rPr>
+                <w:rStyle w:val="normaltextrun"/>
+                <w:rFonts w:ascii="Segoe UI" w:eastAsiaTheme="majorEastAsia" w:hAnsi="Segoe UI" w:cs="Segoe UI"/>
+              </w:rPr>
+              <w:t>nitially there would be at least one</w:t>
+            </w:r>
+            <w:r>
+              <w:rPr>
+                <w:rStyle w:val="normaltextrun"/>
+                <w:rFonts w:ascii="Segoe UI" w:eastAsiaTheme="majorEastAsia" w:hAnsi="Segoe UI" w:cs="Segoe UI"/>
+              </w:rPr>
+              <w:t xml:space="preserve"> master</w:t>
+            </w:r>
+            <w:r>
+              <w:rPr>
+                <w:rStyle w:val="normaltextrun"/>
+                <w:rFonts w:ascii="Segoe UI" w:eastAsiaTheme="majorEastAsia" w:hAnsi="Segoe UI" w:cs="Segoe UI"/>
+              </w:rPr>
+              <w:t xml:space="preserve"> admin account in the system/database</w:t>
+            </w:r>
+            <w:r>
+              <w:rPr>
+                <w:rStyle w:val="normaltextrun"/>
+                <w:rFonts w:ascii="Segoe UI" w:eastAsiaTheme="majorEastAsia" w:hAnsi="Segoe UI" w:cs="Segoe UI"/>
+              </w:rPr>
+              <w:t xml:space="preserve">, this </w:t>
+            </w:r>
+            <w:r>
+              <w:rPr>
+                <w:rStyle w:val="normaltextrun"/>
+                <w:rFonts w:ascii="Segoe UI" w:eastAsiaTheme="majorEastAsia" w:hAnsi="Segoe UI" w:cs="Segoe UI"/>
+              </w:rPr>
+              <w:t>higher-level</w:t>
+            </w:r>
+            <w:r>
+              <w:rPr>
+                <w:rStyle w:val="normaltextrun"/>
+                <w:rFonts w:ascii="Segoe UI" w:eastAsiaTheme="majorEastAsia" w:hAnsi="Segoe UI" w:cs="Segoe UI"/>
+              </w:rPr>
+              <w:t xml:space="preserve"> </w:t>
+            </w:r>
+            <w:r>
+              <w:rPr>
+                <w:rStyle w:val="normaltextrun"/>
+                <w:rFonts w:ascii="Segoe UI" w:eastAsiaTheme="majorEastAsia" w:hAnsi="Segoe UI" w:cs="Segoe UI"/>
+              </w:rPr>
+              <w:t xml:space="preserve">admin account </w:t>
+            </w:r>
+            <w:r>
+              <w:rPr>
+                <w:rStyle w:val="normaltextrun"/>
+                <w:rFonts w:ascii="Segoe UI" w:eastAsiaTheme="majorEastAsia" w:hAnsi="Segoe UI" w:cs="Segoe UI"/>
+              </w:rPr>
+              <w:t xml:space="preserve">has the privilege of modifying the admin account database </w:t>
             </w:r>
             <w:r>
               <w:rPr>
@@ -2771,7 +3008,205 @@
                 <w:rFonts w:ascii="Segoe UI" w:eastAsiaTheme="majorEastAsia" w:hAnsi="Segoe UI" w:cs="Segoe UI"/>
               </w:rPr>
               <w:lastRenderedPageBreak/>
-              <w:t>this password into the login screen, they can access the admin panel and the admin is then able to change their password from “CafeOasisAdmin123?#” to a password of their choice if they wish.</w:t>
+              <w:t xml:space="preserve">and thus </w:t>
+            </w:r>
+            <w:r>
+              <w:rPr>
+                <w:rStyle w:val="normaltextrun"/>
+                <w:rFonts w:ascii="Segoe UI" w:eastAsiaTheme="majorEastAsia" w:hAnsi="Segoe UI" w:cs="Segoe UI"/>
+              </w:rPr>
+              <w:t xml:space="preserve">can be used to create administrator accounts </w:t>
+            </w:r>
+            <w:r>
+              <w:rPr>
+                <w:rStyle w:val="normaltextrun"/>
+                <w:rFonts w:ascii="Segoe UI" w:eastAsiaTheme="majorEastAsia" w:hAnsi="Segoe UI" w:cs="Segoe UI"/>
+              </w:rPr>
+              <w:t>via</w:t>
+            </w:r>
+            <w:r>
+              <w:rPr>
+                <w:rStyle w:val="normaltextrun"/>
+                <w:rFonts w:ascii="Segoe UI" w:eastAsiaTheme="majorEastAsia" w:hAnsi="Segoe UI" w:cs="Segoe UI"/>
+              </w:rPr>
+              <w:t xml:space="preserve"> the core admin menu</w:t>
+            </w:r>
+            <w:r>
+              <w:rPr>
+                <w:rStyle w:val="normaltextrun"/>
+                <w:rFonts w:ascii="Segoe UI" w:eastAsiaTheme="majorEastAsia" w:hAnsi="Segoe UI" w:cs="Segoe UI"/>
+              </w:rPr>
+              <w:t>. A</w:t>
+            </w:r>
+            <w:r>
+              <w:rPr>
+                <w:rStyle w:val="normaltextrun"/>
+                <w:rFonts w:ascii="Segoe UI" w:eastAsiaTheme="majorEastAsia" w:hAnsi="Segoe UI" w:cs="Segoe UI"/>
+              </w:rPr>
+              <w:t xml:space="preserve">ccount info can then be shared </w:t>
+            </w:r>
+            <w:r>
+              <w:rPr>
+                <w:rStyle w:val="normaltextrun"/>
+                <w:rFonts w:ascii="Segoe UI" w:eastAsiaTheme="majorEastAsia" w:hAnsi="Segoe UI" w:cs="Segoe UI"/>
+              </w:rPr>
+              <w:t>by this particular admin to</w:t>
+            </w:r>
+            <w:r>
+              <w:rPr>
+                <w:rStyle w:val="normaltextrun"/>
+                <w:rFonts w:ascii="Segoe UI" w:eastAsiaTheme="majorEastAsia" w:hAnsi="Segoe UI" w:cs="Segoe UI"/>
+              </w:rPr>
+              <w:t xml:space="preserve"> new admin clients who can login and access the core admin</w:t>
+            </w:r>
+            <w:r>
+              <w:rPr>
+                <w:rStyle w:val="normaltextrun"/>
+                <w:rFonts w:ascii="Segoe UI" w:eastAsiaTheme="majorEastAsia" w:hAnsi="Segoe UI" w:cs="Segoe UI"/>
+              </w:rPr>
+              <w:t xml:space="preserve"> back-end</w:t>
+            </w:r>
+            <w:r>
+              <w:rPr>
+                <w:rStyle w:val="normaltextrun"/>
+                <w:rFonts w:ascii="Segoe UI" w:eastAsiaTheme="majorEastAsia" w:hAnsi="Segoe UI" w:cs="Segoe UI"/>
+              </w:rPr>
+              <w:t xml:space="preserve"> functionalities</w:t>
+            </w:r>
+            <w:r>
+              <w:rPr>
+                <w:rStyle w:val="normaltextrun"/>
+                <w:rFonts w:ascii="Segoe UI" w:eastAsiaTheme="majorEastAsia" w:hAnsi="Segoe UI" w:cs="Segoe UI"/>
+              </w:rPr>
+              <w:t xml:space="preserve"> albeit they</w:t>
+            </w:r>
+            <w:r>
+              <w:rPr>
+                <w:rStyle w:val="normaltextrun"/>
+                <w:rFonts w:ascii="Segoe UI" w:eastAsiaTheme="majorEastAsia" w:hAnsi="Segoe UI" w:cs="Segoe UI"/>
+              </w:rPr>
+              <w:t xml:space="preserve"> will not be able to create admin accounts as only a higher-level admin account can have access to this</w:t>
+            </w:r>
+            <w:r>
+              <w:rPr>
+                <w:rStyle w:val="normaltextrun"/>
+                <w:rFonts w:ascii="Segoe UI" w:eastAsiaTheme="majorEastAsia" w:hAnsi="Segoe UI" w:cs="Segoe UI"/>
+              </w:rPr>
+              <w:t xml:space="preserve"> feature.</w:t>
+            </w:r>
+            <w:r>
+              <w:rPr>
+                <w:rStyle w:val="normaltextrun"/>
+                <w:rFonts w:ascii="Segoe UI" w:eastAsiaTheme="majorEastAsia" w:hAnsi="Segoe UI" w:cs="Segoe UI"/>
+              </w:rPr>
+              <w:t xml:space="preserve"> </w:t>
+            </w:r>
+            <w:r>
+              <w:rPr>
+                <w:rStyle w:val="normaltextrun"/>
+                <w:rFonts w:ascii="Segoe UI" w:eastAsiaTheme="majorEastAsia" w:hAnsi="Segoe UI" w:cs="Segoe UI"/>
+              </w:rPr>
+              <w:t xml:space="preserve">This design </w:t>
+            </w:r>
+            <w:r>
+              <w:rPr>
+                <w:rStyle w:val="normaltextrun"/>
+                <w:rFonts w:ascii="Segoe UI" w:eastAsiaTheme="majorEastAsia" w:hAnsi="Segoe UI" w:cs="Segoe UI"/>
+              </w:rPr>
+              <w:t xml:space="preserve">increases </w:t>
+            </w:r>
+            <w:r>
+              <w:rPr>
+                <w:rStyle w:val="normaltextrun"/>
+                <w:rFonts w:ascii="Segoe UI" w:eastAsiaTheme="majorEastAsia" w:hAnsi="Segoe UI" w:cs="Segoe UI"/>
+                <w:b/>
+                <w:bCs/>
+              </w:rPr>
+              <w:t>security</w:t>
+            </w:r>
+            <w:r>
+              <w:rPr>
+                <w:rStyle w:val="normaltextrun"/>
+                <w:rFonts w:ascii="Segoe UI" w:eastAsiaTheme="majorEastAsia" w:hAnsi="Segoe UI" w:cs="Segoe UI"/>
+              </w:rPr>
+              <w:t xml:space="preserve"> by </w:t>
+            </w:r>
+            <w:r>
+              <w:rPr>
+                <w:rStyle w:val="normaltextrun"/>
+                <w:rFonts w:ascii="Segoe UI" w:eastAsiaTheme="majorEastAsia" w:hAnsi="Segoe UI" w:cs="Segoe UI"/>
+              </w:rPr>
+              <w:t>negat</w:t>
+            </w:r>
+            <w:r>
+              <w:rPr>
+                <w:rStyle w:val="normaltextrun"/>
+                <w:rFonts w:ascii="Segoe UI" w:eastAsiaTheme="majorEastAsia" w:hAnsi="Segoe UI" w:cs="Segoe UI"/>
+              </w:rPr>
+              <w:t>ing</w:t>
+            </w:r>
+            <w:r>
+              <w:rPr>
+                <w:rStyle w:val="normaltextrun"/>
+                <w:rFonts w:ascii="Segoe UI" w:eastAsiaTheme="majorEastAsia" w:hAnsi="Segoe UI" w:cs="Segoe UI"/>
+              </w:rPr>
+              <w:t xml:space="preserve"> the need for allowing admin account registration from the registration screen which is not secure as any non-admin client would be able to register as an admin through this method</w:t>
+            </w:r>
+            <w:r>
+              <w:rPr>
+                <w:rStyle w:val="normaltextrun"/>
+                <w:rFonts w:ascii="Segoe UI" w:eastAsiaTheme="majorEastAsia" w:hAnsi="Segoe UI" w:cs="Segoe UI"/>
+              </w:rPr>
+              <w:t xml:space="preserve"> and it prevents non-</w:t>
+            </w:r>
+            <w:r>
+              <w:rPr>
+                <w:rStyle w:val="normaltextrun"/>
+                <w:rFonts w:ascii="Segoe UI" w:eastAsiaTheme="majorEastAsia" w:hAnsi="Segoe UI" w:cs="Segoe UI"/>
+              </w:rPr>
+              <w:t>high-level</w:t>
+            </w:r>
+            <w:r>
+              <w:rPr>
+                <w:rStyle w:val="normaltextrun"/>
+                <w:rFonts w:ascii="Segoe UI" w:eastAsiaTheme="majorEastAsia" w:hAnsi="Segoe UI" w:cs="Segoe UI"/>
+              </w:rPr>
+              <w:t xml:space="preserve"> admins from creating</w:t>
+            </w:r>
+            <w:r>
+              <w:rPr>
+                <w:rStyle w:val="normaltextrun"/>
+                <w:rFonts w:ascii="Segoe UI" w:eastAsiaTheme="majorEastAsia" w:hAnsi="Segoe UI" w:cs="Segoe UI"/>
+              </w:rPr>
+              <w:t xml:space="preserve"> their own</w:t>
+            </w:r>
+            <w:r>
+              <w:rPr>
+                <w:rStyle w:val="normaltextrun"/>
+                <w:rFonts w:ascii="Segoe UI" w:eastAsiaTheme="majorEastAsia" w:hAnsi="Segoe UI" w:cs="Segoe UI"/>
+              </w:rPr>
+              <w:t xml:space="preserve"> </w:t>
+            </w:r>
+            <w:r>
+              <w:rPr>
+                <w:rStyle w:val="normaltextrun"/>
+                <w:rFonts w:ascii="Segoe UI" w:eastAsiaTheme="majorEastAsia" w:hAnsi="Segoe UI" w:cs="Segoe UI"/>
+              </w:rPr>
+              <w:t>one</w:t>
+            </w:r>
+            <w:r>
+              <w:rPr>
+                <w:rStyle w:val="normaltextrun"/>
+                <w:rFonts w:ascii="Segoe UI" w:eastAsiaTheme="majorEastAsia" w:hAnsi="Segoe UI" w:cs="Segoe UI"/>
+              </w:rPr>
+              <w:t xml:space="preserve"> or more </w:t>
+            </w:r>
+            <w:r>
+              <w:rPr>
+                <w:rStyle w:val="normaltextrun"/>
+                <w:rFonts w:ascii="Segoe UI" w:eastAsiaTheme="majorEastAsia" w:hAnsi="Segoe UI" w:cs="Segoe UI"/>
+              </w:rPr>
+              <w:t>admin accounts.</w:t>
             </w:r>
           </w:p>
         </w:tc>
@@ -3118,6 +3553,7 @@
         </w:numPr>
       </w:pPr>
       <w:r>
+        <w:lastRenderedPageBreak/>
         <w:t>Software architectural patterns used for developing the application including UI Logic, Input Logic and Business Logic</w:t>
       </w:r>
     </w:p>
@@ -3403,13 +3839,8 @@
           <w:numId w:val="1"/>
         </w:numPr>
       </w:pPr>
-      <w:proofErr w:type="spellStart"/>
-      <w:r>
-        <w:t>Doxygen</w:t>
-      </w:r>
-      <w:proofErr w:type="spellEnd"/>
-      <w:r>
-        <w:t xml:space="preserve"> for documentation</w:t>
+      <w:r>
+        <w:t>Doxygen for documentation</w:t>
       </w:r>
     </w:p>
     <w:p/>
@@ -3424,21 +3855,7 @@
         <w:rPr>
           <w:color w:val="FF0000"/>
         </w:rPr>
-        <w:t xml:space="preserve">Media Oasis UI Screen Designs </w:t>
-      </w:r>
-      <w:proofErr w:type="gramStart"/>
-      <w:r>
-        <w:rPr>
-          <w:color w:val="FF0000"/>
-        </w:rPr>
-        <w:t>From</w:t>
-      </w:r>
-      <w:proofErr w:type="gramEnd"/>
-      <w:r>
-        <w:rPr>
-          <w:color w:val="FF0000"/>
-        </w:rPr>
-        <w:t xml:space="preserve"> Figma.pdf </w:t>
+        <w:t xml:space="preserve">Media Oasis UI Screen Designs From Figma.pdf </w:t>
       </w:r>
       <w:r>
         <w:t xml:space="preserve">file, which displays </w:t>
@@ -3467,6 +3884,7 @@
         <w:rPr>
           <w:noProof/>
         </w:rPr>
+        <w:lastRenderedPageBreak/>
         <w:drawing>
           <wp:anchor distT="0" distB="0" distL="114300" distR="114300" simplePos="0" relativeHeight="251662336" behindDoc="1" locked="0" layoutInCell="1" allowOverlap="1" wp14:anchorId="4FEB6CAA" wp14:editId="4A14F9BF">
             <wp:simplePos x="0" y="0"/>
@@ -4283,41 +4701,39 @@
           <w:i/>
           <w:iCs/>
         </w:rPr>
-        <w:t xml:space="preserve">&lt;shape </w:t>
-      </w:r>
-      <w:proofErr w:type="spellStart"/>
-      <w:proofErr w:type="gramStart"/>
-      <w:r>
+        <w:t>&lt;shape xmlns:android="http://schemas.android.com/apk/res/android"</w:t>
+      </w:r>
+    </w:p>
+    <w:p>
+      <w:pPr>
+        <w:pStyle w:val="ListParagraph"/>
         <w:rPr>
           <w:i/>
           <w:iCs/>
         </w:rPr>
-        <w:t>xmlns:android</w:t>
-      </w:r>
-      <w:proofErr w:type="spellEnd"/>
-      <w:proofErr w:type="gramEnd"/>
+      </w:pPr>
       <w:r>
         <w:rPr>
           <w:i/>
           <w:iCs/>
         </w:rPr>
-        <w:t>="http://schemas.android.com/</w:t>
-      </w:r>
-      <w:proofErr w:type="spellStart"/>
-      <w:r>
+        <w:t xml:space="preserve">    android:shape="rectangle" &gt;</w:t>
+      </w:r>
+    </w:p>
+    <w:p>
+      <w:pPr>
+        <w:pStyle w:val="ListParagraph"/>
         <w:rPr>
           <w:i/>
           <w:iCs/>
         </w:rPr>
-        <w:t>apk</w:t>
-      </w:r>
-      <w:proofErr w:type="spellEnd"/>
+      </w:pPr>
       <w:r>
         <w:rPr>
           <w:i/>
           <w:iCs/>
         </w:rPr>
-        <w:t>/res/android"</w:t>
+        <w:t xml:space="preserve">    &lt;stroke</w:t>
       </w:r>
     </w:p>
     <w:p>
@@ -4333,125 +4749,23 @@
           <w:i/>
           <w:iCs/>
         </w:rPr>
-        <w:t xml:space="preserve">    </w:t>
-      </w:r>
-      <w:proofErr w:type="spellStart"/>
-      <w:proofErr w:type="gramStart"/>
-      <w:r>
+        <w:t xml:space="preserve">        android:width="2dp"</w:t>
+      </w:r>
+    </w:p>
+    <w:p>
+      <w:pPr>
+        <w:pStyle w:val="ListParagraph"/>
         <w:rPr>
           <w:i/>
           <w:iCs/>
         </w:rPr>
-        <w:t>android:shape</w:t>
-      </w:r>
-      <w:proofErr w:type="spellEnd"/>
-      <w:proofErr w:type="gramEnd"/>
+      </w:pPr>
       <w:r>
         <w:rPr>
           <w:i/>
           <w:iCs/>
         </w:rPr>
-        <w:t>="rectangle" &gt;</w:t>
-      </w:r>
-    </w:p>
-    <w:p>
-      <w:pPr>
-        <w:pStyle w:val="ListParagraph"/>
-        <w:rPr>
-          <w:i/>
-          <w:iCs/>
-        </w:rPr>
-      </w:pPr>
-      <w:r>
-        <w:rPr>
-          <w:i/>
-          <w:iCs/>
-        </w:rPr>
-        <w:t xml:space="preserve">    &lt;stroke</w:t>
-      </w:r>
-    </w:p>
-    <w:p>
-      <w:pPr>
-        <w:pStyle w:val="ListParagraph"/>
-        <w:rPr>
-          <w:i/>
-          <w:iCs/>
-        </w:rPr>
-      </w:pPr>
-      <w:r>
-        <w:rPr>
-          <w:i/>
-          <w:iCs/>
-        </w:rPr>
-        <w:t xml:space="preserve">        </w:t>
-      </w:r>
-      <w:proofErr w:type="spellStart"/>
-      <w:proofErr w:type="gramStart"/>
-      <w:r>
-        <w:rPr>
-          <w:i/>
-          <w:iCs/>
-        </w:rPr>
-        <w:t>android:width</w:t>
-      </w:r>
-      <w:proofErr w:type="spellEnd"/>
-      <w:proofErr w:type="gramEnd"/>
-      <w:r>
-        <w:rPr>
-          <w:i/>
-          <w:iCs/>
-        </w:rPr>
-        <w:t>="2dp"</w:t>
-      </w:r>
-    </w:p>
-    <w:p>
-      <w:pPr>
-        <w:pStyle w:val="ListParagraph"/>
-        <w:rPr>
-          <w:i/>
-          <w:iCs/>
-        </w:rPr>
-      </w:pPr>
-      <w:r>
-        <w:rPr>
-          <w:i/>
-          <w:iCs/>
-        </w:rPr>
-        <w:t xml:space="preserve">        </w:t>
-      </w:r>
-      <w:proofErr w:type="spellStart"/>
-      <w:proofErr w:type="gramStart"/>
-      <w:r>
-        <w:rPr>
-          <w:i/>
-          <w:iCs/>
-        </w:rPr>
-        <w:t>android:color</w:t>
-      </w:r>
-      <w:proofErr w:type="spellEnd"/>
-      <w:proofErr w:type="gramEnd"/>
-      <w:r>
-        <w:rPr>
-          <w:i/>
-          <w:iCs/>
-        </w:rPr>
-        <w:t>="#</w:t>
-      </w:r>
-      <w:proofErr w:type="spellStart"/>
-      <w:r>
-        <w:rPr>
-          <w:i/>
-          <w:iCs/>
-        </w:rPr>
-        <w:t>cdcdcd</w:t>
-      </w:r>
-      <w:proofErr w:type="spellEnd"/>
-      <w:r>
-        <w:rPr>
-          <w:i/>
-          <w:iCs/>
-        </w:rPr>
-        <w:t xml:space="preserve">" /&gt;    </w:t>
+        <w:t xml:space="preserve">        android:color="#cdcdcd" /&gt;    </w:t>
       </w:r>
     </w:p>
     <w:p>
@@ -4528,6 +4842,7 @@
         </w:rPr>
       </w:pPr>
       <w:r>
+        <w:lastRenderedPageBreak/>
         <w:t xml:space="preserve">Changing </w:t>
       </w:r>
       <w:r>
@@ -4565,23 +4880,7 @@
         </w:rPr>
       </w:pPr>
       <w:r>
-        <w:t xml:space="preserve">Showing / Hiding password in </w:t>
-      </w:r>
-      <w:proofErr w:type="spellStart"/>
-      <w:r>
-        <w:t>editText</w:t>
-      </w:r>
-      <w:proofErr w:type="spellEnd"/>
-      <w:r>
-        <w:t xml:space="preserve"> of type </w:t>
-      </w:r>
-      <w:proofErr w:type="spellStart"/>
-      <w:r>
-        <w:t>textPassword</w:t>
-      </w:r>
-      <w:proofErr w:type="spellEnd"/>
-      <w:r>
-        <w:t xml:space="preserve"> </w:t>
+        <w:t xml:space="preserve">Showing / Hiding password in editText of type textPassword </w:t>
       </w:r>
       <w:hyperlink r:id="rId14" w:history="1">
         <w:r>
@@ -4638,15 +4937,7 @@
         <w:t>u</w:t>
       </w:r>
       <w:r>
-        <w:t xml:space="preserve">r of the </w:t>
-      </w:r>
-      <w:proofErr w:type="spellStart"/>
-      <w:r>
-        <w:t>ratingBar</w:t>
-      </w:r>
-      <w:proofErr w:type="spellEnd"/>
-      <w:r>
-        <w:t xml:space="preserve"> </w:t>
+        <w:t xml:space="preserve">r of the ratingBar </w:t>
       </w:r>
       <w:hyperlink r:id="rId16" w:history="1">
         <w:r>
@@ -4741,15 +5032,7 @@
         </w:rPr>
       </w:pPr>
       <w:r>
-        <w:t xml:space="preserve">Reducing size of the </w:t>
-      </w:r>
-      <w:proofErr w:type="spellStart"/>
-      <w:r>
-        <w:t>ratingBar</w:t>
-      </w:r>
-      <w:proofErr w:type="spellEnd"/>
-      <w:r>
-        <w:t xml:space="preserve"> </w:t>
+        <w:t xml:space="preserve">Reducing size of the ratingBar </w:t>
       </w:r>
       <w:hyperlink r:id="rId20" w:history="1">
         <w:r>
@@ -4768,13 +5051,8 @@
           <w:numId w:val="2"/>
         </w:numPr>
       </w:pPr>
-      <w:proofErr w:type="spellStart"/>
-      <w:r>
-        <w:t>CountDown</w:t>
-      </w:r>
-      <w:proofErr w:type="spellEnd"/>
-      <w:r>
-        <w:t xml:space="preserve"> Timer </w:t>
+      <w:r>
+        <w:t xml:space="preserve">CountDown Timer </w:t>
       </w:r>
       <w:hyperlink r:id="rId21" w:history="1">
         <w:r>
@@ -4794,7 +5072,6 @@
         </w:numPr>
       </w:pPr>
       <w:r>
-        <w:lastRenderedPageBreak/>
         <w:t xml:space="preserve">Fixing canvas drawing too large issue: </w:t>
       </w:r>
       <w:hyperlink r:id="rId22" w:history="1">
@@ -4851,20 +5128,7 @@
         </w:numPr>
       </w:pPr>
       <w:r>
-        <w:t xml:space="preserve">Using </w:t>
-      </w:r>
-      <w:proofErr w:type="spellStart"/>
-      <w:proofErr w:type="gramStart"/>
-      <w:r>
-        <w:t>findViewById</w:t>
-      </w:r>
-      <w:proofErr w:type="spellEnd"/>
-      <w:r>
-        <w:t>(</w:t>
-      </w:r>
-      <w:proofErr w:type="gramEnd"/>
-      <w:r>
-        <w:t>) method within a fragment</w:t>
+        <w:t>Using findViewById() method within a fragment</w:t>
       </w:r>
       <w:r>
         <w:rPr>
@@ -4905,15 +5169,7 @@
         <w:t xml:space="preserve">Using the </w:t>
       </w:r>
       <w:r>
-        <w:t xml:space="preserve">Kotlin </w:t>
-      </w:r>
-      <w:proofErr w:type="spellStart"/>
-      <w:r>
-        <w:t>addTextChangeListener</w:t>
-      </w:r>
-      <w:proofErr w:type="spellEnd"/>
-      <w:r>
-        <w:t xml:space="preserve"> </w:t>
+        <w:t xml:space="preserve">Kotlin addTextChangeListener </w:t>
       </w:r>
       <w:hyperlink r:id="rId24" w:history="1">
         <w:r>

</xml_diff>

<commit_message>
Updated the first page of the report, tweaked the description of the project for clarity.
</commit_message>
<xml_diff>
--- a/report/Project Overview Document.docx
+++ b/report/Project Overview Document.docx
@@ -210,7 +210,7 @@
           <w:sz w:val="36"/>
           <w:szCs w:val="36"/>
         </w:rPr>
-        <w:t xml:space="preserve">Media Oasis is a stand-alone </w:t>
+        <w:t>Media Oasis is a</w:t>
       </w:r>
       <w:r>
         <w:rPr>
@@ -218,7 +218,7 @@
           <w:sz w:val="36"/>
           <w:szCs w:val="36"/>
         </w:rPr>
-        <w:t xml:space="preserve">Android-based </w:t>
+        <w:t xml:space="preserve"> personal project that builds a</w:t>
       </w:r>
       <w:r>
         <w:rPr>
@@ -226,7 +226,7 @@
           <w:sz w:val="36"/>
           <w:szCs w:val="36"/>
         </w:rPr>
-        <w:t xml:space="preserve">mobile app expansion to the fictional “Oasis” brand, built on top of </w:t>
+        <w:t xml:space="preserve"> stand-alone </w:t>
       </w:r>
       <w:r>
         <w:rPr>
@@ -234,7 +234,7 @@
           <w:sz w:val="36"/>
           <w:szCs w:val="36"/>
         </w:rPr>
-        <w:t xml:space="preserve">my previous </w:t>
+        <w:t xml:space="preserve">Android-based </w:t>
       </w:r>
       <w:r>
         <w:rPr>
@@ -242,7 +242,7 @@
           <w:sz w:val="36"/>
           <w:szCs w:val="36"/>
         </w:rPr>
-        <w:t>Café Oasis project</w:t>
+        <w:t xml:space="preserve">mobile app </w:t>
       </w:r>
       <w:r>
         <w:rPr>
@@ -250,7 +250,7 @@
           <w:sz w:val="36"/>
           <w:szCs w:val="36"/>
         </w:rPr>
-        <w:t xml:space="preserve"> from 2023/2024</w:t>
+        <w:t xml:space="preserve">acting as an </w:t>
       </w:r>
       <w:r>
         <w:rPr>
@@ -258,7 +258,7 @@
           <w:sz w:val="36"/>
           <w:szCs w:val="36"/>
         </w:rPr>
-        <w:t xml:space="preserve"> that </w:t>
+        <w:t xml:space="preserve">expansion to the fictional “Oasis” brand, built on top of </w:t>
       </w:r>
       <w:r>
         <w:rPr>
@@ -266,7 +266,7 @@
           <w:sz w:val="36"/>
           <w:szCs w:val="36"/>
         </w:rPr>
-        <w:t>aims to be a</w:t>
+        <w:t xml:space="preserve">my previous </w:t>
       </w:r>
       <w:r>
         <w:rPr>
@@ -274,7 +274,7 @@
           <w:sz w:val="36"/>
           <w:szCs w:val="36"/>
         </w:rPr>
-        <w:t xml:space="preserve"> coffee shop mobile app</w:t>
+        <w:t>Café Oasis project</w:t>
       </w:r>
       <w:r>
         <w:rPr>
@@ -282,7 +282,7 @@
           <w:sz w:val="36"/>
           <w:szCs w:val="36"/>
         </w:rPr>
-        <w:t>lication for Android</w:t>
+        <w:t xml:space="preserve"> from 2023/2024</w:t>
       </w:r>
       <w:r>
         <w:rPr>
@@ -290,7 +290,7 @@
           <w:sz w:val="36"/>
           <w:szCs w:val="36"/>
         </w:rPr>
-        <w:t xml:space="preserve"> that sells different types of coffee, biscuits &amp; drinks. Media Oasis is essentially </w:t>
+        <w:t xml:space="preserve"> that </w:t>
       </w:r>
       <w:r>
         <w:rPr>
@@ -298,7 +298,7 @@
           <w:sz w:val="36"/>
           <w:szCs w:val="36"/>
         </w:rPr>
-        <w:t xml:space="preserve">a reformed version </w:t>
+        <w:t>aim</w:t>
       </w:r>
       <w:r>
         <w:rPr>
@@ -306,7 +306,7 @@
           <w:sz w:val="36"/>
           <w:szCs w:val="36"/>
         </w:rPr>
-        <w:t xml:space="preserve">Café Oasis now </w:t>
+        <w:t xml:space="preserve">ed </w:t>
       </w:r>
       <w:r>
         <w:rPr>
@@ -314,7 +314,7 @@
           <w:sz w:val="36"/>
           <w:szCs w:val="36"/>
         </w:rPr>
-        <w:t xml:space="preserve">selling </w:t>
+        <w:t>to be a</w:t>
       </w:r>
       <w:r>
         <w:rPr>
@@ -322,7 +322,7 @@
           <w:sz w:val="36"/>
           <w:szCs w:val="36"/>
         </w:rPr>
-        <w:t>entertainment products such as Movies, Video Games, DVD’s and other visual media in physical form.</w:t>
+        <w:t xml:space="preserve"> coffee shop mobile app</w:t>
       </w:r>
       <w:r>
         <w:rPr>
@@ -330,7 +330,7 @@
           <w:sz w:val="36"/>
           <w:szCs w:val="36"/>
         </w:rPr>
-        <w:t xml:space="preserve"> </w:t>
+        <w:t>lication for Android</w:t>
       </w:r>
       <w:r>
         <w:rPr>
@@ -338,7 +338,7 @@
           <w:sz w:val="36"/>
           <w:szCs w:val="36"/>
         </w:rPr>
-        <w:t>Media Oasis aims to be an improvement over Café Oasis and will fix problems and missing content that was in the Café Oasis Mobile App</w:t>
+        <w:t xml:space="preserve"> that sells different types of coffee, biscuits &amp; drinks. Media Oasis is essentially </w:t>
       </w:r>
       <w:r>
         <w:rPr>
@@ -346,7 +346,7 @@
           <w:sz w:val="36"/>
           <w:szCs w:val="36"/>
         </w:rPr>
-        <w:t>.</w:t>
+        <w:t xml:space="preserve">a reformed </w:t>
       </w:r>
       <w:r>
         <w:rPr>
@@ -354,7 +354,103 @@
           <w:sz w:val="36"/>
           <w:szCs w:val="36"/>
         </w:rPr>
+        <w:t xml:space="preserve">&amp; enhanced </w:t>
+      </w:r>
+      <w:r>
+        <w:rPr>
+          <w:color w:val="156082" w:themeColor="accent1"/>
+          <w:sz w:val="36"/>
+          <w:szCs w:val="36"/>
+        </w:rPr>
+        <w:t xml:space="preserve">version </w:t>
+      </w:r>
+      <w:r>
+        <w:rPr>
+          <w:color w:val="156082" w:themeColor="accent1"/>
+          <w:sz w:val="36"/>
+          <w:szCs w:val="36"/>
+        </w:rPr>
+        <w:t xml:space="preserve">of </w:t>
+      </w:r>
+      <w:r>
+        <w:rPr>
+          <w:color w:val="156082" w:themeColor="accent1"/>
+          <w:sz w:val="36"/>
+          <w:szCs w:val="36"/>
+        </w:rPr>
+        <w:t>Café Oasis</w:t>
+      </w:r>
+      <w:r>
+        <w:rPr>
+          <w:color w:val="156082" w:themeColor="accent1"/>
+          <w:sz w:val="36"/>
+          <w:szCs w:val="36"/>
+        </w:rPr>
+        <w:t xml:space="preserve"> that is</w:t>
+      </w:r>
+      <w:r>
+        <w:rPr>
+          <w:color w:val="156082" w:themeColor="accent1"/>
+          <w:sz w:val="36"/>
+          <w:szCs w:val="36"/>
+        </w:rPr>
+        <w:t xml:space="preserve"> now </w:t>
+      </w:r>
+      <w:r>
+        <w:rPr>
+          <w:color w:val="156082" w:themeColor="accent1"/>
+          <w:sz w:val="36"/>
+          <w:szCs w:val="36"/>
+        </w:rPr>
+        <w:t xml:space="preserve">selling </w:t>
+      </w:r>
+      <w:r>
+        <w:rPr>
+          <w:color w:val="156082" w:themeColor="accent1"/>
+          <w:sz w:val="36"/>
+          <w:szCs w:val="36"/>
+        </w:rPr>
+        <w:t>entertainment products such as Movies, Video Games, DVD’s and other visual media in physical form.</w:t>
+      </w:r>
+      <w:r>
+        <w:rPr>
+          <w:color w:val="156082" w:themeColor="accent1"/>
+          <w:sz w:val="36"/>
+          <w:szCs w:val="36"/>
+        </w:rPr>
         <w:t xml:space="preserve"> </w:t>
+      </w:r>
+      <w:r>
+        <w:rPr>
+          <w:color w:val="156082" w:themeColor="accent1"/>
+          <w:sz w:val="36"/>
+          <w:szCs w:val="36"/>
+        </w:rPr>
+        <w:t xml:space="preserve">Media Oasis aims to be an improvement over Café Oasis and will fix problems and missing content </w:t>
+      </w:r>
+      <w:r>
+        <w:rPr>
+          <w:color w:val="156082" w:themeColor="accent1"/>
+          <w:sz w:val="36"/>
+          <w:szCs w:val="36"/>
+        </w:rPr>
+        <w:t>from the</w:t>
+      </w:r>
+      <w:r>
+        <w:rPr>
+          <w:color w:val="156082" w:themeColor="accent1"/>
+          <w:sz w:val="36"/>
+          <w:szCs w:val="36"/>
+        </w:rPr>
+        <w:t xml:space="preserve"> </w:t>
+      </w:r>
+      <w:r>
+        <w:rPr>
+          <w:color w:val="156082" w:themeColor="accent1"/>
+          <w:sz w:val="36"/>
+          <w:szCs w:val="36"/>
+        </w:rPr>
+        <w:t>predecessor.</w:t>
       </w:r>
     </w:p>
     <w:p/>
@@ -370,7 +466,6 @@
         </w:numPr>
       </w:pPr>
       <w:r>
-        <w:lastRenderedPageBreak/>
         <w:t>Analysis and design</w:t>
       </w:r>
     </w:p>
@@ -647,35 +742,7 @@
                 <w:rStyle w:val="normaltextrun"/>
                 <w:rFonts w:ascii="Segoe UI" w:eastAsiaTheme="majorEastAsia" w:hAnsi="Segoe UI" w:cs="Segoe UI"/>
               </w:rPr>
-              <w:t>The system should allow the client to register an account onto the system by allowing them to input their details, as the account</w:t>
-            </w:r>
-            <w:r>
-              <w:rPr>
-                <w:rStyle w:val="normaltextrun"/>
-                <w:rFonts w:ascii="Segoe UI" w:eastAsiaTheme="majorEastAsia" w:hAnsi="Segoe UI" w:cs="Segoe UI"/>
-              </w:rPr>
-              <w:t xml:space="preserve"> information</w:t>
-            </w:r>
-            <w:r>
-              <w:rPr>
-                <w:rStyle w:val="normaltextrun"/>
-                <w:rFonts w:ascii="Segoe UI" w:eastAsiaTheme="majorEastAsia" w:hAnsi="Segoe UI" w:cs="Segoe UI"/>
-              </w:rPr>
-              <w:t xml:space="preserve"> is stored in the database </w:t>
-            </w:r>
-            <w:r>
-              <w:rPr>
-                <w:rStyle w:val="normaltextrun"/>
-                <w:rFonts w:ascii="Segoe UI" w:eastAsiaTheme="majorEastAsia" w:hAnsi="Segoe UI" w:cs="Segoe UI"/>
-              </w:rPr>
-              <w:t xml:space="preserve">therefore, </w:t>
-            </w:r>
-            <w:r>
-              <w:rPr>
-                <w:rStyle w:val="normaltextrun"/>
-                <w:rFonts w:ascii="Segoe UI" w:eastAsiaTheme="majorEastAsia" w:hAnsi="Segoe UI" w:cs="Segoe UI"/>
-              </w:rPr>
-              <w:t>they should be able to login to that account when they open the application.</w:t>
+              <w:t>The system should allow the client to register an account onto the system by allowing them to input their details, as the account information is stored in the database therefore, they should be able to login to that account when they open the application.</w:t>
             </w:r>
           </w:p>
         </w:tc>
@@ -701,14 +768,7 @@
                 <w:rStyle w:val="normaltextrun"/>
                 <w:rFonts w:ascii="Segoe UI" w:eastAsiaTheme="majorEastAsia" w:hAnsi="Segoe UI" w:cs="Segoe UI"/>
               </w:rPr>
-              <w:t xml:space="preserve">CUSTOMER – Allow clients to browse items in the </w:t>
-            </w:r>
-            <w:r>
-              <w:rPr>
-                <w:rStyle w:val="normaltextrun"/>
-                <w:rFonts w:ascii="Segoe UI" w:eastAsiaTheme="majorEastAsia" w:hAnsi="Segoe UI" w:cs="Segoe UI"/>
-              </w:rPr>
-              <w:t>catalog</w:t>
+              <w:t>CUSTOMER – Allow clients to browse items in the catalog</w:t>
             </w:r>
             <w:r>
               <w:rPr>
@@ -946,7 +1006,7 @@
                 <w:rStyle w:val="normaltextrun"/>
                 <w:rFonts w:ascii="Segoe UI" w:eastAsiaTheme="majorEastAsia" w:hAnsi="Segoe UI" w:cs="Segoe UI"/>
               </w:rPr>
-              <w:t xml:space="preserve"> order. The application should then display an order confirmation message and send an order confirmation </w:t>
+              <w:t xml:space="preserve"> order. The application </w:t>
             </w:r>
             <w:r>
               <w:rPr>
@@ -954,7 +1014,7 @@
                 <w:rFonts w:ascii="Segoe UI" w:eastAsiaTheme="majorEastAsia" w:hAnsi="Segoe UI" w:cs="Segoe UI"/>
               </w:rPr>
               <w:lastRenderedPageBreak/>
-              <w:t>push-notification specifying the details of the order</w:t>
+              <w:t>should then display an order confirmation message and send an order confirmation push-notification specifying the details of the order</w:t>
             </w:r>
             <w:r>
               <w:rPr>
@@ -1286,6 +1346,7 @@
               </w:rPr>
               <w:t xml:space="preserve"> as well as </w:t>
             </w:r>
+            <w:proofErr w:type="spellStart"/>
             <w:r>
               <w:rPr>
                 <w:rStyle w:val="normaltextrun"/>
@@ -1293,6 +1354,7 @@
               </w:rPr>
               <w:t>customers</w:t>
             </w:r>
+            <w:proofErr w:type="spellEnd"/>
             <w:r>
               <w:rPr>
                 <w:rStyle w:val="normaltextrun"/>
@@ -1488,7 +1550,15 @@
                 <w:rStyle w:val="normaltextrun"/>
                 <w:rFonts w:ascii="Segoe UI" w:eastAsiaTheme="majorEastAsia" w:hAnsi="Segoe UI" w:cs="Segoe UI"/>
               </w:rPr>
-              <w:t xml:space="preserve"> with detailed information such as items included in the order, quantity, total cost, date and time of the order and the order status.</w:t>
+              <w:t xml:space="preserve"> with detailed information such as items included in the order, quantity, total </w:t>
+            </w:r>
+            <w:r>
+              <w:rPr>
+                <w:rStyle w:val="normaltextrun"/>
+                <w:rFonts w:ascii="Segoe UI" w:eastAsiaTheme="majorEastAsia" w:hAnsi="Segoe UI" w:cs="Segoe UI"/>
+              </w:rPr>
+              <w:lastRenderedPageBreak/>
+              <w:t>cost, date and time of the order and the order status.</w:t>
             </w:r>
           </w:p>
         </w:tc>
@@ -2139,14 +2209,7 @@
                 <w:rStyle w:val="normaltextrun"/>
                 <w:rFonts w:ascii="Segoe UI" w:eastAsiaTheme="majorEastAsia" w:hAnsi="Segoe UI" w:cs="Segoe UI"/>
               </w:rPr>
-              <w:t xml:space="preserve">user interface design that is </w:t>
-            </w:r>
-            <w:r>
-              <w:rPr>
-                <w:rStyle w:val="normaltextrun"/>
-                <w:rFonts w:ascii="Segoe UI" w:eastAsiaTheme="majorEastAsia" w:hAnsi="Segoe UI" w:cs="Segoe UI"/>
-              </w:rPr>
-              <w:t xml:space="preserve">navigable </w:t>
+              <w:t xml:space="preserve">user interface design that is navigable </w:t>
             </w:r>
             <w:r>
               <w:rPr>
@@ -2261,7 +2324,7 @@
                 <w:rStyle w:val="normaltextrun"/>
                 <w:rFonts w:ascii="Segoe UI" w:eastAsiaTheme="majorEastAsia" w:hAnsi="Segoe UI" w:cs="Segoe UI"/>
               </w:rPr>
-              <w:t xml:space="preserve"> allows the application to be maintained or enhanced for the future, having modular components written in legible, clear, readable code with documentation and high testability via unit tests will allow the system to perform with </w:t>
+              <w:t xml:space="preserve"> allows the application to be maintained or enhanced for the future, having modular components written in legible, clear, readable code with </w:t>
             </w:r>
             <w:r>
               <w:rPr>
@@ -2269,7 +2332,7 @@
                 <w:rFonts w:ascii="Segoe UI" w:eastAsiaTheme="majorEastAsia" w:hAnsi="Segoe UI" w:cs="Segoe UI"/>
               </w:rPr>
               <w:lastRenderedPageBreak/>
-              <w:t xml:space="preserve">increased </w:t>
+              <w:t xml:space="preserve">documentation and high testability via unit tests will allow the system to perform with increased </w:t>
             </w:r>
             <w:r>
               <w:rPr>
@@ -2905,6 +2968,7 @@
                 <w:rStyle w:val="normaltextrun"/>
                 <w:rFonts w:ascii="Segoe UI" w:eastAsiaTheme="majorEastAsia" w:hAnsi="Segoe UI" w:cs="Segoe UI"/>
               </w:rPr>
+              <w:lastRenderedPageBreak/>
               <w:t xml:space="preserve">ADMIN – Prevent customers from creating an admin account to enhance </w:t>
             </w:r>
             <w:r>
@@ -3000,15 +3064,7 @@
                 <w:rStyle w:val="normaltextrun"/>
                 <w:rFonts w:ascii="Segoe UI" w:eastAsiaTheme="majorEastAsia" w:hAnsi="Segoe UI" w:cs="Segoe UI"/>
               </w:rPr>
-              <w:t xml:space="preserve">has the privilege of modifying the admin account database </w:t>
-            </w:r>
-            <w:r>
-              <w:rPr>
-                <w:rStyle w:val="normaltextrun"/>
-                <w:rFonts w:ascii="Segoe UI" w:eastAsiaTheme="majorEastAsia" w:hAnsi="Segoe UI" w:cs="Segoe UI"/>
-              </w:rPr>
-              <w:lastRenderedPageBreak/>
-              <w:t xml:space="preserve">and thus </w:t>
+              <w:t xml:space="preserve">has the privilege of modifying the admin account database and thus </w:t>
             </w:r>
             <w:r>
               <w:rPr>
@@ -3839,8 +3895,13 @@
           <w:numId w:val="1"/>
         </w:numPr>
       </w:pPr>
-      <w:r>
-        <w:t>Doxygen for documentation</w:t>
+      <w:proofErr w:type="spellStart"/>
+      <w:r>
+        <w:t>Doxygen</w:t>
+      </w:r>
+      <w:proofErr w:type="spellEnd"/>
+      <w:r>
+        <w:t xml:space="preserve"> for documentation</w:t>
       </w:r>
     </w:p>
     <w:p/>
@@ -4701,39 +4762,39 @@
           <w:i/>
           <w:iCs/>
         </w:rPr>
-        <w:t>&lt;shape xmlns:android="http://schemas.android.com/apk/res/android"</w:t>
-      </w:r>
-    </w:p>
-    <w:p>
-      <w:pPr>
-        <w:pStyle w:val="ListParagraph"/>
+        <w:t xml:space="preserve">&lt;shape </w:t>
+      </w:r>
+      <w:proofErr w:type="spellStart"/>
+      <w:r>
         <w:rPr>
           <w:i/>
           <w:iCs/>
         </w:rPr>
-      </w:pPr>
+        <w:t>xmlns:android</w:t>
+      </w:r>
+      <w:proofErr w:type="spellEnd"/>
       <w:r>
         <w:rPr>
           <w:i/>
           <w:iCs/>
         </w:rPr>
-        <w:t xml:space="preserve">    android:shape="rectangle" &gt;</w:t>
-      </w:r>
-    </w:p>
-    <w:p>
-      <w:pPr>
-        <w:pStyle w:val="ListParagraph"/>
+        <w:t>="http://schemas.android.com/</w:t>
+      </w:r>
+      <w:proofErr w:type="spellStart"/>
+      <w:r>
         <w:rPr>
           <w:i/>
           <w:iCs/>
         </w:rPr>
-      </w:pPr>
+        <w:t>apk</w:t>
+      </w:r>
+      <w:proofErr w:type="spellEnd"/>
       <w:r>
         <w:rPr>
           <w:i/>
           <w:iCs/>
         </w:rPr>
-        <w:t xml:space="preserve">    &lt;stroke</w:t>
+        <w:t>/res/android"</w:t>
       </w:r>
     </w:p>
     <w:p>
@@ -4749,23 +4810,119 @@
           <w:i/>
           <w:iCs/>
         </w:rPr>
-        <w:t xml:space="preserve">        android:width="2dp"</w:t>
-      </w:r>
-    </w:p>
-    <w:p>
-      <w:pPr>
-        <w:pStyle w:val="ListParagraph"/>
+        <w:t xml:space="preserve">    </w:t>
+      </w:r>
+      <w:proofErr w:type="spellStart"/>
+      <w:r>
         <w:rPr>
           <w:i/>
           <w:iCs/>
         </w:rPr>
-      </w:pPr>
+        <w:t>android:shape</w:t>
+      </w:r>
+      <w:proofErr w:type="spellEnd"/>
       <w:r>
         <w:rPr>
           <w:i/>
           <w:iCs/>
         </w:rPr>
-        <w:t xml:space="preserve">        android:color="#cdcdcd" /&gt;    </w:t>
+        <w:t>="rectangle" &gt;</w:t>
+      </w:r>
+    </w:p>
+    <w:p>
+      <w:pPr>
+        <w:pStyle w:val="ListParagraph"/>
+        <w:rPr>
+          <w:i/>
+          <w:iCs/>
+        </w:rPr>
+      </w:pPr>
+      <w:r>
+        <w:rPr>
+          <w:i/>
+          <w:iCs/>
+        </w:rPr>
+        <w:t xml:space="preserve">    &lt;stroke</w:t>
+      </w:r>
+    </w:p>
+    <w:p>
+      <w:pPr>
+        <w:pStyle w:val="ListParagraph"/>
+        <w:rPr>
+          <w:i/>
+          <w:iCs/>
+        </w:rPr>
+      </w:pPr>
+      <w:r>
+        <w:rPr>
+          <w:i/>
+          <w:iCs/>
+        </w:rPr>
+        <w:t xml:space="preserve">        </w:t>
+      </w:r>
+      <w:proofErr w:type="spellStart"/>
+      <w:r>
+        <w:rPr>
+          <w:i/>
+          <w:iCs/>
+        </w:rPr>
+        <w:t>android:width</w:t>
+      </w:r>
+      <w:proofErr w:type="spellEnd"/>
+      <w:r>
+        <w:rPr>
+          <w:i/>
+          <w:iCs/>
+        </w:rPr>
+        <w:t>="2dp"</w:t>
+      </w:r>
+    </w:p>
+    <w:p>
+      <w:pPr>
+        <w:pStyle w:val="ListParagraph"/>
+        <w:rPr>
+          <w:i/>
+          <w:iCs/>
+        </w:rPr>
+      </w:pPr>
+      <w:r>
+        <w:rPr>
+          <w:i/>
+          <w:iCs/>
+        </w:rPr>
+        <w:t xml:space="preserve">        </w:t>
+      </w:r>
+      <w:proofErr w:type="spellStart"/>
+      <w:r>
+        <w:rPr>
+          <w:i/>
+          <w:iCs/>
+        </w:rPr>
+        <w:t>android:color</w:t>
+      </w:r>
+      <w:proofErr w:type="spellEnd"/>
+      <w:r>
+        <w:rPr>
+          <w:i/>
+          <w:iCs/>
+        </w:rPr>
+        <w:t>="#</w:t>
+      </w:r>
+      <w:proofErr w:type="spellStart"/>
+      <w:r>
+        <w:rPr>
+          <w:i/>
+          <w:iCs/>
+        </w:rPr>
+        <w:t>cdcdcd</w:t>
+      </w:r>
+      <w:proofErr w:type="spellEnd"/>
+      <w:r>
+        <w:rPr>
+          <w:i/>
+          <w:iCs/>
+        </w:rPr>
+        <w:t xml:space="preserve">" /&gt;    </w:t>
       </w:r>
     </w:p>
     <w:p>
@@ -4880,7 +5037,23 @@
         </w:rPr>
       </w:pPr>
       <w:r>
-        <w:t xml:space="preserve">Showing / Hiding password in editText of type textPassword </w:t>
+        <w:t xml:space="preserve">Showing / Hiding password in </w:t>
+      </w:r>
+      <w:proofErr w:type="spellStart"/>
+      <w:r>
+        <w:t>editText</w:t>
+      </w:r>
+      <w:proofErr w:type="spellEnd"/>
+      <w:r>
+        <w:t xml:space="preserve"> of type </w:t>
+      </w:r>
+      <w:proofErr w:type="spellStart"/>
+      <w:r>
+        <w:t>textPassword</w:t>
+      </w:r>
+      <w:proofErr w:type="spellEnd"/>
+      <w:r>
+        <w:t xml:space="preserve"> </w:t>
       </w:r>
       <w:hyperlink r:id="rId14" w:history="1">
         <w:r>
@@ -4937,7 +5110,15 @@
         <w:t>u</w:t>
       </w:r>
       <w:r>
-        <w:t xml:space="preserve">r of the ratingBar </w:t>
+        <w:t xml:space="preserve">r of the </w:t>
+      </w:r>
+      <w:proofErr w:type="spellStart"/>
+      <w:r>
+        <w:t>ratingBar</w:t>
+      </w:r>
+      <w:proofErr w:type="spellEnd"/>
+      <w:r>
+        <w:t xml:space="preserve"> </w:t>
       </w:r>
       <w:hyperlink r:id="rId16" w:history="1">
         <w:r>
@@ -5032,7 +5213,15 @@
         </w:rPr>
       </w:pPr>
       <w:r>
-        <w:t xml:space="preserve">Reducing size of the ratingBar </w:t>
+        <w:t xml:space="preserve">Reducing size of the </w:t>
+      </w:r>
+      <w:proofErr w:type="spellStart"/>
+      <w:r>
+        <w:t>ratingBar</w:t>
+      </w:r>
+      <w:proofErr w:type="spellEnd"/>
+      <w:r>
+        <w:t xml:space="preserve"> </w:t>
       </w:r>
       <w:hyperlink r:id="rId20" w:history="1">
         <w:r>
@@ -5051,8 +5240,13 @@
           <w:numId w:val="2"/>
         </w:numPr>
       </w:pPr>
-      <w:r>
-        <w:t xml:space="preserve">CountDown Timer </w:t>
+      <w:proofErr w:type="spellStart"/>
+      <w:r>
+        <w:t>CountDown</w:t>
+      </w:r>
+      <w:proofErr w:type="spellEnd"/>
+      <w:r>
+        <w:t xml:space="preserve"> Timer </w:t>
       </w:r>
       <w:hyperlink r:id="rId21" w:history="1">
         <w:r>
@@ -5128,7 +5322,15 @@
         </w:numPr>
       </w:pPr>
       <w:r>
-        <w:t>Using findViewById() method within a fragment</w:t>
+        <w:t xml:space="preserve">Using </w:t>
+      </w:r>
+      <w:proofErr w:type="spellStart"/>
+      <w:r>
+        <w:t>findViewById</w:t>
+      </w:r>
+      <w:proofErr w:type="spellEnd"/>
+      <w:r>
+        <w:t>() method within a fragment</w:t>
       </w:r>
       <w:r>
         <w:rPr>
@@ -5169,7 +5371,15 @@
         <w:t xml:space="preserve">Using the </w:t>
       </w:r>
       <w:r>
-        <w:t xml:space="preserve">Kotlin addTextChangeListener </w:t>
+        <w:t xml:space="preserve">Kotlin </w:t>
+      </w:r>
+      <w:proofErr w:type="spellStart"/>
+      <w:r>
+        <w:t>addTextChangeListener</w:t>
+      </w:r>
+      <w:proofErr w:type="spellEnd"/>
+      <w:r>
+        <w:t xml:space="preserve"> </w:t>
       </w:r>
       <w:hyperlink r:id="rId24" w:history="1">
         <w:r>
@@ -6759,6 +6969,7 @@
   <w:style w:type="character" w:default="1" w:styleId="DefaultParagraphFont">
     <w:name w:val="Default Paragraph Font"/>
     <w:uiPriority w:val="1"/>
+    <w:semiHidden/>
     <w:unhideWhenUsed/>
   </w:style>
   <w:style w:type="table" w:default="1" w:styleId="TableNormal">

</xml_diff>

<commit_message>
Added Use Case Diagrams for Account Management, Items & Order Management, Payment Data Management, Customer Feedback Data Management, Shopping Cart Management to the project report.
</commit_message>
<xml_diff>
--- a/report/Project Overview Document.docx
+++ b/report/Project Overview Document.docx
@@ -1133,12 +1133,21 @@
               </w:rPr>
               <w:t xml:space="preserve"> items via a </w:t>
             </w:r>
-            <w:r>
-              <w:rPr>
-                <w:rStyle w:val="normaltextrun"/>
-                <w:rFonts w:ascii="Segoe UI" w:eastAsiaTheme="majorEastAsia" w:hAnsi="Segoe UI" w:cs="Segoe UI"/>
-              </w:rPr>
-              <w:t>5 star rating.</w:t>
+            <w:proofErr w:type="gramStart"/>
+            <w:r>
+              <w:rPr>
+                <w:rStyle w:val="normaltextrun"/>
+                <w:rFonts w:ascii="Segoe UI" w:eastAsiaTheme="majorEastAsia" w:hAnsi="Segoe UI" w:cs="Segoe UI"/>
+              </w:rPr>
+              <w:t>5 star</w:t>
+            </w:r>
+            <w:proofErr w:type="gramEnd"/>
+            <w:r>
+              <w:rPr>
+                <w:rStyle w:val="normaltextrun"/>
+                <w:rFonts w:ascii="Segoe UI" w:eastAsiaTheme="majorEastAsia" w:hAnsi="Segoe UI" w:cs="Segoe UI"/>
+              </w:rPr>
+              <w:t xml:space="preserve"> rating.</w:t>
             </w:r>
           </w:p>
         </w:tc>
@@ -2046,8 +2055,19 @@
           <w:sz w:val="24"/>
           <w:szCs w:val="24"/>
         </w:rPr>
-        <w:t>The criteria focuses</w:t>
-      </w:r>
+        <w:t xml:space="preserve">The criteria </w:t>
+      </w:r>
+      <w:proofErr w:type="gramStart"/>
+      <w:r>
+        <w:rPr>
+          <w:i/>
+          <w:iCs/>
+          <w:sz w:val="24"/>
+          <w:szCs w:val="24"/>
+        </w:rPr>
+        <w:t>focuses</w:t>
+      </w:r>
+      <w:proofErr w:type="gramEnd"/>
       <w:r>
         <w:rPr>
           <w:i/>
@@ -3372,6 +3392,475 @@
     </w:p>
     <w:p>
       <w:pPr>
+        <w:ind w:left="425"/>
+        <w:rPr>
+          <w:b/>
+          <w:bCs/>
+          <w:sz w:val="24"/>
+          <w:szCs w:val="24"/>
+        </w:rPr>
+      </w:pPr>
+    </w:p>
+    <w:p>
+      <w:pPr>
+        <w:pStyle w:val="ListParagraph"/>
+        <w:keepNext/>
+        <w:ind w:left="785"/>
+      </w:pPr>
+      <w:r>
+        <w:rPr>
+          <w:b/>
+          <w:bCs/>
+          <w:noProof/>
+          <w:sz w:val="24"/>
+          <w:szCs w:val="24"/>
+        </w:rPr>
+        <w:drawing>
+          <wp:inline distT="0" distB="0" distL="0" distR="0" wp14:anchorId="720FC153" wp14:editId="51AD435A">
+            <wp:extent cx="5183412" cy="3267614"/>
+            <wp:effectExtent l="19050" t="19050" r="17780" b="28575"/>
+            <wp:docPr id="1876440614" name="Picture 4"/>
+            <wp:cNvGraphicFramePr>
+              <a:graphicFrameLocks xmlns:a="http://schemas.openxmlformats.org/drawingml/2006/main" noChangeAspect="1"/>
+            </wp:cNvGraphicFramePr>
+            <a:graphic xmlns:a="http://schemas.openxmlformats.org/drawingml/2006/main">
+              <a:graphicData uri="http://schemas.openxmlformats.org/drawingml/2006/picture">
+                <pic:pic xmlns:pic="http://schemas.openxmlformats.org/drawingml/2006/picture">
+                  <pic:nvPicPr>
+                    <pic:cNvPr id="0" name="Picture 1"/>
+                    <pic:cNvPicPr>
+                      <a:picLocks noChangeAspect="1" noChangeArrowheads="1"/>
+                    </pic:cNvPicPr>
+                  </pic:nvPicPr>
+                  <pic:blipFill>
+                    <a:blip r:embed="rId7">
+                      <a:extLst>
+                        <a:ext uri="{28A0092B-C50C-407E-A947-70E740481C1C}">
+                          <a14:useLocalDpi xmlns:a14="http://schemas.microsoft.com/office/drawing/2010/main" val="0"/>
+                        </a:ext>
+                      </a:extLst>
+                    </a:blip>
+                    <a:srcRect/>
+                    <a:stretch>
+                      <a:fillRect/>
+                    </a:stretch>
+                  </pic:blipFill>
+                  <pic:spPr bwMode="auto">
+                    <a:xfrm>
+                      <a:off x="0" y="0"/>
+                      <a:ext cx="5183412" cy="3267614"/>
+                    </a:xfrm>
+                    <a:prstGeom prst="rect">
+                      <a:avLst/>
+                    </a:prstGeom>
+                    <a:noFill/>
+                    <a:ln>
+                      <a:solidFill>
+                        <a:schemeClr val="tx1"/>
+                      </a:solidFill>
+                    </a:ln>
+                  </pic:spPr>
+                </pic:pic>
+              </a:graphicData>
+            </a:graphic>
+          </wp:inline>
+        </w:drawing>
+      </w:r>
+    </w:p>
+    <w:p>
+      <w:pPr>
+        <w:pStyle w:val="Caption"/>
+        <w:rPr>
+          <w:b/>
+          <w:bCs/>
+          <w:sz w:val="24"/>
+          <w:szCs w:val="24"/>
+        </w:rPr>
+      </w:pPr>
+      <w:r>
+        <w:t xml:space="preserve">Figure </w:t>
+      </w:r>
+      <w:fldSimple w:instr=" SEQ Figure \* ARABIC ">
+        <w:r>
+          <w:rPr>
+            <w:noProof/>
+          </w:rPr>
+          <w:t>1</w:t>
+        </w:r>
+      </w:fldSimple>
+      <w:r>
+        <w:t xml:space="preserve"> - Use Case Diagram for Accounts Management</w:t>
+      </w:r>
+    </w:p>
+    <w:p>
+      <w:pPr>
+        <w:pStyle w:val="ListParagraph"/>
+        <w:keepNext/>
+        <w:ind w:left="785"/>
+      </w:pPr>
+      <w:r>
+        <w:rPr>
+          <w:b/>
+          <w:bCs/>
+          <w:noProof/>
+          <w:sz w:val="24"/>
+          <w:szCs w:val="24"/>
+        </w:rPr>
+        <w:lastRenderedPageBreak/>
+        <w:drawing>
+          <wp:inline distT="0" distB="0" distL="0" distR="0" wp14:anchorId="0B013CFD" wp14:editId="4677276E">
+            <wp:extent cx="5805577" cy="2535856"/>
+            <wp:effectExtent l="0" t="0" r="5080" b="0"/>
+            <wp:docPr id="856512058" name="Picture 5"/>
+            <wp:cNvGraphicFramePr>
+              <a:graphicFrameLocks xmlns:a="http://schemas.openxmlformats.org/drawingml/2006/main" noChangeAspect="1"/>
+            </wp:cNvGraphicFramePr>
+            <a:graphic xmlns:a="http://schemas.openxmlformats.org/drawingml/2006/main">
+              <a:graphicData uri="http://schemas.openxmlformats.org/drawingml/2006/picture">
+                <pic:pic xmlns:pic="http://schemas.openxmlformats.org/drawingml/2006/picture">
+                  <pic:nvPicPr>
+                    <pic:cNvPr id="0" name="Picture 2"/>
+                    <pic:cNvPicPr>
+                      <a:picLocks noChangeAspect="1" noChangeArrowheads="1"/>
+                    </pic:cNvPicPr>
+                  </pic:nvPicPr>
+                  <pic:blipFill rotWithShape="1">
+                    <a:blip r:embed="rId8">
+                      <a:extLst>
+                        <a:ext uri="{28A0092B-C50C-407E-A947-70E740481C1C}">
+                          <a14:useLocalDpi xmlns:a14="http://schemas.microsoft.com/office/drawing/2010/main" val="0"/>
+                        </a:ext>
+                      </a:extLst>
+                    </a:blip>
+                    <a:srcRect t="2357"/>
+                    <a:stretch/>
+                  </pic:blipFill>
+                  <pic:spPr bwMode="auto">
+                    <a:xfrm>
+                      <a:off x="0" y="0"/>
+                      <a:ext cx="5809570" cy="2537600"/>
+                    </a:xfrm>
+                    <a:prstGeom prst="rect">
+                      <a:avLst/>
+                    </a:prstGeom>
+                    <a:noFill/>
+                    <a:ln>
+                      <a:noFill/>
+                    </a:ln>
+                    <a:extLst>
+                      <a:ext uri="{53640926-AAD7-44D8-BBD7-CCE9431645EC}">
+                        <a14:shadowObscured xmlns:a14="http://schemas.microsoft.com/office/drawing/2010/main"/>
+                      </a:ext>
+                    </a:extLst>
+                  </pic:spPr>
+                </pic:pic>
+              </a:graphicData>
+            </a:graphic>
+          </wp:inline>
+        </w:drawing>
+      </w:r>
+    </w:p>
+    <w:p>
+      <w:pPr>
+        <w:pStyle w:val="Caption"/>
+      </w:pPr>
+      <w:r>
+        <w:t xml:space="preserve">Figure </w:t>
+      </w:r>
+      <w:fldSimple w:instr=" SEQ Figure \* ARABIC ">
+        <w:r>
+          <w:rPr>
+            <w:noProof/>
+          </w:rPr>
+          <w:t>2</w:t>
+        </w:r>
+      </w:fldSimple>
+      <w:r>
+        <w:t xml:space="preserve"> - </w:t>
+      </w:r>
+      <w:r>
+        <w:t xml:space="preserve">Use Case Diagram for </w:t>
+      </w:r>
+      <w:r>
+        <w:t>Items &amp; Orders</w:t>
+      </w:r>
+      <w:r>
+        <w:t xml:space="preserve"> Management</w:t>
+      </w:r>
+    </w:p>
+    <w:p/>
+    <w:p>
+      <w:pPr>
+        <w:keepNext/>
+      </w:pPr>
+      <w:r>
+        <w:rPr>
+          <w:noProof/>
+        </w:rPr>
+        <w:drawing>
+          <wp:inline distT="0" distB="0" distL="0" distR="0" wp14:anchorId="1B1A0293" wp14:editId="0D1495E3">
+            <wp:extent cx="6223171" cy="2346385"/>
+            <wp:effectExtent l="0" t="0" r="6350" b="0"/>
+            <wp:docPr id="1143721649" name="Picture 6"/>
+            <wp:cNvGraphicFramePr>
+              <a:graphicFrameLocks xmlns:a="http://schemas.openxmlformats.org/drawingml/2006/main" noChangeAspect="1"/>
+            </wp:cNvGraphicFramePr>
+            <a:graphic xmlns:a="http://schemas.openxmlformats.org/drawingml/2006/main">
+              <a:graphicData uri="http://schemas.openxmlformats.org/drawingml/2006/picture">
+                <pic:pic xmlns:pic="http://schemas.openxmlformats.org/drawingml/2006/picture">
+                  <pic:nvPicPr>
+                    <pic:cNvPr id="0" name="Picture 3"/>
+                    <pic:cNvPicPr>
+                      <a:picLocks noChangeAspect="1" noChangeArrowheads="1"/>
+                    </pic:cNvPicPr>
+                  </pic:nvPicPr>
+                  <pic:blipFill>
+                    <a:blip r:embed="rId9">
+                      <a:extLst>
+                        <a:ext uri="{28A0092B-C50C-407E-A947-70E740481C1C}">
+                          <a14:useLocalDpi xmlns:a14="http://schemas.microsoft.com/office/drawing/2010/main" val="0"/>
+                        </a:ext>
+                      </a:extLst>
+                    </a:blip>
+                    <a:srcRect/>
+                    <a:stretch>
+                      <a:fillRect/>
+                    </a:stretch>
+                  </pic:blipFill>
+                  <pic:spPr bwMode="auto">
+                    <a:xfrm>
+                      <a:off x="0" y="0"/>
+                      <a:ext cx="6228126" cy="2348253"/>
+                    </a:xfrm>
+                    <a:prstGeom prst="rect">
+                      <a:avLst/>
+                    </a:prstGeom>
+                    <a:noFill/>
+                    <a:ln>
+                      <a:noFill/>
+                    </a:ln>
+                  </pic:spPr>
+                </pic:pic>
+              </a:graphicData>
+            </a:graphic>
+          </wp:inline>
+        </w:drawing>
+      </w:r>
+    </w:p>
+    <w:p>
+      <w:pPr>
+        <w:pStyle w:val="Caption"/>
+      </w:pPr>
+      <w:r>
+        <w:t xml:space="preserve">Figure </w:t>
+      </w:r>
+      <w:fldSimple w:instr=" SEQ Figure \* ARABIC ">
+        <w:r>
+          <w:rPr>
+            <w:noProof/>
+          </w:rPr>
+          <w:t>3</w:t>
+        </w:r>
+      </w:fldSimple>
+      <w:r>
+        <w:t xml:space="preserve"> - Use Case Diagram for Payment Data Management</w:t>
+      </w:r>
+    </w:p>
+    <w:p/>
+    <w:p>
+      <w:pPr>
+        <w:keepNext/>
+      </w:pPr>
+      <w:r>
+        <w:rPr>
+          <w:noProof/>
+        </w:rPr>
+        <w:drawing>
+          <wp:inline distT="0" distB="0" distL="0" distR="0" wp14:anchorId="18801B42" wp14:editId="7F8763CE">
+            <wp:extent cx="6179755" cy="2001329"/>
+            <wp:effectExtent l="0" t="0" r="0" b="0"/>
+            <wp:docPr id="1614423303" name="Picture 7"/>
+            <wp:cNvGraphicFramePr>
+              <a:graphicFrameLocks xmlns:a="http://schemas.openxmlformats.org/drawingml/2006/main" noChangeAspect="1"/>
+            </wp:cNvGraphicFramePr>
+            <a:graphic xmlns:a="http://schemas.openxmlformats.org/drawingml/2006/main">
+              <a:graphicData uri="http://schemas.openxmlformats.org/drawingml/2006/picture">
+                <pic:pic xmlns:pic="http://schemas.openxmlformats.org/drawingml/2006/picture">
+                  <pic:nvPicPr>
+                    <pic:cNvPr id="0" name="Picture 4"/>
+                    <pic:cNvPicPr>
+                      <a:picLocks noChangeAspect="1" noChangeArrowheads="1"/>
+                    </pic:cNvPicPr>
+                  </pic:nvPicPr>
+                  <pic:blipFill rotWithShape="1">
+                    <a:blip r:embed="rId10">
+                      <a:extLst>
+                        <a:ext uri="{28A0092B-C50C-407E-A947-70E740481C1C}">
+                          <a14:useLocalDpi xmlns:a14="http://schemas.microsoft.com/office/drawing/2010/main" val="0"/>
+                        </a:ext>
+                      </a:extLst>
+                    </a:blip>
+                    <a:srcRect t="4444"/>
+                    <a:stretch/>
+                  </pic:blipFill>
+                  <pic:spPr bwMode="auto">
+                    <a:xfrm>
+                      <a:off x="0" y="0"/>
+                      <a:ext cx="6193978" cy="2005935"/>
+                    </a:xfrm>
+                    <a:prstGeom prst="rect">
+                      <a:avLst/>
+                    </a:prstGeom>
+                    <a:noFill/>
+                    <a:ln>
+                      <a:noFill/>
+                    </a:ln>
+                    <a:extLst>
+                      <a:ext uri="{53640926-AAD7-44D8-BBD7-CCE9431645EC}">
+                        <a14:shadowObscured xmlns:a14="http://schemas.microsoft.com/office/drawing/2010/main"/>
+                      </a:ext>
+                    </a:extLst>
+                  </pic:spPr>
+                </pic:pic>
+              </a:graphicData>
+            </a:graphic>
+          </wp:inline>
+        </w:drawing>
+      </w:r>
+    </w:p>
+    <w:p>
+      <w:pPr>
+        <w:pStyle w:val="Caption"/>
+      </w:pPr>
+      <w:r>
+        <w:t xml:space="preserve">Figure </w:t>
+      </w:r>
+      <w:fldSimple w:instr=" SEQ Figure \* ARABIC ">
+        <w:r>
+          <w:rPr>
+            <w:noProof/>
+          </w:rPr>
+          <w:t>4</w:t>
+        </w:r>
+      </w:fldSimple>
+      <w:r>
+        <w:t xml:space="preserve"> - Use Case Diagram for Feedback Data Management</w:t>
+      </w:r>
+    </w:p>
+    <w:p>
+      <w:pPr>
+        <w:pStyle w:val="ListParagraph"/>
+        <w:ind w:left="785"/>
+        <w:rPr>
+          <w:b/>
+          <w:bCs/>
+          <w:sz w:val="24"/>
+          <w:szCs w:val="24"/>
+        </w:rPr>
+      </w:pPr>
+    </w:p>
+    <w:p>
+      <w:pPr>
+        <w:rPr>
+          <w:b/>
+          <w:bCs/>
+          <w:sz w:val="24"/>
+          <w:szCs w:val="24"/>
+        </w:rPr>
+      </w:pPr>
+    </w:p>
+    <w:p>
+      <w:pPr>
+        <w:keepNext/>
+      </w:pPr>
+      <w:r>
+        <w:rPr>
+          <w:b/>
+          <w:bCs/>
+          <w:noProof/>
+          <w:sz w:val="24"/>
+          <w:szCs w:val="24"/>
+        </w:rPr>
+        <w:drawing>
+          <wp:inline distT="0" distB="0" distL="0" distR="0" wp14:anchorId="60238BCE" wp14:editId="135661E0">
+            <wp:extent cx="5727700" cy="2053267"/>
+            <wp:effectExtent l="0" t="0" r="6350" b="4445"/>
+            <wp:docPr id="1210685401" name="Picture 9"/>
+            <wp:cNvGraphicFramePr>
+              <a:graphicFrameLocks xmlns:a="http://schemas.openxmlformats.org/drawingml/2006/main" noChangeAspect="1"/>
+            </wp:cNvGraphicFramePr>
+            <a:graphic xmlns:a="http://schemas.openxmlformats.org/drawingml/2006/main">
+              <a:graphicData uri="http://schemas.openxmlformats.org/drawingml/2006/picture">
+                <pic:pic xmlns:pic="http://schemas.openxmlformats.org/drawingml/2006/picture">
+                  <pic:nvPicPr>
+                    <pic:cNvPr id="0" name="Picture 6"/>
+                    <pic:cNvPicPr>
+                      <a:picLocks noChangeAspect="1" noChangeArrowheads="1"/>
+                    </pic:cNvPicPr>
+                  </pic:nvPicPr>
+                  <pic:blipFill rotWithShape="1">
+                    <a:blip r:embed="rId11">
+                      <a:extLst>
+                        <a:ext uri="{28A0092B-C50C-407E-A947-70E740481C1C}">
+                          <a14:useLocalDpi xmlns:a14="http://schemas.microsoft.com/office/drawing/2010/main" val="0"/>
+                        </a:ext>
+                      </a:extLst>
+                    </a:blip>
+                    <a:srcRect t="2459"/>
+                    <a:stretch/>
+                  </pic:blipFill>
+                  <pic:spPr bwMode="auto">
+                    <a:xfrm>
+                      <a:off x="0" y="0"/>
+                      <a:ext cx="5727700" cy="2053267"/>
+                    </a:xfrm>
+                    <a:prstGeom prst="rect">
+                      <a:avLst/>
+                    </a:prstGeom>
+                    <a:noFill/>
+                    <a:ln>
+                      <a:noFill/>
+                    </a:ln>
+                    <a:extLst>
+                      <a:ext uri="{53640926-AAD7-44D8-BBD7-CCE9431645EC}">
+                        <a14:shadowObscured xmlns:a14="http://schemas.microsoft.com/office/drawing/2010/main"/>
+                      </a:ext>
+                    </a:extLst>
+                  </pic:spPr>
+                </pic:pic>
+              </a:graphicData>
+            </a:graphic>
+          </wp:inline>
+        </w:drawing>
+      </w:r>
+    </w:p>
+    <w:p>
+      <w:pPr>
+        <w:pStyle w:val="Caption"/>
+        <w:rPr>
+          <w:b/>
+          <w:bCs/>
+          <w:sz w:val="24"/>
+          <w:szCs w:val="24"/>
+        </w:rPr>
+      </w:pPr>
+      <w:r>
+        <w:t xml:space="preserve">Figure </w:t>
+      </w:r>
+      <w:fldSimple w:instr=" SEQ Figure \* ARABIC ">
+        <w:r>
+          <w:rPr>
+            <w:noProof/>
+          </w:rPr>
+          <w:t>5</w:t>
+        </w:r>
+      </w:fldSimple>
+      <w:r>
+        <w:t xml:space="preserve"> - Use Case Diagram for Shopping Cart Management</w:t>
+      </w:r>
+    </w:p>
+    <w:p>
+      <w:pPr>
         <w:rPr>
           <w:b/>
           <w:bCs/>
@@ -3609,7 +4098,6 @@
         </w:numPr>
       </w:pPr>
       <w:r>
-        <w:lastRenderedPageBreak/>
         <w:t>Software architectural patterns used for developing the application including UI Logic, Input Logic and Business Logic</w:t>
       </w:r>
     </w:p>
@@ -3916,7 +4404,21 @@
         <w:rPr>
           <w:color w:val="FF0000"/>
         </w:rPr>
-        <w:t xml:space="preserve">Media Oasis UI Screen Designs From Figma.pdf </w:t>
+        <w:t xml:space="preserve">Media Oasis UI Screen Designs </w:t>
+      </w:r>
+      <w:proofErr w:type="gramStart"/>
+      <w:r>
+        <w:rPr>
+          <w:color w:val="FF0000"/>
+        </w:rPr>
+        <w:t>From</w:t>
+      </w:r>
+      <w:proofErr w:type="gramEnd"/>
+      <w:r>
+        <w:rPr>
+          <w:color w:val="FF0000"/>
+        </w:rPr>
+        <w:t xml:space="preserve"> Figma.pdf </w:t>
       </w:r>
       <w:r>
         <w:t xml:space="preserve">file, which displays </w:t>
@@ -3945,7 +4447,6 @@
         <w:rPr>
           <w:noProof/>
         </w:rPr>
-        <w:lastRenderedPageBreak/>
         <w:drawing>
           <wp:anchor distT="0" distB="0" distL="114300" distR="114300" simplePos="0" relativeHeight="251662336" behindDoc="1" locked="0" layoutInCell="1" allowOverlap="1" wp14:anchorId="4FEB6CAA" wp14:editId="4A14F9BF">
             <wp:simplePos x="0" y="0"/>
@@ -3978,7 +4479,7 @@
                     <pic:cNvPicPr/>
                   </pic:nvPicPr>
                   <pic:blipFill>
-                    <a:blip r:embed="rId7">
+                    <a:blip r:embed="rId12">
                       <a:extLst>
                         <a:ext uri="{28A0092B-C50C-407E-A947-70E740481C1C}">
                           <a14:useLocalDpi xmlns:a14="http://schemas.microsoft.com/office/drawing/2010/main" val="0"/>
@@ -4046,7 +4547,7 @@
                     <pic:cNvPicPr/>
                   </pic:nvPicPr>
                   <pic:blipFill>
-                    <a:blip r:embed="rId8">
+                    <a:blip r:embed="rId13">
                       <a:extLst>
                         <a:ext uri="{28A0092B-C50C-407E-A947-70E740481C1C}">
                           <a14:useLocalDpi xmlns:a14="http://schemas.microsoft.com/office/drawing/2010/main" val="0"/>
@@ -4098,7 +4599,7 @@
                     <pic:cNvPicPr/>
                   </pic:nvPicPr>
                   <pic:blipFill>
-                    <a:blip r:embed="rId9"/>
+                    <a:blip r:embed="rId14"/>
                     <a:stretch>
                       <a:fillRect/>
                     </a:stretch>
@@ -4365,7 +4866,7 @@
                                 <w:sz w:val="14"/>
                                 <w:szCs w:val="14"/>
                               </w:rPr>
-                              <w:t>2</w:t>
+                              <w:t>6</w:t>
                             </w:r>
                             <w:r>
                               <w:rPr>
@@ -4450,7 +4951,7 @@
                           <w:sz w:val="14"/>
                           <w:szCs w:val="14"/>
                         </w:rPr>
-                        <w:t>2</w:t>
+                        <w:t>6</w:t>
                       </w:r>
                       <w:r>
                         <w:rPr>
@@ -4697,7 +5198,7 @@
       <w:r>
         <w:t xml:space="preserve">Rounded Button Tutorial </w:t>
       </w:r>
-      <w:hyperlink r:id="rId10" w:history="1">
+      <w:hyperlink r:id="rId15" w:history="1">
         <w:r>
           <w:rPr>
             <w:rStyle w:val="Hyperlink"/>
@@ -4719,7 +5220,7 @@
       <w:r>
         <w:t xml:space="preserve">White Border Layout Code </w:t>
       </w:r>
-      <w:hyperlink r:id="rId11" w:history="1">
+      <w:hyperlink r:id="rId16" w:history="1">
         <w:r>
           <w:rPr>
             <w:rStyle w:val="Hyperlink"/>
@@ -4765,6 +5266,7 @@
         <w:t xml:space="preserve">&lt;shape </w:t>
       </w:r>
       <w:proofErr w:type="spellStart"/>
+      <w:proofErr w:type="gramStart"/>
       <w:r>
         <w:rPr>
           <w:i/>
@@ -4773,6 +5275,7 @@
         <w:t>xmlns:android</w:t>
       </w:r>
       <w:proofErr w:type="spellEnd"/>
+      <w:proofErr w:type="gramEnd"/>
       <w:r>
         <w:rPr>
           <w:i/>
@@ -4813,6 +5316,7 @@
         <w:t xml:space="preserve">    </w:t>
       </w:r>
       <w:proofErr w:type="spellStart"/>
+      <w:proofErr w:type="gramStart"/>
       <w:r>
         <w:rPr>
           <w:i/>
@@ -4821,6 +5325,7 @@
         <w:t>android:shape</w:t>
       </w:r>
       <w:proofErr w:type="spellEnd"/>
+      <w:proofErr w:type="gramEnd"/>
       <w:r>
         <w:rPr>
           <w:i/>
@@ -4861,6 +5366,7 @@
         <w:t xml:space="preserve">        </w:t>
       </w:r>
       <w:proofErr w:type="spellStart"/>
+      <w:proofErr w:type="gramStart"/>
       <w:r>
         <w:rPr>
           <w:i/>
@@ -4869,6 +5375,7 @@
         <w:t>android:width</w:t>
       </w:r>
       <w:proofErr w:type="spellEnd"/>
+      <w:proofErr w:type="gramEnd"/>
       <w:r>
         <w:rPr>
           <w:i/>
@@ -4893,6 +5400,7 @@
         <w:t xml:space="preserve">        </w:t>
       </w:r>
       <w:proofErr w:type="spellStart"/>
+      <w:proofErr w:type="gramStart"/>
       <w:r>
         <w:rPr>
           <w:i/>
@@ -4901,6 +5409,7 @@
         <w:t>android:color</w:t>
       </w:r>
       <w:proofErr w:type="spellEnd"/>
+      <w:proofErr w:type="gramEnd"/>
       <w:r>
         <w:rPr>
           <w:i/>
@@ -4976,7 +5485,7 @@
       <w:r>
         <w:t xml:space="preserve">Adding custom fonts </w:t>
       </w:r>
-      <w:hyperlink r:id="rId12" w:history="1">
+      <w:hyperlink r:id="rId17" w:history="1">
         <w:r>
           <w:rPr>
             <w:rStyle w:val="Hyperlink"/>
@@ -4999,7 +5508,6 @@
         </w:rPr>
       </w:pPr>
       <w:r>
-        <w:lastRenderedPageBreak/>
         <w:t xml:space="preserve">Changing </w:t>
       </w:r>
       <w:r>
@@ -5014,7 +5522,7 @@
       <w:r>
         <w:t xml:space="preserve">ndroid app in Android Studio </w:t>
       </w:r>
-      <w:hyperlink r:id="rId13" w:history="1">
+      <w:hyperlink r:id="rId18" w:history="1">
         <w:r>
           <w:rPr>
             <w:rStyle w:val="Hyperlink"/>
@@ -5055,7 +5563,7 @@
       <w:r>
         <w:t xml:space="preserve"> </w:t>
       </w:r>
-      <w:hyperlink r:id="rId14" w:history="1">
+      <w:hyperlink r:id="rId19" w:history="1">
         <w:r>
           <w:rPr>
             <w:rStyle w:val="Hyperlink"/>
@@ -5081,7 +5589,7 @@
       <w:r>
         <w:t xml:space="preserve">r </w:t>
       </w:r>
-      <w:hyperlink r:id="rId15" w:history="1">
+      <w:hyperlink r:id="rId20" w:history="1">
         <w:r>
           <w:rPr>
             <w:rStyle w:val="Hyperlink"/>
@@ -5120,7 +5628,7 @@
       <w:r>
         <w:t xml:space="preserve"> </w:t>
       </w:r>
-      <w:hyperlink r:id="rId16" w:history="1">
+      <w:hyperlink r:id="rId21" w:history="1">
         <w:r>
           <w:rPr>
             <w:rStyle w:val="Hyperlink"/>
@@ -5140,7 +5648,7 @@
       <w:r>
         <w:t xml:space="preserve">Slidable Navigation Drawer Tutorial and Explanation </w:t>
       </w:r>
-      <w:hyperlink r:id="rId17" w:history="1">
+      <w:hyperlink r:id="rId22" w:history="1">
         <w:r>
           <w:rPr>
             <w:rStyle w:val="Hyperlink"/>
@@ -5165,7 +5673,7 @@
       <w:r>
         <w:t xml:space="preserve">Fragments Tutorial and Explanation </w:t>
       </w:r>
-      <w:hyperlink r:id="rId18" w:history="1">
+      <w:hyperlink r:id="rId23" w:history="1">
         <w:r>
           <w:rPr>
             <w:rStyle w:val="Hyperlink"/>
@@ -5190,7 +5698,7 @@
       <w:r>
         <w:t xml:space="preserve">Alert Dialog and Buttons + Status Bar Colour modification </w:t>
       </w:r>
-      <w:hyperlink r:id="rId19" w:history="1">
+      <w:hyperlink r:id="rId24" w:history="1">
         <w:r>
           <w:rPr>
             <w:rStyle w:val="Hyperlink"/>
@@ -5223,7 +5731,7 @@
       <w:r>
         <w:t xml:space="preserve"> </w:t>
       </w:r>
-      <w:hyperlink r:id="rId20" w:history="1">
+      <w:hyperlink r:id="rId25" w:history="1">
         <w:r>
           <w:rPr>
             <w:rStyle w:val="Hyperlink"/>
@@ -5248,7 +5756,7 @@
       <w:r>
         <w:t xml:space="preserve"> Timer </w:t>
       </w:r>
-      <w:hyperlink r:id="rId21" w:history="1">
+      <w:hyperlink r:id="rId26" w:history="1">
         <w:r>
           <w:rPr>
             <w:rStyle w:val="Hyperlink"/>
@@ -5266,9 +5774,10 @@
         </w:numPr>
       </w:pPr>
       <w:r>
+        <w:lastRenderedPageBreak/>
         <w:t xml:space="preserve">Fixing canvas drawing too large issue: </w:t>
       </w:r>
-      <w:hyperlink r:id="rId22" w:history="1">
+      <w:hyperlink r:id="rId27" w:history="1">
         <w:r>
           <w:rPr>
             <w:rStyle w:val="Hyperlink"/>
@@ -5325,12 +5834,17 @@
         <w:t xml:space="preserve">Using </w:t>
       </w:r>
       <w:proofErr w:type="spellStart"/>
+      <w:proofErr w:type="gramStart"/>
       <w:r>
         <w:t>findViewById</w:t>
       </w:r>
       <w:proofErr w:type="spellEnd"/>
       <w:r>
-        <w:t>() method within a fragment</w:t>
+        <w:t>(</w:t>
+      </w:r>
+      <w:proofErr w:type="gramEnd"/>
+      <w:r>
+        <w:t>) method within a fragment</w:t>
       </w:r>
       <w:r>
         <w:rPr>
@@ -5339,7 +5853,7 @@
         </w:rPr>
         <w:t xml:space="preserve"> </w:t>
       </w:r>
-      <w:hyperlink r:id="rId23" w:history="1">
+      <w:hyperlink r:id="rId28" w:history="1">
         <w:r>
           <w:rPr>
             <w:rStyle w:val="Hyperlink"/>
@@ -5381,7 +5895,7 @@
       <w:r>
         <w:t xml:space="preserve"> </w:t>
       </w:r>
-      <w:hyperlink r:id="rId24" w:history="1">
+      <w:hyperlink r:id="rId29" w:history="1">
         <w:r>
           <w:rPr>
             <w:rStyle w:val="Hyperlink"/>
@@ -5425,7 +5939,7 @@
       <w:r>
         <w:t xml:space="preserve">Media Oasis logo </w:t>
       </w:r>
-      <w:hyperlink r:id="rId25" w:history="1">
+      <w:hyperlink r:id="rId30" w:history="1">
         <w:r>
           <w:rPr>
             <w:rStyle w:val="Hyperlink"/>
@@ -5451,7 +5965,7 @@
       <w:r>
         <w:t xml:space="preserve">Man looking at DVD Section (Splash) </w:t>
       </w:r>
-      <w:hyperlink r:id="rId26" w:history="1">
+      <w:hyperlink r:id="rId31" w:history="1">
         <w:r>
           <w:rPr>
             <w:rStyle w:val="Hyperlink"/>
@@ -5561,7 +6075,7 @@
       <w:r>
         <w:t xml:space="preserve">Checkmark </w:t>
       </w:r>
-      <w:hyperlink r:id="rId27" w:history="1">
+      <w:hyperlink r:id="rId32" w:history="1">
         <w:r>
           <w:rPr>
             <w:rStyle w:val="Hyperlink"/>
@@ -5587,7 +6101,7 @@
       <w:r>
         <w:t xml:space="preserve">PayPal </w:t>
       </w:r>
-      <w:hyperlink r:id="rId28" w:history="1">
+      <w:hyperlink r:id="rId33" w:history="1">
         <w:r>
           <w:rPr>
             <w:rStyle w:val="Hyperlink"/>
@@ -5616,7 +6130,7 @@
       <w:r>
         <w:t xml:space="preserve">Credit / debit card </w:t>
       </w:r>
-      <w:hyperlink r:id="rId29" w:history="1">
+      <w:hyperlink r:id="rId34" w:history="1">
         <w:r>
           <w:rPr>
             <w:rStyle w:val="Hyperlink"/>
@@ -5649,7 +6163,7 @@
         </w:rPr>
         <w:t xml:space="preserve"> </w:t>
       </w:r>
-      <w:hyperlink r:id="rId30" w:history="1">
+      <w:hyperlink r:id="rId35" w:history="1">
         <w:r>
           <w:rPr>
             <w:rStyle w:val="Hyperlink"/>

</xml_diff>